<commit_message>
gitignore corrected, second page written
</commit_message>
<xml_diff>
--- a/001_Teza_U_S.docx
+++ b/001_Teza_U_S.docx
@@ -17,7 +17,7 @@
           <w:sz w:val="24"/>
           <w:lang w:val="ro-RO" w:eastAsia="zh-CN" w:bidi="hi-IN"/>
         </w:rPr>
-        <w:t>//5.4.16 v0.</w:t>
+        <w:t>//</w:t>
       </w:r>
       <w:r>
         <w:rPr>
@@ -25,7 +25,15 @@
           <w:sz w:val="24"/>
           <w:lang w:val="ro-RO" w:eastAsia="zh-CN" w:bidi="hi-IN"/>
         </w:rPr>
-        <w:t>2</w:t>
+        <w:t>6</w:t>
+      </w:r>
+      <w:r>
+        <w:rPr>
+          <w:rFonts w:cs="Times New Roman" w:ascii="Times New Roman" w:hAnsi="Times New Roman"/>
+          <w:sz w:val="24"/>
+          <w:lang w:val="ro-RO" w:eastAsia="zh-CN" w:bidi="hi-IN"/>
+        </w:rPr>
+        <w:t>.4.16 v0.2</w:t>
       </w:r>
     </w:p>
     <w:p>
@@ -349,10 +357,7 @@
         <w:tabs>
           <w:tab w:val="left" w:pos="1275" w:leader="none"/>
         </w:tabs>
-        <w:rPr>
-          <w:rFonts w:ascii="Times New Roman" w:hAnsi="Times New Roman"/>
-          <w:lang w:val="ro-RO" w:eastAsia="zh-CN" w:bidi="hi-IN"/>
-        </w:rPr>
+        <w:rPr/>
       </w:pPr>
       <w:r>
         <w:rPr>
@@ -424,7 +429,61 @@
           <w:iCs w:val="false"/>
           <w:lang w:val="ro-RO" w:eastAsia="zh-CN" w:bidi="hi-IN"/>
         </w:rPr>
-        <w:t xml:space="preserve">) textului inițial, definirea unor cazuri speciale pentru caracterele ce au semnificație multiplă ți deci pot fi convertate în mai multe moduri  </w:t>
+        <w:t xml:space="preserve">) textului inițial, definirea unor cazuri speciale pentru caracterele ce au semnificație multiplă </w:t>
+      </w:r>
+      <w:r>
+        <w:rPr>
+          <w:rFonts w:ascii="Times New Roman" w:hAnsi="Times New Roman"/>
+          <w:i w:val="false"/>
+          <w:iCs w:val="false"/>
+          <w:lang w:val="ro-RO" w:eastAsia="zh-CN" w:bidi="hi-IN"/>
+        </w:rPr>
+        <w:t>etc. Așadar un text chirilic nu poate fi convertat mot-a-mot, acest proces trebuie realizat ținînd cont de numeroase reguli lingvistice pentru a asigura păstrarea mesajului inițial al textului. Programatorul este nevoit să aibă în prealabil un grad de cunoaștere destul de înalt atît în domeniul programării cît și al unor domenii precum filologia, lingvistica, istoria și evoluția alfabetică(</w:t>
+      </w:r>
+      <w:r>
+        <w:rPr>
+          <w:rFonts w:ascii="Times New Roman" w:hAnsi="Times New Roman"/>
+          <w:i/>
+          <w:iCs/>
+          <w:lang w:val="ro-RO" w:eastAsia="zh-CN" w:bidi="hi-IN"/>
+        </w:rPr>
+        <w:t>alfabetelor</w:t>
+      </w:r>
+      <w:r>
+        <w:rPr>
+          <w:rFonts w:ascii="Times New Roman" w:hAnsi="Times New Roman"/>
+          <w:i w:val="false"/>
+          <w:iCs w:val="false"/>
+          <w:lang w:val="ro-RO" w:eastAsia="zh-CN" w:bidi="hi-IN"/>
+        </w:rPr>
+        <w:t xml:space="preserve">), ortografia grafiei slavone etc. Toate aceste tehnologii vor fi folosite pentru a asigura corectitudinea transliterării. </w:t>
+      </w:r>
+    </w:p>
+    <w:p>
+      <w:pPr>
+        <w:pStyle w:val="Normal"/>
+        <w:tabs>
+          <w:tab w:val="left" w:pos="1275" w:leader="none"/>
+        </w:tabs>
+        <w:rPr/>
+      </w:pPr>
+      <w:r>
+        <w:rPr>
+          <w:rFonts w:ascii="Times New Roman" w:hAnsi="Times New Roman"/>
+          <w:i w:val="false"/>
+          <w:iCs w:val="false"/>
+          <w:lang w:val="ro-RO" w:eastAsia="zh-CN" w:bidi="hi-IN"/>
+        </w:rPr>
+        <w:t xml:space="preserve">    </w:t>
+      </w:r>
+      <w:r>
+        <w:rPr>
+          <w:rFonts w:ascii="Times New Roman" w:hAnsi="Times New Roman"/>
+          <w:i w:val="false"/>
+          <w:iCs w:val="false"/>
+          <w:lang w:val="ro-RO" w:eastAsia="zh-CN" w:bidi="hi-IN"/>
+        </w:rPr>
+        <w:t>Orice aplicație, atît desktop cît și web, la început nu este altceva decît un algoritm de procesare a datelor de intrare și obținerea datelor de ieșire necesare, iar fiecare algoritm la început se eloaborează, testează, cizelează, pentru ca în final să fie implementat în aplicația dată. Interactivitaea aplicației se bazează pe pe aceste tehnologii, iar limitele impuse la nivel de implementare trebuie luate în considerare în conceperea unei aplicații. Mai mult decît atît, este important de luat în considerare și grupul țintă de utilizatori căruia se adresează aplicația. Chiar și dacă aplicația nu este îndreptată spe un public larg de utilizatori, oricum trebuie de ținut cont de necesitățile și posibilitățile lor (vîrsta, profesia etc.), cu scopul de a realiza interfața grafică și pachetul de instrumente cît mai eficient. În acest mod se poate determina mai ușor cum trebuie să arate designul, ce funcționalități trebuie să implementeze și ce grad de accesibilitate este necesar. Totodată, prin efectuarea studiilor de marketing (studierea aplicațiilor asemănătoare, definirea grupului țintă de utilizatori etc.) gui-ul și unele funcționalități ale aplicației pot fi considerabil schimbate, astfel încît să corespundă necesităților utilizatoilor.</w:t>
       </w:r>
     </w:p>
     <w:p>

</xml_diff>

<commit_message>
another gitignore correction, second page written
</commit_message>
<xml_diff>
--- a/001_Teza_U_S.docx
+++ b/001_Teza_U_S.docx
@@ -15,25 +15,60 @@
         <w:rPr>
           <w:rFonts w:cs="Times New Roman" w:ascii="Times New Roman" w:hAnsi="Times New Roman"/>
           <w:sz w:val="24"/>
-          <w:lang w:val="ro-RO" w:eastAsia="zh-CN" w:bidi="hi-IN"/>
-        </w:rPr>
-        <w:t>//</w:t>
+          <w:lang w:val="zxx" w:eastAsia="zxx" w:bidi="zxx"/>
+        </w:rPr>
+        <w:t>//6.4.16 v0.</w:t>
       </w:r>
       <w:r>
         <w:rPr>
           <w:rFonts w:cs="Times New Roman" w:ascii="Times New Roman" w:hAnsi="Times New Roman"/>
           <w:sz w:val="24"/>
-          <w:lang w:val="ro-RO" w:eastAsia="zh-CN" w:bidi="hi-IN"/>
-        </w:rPr>
-        <w:t>6</w:t>
-      </w:r>
+          <w:lang w:val="zxx" w:eastAsia="zxx" w:bidi="zxx"/>
+        </w:rPr>
+        <w:t>3</w:t>
+      </w:r>
+    </w:p>
+    <w:p>
+      <w:pPr>
+        <w:pStyle w:val="Normal"/>
+        <w:tabs>
+          <w:tab w:val="left" w:pos="1275" w:leader="none"/>
+        </w:tabs>
+        <w:jc w:val="left"/>
+        <w:rPr>
+          <w:rFonts w:ascii="Times New Roman" w:hAnsi="Times New Roman" w:cs="Times New Roman"/>
+          <w:sz w:val="24"/>
+          <w:lang w:val="zxx" w:eastAsia="zxx" w:bidi="zxx"/>
+        </w:rPr>
+      </w:pPr>
       <w:r>
         <w:rPr>
           <w:rFonts w:cs="Times New Roman" w:ascii="Times New Roman" w:hAnsi="Times New Roman"/>
           <w:sz w:val="24"/>
-          <w:lang w:val="ro-RO" w:eastAsia="zh-CN" w:bidi="hi-IN"/>
-        </w:rPr>
-        <w:t>.4.16 v0.2</w:t>
+          <w:lang w:val="zxx" w:eastAsia="zxx" w:bidi="zxx"/>
+        </w:rPr>
+      </w:r>
+    </w:p>
+    <w:p>
+      <w:pPr>
+        <w:pStyle w:val="Normal"/>
+        <w:tabs>
+          <w:tab w:val="left" w:pos="1275" w:leader="none"/>
+        </w:tabs>
+        <w:jc w:val="left"/>
+        <w:rPr>
+          <w:sz w:val="48"/>
+          <w:szCs w:val="48"/>
+        </w:rPr>
+      </w:pPr>
+      <w:r>
+        <w:rPr>
+          <w:rFonts w:cs="Times New Roman" w:ascii="Times New Roman" w:hAnsi="Times New Roman"/>
+          <w:sz w:val="48"/>
+          <w:szCs w:val="48"/>
+          <w:lang w:val="zxx" w:eastAsia="zxx" w:bidi="zxx"/>
+        </w:rPr>
+        <w:t>Algoritmizarea procesului de transliterare pentru actualizarea textelor chirilice românești</w:t>
       </w:r>
     </w:p>
     <w:p>
@@ -46,12 +81,14 @@
         <w:rPr>
           <w:rFonts w:ascii="Times New Roman" w:hAnsi="Times New Roman" w:cs="Times New Roman"/>
           <w:sz w:val="24"/>
+          <w:lang w:val="zxx" w:eastAsia="zxx" w:bidi="zxx"/>
         </w:rPr>
       </w:pPr>
       <w:r>
         <w:rPr>
           <w:rFonts w:cs="Times New Roman" w:ascii="Times New Roman" w:hAnsi="Times New Roman"/>
           <w:sz w:val="24"/>
+          <w:lang w:val="zxx" w:eastAsia="zxx" w:bidi="zxx"/>
         </w:rPr>
       </w:r>
     </w:p>
@@ -63,9 +100,7 @@
         </w:tabs>
         <w:jc w:val="left"/>
         <w:rPr>
-          <w:sz w:val="32"/>
-          <w:szCs w:val="32"/>
-          <w:lang w:val="ro-RO" w:eastAsia="zh-CN" w:bidi="hi-IN"/>
+          <w:lang w:val="zxx" w:eastAsia="zxx" w:bidi="zxx"/>
         </w:rPr>
       </w:pPr>
       <w:r>
@@ -73,7 +108,7 @@
           <w:rFonts w:cs="Times New Roman" w:ascii="Times New Roman" w:hAnsi="Times New Roman"/>
           <w:sz w:val="32"/>
           <w:szCs w:val="32"/>
-          <w:lang w:val="ro-RO" w:eastAsia="zh-CN" w:bidi="hi-IN"/>
+          <w:lang w:val="zxx" w:eastAsia="zxx" w:bidi="zxx"/>
         </w:rPr>
         <w:t>Introducere</w:t>
       </w:r>
@@ -85,30 +120,36 @@
           <w:tab w:val="left" w:pos="1275" w:leader="none"/>
         </w:tabs>
         <w:rPr>
-          <w:lang w:val="ro-RO" w:eastAsia="zh-CN" w:bidi="hi-IN"/>
-        </w:rPr>
-      </w:pPr>
-      <w:r>
-        <w:rPr>
-          <w:lang w:val="ro-RO" w:eastAsia="zh-CN" w:bidi="hi-IN"/>
-        </w:rPr>
-      </w:r>
-    </w:p>
-    <w:p>
-      <w:pPr>
-        <w:pStyle w:val="Normal"/>
-        <w:tabs>
-          <w:tab w:val="left" w:pos="1275" w:leader="none"/>
-        </w:tabs>
-        <w:rPr>
-          <w:rFonts w:ascii="Times New Roman" w:hAnsi="Times New Roman"/>
-          <w:lang w:val="ro-RO" w:eastAsia="zh-CN" w:bidi="hi-IN"/>
-        </w:rPr>
-      </w:pPr>
-      <w:r>
-        <w:rPr>
-          <w:rFonts w:ascii="Times New Roman" w:hAnsi="Times New Roman"/>
-          <w:lang w:val="ro-RO" w:eastAsia="zh-CN" w:bidi="hi-IN"/>
+          <w:lang w:val="zxx" w:eastAsia="zxx" w:bidi="zxx"/>
+        </w:rPr>
+      </w:pPr>
+      <w:r>
+        <w:rPr>
+          <w:lang w:val="zxx" w:eastAsia="zxx" w:bidi="zxx"/>
+        </w:rPr>
+      </w:r>
+    </w:p>
+    <w:p>
+      <w:pPr>
+        <w:pStyle w:val="Normal"/>
+        <w:tabs>
+          <w:tab w:val="left" w:pos="1275" w:leader="none"/>
+        </w:tabs>
+        <w:rPr>
+          <w:lang w:val="zxx" w:eastAsia="zxx" w:bidi="zxx"/>
+        </w:rPr>
+      </w:pPr>
+      <w:r>
+        <w:rPr>
+          <w:rFonts w:ascii="Times New Roman" w:hAnsi="Times New Roman"/>
+          <w:lang w:val="zxx" w:eastAsia="zxx" w:bidi="zxx"/>
+        </w:rPr>
+        <w:t xml:space="preserve">    </w:t>
+      </w:r>
+      <w:r>
+        <w:rPr>
+          <w:rFonts w:ascii="Times New Roman" w:hAnsi="Times New Roman"/>
+          <w:lang w:val="zxx" w:eastAsia="zxx" w:bidi="zxx"/>
         </w:rPr>
         <w:t xml:space="preserve">În această lucrare de licență voi prezenta detaliat demersul realizării unei aplicații de transliterare (convertare a textelor din grafia chirilico-slavonă în cea latină), și realizarea unui algoritm eficient pe baza căruia va fi realizată aplicația dată. De asemeni voi prezenta detaliat despre ceea ce trebuie cunoscut și ceea ce trebuie de luat în considerare atunci cînd se realizează un astfel de convertor </w:t>
       </w:r>
@@ -117,14 +158,14 @@
           <w:rFonts w:ascii="Times New Roman" w:hAnsi="Times New Roman"/>
           <w:i/>
           <w:iCs/>
-          <w:lang w:val="ro-RO" w:eastAsia="zh-CN" w:bidi="hi-IN"/>
+          <w:lang w:val="zxx" w:eastAsia="zxx" w:bidi="zxx"/>
         </w:rPr>
         <w:t>(aplicație de convertare)</w:t>
       </w:r>
       <w:r>
         <w:rPr>
           <w:rFonts w:ascii="Times New Roman" w:hAnsi="Times New Roman"/>
-          <w:lang w:val="ro-RO" w:eastAsia="zh-CN" w:bidi="hi-IN"/>
+          <w:lang w:val="zxx" w:eastAsia="zxx" w:bidi="zxx"/>
         </w:rPr>
         <w:t>. Voi trece în revistă principiile de bază a alfabetelor și ortografiei textelor chirilice din 3 perioade istorice: chirilica sovietică (sec. XX), chirilica română slavonă (sec. XVIII) și chirilica tranzițională (sec. XIX). În această lucrare voi evidenția principiile de bază realizării unui algoritm pentru automatizarea tranzliterării</w:t>
       </w:r>
@@ -133,7 +174,7 @@
           <w:rFonts w:ascii="Times New Roman" w:hAnsi="Times New Roman"/>
           <w:i/>
           <w:iCs/>
-          <w:lang w:val="ro-RO" w:eastAsia="zh-CN" w:bidi="hi-IN"/>
+          <w:lang w:val="zxx" w:eastAsia="zxx" w:bidi="zxx"/>
         </w:rPr>
         <w:t>(conversiei)</w:t>
       </w:r>
@@ -142,7 +183,7 @@
           <w:rFonts w:ascii="Times New Roman" w:hAnsi="Times New Roman"/>
           <w:i w:val="false"/>
           <w:iCs w:val="false"/>
-          <w:lang w:val="ro-RO" w:eastAsia="zh-CN" w:bidi="hi-IN"/>
+          <w:lang w:val="zxx" w:eastAsia="zxx" w:bidi="zxx"/>
         </w:rPr>
         <w:t xml:space="preserve"> dintr-o grafie în alta. </w:t>
       </w:r>
@@ -154,16 +195,15 @@
           <w:tab w:val="left" w:pos="1275" w:leader="none"/>
         </w:tabs>
         <w:rPr>
-          <w:rFonts w:ascii="Times New Roman" w:hAnsi="Times New Roman"/>
-          <w:lang w:val="ro-RO" w:eastAsia="zh-CN" w:bidi="hi-IN"/>
-        </w:rPr>
-      </w:pPr>
-      <w:r>
-        <w:rPr>
-          <w:rFonts w:ascii="Times New Roman" w:hAnsi="Times New Roman"/>
-          <w:i w:val="false"/>
-          <w:iCs w:val="false"/>
-          <w:lang w:val="ro-RO" w:eastAsia="zh-CN" w:bidi="hi-IN"/>
+          <w:lang w:val="zxx" w:eastAsia="zxx" w:bidi="zxx"/>
+        </w:rPr>
+      </w:pPr>
+      <w:r>
+        <w:rPr>
+          <w:rFonts w:ascii="Times New Roman" w:hAnsi="Times New Roman"/>
+          <w:i w:val="false"/>
+          <w:iCs w:val="false"/>
+          <w:lang w:val="zxx" w:eastAsia="zxx" w:bidi="zxx"/>
         </w:rPr>
         <w:t xml:space="preserve">    </w:t>
       </w:r>
@@ -172,7 +212,7 @@
           <w:rFonts w:ascii="Times New Roman" w:hAnsi="Times New Roman"/>
           <w:i w:val="false"/>
           <w:iCs w:val="false"/>
-          <w:lang w:val="ro-RO" w:eastAsia="zh-CN" w:bidi="hi-IN"/>
+          <w:lang w:val="zxx" w:eastAsia="zxx" w:bidi="zxx"/>
         </w:rPr>
         <w:t>Pe parcursul lucrării voi pune accent atît pe importanța realizării unui astfel de algoritm cît și pe crearea unei aplicații finale cu interfață grafică accesibilă și un funcțional clar, și totodată performant. Voi defini caracteristicele importante la nivel vizual și tehnic pentru diferite tipuri de aplicații de convertare(</w:t>
       </w:r>
@@ -181,7 +221,7 @@
           <w:rFonts w:ascii="Times New Roman" w:hAnsi="Times New Roman"/>
           <w:i/>
           <w:iCs/>
-          <w:lang w:val="ro-RO" w:eastAsia="zh-CN" w:bidi="hi-IN"/>
+          <w:lang w:val="zxx" w:eastAsia="zxx" w:bidi="zxx"/>
         </w:rPr>
         <w:t>convertori</w:t>
       </w:r>
@@ -190,7 +230,7 @@
           <w:rFonts w:ascii="Times New Roman" w:hAnsi="Times New Roman"/>
           <w:i w:val="false"/>
           <w:iCs w:val="false"/>
-          <w:lang w:val="ro-RO" w:eastAsia="zh-CN" w:bidi="hi-IN"/>
+          <w:lang w:val="zxx" w:eastAsia="zxx" w:bidi="zxx"/>
         </w:rPr>
         <w:t>) clasificate după scop. Comportamentul și așteptările unui utilizator care se folosește de astfel de aplicații sunt corelate cu tipul și scopul acelor aplicații. Voi vorbi despre cum ar trebui să fie redactate textele inițiale (</w:t>
       </w:r>
@@ -199,7 +239,7 @@
           <w:rFonts w:ascii="Times New Roman" w:hAnsi="Times New Roman"/>
           <w:i/>
           <w:iCs/>
-          <w:lang w:val="ro-RO" w:eastAsia="zh-CN" w:bidi="hi-IN"/>
+          <w:lang w:val="zxx" w:eastAsia="zxx" w:bidi="zxx"/>
         </w:rPr>
         <w:t>chirilice</w:t>
       </w:r>
@@ -208,7 +248,7 @@
           <w:rFonts w:ascii="Times New Roman" w:hAnsi="Times New Roman"/>
           <w:i w:val="false"/>
           <w:iCs w:val="false"/>
-          <w:lang w:val="ro-RO" w:eastAsia="zh-CN" w:bidi="hi-IN"/>
+          <w:lang w:val="zxx" w:eastAsia="zxx" w:bidi="zxx"/>
         </w:rPr>
         <w:t>) și ce criterii ar trebui să satisfacă pentru ca aplicația de convertare să producă cel mai eficient rezultat posibil. Deoarece aplicația convertează textele dintr-o grafie în alta, ea nu poate corecta greșelile de ortografie sau de conținut(</w:t>
       </w:r>
@@ -217,7 +257,7 @@
           <w:rFonts w:ascii="Times New Roman" w:hAnsi="Times New Roman"/>
           <w:i/>
           <w:iCs/>
-          <w:lang w:val="ro-RO" w:eastAsia="zh-CN" w:bidi="hi-IN"/>
+          <w:lang w:val="zxx" w:eastAsia="zxx" w:bidi="zxx"/>
         </w:rPr>
         <w:t>sens</w:t>
       </w:r>
@@ -226,7 +266,7 @@
           <w:rFonts w:ascii="Times New Roman" w:hAnsi="Times New Roman"/>
           <w:i w:val="false"/>
           <w:iCs w:val="false"/>
-          <w:lang w:val="ro-RO" w:eastAsia="zh-CN" w:bidi="hi-IN"/>
+          <w:lang w:val="zxx" w:eastAsia="zxx" w:bidi="zxx"/>
         </w:rPr>
         <w:t>), așadar textul final în grafie latină va conține toate acele grașeli odată ce ele au fost prezente în textul chirilic. De asemeni dicționarul de cuvinte recunoaște doar cuvintele chirilice și latine scrise în forma lor exactă(</w:t>
       </w:r>
@@ -235,7 +275,7 @@
           <w:rFonts w:ascii="Times New Roman" w:hAnsi="Times New Roman"/>
           <w:i/>
           <w:iCs/>
-          <w:lang w:val="ro-RO" w:eastAsia="zh-CN" w:bidi="hi-IN"/>
+          <w:lang w:val="zxx" w:eastAsia="zxx" w:bidi="zxx"/>
         </w:rPr>
         <w:t>corectă</w:t>
       </w:r>
@@ -244,7 +284,7 @@
           <w:rFonts w:ascii="Times New Roman" w:hAnsi="Times New Roman"/>
           <w:i w:val="false"/>
           <w:iCs w:val="false"/>
-          <w:lang w:val="ro-RO" w:eastAsia="zh-CN" w:bidi="hi-IN"/>
+          <w:lang w:val="zxx" w:eastAsia="zxx" w:bidi="zxx"/>
         </w:rPr>
         <w:t>), așadar el nu va avea nici un efect asupra cuvintelor cu greșeli ortografice. Astfel aplicația de convertare(</w:t>
       </w:r>
@@ -253,7 +293,7 @@
           <w:rFonts w:ascii="Times New Roman" w:hAnsi="Times New Roman"/>
           <w:i/>
           <w:iCs/>
-          <w:lang w:val="ro-RO" w:eastAsia="zh-CN" w:bidi="hi-IN"/>
+          <w:lang w:val="zxx" w:eastAsia="zxx" w:bidi="zxx"/>
         </w:rPr>
         <w:t>transliterare</w:t>
       </w:r>
@@ -262,7 +302,7 @@
           <w:rFonts w:ascii="Times New Roman" w:hAnsi="Times New Roman"/>
           <w:i w:val="false"/>
           <w:iCs w:val="false"/>
-          <w:lang w:val="ro-RO" w:eastAsia="zh-CN" w:bidi="hi-IN"/>
+          <w:lang w:val="zxx" w:eastAsia="zxx" w:bidi="zxx"/>
         </w:rPr>
         <w:t>) nu se rezultă doar convertarea nemijlocită a textelor propuse, ci și la extragerea potențialului(</w:t>
       </w:r>
@@ -271,7 +311,7 @@
           <w:rFonts w:ascii="Times New Roman" w:hAnsi="Times New Roman"/>
           <w:i/>
           <w:iCs/>
-          <w:lang w:val="ro-RO" w:eastAsia="zh-CN" w:bidi="hi-IN"/>
+          <w:lang w:val="zxx" w:eastAsia="zxx" w:bidi="zxx"/>
         </w:rPr>
         <w:t>rezultatului</w:t>
       </w:r>
@@ -280,7 +320,7 @@
           <w:rFonts w:ascii="Times New Roman" w:hAnsi="Times New Roman"/>
           <w:i w:val="false"/>
           <w:iCs w:val="false"/>
-          <w:lang w:val="ro-RO" w:eastAsia="zh-CN" w:bidi="hi-IN"/>
+          <w:lang w:val="zxx" w:eastAsia="zxx" w:bidi="zxx"/>
         </w:rPr>
         <w:t>) maxim, utilizînd tot pachetul de instrumente și funcționalități propuse (dicționarul de cuvinte, lista de prefixe, posibilitatea alegerii standardului necesar etc.). Atît cum aplicația necesită să aibă o interfață grafică  accesibilă și ușor de înțeles, iar pachetul de intrumente să fie la fel ușor accesibil, o aplicație de tipul dat nu se resumă doar la garfică sau design. Orice utilizator pune în primul rînd calitatea conținutului, iar calitatea unei aplicații se poate determina atît pe baza aspectelor vizuale cît și pe cele tehnice. Voi face un studiu comparativ între mai multe aplicații de translare(</w:t>
       </w:r>
@@ -289,7 +329,7 @@
           <w:rFonts w:ascii="Times New Roman" w:hAnsi="Times New Roman"/>
           <w:i/>
           <w:iCs/>
-          <w:lang w:val="ro-RO" w:eastAsia="zh-CN" w:bidi="hi-IN"/>
+          <w:lang w:val="zxx" w:eastAsia="zxx" w:bidi="zxx"/>
         </w:rPr>
         <w:t>convertare</w:t>
       </w:r>
@@ -298,7 +338,7 @@
           <w:rFonts w:ascii="Times New Roman" w:hAnsi="Times New Roman"/>
           <w:i w:val="false"/>
           <w:iCs w:val="false"/>
-          <w:lang w:val="ro-RO" w:eastAsia="zh-CN" w:bidi="hi-IN"/>
+          <w:lang w:val="zxx" w:eastAsia="zxx" w:bidi="zxx"/>
         </w:rPr>
         <w:t>) atît de realizare străină cît și a celor românești. Analiza succintă se va evalua atît la nivel tehnic cît și vizual, cu scopul de a extrage concluzii în vederea realizării proiectului de licență: aplicația de transliterare(</w:t>
       </w:r>
@@ -307,7 +347,7 @@
           <w:rFonts w:ascii="Times New Roman" w:hAnsi="Times New Roman"/>
           <w:i/>
           <w:iCs/>
-          <w:lang w:val="ro-RO" w:eastAsia="zh-CN" w:bidi="hi-IN"/>
+          <w:lang w:val="zxx" w:eastAsia="zxx" w:bidi="zxx"/>
         </w:rPr>
         <w:t>pe 3 nivele</w:t>
       </w:r>
@@ -316,7 +356,7 @@
           <w:rFonts w:ascii="Times New Roman" w:hAnsi="Times New Roman"/>
           <w:i w:val="false"/>
           <w:iCs w:val="false"/>
-          <w:lang w:val="ro-RO" w:eastAsia="zh-CN" w:bidi="hi-IN"/>
+          <w:lang w:val="zxx" w:eastAsia="zxx" w:bidi="zxx"/>
         </w:rPr>
         <w:t>) ABConv.</w:t>
       </w:r>
@@ -328,16 +368,15 @@
           <w:tab w:val="left" w:pos="1275" w:leader="none"/>
         </w:tabs>
         <w:rPr>
-          <w:rFonts w:ascii="Times New Roman" w:hAnsi="Times New Roman"/>
-          <w:lang w:val="ro-RO" w:eastAsia="zh-CN" w:bidi="hi-IN"/>
-        </w:rPr>
-      </w:pPr>
-      <w:r>
-        <w:rPr>
-          <w:rFonts w:ascii="Times New Roman" w:hAnsi="Times New Roman"/>
-          <w:i w:val="false"/>
-          <w:iCs w:val="false"/>
-          <w:lang w:val="ro-RO" w:eastAsia="zh-CN" w:bidi="hi-IN"/>
+          <w:lang w:val="zxx" w:eastAsia="zxx" w:bidi="zxx"/>
+        </w:rPr>
+      </w:pPr>
+      <w:r>
+        <w:rPr>
+          <w:rFonts w:ascii="Times New Roman" w:hAnsi="Times New Roman"/>
+          <w:i w:val="false"/>
+          <w:iCs w:val="false"/>
+          <w:lang w:val="zxx" w:eastAsia="zxx" w:bidi="zxx"/>
         </w:rPr>
         <w:t xml:space="preserve">    </w:t>
       </w:r>
@@ -346,7 +385,7 @@
           <w:rFonts w:ascii="Times New Roman" w:hAnsi="Times New Roman"/>
           <w:i w:val="false"/>
           <w:iCs w:val="false"/>
-          <w:lang w:val="ro-RO" w:eastAsia="zh-CN" w:bidi="hi-IN"/>
+          <w:lang w:val="zxx" w:eastAsia="zxx" w:bidi="zxx"/>
         </w:rPr>
         <w:t xml:space="preserve">Pentru realizarea unei aplicații de acest gen, dar mai ales pentru realizarea unui algoritm de convertare automată dintr-o grafie în alta sunt necesare cunoștințe din diferite ramuri desprinse din filologie, istorie lingvistică etc. Prin aprofundare domeniilor precum tipografia, istoria alfabetelor românești și a celor chirilice, studiul ortografiei slavone, realizarea unui astfel de de algoritm corect și eficient este considerabil facilitată, și rezultatele sunt net superioare. </w:t>
       </w:r>
@@ -357,14 +396,16 @@
         <w:tabs>
           <w:tab w:val="left" w:pos="1275" w:leader="none"/>
         </w:tabs>
-        <w:rPr/>
-      </w:pPr>
-      <w:r>
-        <w:rPr>
-          <w:rFonts w:ascii="Times New Roman" w:hAnsi="Times New Roman"/>
-          <w:i w:val="false"/>
-          <w:iCs w:val="false"/>
-          <w:lang w:val="ro-RO" w:eastAsia="zh-CN" w:bidi="hi-IN"/>
+        <w:rPr>
+          <w:lang w:val="zxx" w:eastAsia="zxx" w:bidi="zxx"/>
+        </w:rPr>
+      </w:pPr>
+      <w:r>
+        <w:rPr>
+          <w:rFonts w:ascii="Times New Roman" w:hAnsi="Times New Roman"/>
+          <w:i w:val="false"/>
+          <w:iCs w:val="false"/>
+          <w:lang w:val="zxx" w:eastAsia="zxx" w:bidi="zxx"/>
         </w:rPr>
         <w:t xml:space="preserve">    </w:t>
       </w:r>
@@ -373,7 +414,7 @@
           <w:rFonts w:ascii="Times New Roman" w:hAnsi="Times New Roman"/>
           <w:i w:val="false"/>
           <w:iCs w:val="false"/>
-          <w:lang w:val="ro-RO" w:eastAsia="zh-CN" w:bidi="hi-IN"/>
+          <w:lang w:val="zxx" w:eastAsia="zxx" w:bidi="zxx"/>
         </w:rPr>
         <w:t>Pentru a realiza conversia(</w:t>
       </w:r>
@@ -382,7 +423,7 @@
           <w:rFonts w:ascii="Times New Roman" w:hAnsi="Times New Roman"/>
           <w:i/>
           <w:iCs/>
-          <w:lang w:val="ro-RO" w:eastAsia="zh-CN" w:bidi="hi-IN"/>
+          <w:lang w:val="zxx" w:eastAsia="zxx" w:bidi="zxx"/>
         </w:rPr>
         <w:t>transliterarea</w:t>
       </w:r>
@@ -391,7 +432,7 @@
           <w:rFonts w:ascii="Times New Roman" w:hAnsi="Times New Roman"/>
           <w:i w:val="false"/>
           <w:iCs w:val="false"/>
-          <w:lang w:val="ro-RO" w:eastAsia="zh-CN" w:bidi="hi-IN"/>
+          <w:lang w:val="zxx" w:eastAsia="zxx" w:bidi="zxx"/>
         </w:rPr>
         <w:t>) eficientă și rapidă a unui text din grafia chirilică(</w:t>
       </w:r>
@@ -400,7 +441,7 @@
           <w:rFonts w:ascii="Times New Roman" w:hAnsi="Times New Roman"/>
           <w:i/>
           <w:iCs/>
-          <w:lang w:val="ro-RO" w:eastAsia="zh-CN" w:bidi="hi-IN"/>
+          <w:lang w:val="zxx" w:eastAsia="zxx" w:bidi="zxx"/>
         </w:rPr>
         <w:t>slavonă</w:t>
       </w:r>
@@ -409,7 +450,7 @@
           <w:rFonts w:ascii="Times New Roman" w:hAnsi="Times New Roman"/>
           <w:i w:val="false"/>
           <w:iCs w:val="false"/>
-          <w:lang w:val="ro-RO" w:eastAsia="zh-CN" w:bidi="hi-IN"/>
+          <w:lang w:val="zxx" w:eastAsia="zxx" w:bidi="zxx"/>
         </w:rPr>
         <w:t>) în cea latină aplicația realizată va trebui să înglobeze elemente tehnice și ortografice specifice acestora: regulile ortografice, corectitudinea textului, păstrarea proporțiilor(</w:t>
       </w:r>
@@ -418,7 +459,7 @@
           <w:rFonts w:ascii="Times New Roman" w:hAnsi="Times New Roman"/>
           <w:i/>
           <w:iCs/>
-          <w:lang w:val="ro-RO" w:eastAsia="zh-CN" w:bidi="hi-IN"/>
+          <w:lang w:val="zxx" w:eastAsia="zxx" w:bidi="zxx"/>
         </w:rPr>
         <w:t>spațiilor</w:t>
       </w:r>
@@ -427,25 +468,16 @@
           <w:rFonts w:ascii="Times New Roman" w:hAnsi="Times New Roman"/>
           <w:i w:val="false"/>
           <w:iCs w:val="false"/>
-          <w:lang w:val="ro-RO" w:eastAsia="zh-CN" w:bidi="hi-IN"/>
-        </w:rPr>
-        <w:t xml:space="preserve">) textului inițial, definirea unor cazuri speciale pentru caracterele ce au semnificație multiplă </w:t>
-      </w:r>
-      <w:r>
-        <w:rPr>
-          <w:rFonts w:ascii="Times New Roman" w:hAnsi="Times New Roman"/>
-          <w:i w:val="false"/>
-          <w:iCs w:val="false"/>
-          <w:lang w:val="ro-RO" w:eastAsia="zh-CN" w:bidi="hi-IN"/>
-        </w:rPr>
-        <w:t>etc. Așadar un text chirilic nu poate fi convertat mot-a-mot, acest proces trebuie realizat ținînd cont de numeroase reguli lingvistice pentru a asigura păstrarea mesajului inițial al textului. Programatorul este nevoit să aibă în prealabil un grad de cunoaștere destul de înalt atît în domeniul programării cît și al unor domenii precum filologia, lingvistica, istoria și evoluția alfabetică(</w:t>
-      </w:r>
-      <w:r>
-        <w:rPr>
-          <w:rFonts w:ascii="Times New Roman" w:hAnsi="Times New Roman"/>
-          <w:i/>
-          <w:iCs/>
-          <w:lang w:val="ro-RO" w:eastAsia="zh-CN" w:bidi="hi-IN"/>
+          <w:lang w:val="zxx" w:eastAsia="zxx" w:bidi="zxx"/>
+        </w:rPr>
+        <w:t>) textului inițial, definirea unor cazuri speciale pentru caracterele ce au semnificație multiplă etc. Așadar un text chirilic nu poate fi convertat mot-a-mot, acest proces trebuie realizat ținînd cont de numeroase reguli lingvistice pentru a asigura păstrarea mesajului inițial al textului. Programatorul este nevoit să aibă în prealabil un grad de cunoaștere destul de înalt atît în domeniul programării cît și al unor domenii precum filologia, lingvistica, istoria și evoluția alfabetică(</w:t>
+      </w:r>
+      <w:r>
+        <w:rPr>
+          <w:rFonts w:ascii="Times New Roman" w:hAnsi="Times New Roman"/>
+          <w:i/>
+          <w:iCs/>
+          <w:lang w:val="zxx" w:eastAsia="zxx" w:bidi="zxx"/>
         </w:rPr>
         <w:t>alfabetelor</w:t>
       </w:r>
@@ -454,7 +486,7 @@
           <w:rFonts w:ascii="Times New Roman" w:hAnsi="Times New Roman"/>
           <w:i w:val="false"/>
           <w:iCs w:val="false"/>
-          <w:lang w:val="ro-RO" w:eastAsia="zh-CN" w:bidi="hi-IN"/>
+          <w:lang w:val="zxx" w:eastAsia="zxx" w:bidi="zxx"/>
         </w:rPr>
         <w:t xml:space="preserve">), ortografia grafiei slavone etc. Toate aceste tehnologii vor fi folosite pentru a asigura corectitudinea transliterării. </w:t>
       </w:r>
@@ -465,14 +497,16 @@
         <w:tabs>
           <w:tab w:val="left" w:pos="1275" w:leader="none"/>
         </w:tabs>
-        <w:rPr/>
-      </w:pPr>
-      <w:r>
-        <w:rPr>
-          <w:rFonts w:ascii="Times New Roman" w:hAnsi="Times New Roman"/>
-          <w:i w:val="false"/>
-          <w:iCs w:val="false"/>
-          <w:lang w:val="ro-RO" w:eastAsia="zh-CN" w:bidi="hi-IN"/>
+        <w:rPr>
+          <w:lang w:val="zxx" w:eastAsia="zxx" w:bidi="zxx"/>
+        </w:rPr>
+      </w:pPr>
+      <w:r>
+        <w:rPr>
+          <w:rFonts w:ascii="Times New Roman" w:hAnsi="Times New Roman"/>
+          <w:i w:val="false"/>
+          <w:iCs w:val="false"/>
+          <w:lang w:val="zxx" w:eastAsia="zxx" w:bidi="zxx"/>
         </w:rPr>
         <w:t xml:space="preserve">    </w:t>
       </w:r>
@@ -481,24 +515,184 @@
           <w:rFonts w:ascii="Times New Roman" w:hAnsi="Times New Roman"/>
           <w:i w:val="false"/>
           <w:iCs w:val="false"/>
-          <w:lang w:val="ro-RO" w:eastAsia="zh-CN" w:bidi="hi-IN"/>
-        </w:rPr>
-        <w:t>Orice aplicație, atît desktop cît și web, la început nu este altceva decît un algoritm de procesare a datelor de intrare și obținerea datelor de ieșire necesare, iar fiecare algoritm la început se eloaborează, testează, cizelează, pentru ca în final să fie implementat în aplicația dată. Interactivitaea aplicației se bazează pe pe aceste tehnologii, iar limitele impuse la nivel de implementare trebuie luate în considerare în conceperea unei aplicații. Mai mult decît atît, este important de luat în considerare și grupul țintă de utilizatori căruia se adresează aplicația. Chiar și dacă aplicația nu este îndreptată spe un public larg de utilizatori, oricum trebuie de ținut cont de necesitățile și posibilitățile lor (vîrsta, profesia etc.), cu scopul de a realiza interfața grafică și pachetul de instrumente cît mai eficient. În acest mod se poate determina mai ușor cum trebuie să arate designul, ce funcționalități trebuie să implementeze și ce grad de accesibilitate este necesar. Totodată, prin efectuarea studiilor de marketing (studierea aplicațiilor asemănătoare, definirea grupului țintă de utilizatori etc.) gui-ul și unele funcționalități ale aplicației pot fi considerabil schimbate, astfel încît să corespundă necesităților utilizatoilor.</w:t>
-      </w:r>
-    </w:p>
-    <w:p>
-      <w:pPr>
-        <w:pStyle w:val="Normal"/>
-        <w:tabs>
-          <w:tab w:val="left" w:pos="1275" w:leader="none"/>
-        </w:tabs>
-        <w:rPr>
-          <w:lang w:val="ro-RO" w:eastAsia="zh-CN" w:bidi="hi-IN"/>
-        </w:rPr>
-      </w:pPr>
-      <w:r>
-        <w:rPr>
-          <w:lang w:val="ro-RO" w:eastAsia="zh-CN" w:bidi="hi-IN"/>
+          <w:lang w:val="zxx" w:eastAsia="zxx" w:bidi="zxx"/>
+        </w:rPr>
+        <w:t>Orice aplicație, atît desktop cît și web, la început nu este altceva decît un algoritm de procesare a datelor de intrare și obținerea datelor de ieșire necesare, iar fiecare algoritm la început se eloaborează, testează, cizelează, pentru ca în final să fie implementat în aplicația dată. Interactivitaea aplicației se bazează pe pe aceste tehnologii, iar limitele impuse la nivel de implementare trebuie luate în considerare în conceperea unei aplicații. Mai mult decît atît, este important de luat în considerare și grupul țintă de utilizatori căruia se adresează aplicația. Chiar și dacă aplicația nu este îndreptată spe un public larg de utilizatori, oricum trebuie de ținut cont de necesitățile și posibilitățile lor (vîrsta, profesia etc.), cu scopul de a realiza interfața grafică și pachetul de instrumente cît mai eficient. În acest mod se poate determina mai ușor cum trebuie să arate designul, ce funcționalități trebuie să implementeze și ce grad de accesibilitate este necesar. Totodată, prin efectuarea studiilor de marketing (studierea aplicațiilor asemănătoare, definirea grupului țintă de utilizatori etc.) gui-ul și unele funcționalități ale aplicației pot fi considerabil schimbate, astfel încît să corespundă necesităților utilizatorilor.</w:t>
+      </w:r>
+    </w:p>
+    <w:p>
+      <w:pPr>
+        <w:pStyle w:val="Normal"/>
+        <w:tabs>
+          <w:tab w:val="left" w:pos="1275" w:leader="none"/>
+        </w:tabs>
+        <w:rPr>
+          <w:rFonts w:ascii="Times New Roman" w:hAnsi="Times New Roman"/>
+          <w:i w:val="false"/>
+          <w:i w:val="false"/>
+          <w:iCs w:val="false"/>
+        </w:rPr>
+      </w:pPr>
+      <w:r>
+        <w:rPr>
+          <w:rFonts w:ascii="Times New Roman" w:hAnsi="Times New Roman"/>
+          <w:i w:val="false"/>
+          <w:iCs w:val="false"/>
+        </w:rPr>
+      </w:r>
+    </w:p>
+    <w:p>
+      <w:pPr>
+        <w:pStyle w:val="Normal"/>
+        <w:tabs>
+          <w:tab w:val="left" w:pos="1275" w:leader="none"/>
+        </w:tabs>
+        <w:rPr>
+          <w:sz w:val="32"/>
+          <w:szCs w:val="32"/>
+          <w:lang w:val="zxx" w:eastAsia="zxx" w:bidi="zxx"/>
+        </w:rPr>
+      </w:pPr>
+      <w:r>
+        <w:rPr>
+          <w:rFonts w:ascii="Times New Roman" w:hAnsi="Times New Roman"/>
+          <w:i w:val="false"/>
+          <w:iCs w:val="false"/>
+          <w:sz w:val="32"/>
+          <w:szCs w:val="32"/>
+          <w:lang w:val="zxx" w:eastAsia="zxx" w:bidi="zxx"/>
+        </w:rPr>
+        <w:t>Principii generale</w:t>
+      </w:r>
+    </w:p>
+    <w:p>
+      <w:pPr>
+        <w:pStyle w:val="Normal"/>
+        <w:tabs>
+          <w:tab w:val="left" w:pos="1275" w:leader="none"/>
+        </w:tabs>
+        <w:rPr>
+          <w:rFonts w:ascii="Times New Roman" w:hAnsi="Times New Roman"/>
+          <w:i w:val="false"/>
+          <w:i w:val="false"/>
+          <w:iCs w:val="false"/>
+        </w:rPr>
+      </w:pPr>
+      <w:r>
+        <w:rPr>
+          <w:rFonts w:ascii="Times New Roman" w:hAnsi="Times New Roman"/>
+          <w:i w:val="false"/>
+          <w:iCs w:val="false"/>
+        </w:rPr>
+      </w:r>
+    </w:p>
+    <w:p>
+      <w:pPr>
+        <w:pStyle w:val="Normal"/>
+        <w:tabs>
+          <w:tab w:val="left" w:pos="1275" w:leader="none"/>
+        </w:tabs>
+        <w:rPr>
+          <w:lang w:val="zxx" w:eastAsia="zxx" w:bidi="zxx"/>
+        </w:rPr>
+      </w:pPr>
+      <w:r>
+        <w:rPr>
+          <w:lang w:val="zxx" w:eastAsia="zxx" w:bidi="zxx"/>
+        </w:rPr>
+        <w:t>În general, fiecare aplicație indiferent de tipul ei trebuie să fie unică, deci să aibă elemente distincte atît la nivel de design cît și la nivel tehnic, ceea ce ține de funcționalitățile oferite utilizatorului. Programatorul are datoria de a realiza o aplicație unică prin designul interfeței grafice și funcționalitățile(</w:t>
+      </w:r>
+      <w:r>
+        <w:rPr>
+          <w:i/>
+          <w:iCs/>
+          <w:lang w:val="zxx" w:eastAsia="zxx" w:bidi="zxx"/>
+        </w:rPr>
+        <w:t>instrumentele</w:t>
+      </w:r>
+      <w:r>
+        <w:rPr>
+          <w:lang w:val="zxx" w:eastAsia="zxx" w:bidi="zxx"/>
+        </w:rPr>
+        <w:t xml:space="preserve">) utilizate. O aplicație bine realizată va fi ușor accesibilă atît la nivel vizual cît și tehnic, iar conținutul prezentat și specificul acestuia trebuie să fie conceput astfel încît utilizatorului să-i fie cît mai ușor să-l acceseze. </w:t>
+      </w:r>
+    </w:p>
+    <w:p>
+      <w:pPr>
+        <w:pStyle w:val="Normal"/>
+        <w:tabs>
+          <w:tab w:val="left" w:pos="1275" w:leader="none"/>
+        </w:tabs>
+        <w:rPr>
+          <w:lang w:val="zxx" w:eastAsia="zxx" w:bidi="zxx"/>
+        </w:rPr>
+      </w:pPr>
+      <w:r>
+        <w:rPr>
+          <w:lang w:val="zxx" w:eastAsia="zxx" w:bidi="zxx"/>
+        </w:rPr>
+        <w:t xml:space="preserve">    </w:t>
+      </w:r>
+      <w:r>
+        <w:rPr>
+          <w:lang w:val="zxx" w:eastAsia="zxx" w:bidi="zxx"/>
+        </w:rPr>
+        <w:t xml:space="preserve">Realizarea oricărui proiect începe cu planificarea, și în etapa de planificare trebuie stabilite tipul de aplicație(instiuțională, educativă, de prezentare a unui produs etc.), ce intrumente vor fi oferite utilizatorului, preferințele vizuale, structura aplicației la lansare, ce informații vor fi la prima vedere, unde și cum vor fi amplasate butoanele, meniurile, tehnologiile necesare pentru realizarea aplicației, etc. Toate aceste informații sunt foarte importante în realizarea interfeței, deoarece influențează foarte mult și în mod direct forma finală a aplicației proiectate. Interfața grafică este prima ce utilizatorul vede și unica lui sursă de a comunica cu algoritmul aplicației, respectiv aspectul ei vizual și comoditatea utilizării este unul din pilonii principali pe care se bazează dezvoltarea unuei aplicații. O aplicație bogată, cu structură de meniuri mare și multe informații nu poate fi în principiu foarte intensă la nivel vizual, deoarece în acest mod va fi subminat scopul aplicației prin distragerea atenției de la conținut, și respectiv reducerea importanței sale. </w:t>
+      </w:r>
+    </w:p>
+    <w:p>
+      <w:pPr>
+        <w:pStyle w:val="Normal"/>
+        <w:tabs>
+          <w:tab w:val="left" w:pos="1275" w:leader="none"/>
+        </w:tabs>
+        <w:rPr>
+          <w:lang w:val="zxx" w:eastAsia="zxx" w:bidi="zxx"/>
+        </w:rPr>
+      </w:pPr>
+      <w:r>
+        <w:rPr>
+          <w:lang w:val="zxx" w:eastAsia="zxx" w:bidi="zxx"/>
+        </w:rPr>
+        <w:t xml:space="preserve">    </w:t>
+      </w:r>
+      <w:r>
+        <w:rPr>
+          <w:lang w:val="zxx" w:eastAsia="zxx" w:bidi="zxx"/>
+        </w:rPr>
+        <w:t>Astfel, o interfață trebuie să fie mai simplă, mai concisă, pentru a pune în valoare conținutul și instrumentele necesare, astfel a le expune utilizatorului într-un mod simplu și accesibil.</w:t>
+      </w:r>
+    </w:p>
+    <w:p>
+      <w:pPr>
+        <w:pStyle w:val="Normal"/>
+        <w:tabs>
+          <w:tab w:val="left" w:pos="1275" w:leader="none"/>
+        </w:tabs>
+        <w:rPr>
+          <w:lang w:val="zxx" w:eastAsia="zxx" w:bidi="zxx"/>
+        </w:rPr>
+      </w:pPr>
+      <w:r>
+        <w:rPr>
+          <w:lang w:val="zxx" w:eastAsia="zxx" w:bidi="zxx"/>
+        </w:rPr>
+        <w:t xml:space="preserve">  </w:t>
+      </w:r>
+    </w:p>
+    <w:p>
+      <w:pPr>
+        <w:pStyle w:val="Normal"/>
+        <w:tabs>
+          <w:tab w:val="left" w:pos="1275" w:leader="none"/>
+        </w:tabs>
+        <w:rPr>
+          <w:lang w:val="zxx" w:eastAsia="zxx" w:bidi="zxx"/>
+        </w:rPr>
+      </w:pPr>
+      <w:r>
+        <w:rPr>
+          <w:lang w:val="zxx" w:eastAsia="zxx" w:bidi="zxx"/>
         </w:rPr>
       </w:r>
     </w:p>
@@ -511,14 +705,14 @@
         <w:rPr>
           <w:rFonts w:ascii="Times New Roman" w:hAnsi="Times New Roman" w:cs="Times New Roman"/>
           <w:sz w:val="24"/>
-          <w:lang w:val="ro-RO" w:eastAsia="zh-CN" w:bidi="hi-IN"/>
+          <w:lang w:val="zxx" w:eastAsia="zxx" w:bidi="zxx"/>
         </w:rPr>
       </w:pPr>
       <w:r>
         <w:rPr>
           <w:rFonts w:cs="Times New Roman" w:ascii="Times New Roman" w:hAnsi="Times New Roman"/>
           <w:sz w:val="24"/>
-          <w:lang w:val="ro-RO" w:eastAsia="zh-CN" w:bidi="hi-IN"/>
+          <w:lang w:val="zxx" w:eastAsia="zxx" w:bidi="zxx"/>
         </w:rPr>
       </w:r>
     </w:p>
@@ -534,7 +728,7 @@
         <w:rPr>
           <w:rFonts w:eastAsia="Times New Roman" w:cs="Times New Roman" w:ascii="Times New Roman" w:hAnsi="Times New Roman"/>
           <w:sz w:val="24"/>
-          <w:lang w:val="ro-RO" w:eastAsia="zh-CN" w:bidi="hi-IN"/>
+          <w:lang w:val="zxx" w:eastAsia="zxx" w:bidi="zxx"/>
         </w:rPr>
         <w:t xml:space="preserve">                </w:t>
       </w:r>
@@ -560,7 +754,7 @@
         <w:rFonts w:ascii="Liberation Serif" w:hAnsi="Liberation Serif" w:eastAsia="Arial Unicode MS" w:cs="Arial Unicode MS"/>
         <w:sz w:val="20"/>
         <w:szCs w:val="24"/>
-        <w:lang w:val="en-US" w:eastAsia="zh-CN" w:bidi="hi-IN"/>
+        <w:lang w:val="ro-RO" w:eastAsia="zh-CN" w:bidi="hi-IN"/>
       </w:rPr>
     </w:rPrDefault>
     <w:pPrDefault>
@@ -581,7 +775,7 @@
       <w:color w:val="00000A"/>
       <w:sz w:val="24"/>
       <w:szCs w:val="20"/>
-      <w:lang w:val="en-US" w:eastAsia="zh-CN" w:bidi="hi-IN"/>
+      <w:lang w:val="ro-RO" w:eastAsia="zh-CN" w:bidi="hi-IN"/>
     </w:rPr>
   </w:style>
   <w:style w:type="character" w:styleId="WW8Num1z0">
@@ -692,7 +886,7 @@
     <w:rPr>
       <w:color w:val="000080"/>
       <w:u w:val="single"/>
-      <w:lang w:val="zxx" w:eastAsia="zxx" w:bidi="zxx"/>
+      <w:lang w:eastAsia="zxx" w:bidi="zxx"/>
     </w:rPr>
   </w:style>
   <w:style w:type="character" w:styleId="VisitedInternetLink">
@@ -700,7 +894,7 @@
     <w:rPr>
       <w:color w:val="800000"/>
       <w:u w:val="single"/>
-      <w:lang w:val="zxx" w:eastAsia="zxx" w:bidi="zxx"/>
+      <w:lang w:eastAsia="zxx" w:bidi="zxx"/>
     </w:rPr>
   </w:style>
   <w:style w:type="character" w:styleId="ListLabel1">

</xml_diff>

<commit_message>
2 pages written, mostly from scanned article
</commit_message>
<xml_diff>
--- a/001_Teza_U_S.docx
+++ b/001_Teza_U_S.docx
@@ -17,7 +17,7 @@
           <w:sz w:val="24"/>
           <w:lang w:val="zxx" w:eastAsia="zxx" w:bidi="zxx"/>
         </w:rPr>
-        <w:t>//6.4.16 v0.</w:t>
+        <w:t>//</w:t>
       </w:r>
       <w:r>
         <w:rPr>
@@ -25,7 +25,23 @@
           <w:sz w:val="24"/>
           <w:lang w:val="zxx" w:eastAsia="zxx" w:bidi="zxx"/>
         </w:rPr>
-        <w:t>3</w:t>
+        <w:t>7</w:t>
+      </w:r>
+      <w:r>
+        <w:rPr>
+          <w:rFonts w:cs="Times New Roman" w:ascii="Times New Roman" w:hAnsi="Times New Roman"/>
+          <w:sz w:val="24"/>
+          <w:lang w:val="zxx" w:eastAsia="zxx" w:bidi="zxx"/>
+        </w:rPr>
+        <w:t>.4.16 v0.</w:t>
+      </w:r>
+      <w:r>
+        <w:rPr>
+          <w:rFonts w:cs="Times New Roman" w:ascii="Times New Roman" w:hAnsi="Times New Roman"/>
+          <w:sz w:val="24"/>
+          <w:lang w:val="zxx" w:eastAsia="zxx" w:bidi="zxx"/>
+        </w:rPr>
+        <w:t>4</w:t>
       </w:r>
     </w:p>
     <w:p>
@@ -669,9 +685,7 @@
         <w:tabs>
           <w:tab w:val="left" w:pos="1275" w:leader="none"/>
         </w:tabs>
-        <w:rPr>
-          <w:lang w:val="zxx" w:eastAsia="zxx" w:bidi="zxx"/>
-        </w:rPr>
+        <w:rPr/>
       </w:pPr>
       <w:r>
         <w:rPr>
@@ -686,51 +700,1132 @@
         <w:tabs>
           <w:tab w:val="left" w:pos="1275" w:leader="none"/>
         </w:tabs>
-        <w:rPr>
-          <w:lang w:val="zxx" w:eastAsia="zxx" w:bidi="zxx"/>
-        </w:rPr>
-      </w:pPr>
-      <w:r>
-        <w:rPr>
-          <w:lang w:val="zxx" w:eastAsia="zxx" w:bidi="zxx"/>
-        </w:rPr>
-      </w:r>
-    </w:p>
-    <w:p>
-      <w:pPr>
-        <w:pStyle w:val="Normal"/>
-        <w:tabs>
-          <w:tab w:val="left" w:pos="1275" w:leader="none"/>
-        </w:tabs>
-        <w:rPr>
-          <w:rFonts w:ascii="Times New Roman" w:hAnsi="Times New Roman" w:cs="Times New Roman"/>
-          <w:sz w:val="24"/>
-          <w:lang w:val="zxx" w:eastAsia="zxx" w:bidi="zxx"/>
-        </w:rPr>
-      </w:pPr>
-      <w:r>
-        <w:rPr>
-          <w:rFonts w:cs="Times New Roman" w:ascii="Times New Roman" w:hAnsi="Times New Roman"/>
-          <w:sz w:val="24"/>
-          <w:lang w:val="zxx" w:eastAsia="zxx" w:bidi="zxx"/>
-        </w:rPr>
-      </w:r>
-    </w:p>
-    <w:p>
-      <w:pPr>
-        <w:pStyle w:val="Normal"/>
-        <w:tabs>
-          <w:tab w:val="left" w:pos="1275" w:leader="none"/>
-        </w:tabs>
         <w:rPr/>
       </w:pPr>
       <w:r>
         <w:rPr>
+          <w:lang w:val="zxx" w:eastAsia="zxx" w:bidi="zxx"/>
+        </w:rPr>
+        <w:t>/*</w:t>
+      </w:r>
+    </w:p>
+    <w:p>
+      <w:pPr>
+        <w:pStyle w:val="Normal"/>
+        <w:tabs>
+          <w:tab w:val="left" w:pos="1275" w:leader="none"/>
+        </w:tabs>
+        <w:rPr/>
+      </w:pPr>
+      <w:r>
+        <w:rPr>
+          <w:lang w:val="zxx" w:eastAsia="zxx" w:bidi="zxx"/>
+        </w:rPr>
+        <w:t xml:space="preserve"> </w:t>
+      </w:r>
+      <w:r>
+        <w:rPr>
+          <w:lang w:val="zxx" w:eastAsia="zxx" w:bidi="zxx"/>
+        </w:rPr>
+        <w:t>*</w:t>
+      </w:r>
+      <w:r>
+        <w:rPr>
+          <w:lang w:val="zxx" w:eastAsia="zxx" w:bidi="zxx"/>
+        </w:rPr>
+        <w:t xml:space="preserve">  7.4.16</w:t>
+      </w:r>
+    </w:p>
+    <w:p>
+      <w:pPr>
+        <w:pStyle w:val="Normal"/>
+        <w:tabs>
+          <w:tab w:val="left" w:pos="1275" w:leader="none"/>
+        </w:tabs>
+        <w:rPr/>
+      </w:pPr>
+      <w:r>
+        <w:rPr>
+          <w:lang w:val="zxx" w:eastAsia="zxx" w:bidi="zxx"/>
+        </w:rPr>
+        <w:t xml:space="preserve"> </w:t>
+      </w:r>
+      <w:bookmarkStart w:id="0" w:name="__DdeLink__1213_1992065407"/>
+      <w:r>
+        <w:rPr>
+          <w:lang w:val="zxx" w:eastAsia="zxx" w:bidi="zxx"/>
+        </w:rPr>
+        <w:t>*</w:t>
+      </w:r>
+      <w:bookmarkEnd w:id="0"/>
+      <w:r>
+        <w:rPr>
+          <w:lang w:val="zxx" w:eastAsia="zxx" w:bidi="zxx"/>
+        </w:rPr>
+        <w:t xml:space="preserve">  Articol din cartea fotografiată/scanată.  </w:t>
+      </w:r>
+    </w:p>
+    <w:p>
+      <w:pPr>
+        <w:pStyle w:val="Normal"/>
+        <w:tabs>
+          <w:tab w:val="left" w:pos="1275" w:leader="none"/>
+        </w:tabs>
+        <w:rPr/>
+      </w:pPr>
+      <w:r>
+        <w:rPr>
+          <w:lang w:val="zxx" w:eastAsia="zxx" w:bidi="zxx"/>
+        </w:rPr>
+        <w:t xml:space="preserve"> </w:t>
+      </w:r>
+      <w:r>
+        <w:rPr>
+          <w:lang w:val="zxx" w:eastAsia="zxx" w:bidi="zxx"/>
+        </w:rPr>
+        <w:t>*/</w:t>
+      </w:r>
+    </w:p>
+    <w:p>
+      <w:pPr>
+        <w:pStyle w:val="Normal"/>
+        <w:tabs>
+          <w:tab w:val="left" w:pos="1275" w:leader="none"/>
+        </w:tabs>
+        <w:rPr>
+          <w:lang w:val="zxx" w:eastAsia="zxx" w:bidi="zxx"/>
+        </w:rPr>
+      </w:pPr>
+      <w:r>
+        <w:rPr/>
+      </w:r>
+    </w:p>
+    <w:p>
+      <w:pPr>
+        <w:pStyle w:val="Normal"/>
+        <w:tabs>
+          <w:tab w:val="left" w:pos="1275" w:leader="none"/>
+        </w:tabs>
+        <w:rPr>
+          <w:rFonts w:ascii="Times New Roman" w:hAnsi="Times New Roman"/>
+          <w:sz w:val="32"/>
+          <w:szCs w:val="32"/>
+        </w:rPr>
+      </w:pPr>
+      <w:r>
+        <w:rPr>
+          <w:rFonts w:ascii="Times New Roman" w:hAnsi="Times New Roman"/>
+          <w:sz w:val="32"/>
+          <w:szCs w:val="32"/>
+          <w:lang w:val="zxx" w:eastAsia="zxx" w:bidi="zxx"/>
+        </w:rPr>
+        <w:t>Digitizarea, recunoașterea și conservarea patrimoniului cultural istoric</w:t>
+      </w:r>
+    </w:p>
+    <w:p>
+      <w:pPr>
+        <w:pStyle w:val="Normal"/>
+        <w:tabs>
+          <w:tab w:val="left" w:pos="1275" w:leader="none"/>
+        </w:tabs>
+        <w:rPr>
+          <w:sz w:val="24"/>
+          <w:szCs w:val="24"/>
+          <w:lang w:val="zxx" w:eastAsia="zxx" w:bidi="zxx"/>
+        </w:rPr>
+      </w:pPr>
+      <w:r>
+        <w:rPr>
+          <w:rFonts w:ascii="Times New Roman" w:hAnsi="Times New Roman"/>
+          <w:sz w:val="32"/>
+          <w:szCs w:val="32"/>
+        </w:rPr>
+      </w:r>
+    </w:p>
+    <w:p>
+      <w:pPr>
+        <w:pStyle w:val="Normal"/>
+        <w:tabs>
+          <w:tab w:val="left" w:pos="1275" w:leader="none"/>
+        </w:tabs>
+        <w:rPr>
+          <w:rFonts w:ascii="Times New Roman" w:hAnsi="Times New Roman"/>
+          <w:b/>
+          <w:b/>
+          <w:bCs/>
+          <w:sz w:val="32"/>
+          <w:szCs w:val="32"/>
+        </w:rPr>
+      </w:pPr>
+      <w:r>
+        <w:rPr>
+          <w:rFonts w:ascii="Times New Roman" w:hAnsi="Times New Roman"/>
+          <w:b/>
+          <w:bCs/>
+          <w:sz w:val="24"/>
+          <w:szCs w:val="24"/>
+          <w:lang w:val="zxx" w:eastAsia="zxx" w:bidi="zxx"/>
+        </w:rPr>
+        <w:t>Rezumat.</w:t>
+      </w:r>
+      <w:r>
+        <w:rPr>
+          <w:rFonts w:ascii="Times New Roman" w:hAnsi="Times New Roman"/>
+          <w:b w:val="false"/>
+          <w:bCs w:val="false"/>
+          <w:sz w:val="24"/>
+          <w:szCs w:val="24"/>
+          <w:lang w:val="zxx" w:eastAsia="zxx" w:bidi="zxx"/>
+        </w:rPr>
+        <w:t xml:space="preserve"> În lucrare se abordează probleme ce apar în procesul de digitizare și recunoaștere lexicografică a textelor vechi românești, se argumentează necesitatea creării resurselor electronice specifice care caracterizează evoluția limbii române moderne. Se prezintă rezultatele statistice obținute la recunoașterea unui text românesc din secolul al XIX-lea, utilizîndu-se produse program moderne. Se propune o tehnologie în vederea creării lexiconului lingvistic pentru patrimoniul moldovenesc tipărit cu alfabet chirilic în perioada 1967-1989, pornind de la lexiconul românesc modern. Aceată tehnologie se bazează pe transliterare și pe aliniere paralelă a textelor.</w:t>
+      </w:r>
+    </w:p>
+    <w:p>
+      <w:pPr>
+        <w:pStyle w:val="Normal"/>
+        <w:tabs>
+          <w:tab w:val="left" w:pos="1275" w:leader="none"/>
+        </w:tabs>
+        <w:rPr>
+          <w:rFonts w:ascii="Times New Roman" w:hAnsi="Times New Roman"/>
+          <w:b/>
+          <w:b/>
+          <w:bCs/>
+          <w:sz w:val="32"/>
+          <w:szCs w:val="32"/>
+        </w:rPr>
+      </w:pPr>
+      <w:r>
+        <w:rPr>
+          <w:rFonts w:ascii="Times New Roman" w:hAnsi="Times New Roman"/>
+          <w:b/>
+          <w:bCs/>
+          <w:sz w:val="24"/>
+          <w:szCs w:val="24"/>
+          <w:lang w:val="zxx" w:eastAsia="zxx" w:bidi="zxx"/>
+        </w:rPr>
+        <w:t>Cuvinte-cheie:</w:t>
+      </w:r>
+      <w:r>
+        <w:rPr>
+          <w:rFonts w:ascii="Times New Roman" w:hAnsi="Times New Roman"/>
+          <w:b w:val="false"/>
+          <w:bCs w:val="false"/>
+          <w:sz w:val="24"/>
+          <w:szCs w:val="24"/>
+          <w:lang w:val="zxx" w:eastAsia="zxx" w:bidi="zxx"/>
+        </w:rPr>
+        <w:t xml:space="preserve"> digitizare, resurse lingistice românești, recunoașterea textului, tehnologia limbajului, alfabet chirilic, transliterare, alinierea textelor. </w:t>
+      </w:r>
+    </w:p>
+    <w:p>
+      <w:pPr>
+        <w:pStyle w:val="Normal"/>
+        <w:tabs>
+          <w:tab w:val="left" w:pos="1275" w:leader="none"/>
+        </w:tabs>
+        <w:rPr>
+          <w:sz w:val="24"/>
+          <w:szCs w:val="24"/>
+          <w:lang w:val="zxx" w:eastAsia="zxx" w:bidi="zxx"/>
+        </w:rPr>
+      </w:pPr>
+      <w:r>
+        <w:rPr>
+          <w:rFonts w:ascii="Times New Roman" w:hAnsi="Times New Roman"/>
+          <w:sz w:val="32"/>
+          <w:szCs w:val="32"/>
+        </w:rPr>
+      </w:r>
+    </w:p>
+    <w:p>
+      <w:pPr>
+        <w:pStyle w:val="Normal"/>
+        <w:tabs>
+          <w:tab w:val="left" w:pos="1275" w:leader="none"/>
+        </w:tabs>
+        <w:rPr>
+          <w:rFonts w:ascii="Times New Roman" w:hAnsi="Times New Roman"/>
+          <w:sz w:val="32"/>
+          <w:szCs w:val="32"/>
+        </w:rPr>
+      </w:pPr>
+      <w:r>
+        <w:rPr>
+          <w:rFonts w:ascii="Times New Roman" w:hAnsi="Times New Roman"/>
+          <w:sz w:val="24"/>
+          <w:szCs w:val="24"/>
+          <w:lang w:val="zxx" w:eastAsia="zxx" w:bidi="zxx"/>
+        </w:rPr>
+        <w:t xml:space="preserve">Problema digitizării și conservării patrimoniului istorico-lingvistic (cultural) reprezintă un domeniu prioritar din agenda digitală pentru Europa. UE evidențiază necesitatea unui efort coordonat în domeniu și întreprinde vaste acțiuni în vederea impulsionării acestui proces, printre care dezvoltarea bibliotecii virtuale </w:t>
+      </w:r>
+      <w:r>
+        <w:rPr>
+          <w:rFonts w:ascii="Times New Roman" w:hAnsi="Times New Roman"/>
+          <w:i/>
+          <w:iCs/>
+          <w:sz w:val="24"/>
+          <w:szCs w:val="24"/>
+          <w:lang w:val="zxx" w:eastAsia="zxx" w:bidi="zxx"/>
+        </w:rPr>
+        <w:t>Europeana</w:t>
+      </w:r>
+      <w:r>
+        <w:rPr>
+          <w:rFonts w:ascii="Times New Roman" w:hAnsi="Times New Roman"/>
+          <w:i w:val="false"/>
+          <w:iCs w:val="false"/>
+          <w:sz w:val="24"/>
+          <w:szCs w:val="24"/>
+          <w:lang w:val="zxx" w:eastAsia="zxx" w:bidi="zxx"/>
+        </w:rPr>
+        <w:t>, susținută prin rezoluția Parlamentului European din 5 mai 2010 și adoptarea Programului de lucru pentru activități culturale 2011-2014. Menționez și recomandările Comisiei Europene „Privind digitizarea și accesibilitatea online a materialului cultural și conservarea digitală” din 27 octombrie 2011.</w:t>
+      </w:r>
+    </w:p>
+    <w:p>
+      <w:pPr>
+        <w:pStyle w:val="Normal"/>
+        <w:tabs>
+          <w:tab w:val="left" w:pos="1275" w:leader="none"/>
+        </w:tabs>
+        <w:rPr>
+          <w:rFonts w:ascii="Times New Roman" w:hAnsi="Times New Roman"/>
+          <w:sz w:val="32"/>
+          <w:szCs w:val="32"/>
+        </w:rPr>
+      </w:pPr>
+      <w:r>
+        <w:rPr>
+          <w:rFonts w:ascii="Times New Roman" w:hAnsi="Times New Roman"/>
+          <w:i w:val="false"/>
+          <w:iCs w:val="false"/>
+          <w:sz w:val="24"/>
+          <w:szCs w:val="24"/>
+          <w:lang w:val="zxx" w:eastAsia="zxx" w:bidi="zxx"/>
+        </w:rPr>
+        <w:t xml:space="preserve">    </w:t>
+      </w:r>
+      <w:r>
+        <w:rPr>
+          <w:rFonts w:ascii="Times New Roman" w:hAnsi="Times New Roman"/>
+          <w:i w:val="false"/>
+          <w:iCs w:val="false"/>
+          <w:sz w:val="24"/>
+          <w:szCs w:val="24"/>
+          <w:lang w:val="zxx" w:eastAsia="zxx" w:bidi="zxx"/>
+        </w:rPr>
+        <w:t>Dezideratele principale ale politicii culturale pentru zonele unde se vorbește limba română țin de studierea, valorificarea și digitizarea patrimoniului cultural-istoric. Procesul de digitizare a patrimoniului necesită soluționarea unui șir de probleme legate de recunoașterea, editarea, traducerea, interpretarea, circularea și recepționarea textelor tipărite atît în limba română cît și în alte limbi moderne. Soluționarea acestor probleme pentru patrimoniul istorico-lingvistic românesc se confruntă cu dificultăți și aspecte specifice: un număr mare de perioade în evoluția limbii, un număr relativ mic și foarte dispersat de resurse depozitate, o mare diversitate de alfabete folosite la tipărirea lor, în particular cîteva „alfabete de tranziție” chirilico-latine. Dificultățile în digitizarea și conservarea acestui tezaur țin de recunoașterea corectă a literelor chirilico-latine, dar și de inexistența unui lexicon adecvat perioadei de tipărire a resursei. O soluție pentru problema lexiconului ar fi alinierea la normele lingvistice contemporane ale textelor vechi (</w:t>
+      </w:r>
+      <w:r>
+        <w:rPr>
+          <w:rFonts w:ascii="Times New Roman" w:hAnsi="Times New Roman"/>
+          <w:b/>
+          <w:bCs/>
+          <w:i w:val="false"/>
+          <w:iCs w:val="false"/>
+          <w:sz w:val="24"/>
+          <w:szCs w:val="24"/>
+          <w:lang w:val="zxx" w:eastAsia="zxx" w:bidi="zxx"/>
+        </w:rPr>
+        <w:t>1</w:t>
+      </w:r>
+      <w:r>
+        <w:rPr>
+          <w:rFonts w:ascii="Times New Roman" w:hAnsi="Times New Roman"/>
+          <w:i w:val="false"/>
+          <w:iCs w:val="false"/>
+          <w:sz w:val="24"/>
+          <w:szCs w:val="24"/>
+          <w:lang w:val="zxx" w:eastAsia="zxx" w:bidi="zxx"/>
+        </w:rPr>
+        <w:t>).</w:t>
+      </w:r>
+    </w:p>
+    <w:p>
+      <w:pPr>
+        <w:pStyle w:val="Normal"/>
+        <w:tabs>
+          <w:tab w:val="left" w:pos="1275" w:leader="none"/>
+        </w:tabs>
+        <w:rPr>
+          <w:rFonts w:ascii="Times New Roman" w:hAnsi="Times New Roman"/>
+          <w:sz w:val="32"/>
+          <w:szCs w:val="32"/>
+        </w:rPr>
+      </w:pPr>
+      <w:r>
+        <w:rPr>
+          <w:rFonts w:ascii="Times New Roman" w:hAnsi="Times New Roman"/>
+          <w:i w:val="false"/>
+          <w:iCs w:val="false"/>
+          <w:sz w:val="24"/>
+          <w:szCs w:val="24"/>
+          <w:lang w:val="zxx" w:eastAsia="zxx" w:bidi="zxx"/>
+        </w:rPr>
+        <w:t xml:space="preserve">    </w:t>
+      </w:r>
+      <w:r>
+        <w:rPr>
+          <w:rFonts w:ascii="Times New Roman" w:hAnsi="Times New Roman"/>
+          <w:i w:val="false"/>
+          <w:iCs w:val="false"/>
+          <w:sz w:val="24"/>
+          <w:szCs w:val="24"/>
+          <w:lang w:val="zxx" w:eastAsia="zxx" w:bidi="zxx"/>
+        </w:rPr>
+        <w:t>Istoric, limba română a parcurs o cale lungă și bogată de dezvoltare. Există studii care explică apariția foneticii și ortografierii caracteristice etapelor concrete de evoluție a limbii, care sunt necesare atît pentru determinarea alfabetului, cît și a literelor specifice (</w:t>
+      </w:r>
+      <w:r>
+        <w:rPr>
+          <w:rFonts w:ascii="Times New Roman" w:hAnsi="Times New Roman"/>
+          <w:b/>
+          <w:bCs/>
+          <w:i w:val="false"/>
+          <w:iCs w:val="false"/>
+          <w:sz w:val="24"/>
+          <w:szCs w:val="24"/>
+          <w:lang w:val="zxx" w:eastAsia="zxx" w:bidi="zxx"/>
+        </w:rPr>
+        <w:t>2,3</w:t>
+      </w:r>
+      <w:r>
+        <w:rPr>
+          <w:rFonts w:ascii="Times New Roman" w:hAnsi="Times New Roman"/>
+          <w:i w:val="false"/>
+          <w:iCs w:val="false"/>
+          <w:sz w:val="24"/>
+          <w:szCs w:val="24"/>
+          <w:lang w:val="zxx" w:eastAsia="zxx" w:bidi="zxx"/>
+        </w:rPr>
+        <w:t>). Cunoașterea acestor legități ne permite să construim resurse lingvistice utilizînd un instrument special elaborat pentru o perioadă istorică concretă.</w:t>
+      </w:r>
+    </w:p>
+    <w:p>
+      <w:pPr>
+        <w:pStyle w:val="Normal"/>
+        <w:tabs>
+          <w:tab w:val="left" w:pos="1275" w:leader="none"/>
+        </w:tabs>
+        <w:rPr>
+          <w:rFonts w:ascii="Times New Roman" w:hAnsi="Times New Roman"/>
+          <w:sz w:val="32"/>
+          <w:szCs w:val="32"/>
+        </w:rPr>
+      </w:pPr>
+      <w:r>
+        <w:rPr>
+          <w:rFonts w:ascii="Times New Roman" w:hAnsi="Times New Roman"/>
+          <w:i w:val="false"/>
+          <w:iCs w:val="false"/>
+          <w:sz w:val="24"/>
+          <w:szCs w:val="24"/>
+          <w:lang w:val="zxx" w:eastAsia="zxx" w:bidi="zxx"/>
+        </w:rPr>
+        <w:t xml:space="preserve">    </w:t>
+      </w:r>
+      <w:r>
+        <w:rPr>
+          <w:rFonts w:ascii="Times New Roman" w:hAnsi="Times New Roman"/>
+          <w:i w:val="false"/>
+          <w:iCs w:val="false"/>
+          <w:sz w:val="24"/>
+          <w:szCs w:val="24"/>
+          <w:lang w:val="zxx" w:eastAsia="zxx" w:bidi="zxx"/>
+        </w:rPr>
+        <w:t xml:space="preserve">Prima carte tipărită pe teritoriul românesc a fost </w:t>
+      </w:r>
+      <w:r>
+        <w:rPr>
+          <w:rFonts w:ascii="Times New Roman" w:hAnsi="Times New Roman"/>
+          <w:i/>
+          <w:iCs/>
+          <w:sz w:val="24"/>
+          <w:szCs w:val="24"/>
+          <w:lang w:val="zxx" w:eastAsia="zxx" w:bidi="zxx"/>
+        </w:rPr>
+        <w:t>Liturghierul slavon</w:t>
+      </w:r>
+      <w:r>
+        <w:rPr>
+          <w:rFonts w:ascii="Times New Roman" w:hAnsi="Times New Roman"/>
+          <w:i w:val="false"/>
+          <w:iCs w:val="false"/>
+          <w:sz w:val="24"/>
+          <w:szCs w:val="24"/>
+          <w:lang w:val="zxx" w:eastAsia="zxx" w:bidi="zxx"/>
+        </w:rPr>
+        <w:t xml:space="preserve">, îngrijit de ăctre ieromonoahul Macarie în anul 1508, iar prima carte tipărită în limba română a fost </w:t>
+      </w:r>
+      <w:r>
+        <w:rPr>
+          <w:rFonts w:ascii="Times New Roman" w:hAnsi="Times New Roman"/>
+          <w:i/>
+          <w:iCs/>
+          <w:sz w:val="24"/>
+          <w:szCs w:val="24"/>
+          <w:lang w:val="zxx" w:eastAsia="zxx" w:bidi="zxx"/>
+        </w:rPr>
+        <w:t>Catehismul Românesc</w:t>
+      </w:r>
+      <w:r>
+        <w:rPr>
+          <w:rFonts w:ascii="Times New Roman" w:hAnsi="Times New Roman"/>
+          <w:i w:val="false"/>
+          <w:iCs w:val="false"/>
+          <w:sz w:val="24"/>
+          <w:szCs w:val="24"/>
+          <w:lang w:val="zxx" w:eastAsia="zxx" w:bidi="zxx"/>
+        </w:rPr>
+        <w:t xml:space="preserve"> al diaconului Coresi, apărut la Brașov în anul 1535(</w:t>
+      </w:r>
+      <w:r>
+        <w:rPr>
+          <w:rFonts w:ascii="Times New Roman" w:hAnsi="Times New Roman"/>
+          <w:b/>
+          <w:bCs/>
+          <w:i w:val="false"/>
+          <w:iCs w:val="false"/>
+          <w:sz w:val="24"/>
+          <w:szCs w:val="24"/>
+          <w:lang w:val="zxx" w:eastAsia="zxx" w:bidi="zxx"/>
+        </w:rPr>
+        <w:t>3</w:t>
+      </w:r>
+      <w:r>
+        <w:rPr>
+          <w:rFonts w:ascii="Times New Roman" w:hAnsi="Times New Roman"/>
+          <w:i w:val="false"/>
+          <w:iCs w:val="false"/>
+          <w:sz w:val="24"/>
+          <w:szCs w:val="24"/>
+          <w:lang w:val="zxx" w:eastAsia="zxx" w:bidi="zxx"/>
+        </w:rPr>
+        <w:t>).</w:t>
+      </w:r>
+    </w:p>
+    <w:p>
+      <w:pPr>
+        <w:pStyle w:val="Normal"/>
+        <w:tabs>
+          <w:tab w:val="left" w:pos="1275" w:leader="none"/>
+        </w:tabs>
+        <w:rPr>
+          <w:rFonts w:ascii="Times New Roman" w:hAnsi="Times New Roman"/>
+          <w:sz w:val="32"/>
+          <w:szCs w:val="32"/>
+        </w:rPr>
+      </w:pPr>
+      <w:r>
+        <w:rPr>
+          <w:rFonts w:ascii="Times New Roman" w:hAnsi="Times New Roman"/>
+          <w:i w:val="false"/>
+          <w:iCs w:val="false"/>
+          <w:sz w:val="24"/>
+          <w:szCs w:val="24"/>
+          <w:lang w:val="zxx" w:eastAsia="zxx" w:bidi="zxx"/>
+        </w:rPr>
+        <w:t xml:space="preserve">    </w:t>
+      </w:r>
+      <w:r>
+        <w:rPr>
+          <w:rFonts w:ascii="Times New Roman" w:hAnsi="Times New Roman"/>
+          <w:i w:val="false"/>
+          <w:iCs w:val="false"/>
+          <w:sz w:val="24"/>
+          <w:szCs w:val="24"/>
+          <w:lang w:val="zxx" w:eastAsia="zxx" w:bidi="zxx"/>
+        </w:rPr>
+        <w:t>Biblioteca Națională a Republicii Moldova deține o colecție de aproximativ 21.000 cărți vechi și rare. Circa 20 de cărți din această colecție sunt tipărite în limba română, în Basarabia (Chișinău și Dubăsari), utilizînd alfabetele chirilic și tranzițional(</w:t>
+      </w:r>
+      <w:r>
+        <w:rPr>
+          <w:rFonts w:ascii="Times New Roman" w:hAnsi="Times New Roman"/>
+          <w:b/>
+          <w:bCs/>
+          <w:i w:val="false"/>
+          <w:iCs w:val="false"/>
+          <w:sz w:val="24"/>
+          <w:szCs w:val="24"/>
+          <w:lang w:val="zxx" w:eastAsia="zxx" w:bidi="zxx"/>
+        </w:rPr>
+        <w:t>4,5</w:t>
+      </w:r>
+      <w:r>
+        <w:rPr>
+          <w:rFonts w:ascii="Times New Roman" w:hAnsi="Times New Roman"/>
+          <w:i w:val="false"/>
+          <w:iCs w:val="false"/>
+          <w:sz w:val="24"/>
+          <w:szCs w:val="24"/>
+          <w:lang w:val="zxx" w:eastAsia="zxx" w:bidi="zxx"/>
+        </w:rPr>
+        <w:t xml:space="preserve">). Bibliotecile publice din Sankt Petersburg dețin importante mostre de carte româneacă veche (secolele XVI-XIX). Dintre cele 66 de titluri incluse, spe exemplu, în </w:t>
+      </w:r>
+      <w:r>
+        <w:rPr>
+          <w:rFonts w:ascii="Times New Roman" w:hAnsi="Times New Roman"/>
+          <w:i/>
+          <w:iCs/>
+          <w:sz w:val="24"/>
+          <w:szCs w:val="24"/>
+          <w:lang w:val="zxx" w:eastAsia="zxx" w:bidi="zxx"/>
+        </w:rPr>
+        <w:t>Catalogul edițiilor chirilice ale slavilor de sud și ale românilor</w:t>
+      </w:r>
+      <w:r>
+        <w:rPr>
+          <w:rFonts w:ascii="Times New Roman" w:hAnsi="Times New Roman"/>
+          <w:i w:val="false"/>
+          <w:iCs w:val="false"/>
+          <w:sz w:val="24"/>
+          <w:szCs w:val="24"/>
+          <w:lang w:val="zxx" w:eastAsia="zxx" w:bidi="zxx"/>
+        </w:rPr>
+        <w:t>, 45 de volume revin slavilor de sud, iar 21 de volume - țărilor românești(</w:t>
+      </w:r>
+      <w:r>
+        <w:rPr>
+          <w:rFonts w:ascii="Times New Roman" w:hAnsi="Times New Roman"/>
+          <w:b/>
+          <w:bCs/>
+          <w:i w:val="false"/>
+          <w:iCs w:val="false"/>
+          <w:sz w:val="24"/>
+          <w:szCs w:val="24"/>
+          <w:lang w:val="zxx" w:eastAsia="zxx" w:bidi="zxx"/>
+        </w:rPr>
+        <w:t>6</w:t>
+      </w:r>
+      <w:r>
+        <w:rPr>
+          <w:rFonts w:ascii="Times New Roman" w:hAnsi="Times New Roman"/>
+          <w:i w:val="false"/>
+          <w:iCs w:val="false"/>
+          <w:sz w:val="24"/>
+          <w:szCs w:val="24"/>
+          <w:lang w:val="zxx" w:eastAsia="zxx" w:bidi="zxx"/>
+        </w:rPr>
+        <w:t>).</w:t>
+      </w:r>
+    </w:p>
+    <w:p>
+      <w:pPr>
+        <w:pStyle w:val="Normal"/>
+        <w:tabs>
+          <w:tab w:val="left" w:pos="1275" w:leader="none"/>
+        </w:tabs>
+        <w:rPr>
+          <w:rFonts w:ascii="Times New Roman" w:hAnsi="Times New Roman"/>
+          <w:sz w:val="32"/>
+          <w:szCs w:val="32"/>
+        </w:rPr>
+      </w:pPr>
+      <w:r>
+        <w:rPr>
+          <w:rFonts w:ascii="Times New Roman" w:hAnsi="Times New Roman"/>
+          <w:i w:val="false"/>
+          <w:iCs w:val="false"/>
+          <w:sz w:val="24"/>
+          <w:szCs w:val="24"/>
+          <w:lang w:val="zxx" w:eastAsia="zxx" w:bidi="zxx"/>
+        </w:rPr>
+        <w:t xml:space="preserve">    </w:t>
+      </w:r>
+      <w:r>
+        <w:rPr>
+          <w:rFonts w:ascii="Times New Roman" w:hAnsi="Times New Roman"/>
+          <w:i w:val="false"/>
+          <w:iCs w:val="false"/>
+          <w:sz w:val="24"/>
+          <w:szCs w:val="24"/>
+          <w:lang w:val="zxx" w:eastAsia="zxx" w:bidi="zxx"/>
+        </w:rPr>
+        <w:t>Studiile existente explică aspectele legate de dezvoltarea componentelor principale ale limbii: alfabet, lexicon, ortografie cu referire la etapele specifice din evoluția limbii. Această informație este utilă pentru a crea resurse și instrumente lingvistice racordate la anumite perioade din istoria limbii. Ținînd cont de particularitățile fiecărei perioade, vom propune o tehnologie pentru crearea acestor componente. În particular, vom studia problema de digitizare a textelor tipărite cu caractere chirilice în Republica Sovietică Socialită Moldovenească (RSSM) în perioada 1967-1989.</w:t>
+      </w:r>
+    </w:p>
+    <w:p>
+      <w:pPr>
+        <w:pStyle w:val="Normal"/>
+        <w:tabs>
+          <w:tab w:val="left" w:pos="1275" w:leader="none"/>
+        </w:tabs>
+        <w:rPr>
+          <w:rFonts w:ascii="Times New Roman" w:hAnsi="Times New Roman"/>
+          <w:sz w:val="32"/>
+          <w:szCs w:val="32"/>
+        </w:rPr>
+      </w:pPr>
+      <w:r>
+        <w:rPr>
+          <w:rFonts w:ascii="Times New Roman" w:hAnsi="Times New Roman"/>
+          <w:i w:val="false"/>
+          <w:iCs w:val="false"/>
+          <w:sz w:val="24"/>
+          <w:szCs w:val="24"/>
+          <w:lang w:val="zxx" w:eastAsia="zxx" w:bidi="zxx"/>
+        </w:rPr>
+        <w:t xml:space="preserve">    </w:t>
+      </w:r>
+      <w:r>
+        <w:rPr>
+          <w:rFonts w:ascii="Times New Roman" w:hAnsi="Times New Roman"/>
+          <w:i w:val="false"/>
+          <w:iCs w:val="false"/>
+          <w:sz w:val="24"/>
+          <w:szCs w:val="24"/>
+          <w:lang w:val="zxx" w:eastAsia="zxx" w:bidi="zxx"/>
+        </w:rPr>
+        <w:t xml:space="preserve">Lucrarea prezintă un proiect pe termen lung, care abia începe. Pe parcurs ne vom conduce de principiul „din prezent în adîncul secolelor”. </w:t>
+      </w:r>
+    </w:p>
+    <w:p>
+      <w:pPr>
+        <w:pStyle w:val="Normal"/>
+        <w:tabs>
+          <w:tab w:val="left" w:pos="1275" w:leader="none"/>
+        </w:tabs>
+        <w:rPr>
+          <w:i w:val="false"/>
+          <w:i w:val="false"/>
+          <w:iCs w:val="false"/>
+          <w:sz w:val="24"/>
+          <w:szCs w:val="24"/>
+          <w:lang w:val="zxx" w:eastAsia="zxx" w:bidi="zxx"/>
+        </w:rPr>
+      </w:pPr>
+      <w:r>
+        <w:rPr>
+          <w:rFonts w:ascii="Times New Roman" w:hAnsi="Times New Roman"/>
+          <w:sz w:val="32"/>
+          <w:szCs w:val="32"/>
+        </w:rPr>
+      </w:r>
+    </w:p>
+    <w:p>
+      <w:pPr>
+        <w:pStyle w:val="Normal"/>
+        <w:tabs>
+          <w:tab w:val="left" w:pos="1275" w:leader="none"/>
+        </w:tabs>
+        <w:rPr/>
+      </w:pPr>
+      <w:r>
+        <w:rPr>
+          <w:lang w:val="zxx" w:eastAsia="zxx" w:bidi="zxx"/>
+        </w:rPr>
+        <w:t xml:space="preserve">    </w:t>
+      </w:r>
+      <w:r>
+        <w:rPr>
+          <w:b/>
+          <w:bCs/>
+          <w:lang w:val="zxx" w:eastAsia="zxx" w:bidi="zxx"/>
+        </w:rPr>
+        <w:t>Perioadele de evoluție a limbii române</w:t>
+      </w:r>
+    </w:p>
+    <w:p>
+      <w:pPr>
+        <w:pStyle w:val="Normal"/>
+        <w:tabs>
+          <w:tab w:val="left" w:pos="1275" w:leader="none"/>
+        </w:tabs>
+        <w:rPr/>
+      </w:pPr>
+      <w:r>
+        <w:rPr>
+          <w:b w:val="false"/>
+          <w:bCs w:val="false"/>
+          <w:lang w:val="zxx" w:eastAsia="zxx" w:bidi="zxx"/>
+        </w:rPr>
+        <w:t>Istoria limbii române cunoaște două epoci în dezvoltarea sa. Prima se referă la formarea dialectului dacoromân, începînd cu căderea Sarmisegetuzei (106 A.D.) pînă în secolul al XV-lea(</w:t>
+      </w:r>
+      <w:r>
+        <w:rPr>
+          <w:b/>
+          <w:bCs/>
+          <w:lang w:val="zxx" w:eastAsia="zxx" w:bidi="zxx"/>
+        </w:rPr>
+        <w:t>2</w:t>
+      </w:r>
+      <w:r>
+        <w:rPr>
+          <w:b w:val="false"/>
+          <w:bCs w:val="false"/>
+          <w:lang w:val="zxx" w:eastAsia="zxx" w:bidi="zxx"/>
+        </w:rPr>
+        <w:t>). Se utiliza alfabetul chirilic grație influenței masive a Bisericii Ortodoxe.</w:t>
+      </w:r>
+    </w:p>
+    <w:p>
+      <w:pPr>
+        <w:pStyle w:val="Normal"/>
+        <w:tabs>
+          <w:tab w:val="left" w:pos="1275" w:leader="none"/>
+        </w:tabs>
+        <w:rPr/>
+      </w:pPr>
+      <w:r>
+        <w:rPr>
+          <w:b w:val="false"/>
+          <w:bCs w:val="false"/>
+          <w:lang w:val="zxx" w:eastAsia="zxx" w:bidi="zxx"/>
+        </w:rPr>
+        <w:t xml:space="preserve">    </w:t>
+      </w:r>
+      <w:r>
+        <w:rPr>
+          <w:b w:val="false"/>
+          <w:bCs w:val="false"/>
+          <w:lang w:val="zxx" w:eastAsia="zxx" w:bidi="zxx"/>
+        </w:rPr>
+        <w:t>Epoca a doua de dezvoltare a limbii române literare (secolul XVI-XX) începe cu apariția primelor texte scrise în limba română și constitue rezultatul unei îndelungate și complexe evoluții(</w:t>
+      </w:r>
+      <w:r>
+        <w:rPr>
+          <w:b/>
+          <w:bCs/>
+          <w:lang w:val="zxx" w:eastAsia="zxx" w:bidi="zxx"/>
+        </w:rPr>
+        <w:t>3</w:t>
+      </w:r>
+      <w:r>
+        <w:rPr>
+          <w:b w:val="false"/>
+          <w:bCs w:val="false"/>
+          <w:lang w:val="zxx" w:eastAsia="zxx" w:bidi="zxx"/>
+        </w:rPr>
+        <w:t>). Procesul de unificare lingvistică este marcat de apariția Bibliei de la București (1688), care a condus ulterior la stabilirea a două mari etape în evoluția lingvistică(</w:t>
+      </w:r>
+      <w:r>
+        <w:rPr>
+          <w:b/>
+          <w:bCs/>
+          <w:lang w:val="zxx" w:eastAsia="zxx" w:bidi="zxx"/>
+        </w:rPr>
+        <w:t>7</w:t>
+      </w:r>
+      <w:r>
+        <w:rPr>
+          <w:b w:val="false"/>
+          <w:bCs w:val="false"/>
+          <w:lang w:val="zxx" w:eastAsia="zxx" w:bidi="zxx"/>
+        </w:rPr>
+        <w:t>).</w:t>
+      </w:r>
+    </w:p>
+    <w:p>
+      <w:pPr>
+        <w:pStyle w:val="Normal"/>
+        <w:tabs>
+          <w:tab w:val="left" w:pos="1275" w:leader="none"/>
+        </w:tabs>
+        <w:rPr/>
+      </w:pPr>
+      <w:r>
+        <w:rPr>
           <w:rFonts w:eastAsia="Times New Roman" w:cs="Times New Roman" w:ascii="Times New Roman" w:hAnsi="Times New Roman"/>
           <w:sz w:val="24"/>
           <w:lang w:val="zxx" w:eastAsia="zxx" w:bidi="zxx"/>
         </w:rPr>
-        <w:t xml:space="preserve">                </w:t>
+        <w:t xml:space="preserve">    </w:t>
+      </w:r>
+      <w:r>
+        <w:rPr>
+          <w:rFonts w:eastAsia="Times New Roman" w:cs="Times New Roman" w:ascii="Times New Roman" w:hAnsi="Times New Roman"/>
+          <w:sz w:val="24"/>
+          <w:lang w:val="zxx" w:eastAsia="zxx" w:bidi="zxx"/>
+        </w:rPr>
+        <w:t>Etapa întîi începe cu apariția primelor texte literare românești și se încheie la începutul secolului al XVIII-lea. În cadrul acestei etape pot fi distinse 3 perioade:</w:t>
+      </w:r>
+    </w:p>
+    <w:p>
+      <w:pPr>
+        <w:pStyle w:val="Normal"/>
+        <w:numPr>
+          <w:ilvl w:val="0"/>
+          <w:numId w:val="1"/>
+        </w:numPr>
+        <w:tabs>
+          <w:tab w:val="left" w:pos="1275" w:leader="none"/>
+        </w:tabs>
+        <w:rPr/>
+      </w:pPr>
+      <w:r>
+        <w:rPr>
+          <w:rFonts w:eastAsia="Times New Roman" w:cs="Times New Roman" w:ascii="Times New Roman" w:hAnsi="Times New Roman"/>
+          <w:sz w:val="24"/>
+          <w:lang w:val="zxx" w:eastAsia="zxx" w:bidi="zxx"/>
+        </w:rPr>
+        <w:t>Anii 1532 și 1588, prima fază a limbii literare;</w:t>
+      </w:r>
+    </w:p>
+    <w:p>
+      <w:pPr>
+        <w:pStyle w:val="Normal"/>
+        <w:numPr>
+          <w:ilvl w:val="0"/>
+          <w:numId w:val="1"/>
+        </w:numPr>
+        <w:tabs>
+          <w:tab w:val="left" w:pos="1275" w:leader="none"/>
+        </w:tabs>
+        <w:rPr/>
+      </w:pPr>
+      <w:r>
+        <w:rPr>
+          <w:rFonts w:eastAsia="Times New Roman" w:cs="Times New Roman" w:ascii="Times New Roman" w:hAnsi="Times New Roman"/>
+          <w:sz w:val="24"/>
+          <w:lang w:val="zxx" w:eastAsia="zxx" w:bidi="zxx"/>
+        </w:rPr>
+        <w:t>Anii 1588-1656, faza consolidării principalelor variante ale limbii române literare (muntenească, moldovenească și sud-vest-ardeleanească);</w:t>
+      </w:r>
+    </w:p>
+    <w:p>
+      <w:pPr>
+        <w:pStyle w:val="Normal"/>
+        <w:numPr>
+          <w:ilvl w:val="0"/>
+          <w:numId w:val="1"/>
+        </w:numPr>
+        <w:tabs>
+          <w:tab w:val="left" w:pos="1275" w:leader="none"/>
+        </w:tabs>
+        <w:rPr/>
+      </w:pPr>
+      <w:r>
+        <w:rPr>
+          <w:rFonts w:eastAsia="Times New Roman" w:cs="Times New Roman" w:ascii="Times New Roman" w:hAnsi="Times New Roman"/>
+          <w:sz w:val="24"/>
+          <w:lang w:val="zxx" w:eastAsia="zxx" w:bidi="zxx"/>
+        </w:rPr>
+        <w:t>Anii 1656-1715, faza influenței reciproce dintre variantele literare.</w:t>
+      </w:r>
+    </w:p>
+    <w:p>
+      <w:pPr>
+        <w:pStyle w:val="Normal"/>
+        <w:tabs>
+          <w:tab w:val="left" w:pos="1275" w:leader="none"/>
+        </w:tabs>
+        <w:rPr/>
+      </w:pPr>
+      <w:r>
+        <w:rPr>
+          <w:rFonts w:eastAsia="Times New Roman" w:cs="Times New Roman" w:ascii="Times New Roman" w:hAnsi="Times New Roman"/>
+          <w:sz w:val="24"/>
+          <w:lang w:val="zxx" w:eastAsia="zxx" w:bidi="zxx"/>
+        </w:rPr>
+        <w:t>A doua etapă se întinde pe un interval între 1715 și 1960. Este epoca de consolidare a limbii unice supradialectale. Procesul de unificare a limbii române literare a cunoscut o evoluție lungă, în cursul a 4 perioade:</w:t>
+      </w:r>
+    </w:p>
+    <w:p>
+      <w:pPr>
+        <w:pStyle w:val="Normal"/>
+        <w:numPr>
+          <w:ilvl w:val="0"/>
+          <w:numId w:val="2"/>
+        </w:numPr>
+        <w:tabs>
+          <w:tab w:val="left" w:pos="1275" w:leader="none"/>
+        </w:tabs>
+        <w:rPr/>
+      </w:pPr>
+      <w:r>
+        <w:rPr>
+          <w:rFonts w:eastAsia="Times New Roman" w:cs="Times New Roman" w:ascii="Times New Roman" w:hAnsi="Times New Roman"/>
+          <w:sz w:val="24"/>
+          <w:lang w:val="zxx" w:eastAsia="zxx" w:bidi="zxx"/>
+        </w:rPr>
+        <w:t>Anii 1715-1780, momentul primei unificări, aproximativ în 1750;</w:t>
+      </w:r>
+    </w:p>
+    <w:p>
+      <w:pPr>
+        <w:pStyle w:val="Normal"/>
+        <w:numPr>
+          <w:ilvl w:val="0"/>
+          <w:numId w:val="2"/>
+        </w:numPr>
+        <w:tabs>
+          <w:tab w:val="left" w:pos="1275" w:leader="none"/>
+        </w:tabs>
+        <w:rPr/>
+      </w:pPr>
+      <w:r>
+        <w:rPr>
+          <w:rFonts w:eastAsia="Times New Roman" w:cs="Times New Roman" w:ascii="Times New Roman" w:hAnsi="Times New Roman"/>
+          <w:sz w:val="24"/>
+          <w:lang w:val="zxx" w:eastAsia="zxx" w:bidi="zxx"/>
+        </w:rPr>
+        <w:t>Anii 1780-1836, diversificarea lingvistică;</w:t>
+      </w:r>
+    </w:p>
+    <w:p>
+      <w:pPr>
+        <w:pStyle w:val="Normal"/>
+        <w:numPr>
+          <w:ilvl w:val="0"/>
+          <w:numId w:val="2"/>
+        </w:numPr>
+        <w:tabs>
+          <w:tab w:val="left" w:pos="1275" w:leader="none"/>
+        </w:tabs>
+        <w:rPr/>
+      </w:pPr>
+      <w:r>
+        <w:rPr>
+          <w:rFonts w:eastAsia="Times New Roman" w:cs="Times New Roman" w:ascii="Times New Roman" w:hAnsi="Times New Roman"/>
+          <w:sz w:val="24"/>
+          <w:lang w:val="zxx" w:eastAsia="zxx" w:bidi="zxx"/>
+        </w:rPr>
+        <w:t>Anii 1836-1881, constituirea principalelor norme ale limbii literare de atăzi;</w:t>
+      </w:r>
+    </w:p>
+    <w:p>
+      <w:pPr>
+        <w:pStyle w:val="Normal"/>
+        <w:numPr>
+          <w:ilvl w:val="0"/>
+          <w:numId w:val="2"/>
+        </w:numPr>
+        <w:tabs>
+          <w:tab w:val="left" w:pos="1275" w:leader="none"/>
+        </w:tabs>
+        <w:rPr/>
+      </w:pPr>
+      <w:r>
+        <w:rPr>
+          <w:rFonts w:eastAsia="Times New Roman" w:cs="Times New Roman" w:ascii="Times New Roman" w:hAnsi="Times New Roman"/>
+          <w:sz w:val="24"/>
+          <w:lang w:val="zxx" w:eastAsia="zxx" w:bidi="zxx"/>
+        </w:rPr>
+        <w:t>Ani 1881-1960, definitivarea formării normelor limbii române literare contemporane.</w:t>
+      </w:r>
+    </w:p>
+    <w:p>
+      <w:pPr>
+        <w:pStyle w:val="Normal"/>
+        <w:tabs>
+          <w:tab w:val="left" w:pos="1275" w:leader="none"/>
+        </w:tabs>
+        <w:rPr/>
+      </w:pPr>
+      <w:r>
+        <w:rPr>
+          <w:rFonts w:eastAsia="Times New Roman" w:cs="Times New Roman" w:ascii="Times New Roman" w:hAnsi="Times New Roman"/>
+          <w:sz w:val="24"/>
+          <w:lang w:val="zxx" w:eastAsia="zxx" w:bidi="zxx"/>
+        </w:rPr>
+        <w:t xml:space="preserve"> </w:t>
+      </w:r>
+      <w:r>
+        <w:rPr>
+          <w:rFonts w:eastAsia="Times New Roman" w:cs="Times New Roman" w:ascii="Times New Roman" w:hAnsi="Times New Roman"/>
+          <w:sz w:val="24"/>
+          <w:lang w:val="zxx" w:eastAsia="zxx" w:bidi="zxx"/>
+        </w:rPr>
+        <w:t>Ultima perioadă ne descrie consolidarea stilurilor limbii române literare. În 1904, prin modificările aduse ortografiei, se stabilesc definitiv bazele scrierii fonetice. păstrate, cu unele retușări ulterioare, pînă în prezent. Voi arăta în fig. 1-8 exemple de texte tipărite în diverse perioade din evoluție a limbii române.</w:t>
+      </w:r>
+    </w:p>
+    <w:p>
+      <w:pPr>
+        <w:pStyle w:val="Normal"/>
+        <w:tabs>
+          <w:tab w:val="left" w:pos="1275" w:leader="none"/>
+        </w:tabs>
+        <w:rPr/>
+      </w:pPr>
+      <w:r>
+        <w:rPr>
+          <w:rFonts w:eastAsia="Times New Roman" w:cs="Times New Roman" w:ascii="Times New Roman" w:hAnsi="Times New Roman"/>
+          <w:sz w:val="24"/>
+          <w:lang w:val="zxx" w:eastAsia="zxx" w:bidi="zxx"/>
+        </w:rPr>
+        <w:t>/*</w:t>
+      </w:r>
+    </w:p>
+    <w:p>
+      <w:pPr>
+        <w:pStyle w:val="Normal"/>
+        <w:tabs>
+          <w:tab w:val="left" w:pos="1275" w:leader="none"/>
+        </w:tabs>
+        <w:rPr/>
+      </w:pPr>
+      <w:r>
+        <w:rPr>
+          <w:rFonts w:eastAsia="Times New Roman" w:cs="Times New Roman" w:ascii="Times New Roman" w:hAnsi="Times New Roman"/>
+          <w:sz w:val="24"/>
+          <w:lang w:val="zxx" w:eastAsia="zxx" w:bidi="zxx"/>
+        </w:rPr>
+        <w:t xml:space="preserve"> </w:t>
+      </w:r>
+      <w:r>
+        <w:rPr>
+          <w:rFonts w:eastAsia="Times New Roman" w:cs="Times New Roman" w:ascii="Times New Roman" w:hAnsi="Times New Roman"/>
+          <w:sz w:val="24"/>
+          <w:lang w:val="zxx" w:eastAsia="zxx" w:bidi="zxx"/>
+        </w:rPr>
+        <w:t>* Figurile 1-8, de modelat în ps.</w:t>
+      </w:r>
+    </w:p>
+    <w:p>
+      <w:pPr>
+        <w:pStyle w:val="Normal"/>
+        <w:tabs>
+          <w:tab w:val="left" w:pos="1275" w:leader="none"/>
+        </w:tabs>
+        <w:rPr/>
+      </w:pPr>
+      <w:r>
+        <w:rPr>
+          <w:rFonts w:eastAsia="Times New Roman" w:cs="Times New Roman" w:ascii="Times New Roman" w:hAnsi="Times New Roman"/>
+          <w:sz w:val="24"/>
+          <w:lang w:val="zxx" w:eastAsia="zxx" w:bidi="zxx"/>
+        </w:rPr>
+        <w:t xml:space="preserve"> </w:t>
+      </w:r>
+      <w:r>
+        <w:rPr>
+          <w:rFonts w:eastAsia="Times New Roman" w:cs="Times New Roman" w:ascii="Times New Roman" w:hAnsi="Times New Roman"/>
+          <w:sz w:val="24"/>
+          <w:lang w:val="zxx" w:eastAsia="zxx" w:bidi="zxx"/>
+        </w:rPr>
+        <w:t>*/</w:t>
+      </w:r>
+    </w:p>
+    <w:p>
+      <w:pPr>
+        <w:pStyle w:val="Normal"/>
+        <w:tabs>
+          <w:tab w:val="left" w:pos="1275" w:leader="none"/>
+        </w:tabs>
+        <w:rPr>
+          <w:rFonts w:ascii="Times New Roman" w:hAnsi="Times New Roman" w:eastAsia="Times New Roman" w:cs="Times New Roman"/>
+          <w:sz w:val="24"/>
+          <w:lang w:val="zxx" w:eastAsia="zxx" w:bidi="zxx"/>
+        </w:rPr>
+      </w:pPr>
+      <w:r>
+        <w:rPr/>
+      </w:r>
+    </w:p>
+    <w:p>
+      <w:pPr>
+        <w:pStyle w:val="Normal"/>
+        <w:tabs>
+          <w:tab w:val="left" w:pos="1275" w:leader="none"/>
+        </w:tabs>
+        <w:rPr/>
+      </w:pPr>
+      <w:r>
+        <w:rPr>
+          <w:rFonts w:eastAsia="Times New Roman" w:cs="Times New Roman" w:ascii="Times New Roman" w:hAnsi="Times New Roman"/>
+          <w:sz w:val="24"/>
+          <w:lang w:val="zxx" w:eastAsia="zxx" w:bidi="zxx"/>
+        </w:rPr>
+        <w:t xml:space="preserve">    </w:t>
       </w:r>
     </w:p>
     <w:sectPr>
@@ -744,6 +1839,422 @@
     </w:sectPr>
   </w:body>
 </w:document>
+</file>
+
+<file path=word/numbering.xml><?xml version="1.0" encoding="utf-8"?>
+<w:numbering xmlns:w="http://schemas.openxmlformats.org/wordprocessingml/2006/main" xmlns:o="urn:schemas-microsoft-com:office:office" xmlns:r="http://schemas.openxmlformats.org/officeDocument/2006/relationships" xmlns:v="urn:schemas-microsoft-com:vml">
+  <w:abstractNum w:abstractNumId="1">
+    <w:lvl w:ilvl="0">
+      <w:start w:val="1"/>
+      <w:numFmt w:val="bullet"/>
+      <w:lvlText w:val=""/>
+      <w:lvlJc w:val="left"/>
+      <w:pPr>
+        <w:tabs>
+          <w:tab w:val="num" w:pos="720"/>
+        </w:tabs>
+        <w:ind w:left="720" w:hanging="360"/>
+      </w:pPr>
+      <w:rPr>
+        <w:rFonts w:ascii="Symbol" w:hAnsi="Symbol" w:cs="Symbol" w:hint="default"/>
+      </w:rPr>
+    </w:lvl>
+    <w:lvl w:ilvl="1">
+      <w:start w:val="1"/>
+      <w:numFmt w:val="bullet"/>
+      <w:lvlText w:val=""/>
+      <w:lvlJc w:val="left"/>
+      <w:pPr>
+        <w:tabs>
+          <w:tab w:val="num" w:pos="1080"/>
+        </w:tabs>
+        <w:ind w:left="1080" w:hanging="360"/>
+      </w:pPr>
+      <w:rPr>
+        <w:rFonts w:ascii="Symbol" w:hAnsi="Symbol" w:cs="Symbol" w:hint="default"/>
+      </w:rPr>
+    </w:lvl>
+    <w:lvl w:ilvl="2">
+      <w:start w:val="1"/>
+      <w:numFmt w:val="bullet"/>
+      <w:lvlText w:val=""/>
+      <w:lvlJc w:val="left"/>
+      <w:pPr>
+        <w:tabs>
+          <w:tab w:val="num" w:pos="1440"/>
+        </w:tabs>
+        <w:ind w:left="1440" w:hanging="360"/>
+      </w:pPr>
+      <w:rPr>
+        <w:rFonts w:ascii="Symbol" w:hAnsi="Symbol" w:cs="Symbol" w:hint="default"/>
+      </w:rPr>
+    </w:lvl>
+    <w:lvl w:ilvl="3">
+      <w:start w:val="1"/>
+      <w:numFmt w:val="bullet"/>
+      <w:lvlText w:val=""/>
+      <w:lvlJc w:val="left"/>
+      <w:pPr>
+        <w:tabs>
+          <w:tab w:val="num" w:pos="1800"/>
+        </w:tabs>
+        <w:ind w:left="1800" w:hanging="360"/>
+      </w:pPr>
+      <w:rPr>
+        <w:rFonts w:ascii="Symbol" w:hAnsi="Symbol" w:cs="Symbol" w:hint="default"/>
+      </w:rPr>
+    </w:lvl>
+    <w:lvl w:ilvl="4">
+      <w:start w:val="1"/>
+      <w:numFmt w:val="bullet"/>
+      <w:lvlText w:val=""/>
+      <w:lvlJc w:val="left"/>
+      <w:pPr>
+        <w:tabs>
+          <w:tab w:val="num" w:pos="2160"/>
+        </w:tabs>
+        <w:ind w:left="2160" w:hanging="360"/>
+      </w:pPr>
+      <w:rPr>
+        <w:rFonts w:ascii="Symbol" w:hAnsi="Symbol" w:cs="Symbol" w:hint="default"/>
+      </w:rPr>
+    </w:lvl>
+    <w:lvl w:ilvl="5">
+      <w:start w:val="1"/>
+      <w:numFmt w:val="bullet"/>
+      <w:lvlText w:val=""/>
+      <w:lvlJc w:val="left"/>
+      <w:pPr>
+        <w:tabs>
+          <w:tab w:val="num" w:pos="2520"/>
+        </w:tabs>
+        <w:ind w:left="2520" w:hanging="360"/>
+      </w:pPr>
+      <w:rPr>
+        <w:rFonts w:ascii="Symbol" w:hAnsi="Symbol" w:cs="Symbol" w:hint="default"/>
+      </w:rPr>
+    </w:lvl>
+    <w:lvl w:ilvl="6">
+      <w:start w:val="1"/>
+      <w:numFmt w:val="bullet"/>
+      <w:lvlText w:val=""/>
+      <w:lvlJc w:val="left"/>
+      <w:pPr>
+        <w:tabs>
+          <w:tab w:val="num" w:pos="2880"/>
+        </w:tabs>
+        <w:ind w:left="2880" w:hanging="360"/>
+      </w:pPr>
+      <w:rPr>
+        <w:rFonts w:ascii="Symbol" w:hAnsi="Symbol" w:cs="Symbol" w:hint="default"/>
+      </w:rPr>
+    </w:lvl>
+    <w:lvl w:ilvl="7">
+      <w:start w:val="1"/>
+      <w:numFmt w:val="bullet"/>
+      <w:lvlText w:val=""/>
+      <w:lvlJc w:val="left"/>
+      <w:pPr>
+        <w:tabs>
+          <w:tab w:val="num" w:pos="3240"/>
+        </w:tabs>
+        <w:ind w:left="3240" w:hanging="360"/>
+      </w:pPr>
+      <w:rPr>
+        <w:rFonts w:ascii="Symbol" w:hAnsi="Symbol" w:cs="Symbol" w:hint="default"/>
+      </w:rPr>
+    </w:lvl>
+    <w:lvl w:ilvl="8">
+      <w:start w:val="1"/>
+      <w:numFmt w:val="bullet"/>
+      <w:lvlText w:val=""/>
+      <w:lvlJc w:val="left"/>
+      <w:pPr>
+        <w:tabs>
+          <w:tab w:val="num" w:pos="3600"/>
+        </w:tabs>
+        <w:ind w:left="3600" w:hanging="360"/>
+      </w:pPr>
+      <w:rPr>
+        <w:rFonts w:ascii="Symbol" w:hAnsi="Symbol" w:cs="Symbol" w:hint="default"/>
+      </w:rPr>
+    </w:lvl>
+  </w:abstractNum>
+  <w:abstractNum w:abstractNumId="2">
+    <w:lvl w:ilvl="0">
+      <w:start w:val="1"/>
+      <w:numFmt w:val="bullet"/>
+      <w:lvlText w:val=""/>
+      <w:lvlJc w:val="left"/>
+      <w:pPr>
+        <w:tabs>
+          <w:tab w:val="num" w:pos="720"/>
+        </w:tabs>
+        <w:ind w:left="720" w:hanging="360"/>
+      </w:pPr>
+      <w:rPr>
+        <w:rFonts w:ascii="Symbol" w:hAnsi="Symbol" w:cs="Symbol" w:hint="default"/>
+        <w:rFonts w:cs="OpenSymbol"/>
+      </w:rPr>
+    </w:lvl>
+    <w:lvl w:ilvl="1">
+      <w:start w:val="1"/>
+      <w:numFmt w:val="bullet"/>
+      <w:lvlText w:val="◦"/>
+      <w:lvlJc w:val="left"/>
+      <w:pPr>
+        <w:tabs>
+          <w:tab w:val="num" w:pos="1080"/>
+        </w:tabs>
+        <w:ind w:left="1080" w:hanging="360"/>
+      </w:pPr>
+      <w:rPr>
+        <w:rFonts w:ascii="OpenSymbol" w:hAnsi="OpenSymbol" w:cs="OpenSymbol" w:hint="default"/>
+        <w:rFonts w:cs="OpenSymbol"/>
+      </w:rPr>
+    </w:lvl>
+    <w:lvl w:ilvl="2">
+      <w:start w:val="1"/>
+      <w:numFmt w:val="bullet"/>
+      <w:lvlText w:val="▪"/>
+      <w:lvlJc w:val="left"/>
+      <w:pPr>
+        <w:tabs>
+          <w:tab w:val="num" w:pos="1440"/>
+        </w:tabs>
+        <w:ind w:left="1440" w:hanging="360"/>
+      </w:pPr>
+      <w:rPr>
+        <w:rFonts w:ascii="OpenSymbol" w:hAnsi="OpenSymbol" w:cs="OpenSymbol" w:hint="default"/>
+        <w:rFonts w:cs="OpenSymbol"/>
+      </w:rPr>
+    </w:lvl>
+    <w:lvl w:ilvl="3">
+      <w:start w:val="1"/>
+      <w:numFmt w:val="bullet"/>
+      <w:lvlText w:val=""/>
+      <w:lvlJc w:val="left"/>
+      <w:pPr>
+        <w:tabs>
+          <w:tab w:val="num" w:pos="1800"/>
+        </w:tabs>
+        <w:ind w:left="1800" w:hanging="360"/>
+      </w:pPr>
+      <w:rPr>
+        <w:rFonts w:ascii="Symbol" w:hAnsi="Symbol" w:cs="Symbol" w:hint="default"/>
+        <w:rFonts w:cs="OpenSymbol"/>
+      </w:rPr>
+    </w:lvl>
+    <w:lvl w:ilvl="4">
+      <w:start w:val="1"/>
+      <w:numFmt w:val="bullet"/>
+      <w:lvlText w:val="◦"/>
+      <w:lvlJc w:val="left"/>
+      <w:pPr>
+        <w:tabs>
+          <w:tab w:val="num" w:pos="2160"/>
+        </w:tabs>
+        <w:ind w:left="2160" w:hanging="360"/>
+      </w:pPr>
+      <w:rPr>
+        <w:rFonts w:ascii="OpenSymbol" w:hAnsi="OpenSymbol" w:cs="OpenSymbol" w:hint="default"/>
+        <w:rFonts w:cs="OpenSymbol"/>
+      </w:rPr>
+    </w:lvl>
+    <w:lvl w:ilvl="5">
+      <w:start w:val="1"/>
+      <w:numFmt w:val="bullet"/>
+      <w:lvlText w:val="▪"/>
+      <w:lvlJc w:val="left"/>
+      <w:pPr>
+        <w:tabs>
+          <w:tab w:val="num" w:pos="2520"/>
+        </w:tabs>
+        <w:ind w:left="2520" w:hanging="360"/>
+      </w:pPr>
+      <w:rPr>
+        <w:rFonts w:ascii="OpenSymbol" w:hAnsi="OpenSymbol" w:cs="OpenSymbol" w:hint="default"/>
+        <w:rFonts w:cs="OpenSymbol"/>
+      </w:rPr>
+    </w:lvl>
+    <w:lvl w:ilvl="6">
+      <w:start w:val="1"/>
+      <w:numFmt w:val="bullet"/>
+      <w:lvlText w:val=""/>
+      <w:lvlJc w:val="left"/>
+      <w:pPr>
+        <w:tabs>
+          <w:tab w:val="num" w:pos="2880"/>
+        </w:tabs>
+        <w:ind w:left="2880" w:hanging="360"/>
+      </w:pPr>
+      <w:rPr>
+        <w:rFonts w:ascii="Symbol" w:hAnsi="Symbol" w:cs="Symbol" w:hint="default"/>
+        <w:rFonts w:cs="OpenSymbol"/>
+      </w:rPr>
+    </w:lvl>
+    <w:lvl w:ilvl="7">
+      <w:start w:val="1"/>
+      <w:numFmt w:val="bullet"/>
+      <w:lvlText w:val="◦"/>
+      <w:lvlJc w:val="left"/>
+      <w:pPr>
+        <w:tabs>
+          <w:tab w:val="num" w:pos="3240"/>
+        </w:tabs>
+        <w:ind w:left="3240" w:hanging="360"/>
+      </w:pPr>
+      <w:rPr>
+        <w:rFonts w:ascii="OpenSymbol" w:hAnsi="OpenSymbol" w:cs="OpenSymbol" w:hint="default"/>
+        <w:rFonts w:cs="OpenSymbol"/>
+      </w:rPr>
+    </w:lvl>
+    <w:lvl w:ilvl="8">
+      <w:start w:val="1"/>
+      <w:numFmt w:val="bullet"/>
+      <w:lvlText w:val="▪"/>
+      <w:lvlJc w:val="left"/>
+      <w:pPr>
+        <w:tabs>
+          <w:tab w:val="num" w:pos="3600"/>
+        </w:tabs>
+        <w:ind w:left="3600" w:hanging="360"/>
+      </w:pPr>
+      <w:rPr>
+        <w:rFonts w:ascii="OpenSymbol" w:hAnsi="OpenSymbol" w:cs="OpenSymbol" w:hint="default"/>
+        <w:rFonts w:cs="OpenSymbol"/>
+      </w:rPr>
+    </w:lvl>
+  </w:abstractNum>
+  <w:abstractNum w:abstractNumId="3">
+    <w:lvl w:ilvl="0">
+      <w:start w:val="1"/>
+      <w:numFmt w:val="none"/>
+      <w:suff w:val="nothing"/>
+      <w:lvlText w:val=""/>
+      <w:lvlJc w:val="left"/>
+      <w:pPr>
+        <w:tabs>
+          <w:tab w:val="num" w:pos="432"/>
+        </w:tabs>
+        <w:ind w:left="432" w:hanging="432"/>
+      </w:pPr>
+    </w:lvl>
+    <w:lvl w:ilvl="1">
+      <w:start w:val="1"/>
+      <w:numFmt w:val="none"/>
+      <w:suff w:val="nothing"/>
+      <w:lvlText w:val=""/>
+      <w:lvlJc w:val="left"/>
+      <w:pPr>
+        <w:tabs>
+          <w:tab w:val="num" w:pos="576"/>
+        </w:tabs>
+        <w:ind w:left="576" w:hanging="576"/>
+      </w:pPr>
+    </w:lvl>
+    <w:lvl w:ilvl="2">
+      <w:start w:val="1"/>
+      <w:numFmt w:val="none"/>
+      <w:suff w:val="nothing"/>
+      <w:lvlText w:val=""/>
+      <w:lvlJc w:val="left"/>
+      <w:pPr>
+        <w:tabs>
+          <w:tab w:val="num" w:pos="720"/>
+        </w:tabs>
+        <w:ind w:left="720" w:hanging="720"/>
+      </w:pPr>
+    </w:lvl>
+    <w:lvl w:ilvl="3">
+      <w:start w:val="1"/>
+      <w:numFmt w:val="none"/>
+      <w:suff w:val="nothing"/>
+      <w:lvlText w:val=""/>
+      <w:lvlJc w:val="left"/>
+      <w:pPr>
+        <w:tabs>
+          <w:tab w:val="num" w:pos="864"/>
+        </w:tabs>
+        <w:ind w:left="864" w:hanging="864"/>
+      </w:pPr>
+    </w:lvl>
+    <w:lvl w:ilvl="4">
+      <w:start w:val="1"/>
+      <w:numFmt w:val="none"/>
+      <w:suff w:val="nothing"/>
+      <w:lvlText w:val=""/>
+      <w:lvlJc w:val="left"/>
+      <w:pPr>
+        <w:tabs>
+          <w:tab w:val="num" w:pos="1008"/>
+        </w:tabs>
+        <w:ind w:left="1008" w:hanging="1008"/>
+      </w:pPr>
+    </w:lvl>
+    <w:lvl w:ilvl="5">
+      <w:start w:val="1"/>
+      <w:numFmt w:val="none"/>
+      <w:suff w:val="nothing"/>
+      <w:lvlText w:val=""/>
+      <w:lvlJc w:val="left"/>
+      <w:pPr>
+        <w:tabs>
+          <w:tab w:val="num" w:pos="1152"/>
+        </w:tabs>
+        <w:ind w:left="1152" w:hanging="1152"/>
+      </w:pPr>
+    </w:lvl>
+    <w:lvl w:ilvl="6">
+      <w:start w:val="1"/>
+      <w:numFmt w:val="none"/>
+      <w:suff w:val="nothing"/>
+      <w:lvlText w:val=""/>
+      <w:lvlJc w:val="left"/>
+      <w:pPr>
+        <w:tabs>
+          <w:tab w:val="num" w:pos="1296"/>
+        </w:tabs>
+        <w:ind w:left="1296" w:hanging="1296"/>
+      </w:pPr>
+    </w:lvl>
+    <w:lvl w:ilvl="7">
+      <w:start w:val="1"/>
+      <w:numFmt w:val="none"/>
+      <w:suff w:val="nothing"/>
+      <w:lvlText w:val=""/>
+      <w:lvlJc w:val="left"/>
+      <w:pPr>
+        <w:tabs>
+          <w:tab w:val="num" w:pos="1440"/>
+        </w:tabs>
+        <w:ind w:left="1440" w:hanging="1440"/>
+      </w:pPr>
+    </w:lvl>
+    <w:lvl w:ilvl="8">
+      <w:start w:val="1"/>
+      <w:numFmt w:val="none"/>
+      <w:suff w:val="nothing"/>
+      <w:lvlText w:val=""/>
+      <w:lvlJc w:val="left"/>
+      <w:pPr>
+        <w:tabs>
+          <w:tab w:val="num" w:pos="1584"/>
+        </w:tabs>
+        <w:ind w:left="1584" w:hanging="1584"/>
+      </w:pPr>
+    </w:lvl>
+  </w:abstractNum>
+  <w:num w:numId="1">
+    <w:abstractNumId w:val="1"/>
+  </w:num>
+  <w:num w:numId="2">
+    <w:abstractNumId w:val="2"/>
+  </w:num>
+  <w:num w:numId="3">
+    <w:abstractNumId w:val="3"/>
+  </w:num>
+</w:numbering>
 </file>
 
 <file path=word/styles.xml><?xml version="1.0" encoding="utf-8"?>
@@ -905,6 +2416,13 @@
       <w:sz w:val="24"/>
     </w:rPr>
   </w:style>
+  <w:style w:type="character" w:styleId="Bullets">
+    <w:name w:val="Bullets"/>
+    <w:qFormat/>
+    <w:rPr>
+      <w:rFonts w:ascii="OpenSymbol" w:hAnsi="OpenSymbol" w:eastAsia="OpenSymbol" w:cs="OpenSymbol"/>
+    </w:rPr>
+  </w:style>
   <w:style w:type="paragraph" w:styleId="Heading">
     <w:name w:val="Heading"/>
     <w:basedOn w:val="Normal"/>

</xml_diff>

<commit_message>
2 next pages from article have been written
</commit_message>
<xml_diff>
--- a/001_Teza_U_S.docx
+++ b/001_Teza_U_S.docx
@@ -17,7 +17,7 @@
           <w:sz w:val="24"/>
           <w:lang w:val="zxx" w:eastAsia="zxx" w:bidi="zxx"/>
         </w:rPr>
-        <w:t>//</w:t>
+        <w:t>//7.4.16 v0.</w:t>
       </w:r>
       <w:r>
         <w:rPr>
@@ -25,23 +25,7 @@
           <w:sz w:val="24"/>
           <w:lang w:val="zxx" w:eastAsia="zxx" w:bidi="zxx"/>
         </w:rPr>
-        <w:t>7</w:t>
-      </w:r>
-      <w:r>
-        <w:rPr>
-          <w:rFonts w:cs="Times New Roman" w:ascii="Times New Roman" w:hAnsi="Times New Roman"/>
-          <w:sz w:val="24"/>
-          <w:lang w:val="zxx" w:eastAsia="zxx" w:bidi="zxx"/>
-        </w:rPr>
-        <w:t>.4.16 v0.</w:t>
-      </w:r>
-      <w:r>
-        <w:rPr>
-          <w:rFonts w:cs="Times New Roman" w:ascii="Times New Roman" w:hAnsi="Times New Roman"/>
-          <w:sz w:val="24"/>
-          <w:lang w:val="zxx" w:eastAsia="zxx" w:bidi="zxx"/>
-        </w:rPr>
-        <w:t>4</w:t>
+        <w:t>5</w:t>
       </w:r>
     </w:p>
     <w:p>
@@ -727,13 +711,66 @@
         <w:rPr>
           <w:lang w:val="zxx" w:eastAsia="zxx" w:bidi="zxx"/>
         </w:rPr>
+        <w:t xml:space="preserve">*  </w:t>
+      </w:r>
+      <w:r>
+        <w:rPr>
+          <w:lang w:val="zxx" w:eastAsia="zxx" w:bidi="zxx"/>
+        </w:rPr>
+        <w:t>7.4.16</w:t>
+      </w:r>
+    </w:p>
+    <w:p>
+      <w:pPr>
+        <w:pStyle w:val="Normal"/>
+        <w:tabs>
+          <w:tab w:val="left" w:pos="1275" w:leader="none"/>
+        </w:tabs>
+        <w:rPr/>
+      </w:pPr>
+      <w:r>
+        <w:rPr>
+          <w:lang w:val="zxx" w:eastAsia="zxx" w:bidi="zxx"/>
+        </w:rPr>
+        <w:t xml:space="preserve"> </w:t>
+      </w:r>
+      <w:bookmarkStart w:id="0" w:name="__DdeLink__1213_1992065407"/>
+      <w:r>
+        <w:rPr>
+          <w:lang w:val="zxx" w:eastAsia="zxx" w:bidi="zxx"/>
+        </w:rPr>
         <w:t>*</w:t>
       </w:r>
-      <w:r>
-        <w:rPr>
-          <w:lang w:val="zxx" w:eastAsia="zxx" w:bidi="zxx"/>
-        </w:rPr>
-        <w:t xml:space="preserve">  7.4.16</w:t>
+      <w:bookmarkEnd w:id="0"/>
+      <w:r>
+        <w:rPr>
+          <w:lang w:val="zxx" w:eastAsia="zxx" w:bidi="zxx"/>
+        </w:rPr>
+        <w:t xml:space="preserve">  </w:t>
+      </w:r>
+      <w:r>
+        <w:rPr>
+          <w:lang w:val="zxx" w:eastAsia="zxx" w:bidi="zxx"/>
+        </w:rPr>
+        <w:t>Mai jos a</w:t>
+      </w:r>
+      <w:r>
+        <w:rPr>
+          <w:lang w:val="zxx" w:eastAsia="zxx" w:bidi="zxx"/>
+        </w:rPr>
+        <w:t>rticol</w:t>
+      </w:r>
+      <w:r>
+        <w:rPr>
+          <w:lang w:val="zxx" w:eastAsia="zxx" w:bidi="zxx"/>
+        </w:rPr>
+        <w:t>ul</w:t>
+      </w:r>
+      <w:r>
+        <w:rPr>
+          <w:lang w:val="zxx" w:eastAsia="zxx" w:bidi="zxx"/>
+        </w:rPr>
+        <w:t xml:space="preserve"> din cartea fotografiată/scanată.  </w:t>
       </w:r>
     </w:p>
     <w:p>
@@ -750,19 +787,11 @@
         </w:rPr>
         <w:t xml:space="preserve"> </w:t>
       </w:r>
-      <w:bookmarkStart w:id="0" w:name="__DdeLink__1213_1992065407"/>
-      <w:r>
-        <w:rPr>
-          <w:lang w:val="zxx" w:eastAsia="zxx" w:bidi="zxx"/>
-        </w:rPr>
-        <w:t>*</w:t>
-      </w:r>
-      <w:bookmarkEnd w:id="0"/>
-      <w:r>
-        <w:rPr>
-          <w:lang w:val="zxx" w:eastAsia="zxx" w:bidi="zxx"/>
-        </w:rPr>
-        <w:t xml:space="preserve">  Articol din cartea fotografiată/scanată.  </w:t>
+      <w:r>
+        <w:rPr>
+          <w:lang w:val="zxx" w:eastAsia="zxx" w:bidi="zxx"/>
+        </w:rPr>
+        <w:t xml:space="preserve">* </w:t>
       </w:r>
     </w:p>
     <w:p>
@@ -797,7 +826,9 @@
         </w:rPr>
       </w:pPr>
       <w:r>
-        <w:rPr/>
+        <w:rPr>
+          <w:lang w:val="zxx" w:eastAsia="zxx" w:bidi="zxx"/>
+        </w:rPr>
       </w:r>
     </w:p>
     <w:p>
@@ -836,9 +867,9 @@
       </w:pPr>
       <w:r>
         <w:rPr>
-          <w:rFonts w:ascii="Times New Roman" w:hAnsi="Times New Roman"/>
-          <w:sz w:val="32"/>
-          <w:szCs w:val="32"/>
+          <w:sz w:val="24"/>
+          <w:szCs w:val="24"/>
+          <w:lang w:val="zxx" w:eastAsia="zxx" w:bidi="zxx"/>
         </w:rPr>
       </w:r>
     </w:p>
@@ -932,10 +963,63 @@
       </w:pPr>
       <w:r>
         <w:rPr>
+          <w:sz w:val="24"/>
+          <w:szCs w:val="24"/>
+          <w:lang w:val="zxx" w:eastAsia="zxx" w:bidi="zxx"/>
+        </w:rPr>
+      </w:r>
+    </w:p>
+    <w:p>
+      <w:pPr>
+        <w:pStyle w:val="Normal"/>
+        <w:tabs>
+          <w:tab w:val="left" w:pos="1275" w:leader="none"/>
+        </w:tabs>
+        <w:rPr>
           <w:rFonts w:ascii="Times New Roman" w:hAnsi="Times New Roman"/>
           <w:sz w:val="32"/>
           <w:szCs w:val="32"/>
         </w:rPr>
+      </w:pPr>
+      <w:r>
+        <w:rPr>
+          <w:rFonts w:ascii="Times New Roman" w:hAnsi="Times New Roman"/>
+          <w:sz w:val="24"/>
+          <w:szCs w:val="24"/>
+          <w:lang w:val="zxx" w:eastAsia="zxx" w:bidi="zxx"/>
+        </w:rPr>
+        <w:t xml:space="preserve">    </w:t>
+      </w:r>
+      <w:r>
+        <w:rPr>
+          <w:rFonts w:ascii="Times New Roman" w:hAnsi="Times New Roman"/>
+          <w:sz w:val="24"/>
+          <w:szCs w:val="24"/>
+          <w:lang w:val="zxx" w:eastAsia="zxx" w:bidi="zxx"/>
+        </w:rPr>
+        <w:t xml:space="preserve">Problema digitizării și conservării patrimoniului istorico-lingvistic (cultural) reprezintă un domeniu prioritar din agenda digitală pentru Europa. UE evidențiază necesitatea unui efort coordonat în domeniu și întreprinde vaste acțiuni în vederea impulsionării acestui proces, printre care dezvoltarea bibliotecii virtuale </w:t>
+      </w:r>
+      <w:r>
+        <w:rPr>
+          <w:rFonts w:ascii="Times New Roman" w:hAnsi="Times New Roman"/>
+          <w:i/>
+          <w:iCs/>
+          <w:sz w:val="24"/>
+          <w:szCs w:val="24"/>
+          <w:lang w:val="zxx" w:eastAsia="zxx" w:bidi="zxx"/>
+        </w:rPr>
+        <w:t>Europeana</w:t>
+      </w:r>
+      <w:r>
+        <w:rPr>
+          <w:rFonts w:ascii="Times New Roman" w:hAnsi="Times New Roman"/>
+          <w:i w:val="false"/>
+          <w:iCs w:val="false"/>
+          <w:sz w:val="24"/>
+          <w:szCs w:val="24"/>
+          <w:lang w:val="zxx" w:eastAsia="zxx" w:bidi="zxx"/>
+        </w:rPr>
+        <w:t>, susținută prin rezoluția Parlamentului European din 5 mai 2010 și adoptarea Programului de lucru pentru activități culturale 2011-2014. Menționez și recomandările Comisiei Europene „Privind digitizarea și accesibilitatea online a materialului cultural și conservarea digitală” din 27 octombrie 2011.</w:t>
       </w:r>
     </w:p>
     <w:p>
@@ -953,11 +1037,142 @@
       <w:r>
         <w:rPr>
           <w:rFonts w:ascii="Times New Roman" w:hAnsi="Times New Roman"/>
+          <w:i w:val="false"/>
+          <w:iCs w:val="false"/>
           <w:sz w:val="24"/>
           <w:szCs w:val="24"/>
           <w:lang w:val="zxx" w:eastAsia="zxx" w:bidi="zxx"/>
         </w:rPr>
-        <w:t xml:space="preserve">Problema digitizării și conservării patrimoniului istorico-lingvistic (cultural) reprezintă un domeniu prioritar din agenda digitală pentru Europa. UE evidențiază necesitatea unui efort coordonat în domeniu și întreprinde vaste acțiuni în vederea impulsionării acestui proces, printre care dezvoltarea bibliotecii virtuale </w:t>
+        <w:t xml:space="preserve">    </w:t>
+      </w:r>
+      <w:r>
+        <w:rPr>
+          <w:rFonts w:ascii="Times New Roman" w:hAnsi="Times New Roman"/>
+          <w:i w:val="false"/>
+          <w:iCs w:val="false"/>
+          <w:sz w:val="24"/>
+          <w:szCs w:val="24"/>
+          <w:lang w:val="zxx" w:eastAsia="zxx" w:bidi="zxx"/>
+        </w:rPr>
+        <w:t>Dezideratele principale ale politicii culturale pentru zonele unde se vorbește limba română țin de studierea, valorificarea și digitizarea patrimoniului cultural-istoric. Procesul de digitizare a patrimoniului necesită soluționarea unui șir de probleme legate de recunoașterea, editarea, traducerea, interpretarea, circularea și recepționarea textelor tipărite atît în limba română cît și în alte limbi moderne. Soluționarea acestor probleme pentru patrimoniul istorico-lingvistic românesc se confruntă cu dificultăți și aspecte specifice: un număr mare de perioade în evoluția limbii, un număr relativ mic și foarte dispersat de resurse depozitate, o mare diversitate de alfabete folosite la tipărirea lor, în particular cîteva „alfabete de tranziție” chirilico-latine. Dificultățile în digitizarea și conservarea acestui tezaur țin de recunoașterea corectă a literelor chirilico-latine, dar și de inexistența unui lexicon adecvat perioadei de tipărire a resursei. O soluție pentru problema lexiconului ar fi alinierea la normele lingvistice contemporane ale textelor vechi (</w:t>
+      </w:r>
+      <w:r>
+        <w:rPr>
+          <w:rFonts w:ascii="Times New Roman" w:hAnsi="Times New Roman"/>
+          <w:b/>
+          <w:bCs/>
+          <w:i w:val="false"/>
+          <w:iCs w:val="false"/>
+          <w:sz w:val="24"/>
+          <w:szCs w:val="24"/>
+          <w:lang w:val="zxx" w:eastAsia="zxx" w:bidi="zxx"/>
+        </w:rPr>
+        <w:t>1</w:t>
+      </w:r>
+      <w:r>
+        <w:rPr>
+          <w:rFonts w:ascii="Times New Roman" w:hAnsi="Times New Roman"/>
+          <w:i w:val="false"/>
+          <w:iCs w:val="false"/>
+          <w:sz w:val="24"/>
+          <w:szCs w:val="24"/>
+          <w:lang w:val="zxx" w:eastAsia="zxx" w:bidi="zxx"/>
+        </w:rPr>
+        <w:t>).</w:t>
+      </w:r>
+    </w:p>
+    <w:p>
+      <w:pPr>
+        <w:pStyle w:val="Normal"/>
+        <w:tabs>
+          <w:tab w:val="left" w:pos="1275" w:leader="none"/>
+        </w:tabs>
+        <w:rPr>
+          <w:rFonts w:ascii="Times New Roman" w:hAnsi="Times New Roman"/>
+          <w:sz w:val="32"/>
+          <w:szCs w:val="32"/>
+        </w:rPr>
+      </w:pPr>
+      <w:r>
+        <w:rPr>
+          <w:rFonts w:ascii="Times New Roman" w:hAnsi="Times New Roman"/>
+          <w:i w:val="false"/>
+          <w:iCs w:val="false"/>
+          <w:sz w:val="24"/>
+          <w:szCs w:val="24"/>
+          <w:lang w:val="zxx" w:eastAsia="zxx" w:bidi="zxx"/>
+        </w:rPr>
+        <w:t xml:space="preserve">    </w:t>
+      </w:r>
+      <w:r>
+        <w:rPr>
+          <w:rFonts w:ascii="Times New Roman" w:hAnsi="Times New Roman"/>
+          <w:i w:val="false"/>
+          <w:iCs w:val="false"/>
+          <w:sz w:val="24"/>
+          <w:szCs w:val="24"/>
+          <w:lang w:val="zxx" w:eastAsia="zxx" w:bidi="zxx"/>
+        </w:rPr>
+        <w:t>Istoric, limba română a parcurs o cale lungă și bogată de dezvoltare. Există studii care explică apariția foneticii și ortografierii caracteristice etapelor concrete de evoluție a limbii, care sunt necesare atît pentru determinarea alfabetului, cît și a literelor specifice (</w:t>
+      </w:r>
+      <w:r>
+        <w:rPr>
+          <w:rFonts w:ascii="Times New Roman" w:hAnsi="Times New Roman"/>
+          <w:b/>
+          <w:bCs/>
+          <w:i w:val="false"/>
+          <w:iCs w:val="false"/>
+          <w:sz w:val="24"/>
+          <w:szCs w:val="24"/>
+          <w:lang w:val="zxx" w:eastAsia="zxx" w:bidi="zxx"/>
+        </w:rPr>
+        <w:t>2,3</w:t>
+      </w:r>
+      <w:r>
+        <w:rPr>
+          <w:rFonts w:ascii="Times New Roman" w:hAnsi="Times New Roman"/>
+          <w:i w:val="false"/>
+          <w:iCs w:val="false"/>
+          <w:sz w:val="24"/>
+          <w:szCs w:val="24"/>
+          <w:lang w:val="zxx" w:eastAsia="zxx" w:bidi="zxx"/>
+        </w:rPr>
+        <w:t>). Cunoașterea acestor legități ne permite să construim resurse lingvistice utilizînd un instrument special elaborat pentru o perioadă istorică concretă.</w:t>
+      </w:r>
+    </w:p>
+    <w:p>
+      <w:pPr>
+        <w:pStyle w:val="Normal"/>
+        <w:tabs>
+          <w:tab w:val="left" w:pos="1275" w:leader="none"/>
+        </w:tabs>
+        <w:rPr>
+          <w:rFonts w:ascii="Times New Roman" w:hAnsi="Times New Roman"/>
+          <w:sz w:val="32"/>
+          <w:szCs w:val="32"/>
+        </w:rPr>
+      </w:pPr>
+      <w:r>
+        <w:rPr>
+          <w:rFonts w:ascii="Times New Roman" w:hAnsi="Times New Roman"/>
+          <w:i w:val="false"/>
+          <w:iCs w:val="false"/>
+          <w:sz w:val="24"/>
+          <w:szCs w:val="24"/>
+          <w:lang w:val="zxx" w:eastAsia="zxx" w:bidi="zxx"/>
+        </w:rPr>
+        <w:t xml:space="preserve">    </w:t>
+      </w:r>
+      <w:r>
+        <w:rPr>
+          <w:rFonts w:ascii="Times New Roman" w:hAnsi="Times New Roman"/>
+          <w:i w:val="false"/>
+          <w:iCs w:val="false"/>
+          <w:sz w:val="24"/>
+          <w:szCs w:val="24"/>
+          <w:lang w:val="zxx" w:eastAsia="zxx" w:bidi="zxx"/>
+        </w:rPr>
+        <w:t xml:space="preserve">Prima carte tipărită pe teritoriul românesc a fost </w:t>
       </w:r>
       <w:r>
         <w:rPr>
@@ -968,7 +1183,7 @@
           <w:szCs w:val="24"/>
           <w:lang w:val="zxx" w:eastAsia="zxx" w:bidi="zxx"/>
         </w:rPr>
-        <w:t>Europeana</w:t>
+        <w:t>Liturghierul slavon</w:t>
       </w:r>
       <w:r>
         <w:rPr>
@@ -979,7 +1194,53 @@
           <w:szCs w:val="24"/>
           <w:lang w:val="zxx" w:eastAsia="zxx" w:bidi="zxx"/>
         </w:rPr>
-        <w:t>, susținută prin rezoluția Parlamentului European din 5 mai 2010 și adoptarea Programului de lucru pentru activități culturale 2011-2014. Menționez și recomandările Comisiei Europene „Privind digitizarea și accesibilitatea online a materialului cultural și conservarea digitală” din 27 octombrie 2011.</w:t>
+        <w:t xml:space="preserve">, îngrijit de ăctre ieromonoahul Macarie în anul 1508, iar prima carte tipărită în limba română a fost </w:t>
+      </w:r>
+      <w:r>
+        <w:rPr>
+          <w:rFonts w:ascii="Times New Roman" w:hAnsi="Times New Roman"/>
+          <w:i/>
+          <w:iCs/>
+          <w:sz w:val="24"/>
+          <w:szCs w:val="24"/>
+          <w:lang w:val="zxx" w:eastAsia="zxx" w:bidi="zxx"/>
+        </w:rPr>
+        <w:t>Catehismul Românesc</w:t>
+      </w:r>
+      <w:r>
+        <w:rPr>
+          <w:rFonts w:ascii="Times New Roman" w:hAnsi="Times New Roman"/>
+          <w:i w:val="false"/>
+          <w:iCs w:val="false"/>
+          <w:sz w:val="24"/>
+          <w:szCs w:val="24"/>
+          <w:lang w:val="zxx" w:eastAsia="zxx" w:bidi="zxx"/>
+        </w:rPr>
+        <w:t xml:space="preserve"> al diaconului Coresi, apărut la Brașov în anul 1535(</w:t>
+      </w:r>
+      <w:r>
+        <w:rPr>
+          <w:rFonts w:ascii="Times New Roman" w:hAnsi="Times New Roman"/>
+          <w:b/>
+          <w:bCs/>
+          <w:i w:val="false"/>
+          <w:iCs w:val="false"/>
+          <w:sz w:val="24"/>
+          <w:szCs w:val="24"/>
+          <w:lang w:val="zxx" w:eastAsia="zxx" w:bidi="zxx"/>
+        </w:rPr>
+        <w:t>3</w:t>
+      </w:r>
+      <w:r>
+        <w:rPr>
+          <w:rFonts w:ascii="Times New Roman" w:hAnsi="Times New Roman"/>
+          <w:i w:val="false"/>
+          <w:iCs w:val="false"/>
+          <w:sz w:val="24"/>
+          <w:szCs w:val="24"/>
+          <w:lang w:val="zxx" w:eastAsia="zxx" w:bidi="zxx"/>
+        </w:rPr>
+        <w:t>).</w:t>
       </w:r>
     </w:p>
     <w:p>
@@ -1014,7 +1275,7 @@
           <w:szCs w:val="24"/>
           <w:lang w:val="zxx" w:eastAsia="zxx" w:bidi="zxx"/>
         </w:rPr>
-        <w:t>Dezideratele principale ale politicii culturale pentru zonele unde se vorbește limba română țin de studierea, valorificarea și digitizarea patrimoniului cultural-istoric. Procesul de digitizare a patrimoniului necesită soluționarea unui șir de probleme legate de recunoașterea, editarea, traducerea, interpretarea, circularea și recepționarea textelor tipărite atît în limba română cît și în alte limbi moderne. Soluționarea acestor probleme pentru patrimoniul istorico-lingvistic românesc se confruntă cu dificultăți și aspecte specifice: un număr mare de perioade în evoluția limbii, un număr relativ mic și foarte dispersat de resurse depozitate, o mare diversitate de alfabete folosite la tipărirea lor, în particular cîteva „alfabete de tranziție” chirilico-latine. Dificultățile în digitizarea și conservarea acestui tezaur țin de recunoașterea corectă a literelor chirilico-latine, dar și de inexistența unui lexicon adecvat perioadei de tipărire a resursei. O soluție pentru problema lexiconului ar fi alinierea la normele lingvistice contemporane ale textelor vechi (</w:t>
+        <w:t>Biblioteca Națională a Republicii Moldova deține o colecție de aproximativ 21.000 cărți vechi și rare. Circa 20 de cărți din această colecție sunt tipărite în limba română, în Basarabia (Chișinău și Dubăsari), utilizînd alfabetele chirilic și tranzițional(</w:t>
       </w:r>
       <w:r>
         <w:rPr>
@@ -1027,7 +1288,53 @@
           <w:szCs w:val="24"/>
           <w:lang w:val="zxx" w:eastAsia="zxx" w:bidi="zxx"/>
         </w:rPr>
-        <w:t>1</w:t>
+        <w:t>4,5</w:t>
+      </w:r>
+      <w:r>
+        <w:rPr>
+          <w:rFonts w:ascii="Times New Roman" w:hAnsi="Times New Roman"/>
+          <w:i w:val="false"/>
+          <w:iCs w:val="false"/>
+          <w:sz w:val="24"/>
+          <w:szCs w:val="24"/>
+          <w:lang w:val="zxx" w:eastAsia="zxx" w:bidi="zxx"/>
+        </w:rPr>
+        <w:t xml:space="preserve">). Bibliotecile publice din Sankt Petersburg dețin importante mostre de carte româneacă veche (secolele XVI-XIX). Dintre cele 66 de titluri incluse, spe exemplu, în </w:t>
+      </w:r>
+      <w:r>
+        <w:rPr>
+          <w:rFonts w:ascii="Times New Roman" w:hAnsi="Times New Roman"/>
+          <w:i/>
+          <w:iCs/>
+          <w:sz w:val="24"/>
+          <w:szCs w:val="24"/>
+          <w:lang w:val="zxx" w:eastAsia="zxx" w:bidi="zxx"/>
+        </w:rPr>
+        <w:t>Catalogul edițiilor chirilice ale slavilor de sud și ale românilor</w:t>
+      </w:r>
+      <w:r>
+        <w:rPr>
+          <w:rFonts w:ascii="Times New Roman" w:hAnsi="Times New Roman"/>
+          <w:i w:val="false"/>
+          <w:iCs w:val="false"/>
+          <w:sz w:val="24"/>
+          <w:szCs w:val="24"/>
+          <w:lang w:val="zxx" w:eastAsia="zxx" w:bidi="zxx"/>
+        </w:rPr>
+        <w:t>, 45 de volume revin slavilor de sud, iar 21 de volume - țărilor românești(</w:t>
+      </w:r>
+      <w:r>
+        <w:rPr>
+          <w:rFonts w:ascii="Times New Roman" w:hAnsi="Times New Roman"/>
+          <w:b/>
+          <w:bCs/>
+          <w:i w:val="false"/>
+          <w:iCs w:val="false"/>
+          <w:sz w:val="24"/>
+          <w:szCs w:val="24"/>
+          <w:lang w:val="zxx" w:eastAsia="zxx" w:bidi="zxx"/>
+        </w:rPr>
+        <w:t>6</w:t>
       </w:r>
       <w:r>
         <w:rPr>
@@ -1073,31 +1380,7 @@
           <w:szCs w:val="24"/>
           <w:lang w:val="zxx" w:eastAsia="zxx" w:bidi="zxx"/>
         </w:rPr>
-        <w:t>Istoric, limba română a parcurs o cale lungă și bogată de dezvoltare. Există studii care explică apariția foneticii și ortografierii caracteristice etapelor concrete de evoluție a limbii, care sunt necesare atît pentru determinarea alfabetului, cît și a literelor specifice (</w:t>
-      </w:r>
-      <w:r>
-        <w:rPr>
-          <w:rFonts w:ascii="Times New Roman" w:hAnsi="Times New Roman"/>
-          <w:b/>
-          <w:bCs/>
-          <w:i w:val="false"/>
-          <w:iCs w:val="false"/>
-          <w:sz w:val="24"/>
-          <w:szCs w:val="24"/>
-          <w:lang w:val="zxx" w:eastAsia="zxx" w:bidi="zxx"/>
-        </w:rPr>
-        <w:t>2,3</w:t>
-      </w:r>
-      <w:r>
-        <w:rPr>
-          <w:rFonts w:ascii="Times New Roman" w:hAnsi="Times New Roman"/>
-          <w:i w:val="false"/>
-          <w:iCs w:val="false"/>
-          <w:sz w:val="24"/>
-          <w:szCs w:val="24"/>
-          <w:lang w:val="zxx" w:eastAsia="zxx" w:bidi="zxx"/>
-        </w:rPr>
-        <w:t>). Cunoașterea acestor legități ne permite să construim resurse lingvistice utilizînd un instrument special elaborat pentru o perioadă istorică concretă.</w:t>
+        <w:t>Studiile existente explică aspectele legate de dezvoltarea componentelor principale ale limbii: alfabet, lexicon, ortografie cu referire la etapele specifice din evoluția limbii. Această informație este utilă pentru a crea resurse și instrumente lingvistice racordate la anumite perioade din istoria limbii. Ținînd cont de particularitățile fiecărei perioade, vom propune o tehnologie pentru crearea acestor componente. În particular, vom studia problema de digitizare a textelor tipărite cu caractere chirilice în Republica Sovietică Socialită Moldovenească (RSSM) în perioada 1967-1989.</w:t>
       </w:r>
     </w:p>
     <w:p>
@@ -1132,272 +1415,31 @@
           <w:szCs w:val="24"/>
           <w:lang w:val="zxx" w:eastAsia="zxx" w:bidi="zxx"/>
         </w:rPr>
-        <w:t xml:space="preserve">Prima carte tipărită pe teritoriul românesc a fost </w:t>
-      </w:r>
-      <w:r>
-        <w:rPr>
-          <w:rFonts w:ascii="Times New Roman" w:hAnsi="Times New Roman"/>
-          <w:i/>
-          <w:iCs/>
+        <w:t xml:space="preserve">Lucrarea prezintă un proiect pe termen lung, care abia începe. Pe parcurs ne vom conduce de principiul „din prezent în adîncul secolelor”. </w:t>
+      </w:r>
+    </w:p>
+    <w:p>
+      <w:pPr>
+        <w:pStyle w:val="Normal"/>
+        <w:tabs>
+          <w:tab w:val="left" w:pos="1275" w:leader="none"/>
+        </w:tabs>
+        <w:rPr>
+          <w:i w:val="false"/>
+          <w:i w:val="false"/>
+          <w:iCs w:val="false"/>
           <w:sz w:val="24"/>
           <w:szCs w:val="24"/>
           <w:lang w:val="zxx" w:eastAsia="zxx" w:bidi="zxx"/>
         </w:rPr>
-        <w:t>Liturghierul slavon</w:t>
-      </w:r>
-      <w:r>
-        <w:rPr>
-          <w:rFonts w:ascii="Times New Roman" w:hAnsi="Times New Roman"/>
+      </w:pPr>
+      <w:r>
+        <w:rPr>
           <w:i w:val="false"/>
           <w:iCs w:val="false"/>
           <w:sz w:val="24"/>
           <w:szCs w:val="24"/>
           <w:lang w:val="zxx" w:eastAsia="zxx" w:bidi="zxx"/>
-        </w:rPr>
-        <w:t xml:space="preserve">, îngrijit de ăctre ieromonoahul Macarie în anul 1508, iar prima carte tipărită în limba română a fost </w:t>
-      </w:r>
-      <w:r>
-        <w:rPr>
-          <w:rFonts w:ascii="Times New Roman" w:hAnsi="Times New Roman"/>
-          <w:i/>
-          <w:iCs/>
-          <w:sz w:val="24"/>
-          <w:szCs w:val="24"/>
-          <w:lang w:val="zxx" w:eastAsia="zxx" w:bidi="zxx"/>
-        </w:rPr>
-        <w:t>Catehismul Românesc</w:t>
-      </w:r>
-      <w:r>
-        <w:rPr>
-          <w:rFonts w:ascii="Times New Roman" w:hAnsi="Times New Roman"/>
-          <w:i w:val="false"/>
-          <w:iCs w:val="false"/>
-          <w:sz w:val="24"/>
-          <w:szCs w:val="24"/>
-          <w:lang w:val="zxx" w:eastAsia="zxx" w:bidi="zxx"/>
-        </w:rPr>
-        <w:t xml:space="preserve"> al diaconului Coresi, apărut la Brașov în anul 1535(</w:t>
-      </w:r>
-      <w:r>
-        <w:rPr>
-          <w:rFonts w:ascii="Times New Roman" w:hAnsi="Times New Roman"/>
-          <w:b/>
-          <w:bCs/>
-          <w:i w:val="false"/>
-          <w:iCs w:val="false"/>
-          <w:sz w:val="24"/>
-          <w:szCs w:val="24"/>
-          <w:lang w:val="zxx" w:eastAsia="zxx" w:bidi="zxx"/>
-        </w:rPr>
-        <w:t>3</w:t>
-      </w:r>
-      <w:r>
-        <w:rPr>
-          <w:rFonts w:ascii="Times New Roman" w:hAnsi="Times New Roman"/>
-          <w:i w:val="false"/>
-          <w:iCs w:val="false"/>
-          <w:sz w:val="24"/>
-          <w:szCs w:val="24"/>
-          <w:lang w:val="zxx" w:eastAsia="zxx" w:bidi="zxx"/>
-        </w:rPr>
-        <w:t>).</w:t>
-      </w:r>
-    </w:p>
-    <w:p>
-      <w:pPr>
-        <w:pStyle w:val="Normal"/>
-        <w:tabs>
-          <w:tab w:val="left" w:pos="1275" w:leader="none"/>
-        </w:tabs>
-        <w:rPr>
-          <w:rFonts w:ascii="Times New Roman" w:hAnsi="Times New Roman"/>
-          <w:sz w:val="32"/>
-          <w:szCs w:val="32"/>
-        </w:rPr>
-      </w:pPr>
-      <w:r>
-        <w:rPr>
-          <w:rFonts w:ascii="Times New Roman" w:hAnsi="Times New Roman"/>
-          <w:i w:val="false"/>
-          <w:iCs w:val="false"/>
-          <w:sz w:val="24"/>
-          <w:szCs w:val="24"/>
-          <w:lang w:val="zxx" w:eastAsia="zxx" w:bidi="zxx"/>
-        </w:rPr>
-        <w:t xml:space="preserve">    </w:t>
-      </w:r>
-      <w:r>
-        <w:rPr>
-          <w:rFonts w:ascii="Times New Roman" w:hAnsi="Times New Roman"/>
-          <w:i w:val="false"/>
-          <w:iCs w:val="false"/>
-          <w:sz w:val="24"/>
-          <w:szCs w:val="24"/>
-          <w:lang w:val="zxx" w:eastAsia="zxx" w:bidi="zxx"/>
-        </w:rPr>
-        <w:t>Biblioteca Națională a Republicii Moldova deține o colecție de aproximativ 21.000 cărți vechi și rare. Circa 20 de cărți din această colecție sunt tipărite în limba română, în Basarabia (Chișinău și Dubăsari), utilizînd alfabetele chirilic și tranzițional(</w:t>
-      </w:r>
-      <w:r>
-        <w:rPr>
-          <w:rFonts w:ascii="Times New Roman" w:hAnsi="Times New Roman"/>
-          <w:b/>
-          <w:bCs/>
-          <w:i w:val="false"/>
-          <w:iCs w:val="false"/>
-          <w:sz w:val="24"/>
-          <w:szCs w:val="24"/>
-          <w:lang w:val="zxx" w:eastAsia="zxx" w:bidi="zxx"/>
-        </w:rPr>
-        <w:t>4,5</w:t>
-      </w:r>
-      <w:r>
-        <w:rPr>
-          <w:rFonts w:ascii="Times New Roman" w:hAnsi="Times New Roman"/>
-          <w:i w:val="false"/>
-          <w:iCs w:val="false"/>
-          <w:sz w:val="24"/>
-          <w:szCs w:val="24"/>
-          <w:lang w:val="zxx" w:eastAsia="zxx" w:bidi="zxx"/>
-        </w:rPr>
-        <w:t xml:space="preserve">). Bibliotecile publice din Sankt Petersburg dețin importante mostre de carte româneacă veche (secolele XVI-XIX). Dintre cele 66 de titluri incluse, spe exemplu, în </w:t>
-      </w:r>
-      <w:r>
-        <w:rPr>
-          <w:rFonts w:ascii="Times New Roman" w:hAnsi="Times New Roman"/>
-          <w:i/>
-          <w:iCs/>
-          <w:sz w:val="24"/>
-          <w:szCs w:val="24"/>
-          <w:lang w:val="zxx" w:eastAsia="zxx" w:bidi="zxx"/>
-        </w:rPr>
-        <w:t>Catalogul edițiilor chirilice ale slavilor de sud și ale românilor</w:t>
-      </w:r>
-      <w:r>
-        <w:rPr>
-          <w:rFonts w:ascii="Times New Roman" w:hAnsi="Times New Roman"/>
-          <w:i w:val="false"/>
-          <w:iCs w:val="false"/>
-          <w:sz w:val="24"/>
-          <w:szCs w:val="24"/>
-          <w:lang w:val="zxx" w:eastAsia="zxx" w:bidi="zxx"/>
-        </w:rPr>
-        <w:t>, 45 de volume revin slavilor de sud, iar 21 de volume - țărilor românești(</w:t>
-      </w:r>
-      <w:r>
-        <w:rPr>
-          <w:rFonts w:ascii="Times New Roman" w:hAnsi="Times New Roman"/>
-          <w:b/>
-          <w:bCs/>
-          <w:i w:val="false"/>
-          <w:iCs w:val="false"/>
-          <w:sz w:val="24"/>
-          <w:szCs w:val="24"/>
-          <w:lang w:val="zxx" w:eastAsia="zxx" w:bidi="zxx"/>
-        </w:rPr>
-        <w:t>6</w:t>
-      </w:r>
-      <w:r>
-        <w:rPr>
-          <w:rFonts w:ascii="Times New Roman" w:hAnsi="Times New Roman"/>
-          <w:i w:val="false"/>
-          <w:iCs w:val="false"/>
-          <w:sz w:val="24"/>
-          <w:szCs w:val="24"/>
-          <w:lang w:val="zxx" w:eastAsia="zxx" w:bidi="zxx"/>
-        </w:rPr>
-        <w:t>).</w:t>
-      </w:r>
-    </w:p>
-    <w:p>
-      <w:pPr>
-        <w:pStyle w:val="Normal"/>
-        <w:tabs>
-          <w:tab w:val="left" w:pos="1275" w:leader="none"/>
-        </w:tabs>
-        <w:rPr>
-          <w:rFonts w:ascii="Times New Roman" w:hAnsi="Times New Roman"/>
-          <w:sz w:val="32"/>
-          <w:szCs w:val="32"/>
-        </w:rPr>
-      </w:pPr>
-      <w:r>
-        <w:rPr>
-          <w:rFonts w:ascii="Times New Roman" w:hAnsi="Times New Roman"/>
-          <w:i w:val="false"/>
-          <w:iCs w:val="false"/>
-          <w:sz w:val="24"/>
-          <w:szCs w:val="24"/>
-          <w:lang w:val="zxx" w:eastAsia="zxx" w:bidi="zxx"/>
-        </w:rPr>
-        <w:t xml:space="preserve">    </w:t>
-      </w:r>
-      <w:r>
-        <w:rPr>
-          <w:rFonts w:ascii="Times New Roman" w:hAnsi="Times New Roman"/>
-          <w:i w:val="false"/>
-          <w:iCs w:val="false"/>
-          <w:sz w:val="24"/>
-          <w:szCs w:val="24"/>
-          <w:lang w:val="zxx" w:eastAsia="zxx" w:bidi="zxx"/>
-        </w:rPr>
-        <w:t>Studiile existente explică aspectele legate de dezvoltarea componentelor principale ale limbii: alfabet, lexicon, ortografie cu referire la etapele specifice din evoluția limbii. Această informație este utilă pentru a crea resurse și instrumente lingvistice racordate la anumite perioade din istoria limbii. Ținînd cont de particularitățile fiecărei perioade, vom propune o tehnologie pentru crearea acestor componente. În particular, vom studia problema de digitizare a textelor tipărite cu caractere chirilice în Republica Sovietică Socialită Moldovenească (RSSM) în perioada 1967-1989.</w:t>
-      </w:r>
-    </w:p>
-    <w:p>
-      <w:pPr>
-        <w:pStyle w:val="Normal"/>
-        <w:tabs>
-          <w:tab w:val="left" w:pos="1275" w:leader="none"/>
-        </w:tabs>
-        <w:rPr>
-          <w:rFonts w:ascii="Times New Roman" w:hAnsi="Times New Roman"/>
-          <w:sz w:val="32"/>
-          <w:szCs w:val="32"/>
-        </w:rPr>
-      </w:pPr>
-      <w:r>
-        <w:rPr>
-          <w:rFonts w:ascii="Times New Roman" w:hAnsi="Times New Roman"/>
-          <w:i w:val="false"/>
-          <w:iCs w:val="false"/>
-          <w:sz w:val="24"/>
-          <w:szCs w:val="24"/>
-          <w:lang w:val="zxx" w:eastAsia="zxx" w:bidi="zxx"/>
-        </w:rPr>
-        <w:t xml:space="preserve">    </w:t>
-      </w:r>
-      <w:r>
-        <w:rPr>
-          <w:rFonts w:ascii="Times New Roman" w:hAnsi="Times New Roman"/>
-          <w:i w:val="false"/>
-          <w:iCs w:val="false"/>
-          <w:sz w:val="24"/>
-          <w:szCs w:val="24"/>
-          <w:lang w:val="zxx" w:eastAsia="zxx" w:bidi="zxx"/>
-        </w:rPr>
-        <w:t xml:space="preserve">Lucrarea prezintă un proiect pe termen lung, care abia începe. Pe parcurs ne vom conduce de principiul „din prezent în adîncul secolelor”. </w:t>
-      </w:r>
-    </w:p>
-    <w:p>
-      <w:pPr>
-        <w:pStyle w:val="Normal"/>
-        <w:tabs>
-          <w:tab w:val="left" w:pos="1275" w:leader="none"/>
-        </w:tabs>
-        <w:rPr>
-          <w:i w:val="false"/>
-          <w:i w:val="false"/>
-          <w:iCs w:val="false"/>
-          <w:sz w:val="24"/>
-          <w:szCs w:val="24"/>
-          <w:lang w:val="zxx" w:eastAsia="zxx" w:bidi="zxx"/>
-        </w:rPr>
-      </w:pPr>
-      <w:r>
-        <w:rPr>
-          <w:rFonts w:ascii="Times New Roman" w:hAnsi="Times New Roman"/>
-          <w:sz w:val="32"/>
-          <w:szCs w:val="32"/>
         </w:rPr>
       </w:r>
     </w:p>
@@ -1608,8 +1650,32 @@
         <w:tabs>
           <w:tab w:val="left" w:pos="1275" w:leader="none"/>
         </w:tabs>
-        <w:rPr/>
-      </w:pPr>
+        <w:rPr>
+          <w:rFonts w:ascii="Times New Roman" w:hAnsi="Times New Roman" w:eastAsia="Times New Roman" w:cs="Times New Roman"/>
+          <w:sz w:val="24"/>
+          <w:lang w:val="zxx" w:eastAsia="zxx" w:bidi="zxx"/>
+        </w:rPr>
+      </w:pPr>
+      <w:r>
+        <w:rPr/>
+      </w:r>
+    </w:p>
+    <w:p>
+      <w:pPr>
+        <w:pStyle w:val="Normal"/>
+        <w:tabs>
+          <w:tab w:val="left" w:pos="1275" w:leader="none"/>
+        </w:tabs>
+        <w:rPr/>
+      </w:pPr>
+      <w:r>
+        <w:rPr>
+          <w:rFonts w:eastAsia="Times New Roman" w:cs="Times New Roman" w:ascii="Times New Roman" w:hAnsi="Times New Roman"/>
+          <w:sz w:val="24"/>
+          <w:lang w:val="zxx" w:eastAsia="zxx" w:bidi="zxx"/>
+        </w:rPr>
+        <w:t xml:space="preserve">    </w:t>
+      </w:r>
       <w:r>
         <w:rPr>
           <w:rFonts w:eastAsia="Times New Roman" w:cs="Times New Roman" w:ascii="Times New Roman" w:hAnsi="Times New Roman"/>
@@ -1706,6 +1772,68 @@
     <w:p>
       <w:pPr>
         <w:pStyle w:val="Normal"/>
+        <w:numPr>
+          <w:ilvl w:val="0"/>
+          <w:numId w:val="2"/>
+        </w:numPr>
+        <w:tabs>
+          <w:tab w:val="left" w:pos="1275" w:leader="none"/>
+        </w:tabs>
+        <w:rPr>
+          <w:rFonts w:ascii="Times New Roman" w:hAnsi="Times New Roman" w:eastAsia="Times New Roman" w:cs="Times New Roman"/>
+          <w:sz w:val="24"/>
+          <w:lang w:val="zxx" w:eastAsia="zxx" w:bidi="zxx"/>
+        </w:rPr>
+      </w:pPr>
+      <w:r>
+        <w:rPr/>
+      </w:r>
+    </w:p>
+    <w:p>
+      <w:pPr>
+        <w:pStyle w:val="Normal"/>
+        <w:tabs>
+          <w:tab w:val="left" w:pos="1275" w:leader="none"/>
+        </w:tabs>
+        <w:rPr/>
+      </w:pPr>
+      <w:r>
+        <w:rPr>
+          <w:rFonts w:eastAsia="Times New Roman" w:cs="Times New Roman" w:ascii="Times New Roman" w:hAnsi="Times New Roman"/>
+          <w:sz w:val="24"/>
+          <w:lang w:val="zxx" w:eastAsia="zxx" w:bidi="zxx"/>
+        </w:rPr>
+        <w:t xml:space="preserve">    </w:t>
+      </w:r>
+      <w:r>
+        <w:rPr>
+          <w:rFonts w:eastAsia="Times New Roman" w:cs="Times New Roman" w:ascii="Times New Roman" w:hAnsi="Times New Roman"/>
+          <w:sz w:val="24"/>
+          <w:lang w:val="zxx" w:eastAsia="zxx" w:bidi="zxx"/>
+        </w:rPr>
+        <w:t>Ultima perioadă ne descrie consolidarea stilurilor limbii române literare. În 1904, prin modificările aduse ortografiei, se stabilesc definitiv bazele scrierii fonetice. păstrate, cu unele retușări ulterioare, pînă în prezent. Voi arăta în fig. 1-8 exemple de texte tipărite în diverse perioade din evoluție a limbii române.</w:t>
+      </w:r>
+    </w:p>
+    <w:p>
+      <w:pPr>
+        <w:pStyle w:val="Normal"/>
+        <w:tabs>
+          <w:tab w:val="left" w:pos="1275" w:leader="none"/>
+        </w:tabs>
+        <w:rPr/>
+      </w:pPr>
+      <w:r>
+        <w:rPr>
+          <w:rFonts w:eastAsia="Times New Roman" w:cs="Times New Roman" w:ascii="Times New Roman" w:hAnsi="Times New Roman"/>
+          <w:sz w:val="24"/>
+          <w:lang w:val="zxx" w:eastAsia="zxx" w:bidi="zxx"/>
+        </w:rPr>
+        <w:t>/*</w:t>
+      </w:r>
+    </w:p>
+    <w:p>
+      <w:pPr>
+        <w:pStyle w:val="Normal"/>
         <w:tabs>
           <w:tab w:val="left" w:pos="1275" w:leader="none"/>
         </w:tabs>
@@ -1725,20 +1853,593 @@
           <w:sz w:val="24"/>
           <w:lang w:val="zxx" w:eastAsia="zxx" w:bidi="zxx"/>
         </w:rPr>
-        <w:t>Ultima perioadă ne descrie consolidarea stilurilor limbii române literare. În 1904, prin modificările aduse ortografiei, se stabilesc definitiv bazele scrierii fonetice. păstrate, cu unele retușări ulterioare, pînă în prezent. Voi arăta în fig. 1-8 exemple de texte tipărite în diverse perioade din evoluție a limbii române.</w:t>
-      </w:r>
-    </w:p>
-    <w:p>
-      <w:pPr>
-        <w:pStyle w:val="Normal"/>
-        <w:tabs>
-          <w:tab w:val="left" w:pos="1275" w:leader="none"/>
-        </w:tabs>
-        <w:rPr/>
-      </w:pPr>
-      <w:r>
-        <w:rPr>
-          <w:rFonts w:eastAsia="Times New Roman" w:cs="Times New Roman" w:ascii="Times New Roman" w:hAnsi="Times New Roman"/>
+        <w:t>* Figurile 1-8, de modelat în ps.</w:t>
+      </w:r>
+    </w:p>
+    <w:p>
+      <w:pPr>
+        <w:pStyle w:val="Normal"/>
+        <w:tabs>
+          <w:tab w:val="left" w:pos="1275" w:leader="none"/>
+        </w:tabs>
+        <w:rPr/>
+      </w:pPr>
+      <w:r>
+        <w:rPr>
+          <w:rFonts w:eastAsia="Times New Roman" w:cs="Times New Roman" w:ascii="Times New Roman" w:hAnsi="Times New Roman"/>
+          <w:sz w:val="24"/>
+          <w:lang w:val="zxx" w:eastAsia="zxx" w:bidi="zxx"/>
+        </w:rPr>
+        <w:t xml:space="preserve"> </w:t>
+      </w:r>
+      <w:r>
+        <w:rPr>
+          <w:rFonts w:eastAsia="Times New Roman" w:cs="Times New Roman" w:ascii="Times New Roman" w:hAnsi="Times New Roman"/>
+          <w:sz w:val="24"/>
+          <w:lang w:val="zxx" w:eastAsia="zxx" w:bidi="zxx"/>
+        </w:rPr>
+        <w:t>*/</w:t>
+      </w:r>
+    </w:p>
+    <w:p>
+      <w:pPr>
+        <w:pStyle w:val="Normal"/>
+        <w:tabs>
+          <w:tab w:val="left" w:pos="1275" w:leader="none"/>
+        </w:tabs>
+        <w:rPr>
+          <w:rFonts w:ascii="Times New Roman" w:hAnsi="Times New Roman" w:eastAsia="Times New Roman" w:cs="Times New Roman"/>
+          <w:sz w:val="24"/>
+          <w:lang w:val="zxx" w:eastAsia="zxx" w:bidi="zxx"/>
+        </w:rPr>
+      </w:pPr>
+      <w:r>
+        <w:rPr>
+          <w:rFonts w:eastAsia="Times New Roman" w:cs="Times New Roman" w:ascii="Times New Roman" w:hAnsi="Times New Roman"/>
+          <w:sz w:val="24"/>
+          <w:lang w:val="zxx" w:eastAsia="zxx" w:bidi="zxx"/>
+        </w:rPr>
+      </w:r>
+    </w:p>
+    <w:p>
+      <w:pPr>
+        <w:pStyle w:val="Normal"/>
+        <w:tabs>
+          <w:tab w:val="left" w:pos="1275" w:leader="none"/>
+        </w:tabs>
+        <w:rPr/>
+      </w:pPr>
+      <w:r>
+        <w:rPr>
+          <w:rFonts w:eastAsia="Times New Roman" w:cs="Times New Roman" w:ascii="Times New Roman" w:hAnsi="Times New Roman"/>
+          <w:sz w:val="24"/>
+          <w:lang w:val="zxx" w:eastAsia="zxx" w:bidi="zxx"/>
+        </w:rPr>
+        <w:t xml:space="preserve">    </w:t>
+      </w:r>
+      <w:r>
+        <w:rPr>
+          <w:rFonts w:eastAsia="Times New Roman" w:cs="Times New Roman" w:ascii="Times New Roman" w:hAnsi="Times New Roman"/>
+          <w:b/>
+          <w:bCs/>
+          <w:sz w:val="24"/>
+          <w:lang w:val="zxx" w:eastAsia="zxx" w:bidi="zxx"/>
+        </w:rPr>
+        <w:t>Perioadele de evoluție a alfabetului român</w:t>
+      </w:r>
+    </w:p>
+    <w:p>
+      <w:pPr>
+        <w:pStyle w:val="Normal"/>
+        <w:tabs>
+          <w:tab w:val="left" w:pos="1275" w:leader="none"/>
+        </w:tabs>
+        <w:rPr/>
+      </w:pPr>
+      <w:r>
+        <w:rPr>
+          <w:rFonts w:eastAsia="Times New Roman" w:cs="Times New Roman" w:ascii="Times New Roman" w:hAnsi="Times New Roman"/>
+          <w:b w:val="false"/>
+          <w:bCs w:val="false"/>
+          <w:sz w:val="24"/>
+          <w:lang w:val="zxx" w:eastAsia="zxx" w:bidi="zxx"/>
+        </w:rPr>
+        <w:t xml:space="preserve">În secolul al XVII-lea, tiparul românesc utiliza un alfabet chirilic cu 47 de litere, majoritatea dintre ele fiind împrumutate din alfabetul bisericii slavone. S-au adăugat cîteva litere grecești, în mare parte pentru redarea adecvată a numelor proprii, dar și litere originale românești. De exemplu litera /*-în-*/ utilizată pentru a reda prefixul (prepoziția) </w:t>
+      </w:r>
+      <w:r>
+        <w:rPr>
+          <w:rFonts w:eastAsia="Times New Roman" w:cs="Times New Roman" w:ascii="Times New Roman" w:hAnsi="Times New Roman"/>
+          <w:b/>
+          <w:bCs/>
+          <w:sz w:val="24"/>
+          <w:lang w:val="zxx" w:eastAsia="zxx" w:bidi="zxx"/>
+        </w:rPr>
+        <w:t>în</w:t>
+      </w:r>
+      <w:r>
+        <w:rPr>
+          <w:rFonts w:eastAsia="Times New Roman" w:cs="Times New Roman" w:ascii="Times New Roman" w:hAnsi="Times New Roman"/>
+          <w:b w:val="false"/>
+          <w:bCs w:val="false"/>
+          <w:sz w:val="24"/>
+          <w:lang w:val="zxx" w:eastAsia="zxx" w:bidi="zxx"/>
+        </w:rPr>
+        <w:t>,</w:t>
+      </w:r>
+      <w:r>
+        <w:rPr>
+          <w:rFonts w:eastAsia="Times New Roman" w:cs="Times New Roman" w:ascii="Times New Roman" w:hAnsi="Times New Roman"/>
+          <w:b/>
+          <w:bCs/>
+          <w:sz w:val="24"/>
+          <w:lang w:val="zxx" w:eastAsia="zxx" w:bidi="zxx"/>
+        </w:rPr>
+        <w:t xml:space="preserve"> îm</w:t>
+      </w:r>
+      <w:r>
+        <w:rPr>
+          <w:rFonts w:eastAsia="Times New Roman" w:cs="Times New Roman" w:ascii="Times New Roman" w:hAnsi="Times New Roman"/>
+          <w:b w:val="false"/>
+          <w:bCs w:val="false"/>
+          <w:sz w:val="24"/>
+          <w:lang w:val="zxx" w:eastAsia="zxx" w:bidi="zxx"/>
+        </w:rPr>
+        <w:t xml:space="preserve">, sau litera </w:t>
+      </w:r>
+      <w:r>
+        <w:rPr>
+          <w:rFonts w:eastAsia="Times New Roman" w:cs="Times New Roman" w:ascii="Times New Roman" w:hAnsi="Times New Roman"/>
+          <w:b/>
+          <w:bCs/>
+          <w:sz w:val="24"/>
+          <w:lang w:val="zxx" w:eastAsia="zxx" w:bidi="zxx"/>
+        </w:rPr>
+        <w:t xml:space="preserve">î </w:t>
+      </w:r>
+      <w:r>
+        <w:rPr>
+          <w:rFonts w:eastAsia="Times New Roman" w:cs="Times New Roman" w:ascii="Times New Roman" w:hAnsi="Times New Roman"/>
+          <w:b w:val="false"/>
+          <w:bCs w:val="false"/>
+          <w:sz w:val="24"/>
+          <w:lang w:val="zxx" w:eastAsia="zxx" w:bidi="zxx"/>
+        </w:rPr>
+        <w:t xml:space="preserve">modernă la începutul cuvîntului. Acest alfabet a fost utilizat la tipărirea </w:t>
+      </w:r>
+      <w:r>
+        <w:rPr>
+          <w:rFonts w:eastAsia="Times New Roman" w:cs="Times New Roman" w:ascii="Times New Roman" w:hAnsi="Times New Roman"/>
+          <w:b w:val="false"/>
+          <w:bCs w:val="false"/>
+          <w:i/>
+          <w:iCs/>
+          <w:sz w:val="24"/>
+          <w:lang w:val="zxx" w:eastAsia="zxx" w:bidi="zxx"/>
+        </w:rPr>
+        <w:t>Cazaniei</w:t>
+      </w:r>
+      <w:r>
+        <w:rPr>
+          <w:rFonts w:eastAsia="Times New Roman" w:cs="Times New Roman" w:ascii="Times New Roman" w:hAnsi="Times New Roman"/>
+          <w:b w:val="false"/>
+          <w:bCs w:val="false"/>
+          <w:i w:val="false"/>
+          <w:iCs w:val="false"/>
+          <w:sz w:val="24"/>
+          <w:lang w:val="zxx" w:eastAsia="zxx" w:bidi="zxx"/>
+        </w:rPr>
+        <w:t xml:space="preserve"> lui Varlaam la Iași în anul 1643 (fig. 1). Primul abecedar românesc a fost tipărit în 1699 la Belgrad (Alba-Iulia), iar prima gramatică românească a fost tipărită în 1757 de Dimitrie Eustatievici.</w:t>
+      </w:r>
+    </w:p>
+    <w:p>
+      <w:pPr>
+        <w:pStyle w:val="Normal"/>
+        <w:tabs>
+          <w:tab w:val="left" w:pos="1275" w:leader="none"/>
+        </w:tabs>
+        <w:rPr/>
+      </w:pPr>
+      <w:r>
+        <w:rPr>
+          <w:rFonts w:eastAsia="Times New Roman" w:cs="Times New Roman" w:ascii="Times New Roman" w:hAnsi="Times New Roman"/>
+          <w:b w:val="false"/>
+          <w:bCs w:val="false"/>
+          <w:i w:val="false"/>
+          <w:iCs w:val="false"/>
+          <w:sz w:val="24"/>
+          <w:lang w:val="zxx" w:eastAsia="zxx" w:bidi="zxx"/>
+        </w:rPr>
+        <w:t xml:space="preserve">    </w:t>
+      </w:r>
+      <w:r>
+        <w:rPr>
+          <w:rFonts w:eastAsia="Times New Roman" w:cs="Times New Roman" w:ascii="Times New Roman" w:hAnsi="Times New Roman"/>
+          <w:b w:val="false"/>
+          <w:bCs w:val="false"/>
+          <w:i w:val="false"/>
+          <w:iCs w:val="false"/>
+          <w:sz w:val="24"/>
+          <w:lang w:val="zxx" w:eastAsia="zxx" w:bidi="zxx"/>
+        </w:rPr>
+        <w:t xml:space="preserve">Începînd cu anul 1830 și pînă la adoptarea oficială a alfabetului român în 1862, nu exista un alfabet stabil, astfel în această perioadă au fost utilizate cel puțin șapte modificări ale așa-numitului „alfabet de tranziție”, chirilico-latin, care conținea atît litere latine, cît și litere chirilice (fig 4, 7). De exemplu, </w:t>
+      </w:r>
+      <w:r>
+        <w:rPr>
+          <w:rFonts w:eastAsia="Times New Roman" w:cs="Times New Roman" w:ascii="Times New Roman" w:hAnsi="Times New Roman"/>
+          <w:b/>
+          <w:bCs/>
+          <w:i w:val="false"/>
+          <w:iCs w:val="false"/>
+          <w:sz w:val="24"/>
+          <w:lang w:val="zxx" w:eastAsia="zxx" w:bidi="zxx"/>
+        </w:rPr>
+        <w:t xml:space="preserve">e </w:t>
+      </w:r>
+      <w:r>
+        <w:rPr>
+          <w:rFonts w:eastAsia="Times New Roman" w:cs="Times New Roman" w:ascii="Times New Roman" w:hAnsi="Times New Roman"/>
+          <w:b w:val="false"/>
+          <w:bCs w:val="false"/>
+          <w:i w:val="false"/>
+          <w:iCs w:val="false"/>
+          <w:sz w:val="24"/>
+          <w:lang w:val="zxx" w:eastAsia="zxx" w:bidi="zxx"/>
+        </w:rPr>
+        <w:t>-</w:t>
+      </w:r>
+      <w:r>
+        <w:rPr>
+          <w:rFonts w:eastAsia="Times New Roman" w:cs="Times New Roman" w:ascii="Times New Roman" w:hAnsi="Times New Roman"/>
+          <w:b/>
+          <w:bCs/>
+          <w:i w:val="false"/>
+          <w:iCs w:val="false"/>
+          <w:sz w:val="24"/>
+          <w:lang w:val="zxx" w:eastAsia="zxx" w:bidi="zxx"/>
+        </w:rPr>
+        <w:t xml:space="preserve"> e</w:t>
+      </w:r>
+      <w:r>
+        <w:rPr>
+          <w:rFonts w:eastAsia="Times New Roman" w:cs="Times New Roman" w:ascii="Times New Roman" w:hAnsi="Times New Roman"/>
+          <w:b w:val="false"/>
+          <w:bCs w:val="false"/>
+          <w:i w:val="false"/>
+          <w:iCs w:val="false"/>
+          <w:sz w:val="24"/>
+          <w:lang w:val="zxx" w:eastAsia="zxx" w:bidi="zxx"/>
+        </w:rPr>
+        <w:t xml:space="preserve"> (1830) - </w:t>
+      </w:r>
+      <w:r>
+        <w:rPr>
+          <w:rFonts w:eastAsia="Times New Roman" w:cs="Times New Roman" w:ascii="Times New Roman" w:hAnsi="Times New Roman"/>
+          <w:b/>
+          <w:bCs/>
+          <w:i w:val="false"/>
+          <w:iCs w:val="false"/>
+          <w:sz w:val="24"/>
+          <w:lang w:val="zxx" w:eastAsia="zxx" w:bidi="zxx"/>
+        </w:rPr>
+        <w:t>з</w:t>
+      </w:r>
+      <w:r>
+        <w:rPr>
+          <w:rFonts w:eastAsia="Times New Roman" w:cs="Times New Roman" w:ascii="Times New Roman" w:hAnsi="Times New Roman"/>
+          <w:b w:val="false"/>
+          <w:bCs w:val="false"/>
+          <w:i w:val="false"/>
+          <w:iCs w:val="false"/>
+          <w:sz w:val="24"/>
+          <w:lang w:val="zxx" w:eastAsia="zxx" w:bidi="zxx"/>
+        </w:rPr>
+        <w:t xml:space="preserve"> (1846);</w:t>
+      </w:r>
+      <w:r>
+        <w:rPr>
+          <w:rFonts w:eastAsia="Times New Roman" w:cs="Times New Roman" w:ascii="Times New Roman" w:hAnsi="Times New Roman"/>
+          <w:b/>
+          <w:bCs/>
+          <w:i w:val="false"/>
+          <w:iCs w:val="false"/>
+          <w:sz w:val="24"/>
+          <w:lang w:val="zxx" w:eastAsia="zxx" w:bidi="zxx"/>
+        </w:rPr>
+        <w:t xml:space="preserve"> к</w:t>
+      </w:r>
+      <w:r>
+        <w:rPr>
+          <w:rFonts w:eastAsia="Times New Roman" w:cs="Times New Roman" w:ascii="Times New Roman" w:hAnsi="Times New Roman"/>
+          <w:b w:val="false"/>
+          <w:bCs w:val="false"/>
+          <w:i w:val="false"/>
+          <w:iCs w:val="false"/>
+          <w:sz w:val="24"/>
+          <w:lang w:val="zxx" w:eastAsia="zxx" w:bidi="zxx"/>
+        </w:rPr>
+        <w:t xml:space="preserve"> - k;</w:t>
+      </w:r>
+      <w:r>
+        <w:rPr>
+          <w:rFonts w:eastAsia="Times New Roman" w:cs="Times New Roman" w:ascii="Times New Roman" w:hAnsi="Times New Roman"/>
+          <w:b/>
+          <w:bCs/>
+          <w:i w:val="false"/>
+          <w:iCs w:val="false"/>
+          <w:sz w:val="24"/>
+          <w:lang w:val="zxx" w:eastAsia="zxx" w:bidi="zxx"/>
+        </w:rPr>
+        <w:t xml:space="preserve"> щ</w:t>
+      </w:r>
+      <w:r>
+        <w:rPr>
+          <w:rFonts w:eastAsia="Times New Roman" w:cs="Times New Roman" w:ascii="Times New Roman" w:hAnsi="Times New Roman"/>
+          <w:b w:val="false"/>
+          <w:bCs w:val="false"/>
+          <w:i w:val="false"/>
+          <w:iCs w:val="false"/>
+          <w:sz w:val="24"/>
+          <w:lang w:val="zxx" w:eastAsia="zxx" w:bidi="zxx"/>
+        </w:rPr>
+        <w:t xml:space="preserve"> -</w:t>
+      </w:r>
+      <w:r>
+        <w:rPr>
+          <w:rFonts w:eastAsia="Times New Roman" w:cs="Times New Roman" w:ascii="Times New Roman" w:hAnsi="Times New Roman"/>
+          <w:b/>
+          <w:bCs/>
+          <w:i w:val="false"/>
+          <w:iCs w:val="false"/>
+          <w:sz w:val="24"/>
+          <w:lang w:val="zxx" w:eastAsia="zxx" w:bidi="zxx"/>
+        </w:rPr>
+        <w:t xml:space="preserve"> шt</w:t>
+      </w:r>
+      <w:r>
+        <w:rPr>
+          <w:rFonts w:eastAsia="Times New Roman" w:cs="Times New Roman" w:ascii="Times New Roman" w:hAnsi="Times New Roman"/>
+          <w:b w:val="false"/>
+          <w:bCs w:val="false"/>
+          <w:i w:val="false"/>
+          <w:iCs w:val="false"/>
+          <w:sz w:val="24"/>
+          <w:lang w:val="zxx" w:eastAsia="zxx" w:bidi="zxx"/>
+        </w:rPr>
+        <w:t>; s -</w:t>
+      </w:r>
+      <w:r>
+        <w:rPr>
+          <w:rFonts w:eastAsia="Times New Roman" w:cs="Times New Roman" w:ascii="Times New Roman" w:hAnsi="Times New Roman"/>
+          <w:b/>
+          <w:bCs/>
+          <w:i w:val="false"/>
+          <w:iCs w:val="false"/>
+          <w:sz w:val="24"/>
+          <w:lang w:val="zxx" w:eastAsia="zxx" w:bidi="zxx"/>
+        </w:rPr>
+        <w:t xml:space="preserve"> дз</w:t>
+      </w:r>
+      <w:r>
+        <w:rPr>
+          <w:rFonts w:eastAsia="Times New Roman" w:cs="Times New Roman" w:ascii="Times New Roman" w:hAnsi="Times New Roman"/>
+          <w:b w:val="false"/>
+          <w:bCs w:val="false"/>
+          <w:i w:val="false"/>
+          <w:iCs w:val="false"/>
+          <w:sz w:val="24"/>
+          <w:lang w:val="zxx" w:eastAsia="zxx" w:bidi="zxx"/>
+        </w:rPr>
+        <w:t xml:space="preserve"> - </w:t>
+      </w:r>
+      <w:r>
+        <w:rPr>
+          <w:rFonts w:eastAsia="Times New Roman" w:cs="Times New Roman" w:ascii="Times New Roman" w:hAnsi="Times New Roman"/>
+          <w:b/>
+          <w:bCs/>
+          <w:i w:val="false"/>
+          <w:iCs w:val="false"/>
+          <w:sz w:val="24"/>
+          <w:lang w:val="zxx" w:eastAsia="zxx" w:bidi="zxx"/>
+        </w:rPr>
+        <w:t>dz</w:t>
+      </w:r>
+      <w:r>
+        <w:rPr>
+          <w:rFonts w:eastAsia="Times New Roman" w:cs="Times New Roman" w:ascii="Times New Roman" w:hAnsi="Times New Roman"/>
+          <w:b w:val="false"/>
+          <w:bCs w:val="false"/>
+          <w:i w:val="false"/>
+          <w:iCs w:val="false"/>
+          <w:sz w:val="24"/>
+          <w:lang w:val="zxx" w:eastAsia="zxx" w:bidi="zxx"/>
+        </w:rPr>
+        <w:t xml:space="preserve"> - /*-d-*/ (1846).</w:t>
+      </w:r>
+    </w:p>
+    <w:p>
+      <w:pPr>
+        <w:pStyle w:val="Normal"/>
+        <w:tabs>
+          <w:tab w:val="left" w:pos="1275" w:leader="none"/>
+        </w:tabs>
+        <w:rPr/>
+      </w:pPr>
+      <w:r>
+        <w:rPr>
+          <w:rFonts w:eastAsia="Times New Roman" w:cs="Times New Roman" w:ascii="Times New Roman" w:hAnsi="Times New Roman"/>
+          <w:b w:val="false"/>
+          <w:bCs w:val="false"/>
+          <w:i w:val="false"/>
+          <w:iCs w:val="false"/>
+          <w:sz w:val="24"/>
+          <w:lang w:val="zxx" w:eastAsia="zxx" w:bidi="zxx"/>
+        </w:rPr>
+        <w:t xml:space="preserve">    </w:t>
+      </w:r>
+      <w:r>
+        <w:rPr>
+          <w:rFonts w:eastAsia="Times New Roman" w:cs="Times New Roman" w:ascii="Times New Roman" w:hAnsi="Times New Roman"/>
+          <w:b w:val="false"/>
+          <w:bCs w:val="false"/>
+          <w:i w:val="false"/>
+          <w:iCs w:val="false"/>
+          <w:sz w:val="24"/>
+          <w:lang w:val="zxx" w:eastAsia="zxx" w:bidi="zxx"/>
+        </w:rPr>
+        <w:t xml:space="preserve">Utilizarea grafiei latine în România nu a influențat activitatea tipografică din Basarabia. După </w:t>
+      </w:r>
+      <w:r>
+        <w:rPr>
+          <w:rFonts w:eastAsia="Times New Roman" w:cs="Times New Roman" w:ascii="Times New Roman" w:hAnsi="Times New Roman"/>
+          <w:b/>
+          <w:bCs/>
+          <w:i w:val="false"/>
+          <w:iCs w:val="false"/>
+          <w:sz w:val="24"/>
+          <w:lang w:val="zxx" w:eastAsia="zxx" w:bidi="zxx"/>
+        </w:rPr>
+        <w:t>alipirea</w:t>
+      </w:r>
+      <w:r>
+        <w:rPr>
+          <w:rFonts w:eastAsia="Times New Roman" w:cs="Times New Roman" w:ascii="Times New Roman" w:hAnsi="Times New Roman"/>
+          <w:b w:val="false"/>
+          <w:bCs w:val="false"/>
+          <w:i w:val="false"/>
+          <w:iCs w:val="false"/>
+          <w:sz w:val="24"/>
+          <w:lang w:val="zxx" w:eastAsia="zxx" w:bidi="zxx"/>
+        </w:rPr>
+        <w:t xml:space="preserve"> Basarabiei la Imperiul Rus în 1812, limba oficială la Chișinău devine rusă. În anul 1833 limba română a fost exclusă din circuitul oficial, dar a continuat să fie utilizată în activitățile eparhiale. Astfel, pe parcursul anilor 1867-1871 apărea versiunea română a monitorului eparhiei Chișinău tipărit cu caractere chirilice. Tipografia bisericească din Chișinău a fost sistată în perioada 1883-1890, procesul fiind reluat la  începutul secolului XX.</w:t>
+      </w:r>
+    </w:p>
+    <w:p>
+      <w:pPr>
+        <w:pStyle w:val="Normal"/>
+        <w:tabs>
+          <w:tab w:val="left" w:pos="1275" w:leader="none"/>
+        </w:tabs>
+        <w:rPr/>
+      </w:pPr>
+      <w:r>
+        <w:rPr>
+          <w:rFonts w:eastAsia="Times New Roman" w:cs="Times New Roman" w:ascii="Times New Roman" w:hAnsi="Times New Roman"/>
+          <w:b w:val="false"/>
+          <w:bCs w:val="false"/>
+          <w:i w:val="false"/>
+          <w:iCs w:val="false"/>
+          <w:sz w:val="24"/>
+          <w:lang w:val="zxx" w:eastAsia="zxx" w:bidi="zxx"/>
+        </w:rPr>
+        <w:t xml:space="preserve">    </w:t>
+      </w:r>
+      <w:r>
+        <w:rPr>
+          <w:rFonts w:eastAsia="Times New Roman" w:cs="Times New Roman" w:ascii="Times New Roman" w:hAnsi="Times New Roman"/>
+          <w:b w:val="false"/>
+          <w:bCs w:val="false"/>
+          <w:i w:val="false"/>
+          <w:iCs w:val="false"/>
+          <w:sz w:val="24"/>
+          <w:lang w:val="zxx" w:eastAsia="zxx" w:bidi="zxx"/>
+        </w:rPr>
+        <w:t>Spre deosebire de alfabetul chirilic utilizat pentru scrierea limbii române din secolele XIV-XV pînă în anul 1862, alfabetul chirilic folosit în Republica Autonomă Sovietică Socialistă Moldovenească (RASSM) începînd cu anii 1930 și, ulterior în Republica Sovietică Socialistă Moldovenească (RSSM) și Transnistria în prezent, este de fapt o adaptare a alfabetului chirilic rusesc. De menționat că în perioada 1932-1938 în RASSM a fost utilizat alfabetul latin. În Republica Molfova alfabetul chirilic a fost utilizat pînă în 1989.</w:t>
+      </w:r>
+    </w:p>
+    <w:p>
+      <w:pPr>
+        <w:pStyle w:val="Normal"/>
+        <w:tabs>
+          <w:tab w:val="left" w:pos="1275" w:leader="none"/>
+        </w:tabs>
+        <w:rPr/>
+      </w:pPr>
+      <w:r>
+        <w:rPr>
+          <w:rFonts w:eastAsia="Times New Roman" w:cs="Times New Roman" w:ascii="Times New Roman" w:hAnsi="Times New Roman"/>
+          <w:b w:val="false"/>
+          <w:bCs w:val="false"/>
+          <w:i w:val="false"/>
+          <w:iCs w:val="false"/>
+          <w:sz w:val="24"/>
+          <w:lang w:val="zxx" w:eastAsia="zxx" w:bidi="zxx"/>
+        </w:rPr>
+        <w:t xml:space="preserve">    </w:t>
+      </w:r>
+      <w:r>
+        <w:rPr>
+          <w:rFonts w:eastAsia="Times New Roman" w:cs="Times New Roman" w:ascii="Times New Roman" w:hAnsi="Times New Roman"/>
+          <w:b w:val="false"/>
+          <w:bCs w:val="false"/>
+          <w:i w:val="false"/>
+          <w:iCs w:val="false"/>
+          <w:sz w:val="24"/>
+          <w:lang w:val="zxx" w:eastAsia="zxx" w:bidi="zxx"/>
+        </w:rPr>
+        <w:t xml:space="preserve">Voi prezenta mai jos (tab. 1) perioadele de evoluție a alfabetului român începînd cu </w:t>
+      </w:r>
+      <w:r>
+        <w:rPr>
+          <w:rFonts w:eastAsia="Times New Roman" w:cs="Times New Roman" w:ascii="Times New Roman" w:hAnsi="Times New Roman"/>
+          <w:b w:val="false"/>
+          <w:bCs w:val="false"/>
+          <w:i/>
+          <w:iCs/>
+          <w:sz w:val="24"/>
+          <w:lang w:val="zxx" w:eastAsia="zxx" w:bidi="zxx"/>
+        </w:rPr>
+        <w:t>Cazania</w:t>
+      </w:r>
+      <w:r>
+        <w:rPr>
+          <w:rFonts w:eastAsia="Times New Roman" w:cs="Times New Roman" w:ascii="Times New Roman" w:hAnsi="Times New Roman"/>
+          <w:b w:val="false"/>
+          <w:bCs w:val="false"/>
+          <w:i w:val="false"/>
+          <w:iCs w:val="false"/>
+          <w:sz w:val="24"/>
+          <w:lang w:val="zxx" w:eastAsia="zxx" w:bidi="zxx"/>
+        </w:rPr>
+        <w:t xml:space="preserve"> de Varlaam. Pe lîngă alfabet, există și alți factori care caracterizează evoluția limbii, precum ortografia și lexiconul.</w:t>
+      </w:r>
+    </w:p>
+    <w:p>
+      <w:pPr>
+        <w:pStyle w:val="Normal"/>
+        <w:tabs>
+          <w:tab w:val="left" w:pos="1275" w:leader="none"/>
+        </w:tabs>
+        <w:rPr>
+          <w:rFonts w:ascii="Times New Roman" w:hAnsi="Times New Roman" w:eastAsia="Times New Roman" w:cs="Times New Roman"/>
+          <w:b w:val="false"/>
+          <w:b w:val="false"/>
+          <w:bCs w:val="false"/>
+          <w:i w:val="false"/>
+          <w:i w:val="false"/>
+          <w:iCs w:val="false"/>
+          <w:sz w:val="24"/>
+          <w:lang w:val="zxx" w:eastAsia="zxx" w:bidi="zxx"/>
+        </w:rPr>
+      </w:pPr>
+      <w:r>
+        <w:rPr/>
+      </w:r>
+    </w:p>
+    <w:p>
+      <w:pPr>
+        <w:pStyle w:val="Normal"/>
+        <w:tabs>
+          <w:tab w:val="left" w:pos="1275" w:leader="none"/>
+        </w:tabs>
+        <w:rPr/>
+      </w:pPr>
+      <w:r>
+        <w:rPr>
+          <w:rFonts w:eastAsia="Times New Roman" w:cs="Times New Roman" w:ascii="Times New Roman" w:hAnsi="Times New Roman"/>
+          <w:b w:val="false"/>
+          <w:bCs w:val="false"/>
+          <w:i w:val="false"/>
+          <w:iCs w:val="false"/>
           <w:sz w:val="24"/>
           <w:lang w:val="zxx" w:eastAsia="zxx" w:bidi="zxx"/>
         </w:rPr>
@@ -1756,6 +2457,10 @@
       <w:r>
         <w:rPr>
           <w:rFonts w:eastAsia="Times New Roman" w:cs="Times New Roman" w:ascii="Times New Roman" w:hAnsi="Times New Roman"/>
+          <w:b w:val="false"/>
+          <w:bCs w:val="false"/>
+          <w:i w:val="false"/>
+          <w:iCs w:val="false"/>
           <w:sz w:val="24"/>
           <w:lang w:val="zxx" w:eastAsia="zxx" w:bidi="zxx"/>
         </w:rPr>
@@ -1764,23 +2469,31 @@
       <w:r>
         <w:rPr>
           <w:rFonts w:eastAsia="Times New Roman" w:cs="Times New Roman" w:ascii="Times New Roman" w:hAnsi="Times New Roman"/>
-          <w:sz w:val="24"/>
-          <w:lang w:val="zxx" w:eastAsia="zxx" w:bidi="zxx"/>
-        </w:rPr>
-        <w:t>* Figurile 1-8, de modelat în ps.</w:t>
-      </w:r>
-    </w:p>
-    <w:p>
-      <w:pPr>
-        <w:pStyle w:val="Normal"/>
-        <w:tabs>
-          <w:tab w:val="left" w:pos="1275" w:leader="none"/>
-        </w:tabs>
-        <w:rPr/>
-      </w:pPr>
-      <w:r>
-        <w:rPr>
-          <w:rFonts w:eastAsia="Times New Roman" w:cs="Times New Roman" w:ascii="Times New Roman" w:hAnsi="Times New Roman"/>
+          <w:b w:val="false"/>
+          <w:bCs w:val="false"/>
+          <w:i w:val="false"/>
+          <w:iCs w:val="false"/>
+          <w:sz w:val="24"/>
+          <w:lang w:val="zxx" w:eastAsia="zxx" w:bidi="zxx"/>
+        </w:rPr>
+        <w:t>* Tabelul 1 - Evoluția alfabetului român începînd cu anul 1642 (pag. 64)</w:t>
+      </w:r>
+    </w:p>
+    <w:p>
+      <w:pPr>
+        <w:pStyle w:val="Normal"/>
+        <w:tabs>
+          <w:tab w:val="left" w:pos="1275" w:leader="none"/>
+        </w:tabs>
+        <w:rPr/>
+      </w:pPr>
+      <w:r>
+        <w:rPr>
+          <w:rFonts w:eastAsia="Times New Roman" w:cs="Times New Roman" w:ascii="Times New Roman" w:hAnsi="Times New Roman"/>
+          <w:b w:val="false"/>
+          <w:bCs w:val="false"/>
+          <w:i w:val="false"/>
+          <w:iCs w:val="false"/>
           <w:sz w:val="24"/>
           <w:lang w:val="zxx" w:eastAsia="zxx" w:bidi="zxx"/>
         </w:rPr>
@@ -1789,6 +2502,10 @@
       <w:r>
         <w:rPr>
           <w:rFonts w:eastAsia="Times New Roman" w:cs="Times New Roman" w:ascii="Times New Roman" w:hAnsi="Times New Roman"/>
+          <w:b w:val="false"/>
+          <w:bCs w:val="false"/>
+          <w:i w:val="false"/>
+          <w:iCs w:val="false"/>
           <w:sz w:val="24"/>
           <w:lang w:val="zxx" w:eastAsia="zxx" w:bidi="zxx"/>
         </w:rPr>
@@ -1803,29 +2520,1263 @@
         </w:tabs>
         <w:rPr>
           <w:rFonts w:ascii="Times New Roman" w:hAnsi="Times New Roman" w:eastAsia="Times New Roman" w:cs="Times New Roman"/>
-          <w:sz w:val="24"/>
-          <w:lang w:val="zxx" w:eastAsia="zxx" w:bidi="zxx"/>
-        </w:rPr>
-      </w:pPr>
-      <w:r>
-        <w:rPr/>
-      </w:r>
-    </w:p>
-    <w:p>
-      <w:pPr>
-        <w:pStyle w:val="Normal"/>
-        <w:tabs>
-          <w:tab w:val="left" w:pos="1275" w:leader="none"/>
-        </w:tabs>
-        <w:rPr/>
-      </w:pPr>
-      <w:r>
-        <w:rPr>
-          <w:rFonts w:eastAsia="Times New Roman" w:cs="Times New Roman" w:ascii="Times New Roman" w:hAnsi="Times New Roman"/>
+          <w:b w:val="false"/>
+          <w:b w:val="false"/>
+          <w:bCs w:val="false"/>
+          <w:i w:val="false"/>
+          <w:i w:val="false"/>
+          <w:iCs w:val="false"/>
+          <w:sz w:val="24"/>
+          <w:lang w:val="zxx" w:eastAsia="zxx" w:bidi="zxx"/>
+        </w:rPr>
+      </w:pPr>
+      <w:r>
+        <w:rPr/>
+      </w:r>
+    </w:p>
+    <w:p>
+      <w:pPr>
+        <w:pStyle w:val="Normal"/>
+        <w:tabs>
+          <w:tab w:val="left" w:pos="1275" w:leader="none"/>
+        </w:tabs>
+        <w:rPr/>
+      </w:pPr>
+      <w:r>
+        <w:rPr>
+          <w:rFonts w:eastAsia="Times New Roman" w:cs="Times New Roman" w:ascii="Times New Roman" w:hAnsi="Times New Roman"/>
+          <w:b w:val="false"/>
+          <w:bCs w:val="false"/>
+          <w:i w:val="false"/>
+          <w:iCs w:val="false"/>
           <w:sz w:val="24"/>
           <w:lang w:val="zxx" w:eastAsia="zxx" w:bidi="zxx"/>
         </w:rPr>
         <w:t xml:space="preserve">    </w:t>
+      </w:r>
+      <w:r>
+        <w:rPr>
+          <w:rFonts w:eastAsia="Times New Roman" w:cs="Times New Roman" w:ascii="Times New Roman" w:hAnsi="Times New Roman"/>
+          <w:b/>
+          <w:bCs/>
+          <w:i w:val="false"/>
+          <w:iCs w:val="false"/>
+          <w:sz w:val="24"/>
+          <w:lang w:val="zxx" w:eastAsia="zxx" w:bidi="zxx"/>
+        </w:rPr>
+        <w:t>Recunoașterea textelor tipărite</w:t>
+      </w:r>
+    </w:p>
+    <w:p>
+      <w:pPr>
+        <w:pStyle w:val="Normal"/>
+        <w:tabs>
+          <w:tab w:val="left" w:pos="1275" w:leader="none"/>
+        </w:tabs>
+        <w:rPr/>
+      </w:pPr>
+      <w:r>
+        <w:rPr>
+          <w:rFonts w:eastAsia="Times New Roman" w:cs="Times New Roman" w:ascii="Times New Roman" w:hAnsi="Times New Roman"/>
+          <w:b w:val="false"/>
+          <w:bCs w:val="false"/>
+          <w:i w:val="false"/>
+          <w:iCs w:val="false"/>
+          <w:sz w:val="24"/>
+          <w:lang w:val="zxx" w:eastAsia="zxx" w:bidi="zxx"/>
+        </w:rPr>
+        <w:t>Procesul de digitizare și de recunoaștere pentru manuscrise este destul de complicat, deoarece necesită efectuarea unor operații suplimentare, de exemplu ajustarea contrastului, „curățirea imaginii”, segmentarea textului. De asemenea, trebuie elaborați algoritmi speciali de recunoaștere și lexicoane specializate. Procesul de digitizare și recunoaștere e constituit din următoarele etape (fig. 9):</w:t>
+      </w:r>
+    </w:p>
+    <w:p>
+      <w:pPr>
+        <w:pStyle w:val="Normal"/>
+        <w:numPr>
+          <w:ilvl w:val="0"/>
+          <w:numId w:val="3"/>
+        </w:numPr>
+        <w:tabs>
+          <w:tab w:val="left" w:pos="1275" w:leader="none"/>
+        </w:tabs>
+        <w:rPr/>
+      </w:pPr>
+      <w:r>
+        <w:rPr>
+          <w:rFonts w:eastAsia="Times New Roman" w:cs="Times New Roman" w:ascii="Times New Roman" w:hAnsi="Times New Roman"/>
+          <w:b w:val="false"/>
+          <w:bCs w:val="false"/>
+          <w:i w:val="false"/>
+          <w:iCs w:val="false"/>
+          <w:sz w:val="24"/>
+          <w:lang w:val="zxx" w:eastAsia="zxx" w:bidi="zxx"/>
+        </w:rPr>
+        <w:t>Digitizarea (scanarea) textului pentru obținerea copiei electronice grafice;</w:t>
+      </w:r>
+    </w:p>
+    <w:p>
+      <w:pPr>
+        <w:pStyle w:val="Normal"/>
+        <w:numPr>
+          <w:ilvl w:val="0"/>
+          <w:numId w:val="3"/>
+        </w:numPr>
+        <w:tabs>
+          <w:tab w:val="left" w:pos="1275" w:leader="none"/>
+        </w:tabs>
+        <w:rPr/>
+      </w:pPr>
+      <w:r>
+        <w:rPr>
+          <w:rFonts w:eastAsia="Times New Roman" w:cs="Times New Roman" w:ascii="Times New Roman" w:hAnsi="Times New Roman"/>
+          <w:b w:val="false"/>
+          <w:bCs w:val="false"/>
+          <w:i w:val="false"/>
+          <w:iCs w:val="false"/>
+          <w:sz w:val="24"/>
+          <w:lang w:val="zxx" w:eastAsia="zxx" w:bidi="zxx"/>
+        </w:rPr>
+        <w:t>Recunoașterea cu metode standardizate, adică utilizarea nemijlocită a OCR (Optical Character Recognition)(</w:t>
+      </w:r>
+      <w:r>
+        <w:rPr>
+          <w:rFonts w:eastAsia="Times New Roman" w:cs="Times New Roman" w:ascii="Times New Roman" w:hAnsi="Times New Roman"/>
+          <w:b/>
+          <w:bCs/>
+          <w:i w:val="false"/>
+          <w:iCs w:val="false"/>
+          <w:sz w:val="24"/>
+          <w:lang w:val="zxx" w:eastAsia="zxx" w:bidi="zxx"/>
+        </w:rPr>
+        <w:t>8</w:t>
+      </w:r>
+      <w:r>
+        <w:rPr>
+          <w:rFonts w:eastAsia="Times New Roman" w:cs="Times New Roman" w:ascii="Times New Roman" w:hAnsi="Times New Roman"/>
+          <w:b w:val="false"/>
+          <w:bCs w:val="false"/>
+          <w:i w:val="false"/>
+          <w:iCs w:val="false"/>
+          <w:sz w:val="24"/>
+          <w:lang w:val="zxx" w:eastAsia="zxx" w:bidi="zxx"/>
+        </w:rPr>
+        <w:t>), sau prin instruirea lui. În caz contrar, se vor folosi proceduri ale Inteligenței Artificiale, așa-numitul proces de conversie. Transliterarea textului se va efectua ținînd cont de literele specifice utilizate în textul inițial.</w:t>
+      </w:r>
+    </w:p>
+    <w:p>
+      <w:pPr>
+        <w:pStyle w:val="Normal"/>
+        <w:numPr>
+          <w:ilvl w:val="0"/>
+          <w:numId w:val="3"/>
+        </w:numPr>
+        <w:tabs>
+          <w:tab w:val="left" w:pos="1275" w:leader="none"/>
+        </w:tabs>
+        <w:rPr/>
+      </w:pPr>
+      <w:r>
+        <w:rPr>
+          <w:rFonts w:eastAsia="Times New Roman" w:cs="Times New Roman" w:ascii="Times New Roman" w:hAnsi="Times New Roman"/>
+          <w:b w:val="false"/>
+          <w:bCs w:val="false"/>
+          <w:i w:val="false"/>
+          <w:iCs w:val="false"/>
+          <w:sz w:val="24"/>
+          <w:lang w:val="zxx" w:eastAsia="zxx" w:bidi="zxx"/>
+        </w:rPr>
+        <w:t>Verificarea textului recunoscut se produce utilizînd resursele lingvistice reutilizabile specializate pentru perioada respectivă.</w:t>
+      </w:r>
+    </w:p>
+    <w:p>
+      <w:pPr>
+        <w:pStyle w:val="Normal"/>
+        <w:tabs>
+          <w:tab w:val="left" w:pos="1275" w:leader="none"/>
+        </w:tabs>
+        <w:rPr/>
+      </w:pPr>
+      <w:r>
+        <w:rPr>
+          <w:rFonts w:eastAsia="Times New Roman" w:cs="Times New Roman" w:ascii="Times New Roman" w:hAnsi="Times New Roman"/>
+          <w:b w:val="false"/>
+          <w:bCs w:val="false"/>
+          <w:i w:val="false"/>
+          <w:iCs w:val="false"/>
+          <w:sz w:val="24"/>
+          <w:lang w:val="zxx" w:eastAsia="zxx" w:bidi="zxx"/>
+        </w:rPr>
+        <w:t>/*</w:t>
+      </w:r>
+    </w:p>
+    <w:p>
+      <w:pPr>
+        <w:pStyle w:val="Normal"/>
+        <w:tabs>
+          <w:tab w:val="left" w:pos="1275" w:leader="none"/>
+        </w:tabs>
+        <w:rPr/>
+      </w:pPr>
+      <w:r>
+        <w:rPr>
+          <w:rFonts w:eastAsia="Times New Roman" w:cs="Times New Roman" w:ascii="Times New Roman" w:hAnsi="Times New Roman"/>
+          <w:b w:val="false"/>
+          <w:bCs w:val="false"/>
+          <w:i w:val="false"/>
+          <w:iCs w:val="false"/>
+          <w:sz w:val="24"/>
+          <w:lang w:val="zxx" w:eastAsia="zxx" w:bidi="zxx"/>
+        </w:rPr>
+        <w:t xml:space="preserve"> </w:t>
+      </w:r>
+      <w:r>
+        <w:rPr>
+          <w:rFonts w:eastAsia="Times New Roman" w:cs="Times New Roman" w:ascii="Times New Roman" w:hAnsi="Times New Roman"/>
+          <w:b w:val="false"/>
+          <w:bCs w:val="false"/>
+          <w:i w:val="false"/>
+          <w:iCs w:val="false"/>
+          <w:sz w:val="24"/>
+          <w:lang w:val="zxx" w:eastAsia="zxx" w:bidi="zxx"/>
+        </w:rPr>
+        <w:t>* Figura 9 - Etapele tehnologice de recunoaștere a textelor tipărite (pag. 65)</w:t>
+      </w:r>
+    </w:p>
+    <w:p>
+      <w:pPr>
+        <w:pStyle w:val="Normal"/>
+        <w:tabs>
+          <w:tab w:val="left" w:pos="1275" w:leader="none"/>
+        </w:tabs>
+        <w:rPr/>
+      </w:pPr>
+      <w:r>
+        <w:rPr>
+          <w:rFonts w:eastAsia="Times New Roman" w:cs="Times New Roman" w:ascii="Times New Roman" w:hAnsi="Times New Roman"/>
+          <w:b w:val="false"/>
+          <w:bCs w:val="false"/>
+          <w:i w:val="false"/>
+          <w:iCs w:val="false"/>
+          <w:sz w:val="24"/>
+          <w:lang w:val="zxx" w:eastAsia="zxx" w:bidi="zxx"/>
+        </w:rPr>
+        <w:t xml:space="preserve"> </w:t>
+      </w:r>
+      <w:r>
+        <w:rPr>
+          <w:rFonts w:eastAsia="Times New Roman" w:cs="Times New Roman" w:ascii="Times New Roman" w:hAnsi="Times New Roman"/>
+          <w:b w:val="false"/>
+          <w:bCs w:val="false"/>
+          <w:i w:val="false"/>
+          <w:iCs w:val="false"/>
+          <w:sz w:val="24"/>
+          <w:lang w:val="zxx" w:eastAsia="zxx" w:bidi="zxx"/>
+        </w:rPr>
+        <w:t>*/</w:t>
+      </w:r>
+    </w:p>
+    <w:p>
+      <w:pPr>
+        <w:pStyle w:val="Normal"/>
+        <w:tabs>
+          <w:tab w:val="left" w:pos="1275" w:leader="none"/>
+        </w:tabs>
+        <w:rPr>
+          <w:rFonts w:ascii="Times New Roman" w:hAnsi="Times New Roman" w:eastAsia="Times New Roman" w:cs="Times New Roman"/>
+          <w:b w:val="false"/>
+          <w:b w:val="false"/>
+          <w:bCs w:val="false"/>
+          <w:i w:val="false"/>
+          <w:i w:val="false"/>
+          <w:iCs w:val="false"/>
+          <w:sz w:val="24"/>
+          <w:lang w:val="zxx" w:eastAsia="zxx" w:bidi="zxx"/>
+        </w:rPr>
+      </w:pPr>
+      <w:r>
+        <w:rPr/>
+      </w:r>
+    </w:p>
+    <w:p>
+      <w:pPr>
+        <w:pStyle w:val="Normal"/>
+        <w:tabs>
+          <w:tab w:val="left" w:pos="1275" w:leader="none"/>
+        </w:tabs>
+        <w:rPr/>
+      </w:pPr>
+      <w:r>
+        <w:rPr>
+          <w:rFonts w:eastAsia="Times New Roman" w:cs="Times New Roman" w:ascii="Times New Roman" w:hAnsi="Times New Roman"/>
+          <w:b w:val="false"/>
+          <w:bCs w:val="false"/>
+          <w:i w:val="false"/>
+          <w:iCs w:val="false"/>
+          <w:sz w:val="24"/>
+          <w:lang w:val="zxx" w:eastAsia="zxx" w:bidi="zxx"/>
+        </w:rPr>
+        <w:t xml:space="preserve">    </w:t>
+      </w:r>
+      <w:r>
+        <w:rPr>
+          <w:rFonts w:eastAsia="Times New Roman" w:cs="Times New Roman" w:ascii="Times New Roman" w:hAnsi="Times New Roman"/>
+          <w:b w:val="false"/>
+          <w:bCs w:val="false"/>
+          <w:i w:val="false"/>
+          <w:iCs w:val="false"/>
+          <w:sz w:val="24"/>
+          <w:lang w:val="zxx" w:eastAsia="zxx" w:bidi="zxx"/>
+        </w:rPr>
+        <w:t>Digitizarea textelor constă în scanarea lor și obținerea variantei electronice în formă de imagine. Pentru recunoașterea textelor din imagine se aplică OCR. Sistemele standard OCR utilizează diferite metode de recunoaștere a textelor. Am cercetat posibilitățile a două sisteme: IRIS și ABBY FineReader. Rezultatele experiențelor de recunoaștere a textului tipărit în secolul al XIX-lea sunt expuse în continuare. Am determinat că sistemul IRIS, în procesul de instruire, nu poate selecta orice fragment din imagine textului și de aceaste acest sistem nu satisface scopul de recunoaștere a textului tipărit cu scrisul vechi român. Așadar, sistemul IRIS nu a mai fost utilizat în scop practic, ci doar ca un model comparativ (</w:t>
+      </w:r>
+      <w:r>
+        <w:rPr>
+          <w:rFonts w:eastAsia="Times New Roman" w:cs="Times New Roman" w:ascii="Times New Roman" w:hAnsi="Times New Roman"/>
+          <w:b/>
+          <w:bCs/>
+          <w:i w:val="false"/>
+          <w:iCs w:val="false"/>
+          <w:sz w:val="24"/>
+          <w:lang w:val="zxx" w:eastAsia="zxx" w:bidi="zxx"/>
+        </w:rPr>
+        <w:t>de referință</w:t>
+      </w:r>
+      <w:r>
+        <w:rPr>
+          <w:rFonts w:eastAsia="Times New Roman" w:cs="Times New Roman" w:ascii="Times New Roman" w:hAnsi="Times New Roman"/>
+          <w:b w:val="false"/>
+          <w:bCs w:val="false"/>
+          <w:i w:val="false"/>
+          <w:iCs w:val="false"/>
+          <w:sz w:val="24"/>
+          <w:lang w:val="zxx" w:eastAsia="zxx" w:bidi="zxx"/>
+        </w:rPr>
+        <w:t>).</w:t>
+      </w:r>
+    </w:p>
+    <w:p>
+      <w:pPr>
+        <w:pStyle w:val="Normal"/>
+        <w:tabs>
+          <w:tab w:val="left" w:pos="1275" w:leader="none"/>
+        </w:tabs>
+        <w:rPr/>
+      </w:pPr>
+      <w:r>
+        <w:rPr>
+          <w:rFonts w:eastAsia="Times New Roman" w:cs="Times New Roman" w:ascii="Times New Roman" w:hAnsi="Times New Roman"/>
+          <w:b w:val="false"/>
+          <w:bCs w:val="false"/>
+          <w:i w:val="false"/>
+          <w:iCs w:val="false"/>
+          <w:sz w:val="24"/>
+          <w:lang w:val="zxx" w:eastAsia="zxx" w:bidi="zxx"/>
+        </w:rPr>
+        <w:t xml:space="preserve">    </w:t>
+      </w:r>
+      <w:r>
+        <w:rPr>
+          <w:rFonts w:eastAsia="Times New Roman" w:cs="Times New Roman" w:ascii="Times New Roman" w:hAnsi="Times New Roman"/>
+          <w:b w:val="false"/>
+          <w:bCs w:val="false"/>
+          <w:i w:val="false"/>
+          <w:iCs w:val="false"/>
+          <w:sz w:val="24"/>
+          <w:lang w:val="zxx" w:eastAsia="zxx" w:bidi="zxx"/>
+        </w:rPr>
+        <w:t>În continuare se vor folosi tehnici de recunoaștere a formelor pentru identificarea individuală a caracterelor unei pagini de text, inclusiv și semnele de punctuație, pațiile și sfîrșitul de linie. Textul recunoscut se va prezenta în final ca un fișier editabil.</w:t>
+      </w:r>
+    </w:p>
+    <w:p>
+      <w:pPr>
+        <w:pStyle w:val="Normal"/>
+        <w:tabs>
+          <w:tab w:val="left" w:pos="1275" w:leader="none"/>
+        </w:tabs>
+        <w:rPr/>
+      </w:pPr>
+      <w:r>
+        <w:rPr>
+          <w:rFonts w:eastAsia="Times New Roman" w:cs="Times New Roman" w:ascii="Times New Roman" w:hAnsi="Times New Roman"/>
+          <w:b w:val="false"/>
+          <w:bCs w:val="false"/>
+          <w:i w:val="false"/>
+          <w:iCs w:val="false"/>
+          <w:sz w:val="24"/>
+          <w:lang w:val="zxx" w:eastAsia="zxx" w:bidi="zxx"/>
+        </w:rPr>
+        <w:t xml:space="preserve">    </w:t>
+      </w:r>
+      <w:r>
+        <w:rPr>
+          <w:rFonts w:eastAsia="Times New Roman" w:cs="Times New Roman" w:ascii="Times New Roman" w:hAnsi="Times New Roman"/>
+          <w:b w:val="false"/>
+          <w:bCs w:val="false"/>
+          <w:i w:val="false"/>
+          <w:iCs w:val="false"/>
+          <w:sz w:val="24"/>
+          <w:lang w:val="zxx" w:eastAsia="zxx" w:bidi="zxx"/>
+        </w:rPr>
+        <w:t xml:space="preserve">Transliterarea este un proces strict individual ce depinde de perioada examinată. În funcție de textul inițial, se vor utiliza programe care conțin informație despre caracterele specifice întîlnite în text. Transliterarea presupune stabilirea une relații bidirecționale univoce între două sisteme de scriere astfel, încît un cunoscător să poată reconstitui textul original din varianta transliterată. </w:t>
+      </w:r>
+    </w:p>
+    <w:p>
+      <w:pPr>
+        <w:pStyle w:val="Normal"/>
+        <w:tabs>
+          <w:tab w:val="left" w:pos="1275" w:leader="none"/>
+        </w:tabs>
+        <w:rPr/>
+      </w:pPr>
+      <w:r>
+        <w:rPr>
+          <w:rFonts w:eastAsia="Times New Roman" w:cs="Times New Roman" w:ascii="Times New Roman" w:hAnsi="Times New Roman"/>
+          <w:b w:val="false"/>
+          <w:bCs w:val="false"/>
+          <w:i w:val="false"/>
+          <w:iCs w:val="false"/>
+          <w:sz w:val="24"/>
+          <w:lang w:val="zxx" w:eastAsia="zxx" w:bidi="zxx"/>
+        </w:rPr>
+        <w:t xml:space="preserve">    </w:t>
+      </w:r>
+      <w:r>
+        <w:rPr>
+          <w:rFonts w:eastAsia="Times New Roman" w:cs="Times New Roman" w:ascii="Times New Roman" w:hAnsi="Times New Roman"/>
+          <w:b w:val="false"/>
+          <w:bCs w:val="false"/>
+          <w:i w:val="false"/>
+          <w:iCs w:val="false"/>
+          <w:sz w:val="24"/>
+          <w:lang w:val="zxx" w:eastAsia="zxx" w:bidi="zxx"/>
+        </w:rPr>
+        <w:t>Verificarea textului se efectuează cu aplicații special elaborate (</w:t>
+      </w:r>
+      <w:r>
+        <w:rPr>
+          <w:rFonts w:eastAsia="Times New Roman" w:cs="Times New Roman" w:ascii="Times New Roman" w:hAnsi="Times New Roman"/>
+          <w:b/>
+          <w:bCs/>
+          <w:i w:val="false"/>
+          <w:iCs w:val="false"/>
+          <w:sz w:val="24"/>
+          <w:lang w:val="zxx" w:eastAsia="zxx" w:bidi="zxx"/>
+        </w:rPr>
+        <w:t>9</w:t>
+      </w:r>
+      <w:r>
+        <w:rPr>
+          <w:rFonts w:eastAsia="Times New Roman" w:cs="Times New Roman" w:ascii="Times New Roman" w:hAnsi="Times New Roman"/>
+          <w:b w:val="false"/>
+          <w:bCs w:val="false"/>
+          <w:i w:val="false"/>
+          <w:iCs w:val="false"/>
+          <w:sz w:val="24"/>
+          <w:lang w:val="zxx" w:eastAsia="zxx" w:bidi="zxx"/>
+        </w:rPr>
+        <w:t>), care utilizează resursele reutilizabile specifice pentru perioada istorică a textului tipărit. Totodată, cuvintele noi obținute se vor introduce în lexiconul corespunzător.</w:t>
+      </w:r>
+    </w:p>
+    <w:p>
+      <w:pPr>
+        <w:pStyle w:val="Normal"/>
+        <w:tabs>
+          <w:tab w:val="left" w:pos="1275" w:leader="none"/>
+        </w:tabs>
+        <w:rPr>
+          <w:rFonts w:ascii="Times New Roman" w:hAnsi="Times New Roman" w:eastAsia="Times New Roman" w:cs="Times New Roman"/>
+          <w:b w:val="false"/>
+          <w:b w:val="false"/>
+          <w:bCs w:val="false"/>
+          <w:i w:val="false"/>
+          <w:i w:val="false"/>
+          <w:iCs w:val="false"/>
+          <w:sz w:val="24"/>
+          <w:lang w:val="zxx" w:eastAsia="zxx" w:bidi="zxx"/>
+        </w:rPr>
+      </w:pPr>
+      <w:r>
+        <w:rPr/>
+      </w:r>
+    </w:p>
+    <w:p>
+      <w:pPr>
+        <w:pStyle w:val="Normal"/>
+        <w:tabs>
+          <w:tab w:val="left" w:pos="1275" w:leader="none"/>
+        </w:tabs>
+        <w:rPr/>
+      </w:pPr>
+      <w:r>
+        <w:rPr>
+          <w:rFonts w:eastAsia="Times New Roman" w:cs="Times New Roman" w:ascii="Times New Roman" w:hAnsi="Times New Roman"/>
+          <w:b w:val="false"/>
+          <w:bCs w:val="false"/>
+          <w:i w:val="false"/>
+          <w:iCs w:val="false"/>
+          <w:sz w:val="24"/>
+          <w:lang w:val="zxx" w:eastAsia="zxx" w:bidi="zxx"/>
+        </w:rPr>
+        <w:t xml:space="preserve">    </w:t>
+      </w:r>
+      <w:r>
+        <w:rPr>
+          <w:rFonts w:eastAsia="Times New Roman" w:cs="Times New Roman" w:ascii="Times New Roman" w:hAnsi="Times New Roman"/>
+          <w:b/>
+          <w:bCs/>
+          <w:i w:val="false"/>
+          <w:iCs w:val="false"/>
+          <w:sz w:val="24"/>
+          <w:lang w:val="zxx" w:eastAsia="zxx" w:bidi="zxx"/>
+        </w:rPr>
+        <w:t>Procesarea textelor tipărite cu alfabet chirilic în RASSM și RSSM</w:t>
+      </w:r>
+    </w:p>
+    <w:p>
+      <w:pPr>
+        <w:pStyle w:val="Normal"/>
+        <w:tabs>
+          <w:tab w:val="left" w:pos="1275" w:leader="none"/>
+        </w:tabs>
+        <w:rPr/>
+      </w:pPr>
+      <w:r>
+        <w:rPr>
+          <w:rFonts w:eastAsia="Times New Roman" w:cs="Times New Roman" w:ascii="Times New Roman" w:hAnsi="Times New Roman"/>
+          <w:b w:val="false"/>
+          <w:bCs w:val="false"/>
+          <w:i w:val="false"/>
+          <w:iCs w:val="false"/>
+          <w:sz w:val="24"/>
+          <w:lang w:val="zxx" w:eastAsia="zxx" w:bidi="zxx"/>
+        </w:rPr>
+        <w:t>Perioada inițială de utilizare a alfabetului chirilic în Republica Autonomă Sovietică Socialistă Moldovenească (RASSM) se referă la anii 1924-1940 și se asociază cu utilizarea unui lexicon foarte specific, caracterizat de:</w:t>
+      </w:r>
+    </w:p>
+    <w:p>
+      <w:pPr>
+        <w:pStyle w:val="Normal"/>
+        <w:numPr>
+          <w:ilvl w:val="0"/>
+          <w:numId w:val="4"/>
+        </w:numPr>
+        <w:tabs>
+          <w:tab w:val="left" w:pos="1275" w:leader="none"/>
+        </w:tabs>
+        <w:rPr/>
+      </w:pPr>
+      <w:r>
+        <w:rPr>
+          <w:rFonts w:eastAsia="Times New Roman" w:cs="Times New Roman" w:ascii="Times New Roman" w:hAnsi="Times New Roman"/>
+          <w:b w:val="false"/>
+          <w:bCs w:val="false"/>
+          <w:i w:val="false"/>
+          <w:iCs w:val="false"/>
+          <w:sz w:val="24"/>
+          <w:lang w:val="zxx" w:eastAsia="zxx" w:bidi="zxx"/>
+        </w:rPr>
+        <w:t xml:space="preserve">utilizarea cuvintelor rusești (de exemplu </w:t>
+      </w:r>
+      <w:r>
+        <w:rPr>
+          <w:rFonts w:eastAsia="Times New Roman" w:cs="Times New Roman" w:ascii="Times New Roman" w:hAnsi="Times New Roman"/>
+          <w:b/>
+          <w:bCs/>
+          <w:i w:val="false"/>
+          <w:iCs w:val="false"/>
+          <w:sz w:val="24"/>
+          <w:lang w:val="zxx" w:eastAsia="zxx" w:bidi="zxx"/>
+        </w:rPr>
+        <w:t>совет</w:t>
+      </w:r>
+      <w:r>
+        <w:rPr>
+          <w:rFonts w:eastAsia="Times New Roman" w:cs="Times New Roman" w:ascii="Times New Roman" w:hAnsi="Times New Roman"/>
+          <w:b w:val="false"/>
+          <w:bCs w:val="false"/>
+          <w:i w:val="false"/>
+          <w:iCs w:val="false"/>
+          <w:sz w:val="24"/>
+          <w:lang w:val="zxx" w:eastAsia="zxx" w:bidi="zxx"/>
+        </w:rPr>
+        <w:t>,</w:t>
+      </w:r>
+      <w:r>
+        <w:rPr>
+          <w:rFonts w:eastAsia="Times New Roman" w:cs="Times New Roman" w:ascii="Times New Roman" w:hAnsi="Times New Roman"/>
+          <w:b/>
+          <w:bCs/>
+          <w:i w:val="false"/>
+          <w:iCs w:val="false"/>
+          <w:sz w:val="24"/>
+          <w:lang w:val="zxx" w:eastAsia="zxx" w:bidi="zxx"/>
+        </w:rPr>
+        <w:t xml:space="preserve"> указ</w:t>
+      </w:r>
+      <w:r>
+        <w:rPr>
+          <w:rFonts w:eastAsia="Times New Roman" w:cs="Times New Roman" w:ascii="Times New Roman" w:hAnsi="Times New Roman"/>
+          <w:b w:val="false"/>
+          <w:bCs w:val="false"/>
+          <w:i w:val="false"/>
+          <w:iCs w:val="false"/>
+          <w:sz w:val="24"/>
+          <w:lang w:val="zxx" w:eastAsia="zxx" w:bidi="zxx"/>
+        </w:rPr>
+        <w:t>,</w:t>
+      </w:r>
+      <w:r>
+        <w:rPr>
+          <w:rFonts w:eastAsia="Times New Roman" w:cs="Times New Roman" w:ascii="Times New Roman" w:hAnsi="Times New Roman"/>
+          <w:b/>
+          <w:bCs/>
+          <w:i w:val="false"/>
+          <w:iCs w:val="false"/>
+          <w:sz w:val="24"/>
+          <w:lang w:val="zxx" w:eastAsia="zxx" w:bidi="zxx"/>
+        </w:rPr>
+        <w:t xml:space="preserve"> словарь</w:t>
+      </w:r>
+      <w:r>
+        <w:rPr>
+          <w:rFonts w:eastAsia="Times New Roman" w:cs="Times New Roman" w:ascii="Times New Roman" w:hAnsi="Times New Roman"/>
+          <w:b w:val="false"/>
+          <w:bCs w:val="false"/>
+          <w:i w:val="false"/>
+          <w:iCs w:val="false"/>
+          <w:sz w:val="24"/>
+          <w:lang w:val="zxx" w:eastAsia="zxx" w:bidi="zxx"/>
+        </w:rPr>
+        <w:t>) în locul echivalentelor românești (</w:t>
+      </w:r>
+      <w:r>
+        <w:rPr>
+          <w:rFonts w:eastAsia="Times New Roman" w:cs="Times New Roman" w:ascii="Times New Roman" w:hAnsi="Times New Roman"/>
+          <w:b/>
+          <w:bCs/>
+          <w:i w:val="false"/>
+          <w:iCs w:val="false"/>
+          <w:sz w:val="24"/>
+          <w:lang w:val="zxx" w:eastAsia="zxx" w:bidi="zxx"/>
+        </w:rPr>
+        <w:t>consiliu, decret, dicționar</w:t>
+      </w:r>
+      <w:r>
+        <w:rPr>
+          <w:rFonts w:eastAsia="Times New Roman" w:cs="Times New Roman" w:ascii="Times New Roman" w:hAnsi="Times New Roman"/>
+          <w:b w:val="false"/>
+          <w:bCs w:val="false"/>
+          <w:i w:val="false"/>
+          <w:iCs w:val="false"/>
+          <w:sz w:val="24"/>
+          <w:lang w:val="zxx" w:eastAsia="zxx" w:bidi="zxx"/>
+        </w:rPr>
+        <w:t>);</w:t>
+      </w:r>
+    </w:p>
+    <w:p>
+      <w:pPr>
+        <w:pStyle w:val="Normal"/>
+        <w:numPr>
+          <w:ilvl w:val="0"/>
+          <w:numId w:val="4"/>
+        </w:numPr>
+        <w:tabs>
+          <w:tab w:val="left" w:pos="1275" w:leader="none"/>
+        </w:tabs>
+        <w:rPr/>
+      </w:pPr>
+      <w:r>
+        <w:rPr>
+          <w:rFonts w:eastAsia="Times New Roman" w:cs="Times New Roman" w:ascii="Times New Roman" w:hAnsi="Times New Roman"/>
+          <w:b w:val="false"/>
+          <w:bCs w:val="false"/>
+          <w:i w:val="false"/>
+          <w:iCs w:val="false"/>
+          <w:sz w:val="24"/>
+          <w:lang w:val="zxx" w:eastAsia="zxx" w:bidi="zxx"/>
+        </w:rPr>
+        <w:t>excluderea neologismelor românești, ele fiind considerate „burghezisme”;</w:t>
+      </w:r>
+    </w:p>
+    <w:p>
+      <w:pPr>
+        <w:pStyle w:val="Normal"/>
+        <w:numPr>
+          <w:ilvl w:val="0"/>
+          <w:numId w:val="4"/>
+        </w:numPr>
+        <w:tabs>
+          <w:tab w:val="left" w:pos="1275" w:leader="none"/>
+        </w:tabs>
+        <w:rPr/>
+      </w:pPr>
+      <w:r>
+        <w:rPr>
+          <w:rFonts w:eastAsia="Times New Roman" w:cs="Times New Roman" w:ascii="Times New Roman" w:hAnsi="Times New Roman"/>
+          <w:b w:val="false"/>
+          <w:bCs w:val="false"/>
+          <w:i w:val="false"/>
+          <w:iCs w:val="false"/>
+          <w:sz w:val="24"/>
+          <w:lang w:val="zxx" w:eastAsia="zxx" w:bidi="zxx"/>
+        </w:rPr>
+        <w:t>utilizarea lexiconului locar (Transnistrean);</w:t>
+      </w:r>
+    </w:p>
+    <w:p>
+      <w:pPr>
+        <w:pStyle w:val="Normal"/>
+        <w:numPr>
+          <w:ilvl w:val="0"/>
+          <w:numId w:val="4"/>
+        </w:numPr>
+        <w:tabs>
+          <w:tab w:val="left" w:pos="1275" w:leader="none"/>
+        </w:tabs>
+        <w:rPr/>
+      </w:pPr>
+      <w:r>
+        <w:rPr>
+          <w:rFonts w:eastAsia="Times New Roman" w:cs="Times New Roman" w:ascii="Times New Roman" w:hAnsi="Times New Roman"/>
+          <w:b w:val="false"/>
+          <w:bCs w:val="false"/>
+          <w:i w:val="false"/>
+          <w:iCs w:val="false"/>
+          <w:sz w:val="24"/>
+          <w:lang w:val="zxx" w:eastAsia="zxx" w:bidi="zxx"/>
+        </w:rPr>
+        <w:t xml:space="preserve">introducerea unor neologisme auto-inventate pentru unele noțiuni abstracte neatestate în limbajul basarabean. De exemplu, </w:t>
+      </w:r>
+      <w:r>
+        <w:rPr>
+          <w:rFonts w:eastAsia="Times New Roman" w:cs="Times New Roman" w:ascii="Times New Roman" w:hAnsi="Times New Roman"/>
+          <w:b/>
+          <w:bCs/>
+          <w:i w:val="false"/>
+          <w:iCs w:val="false"/>
+          <w:sz w:val="24"/>
+          <w:lang w:val="zxx" w:eastAsia="zxx" w:bidi="zxx"/>
+        </w:rPr>
+        <w:t>амувремник</w:t>
+      </w:r>
+      <w:r>
+        <w:rPr>
+          <w:rFonts w:eastAsia="Times New Roman" w:cs="Times New Roman" w:ascii="Times New Roman" w:hAnsi="Times New Roman"/>
+          <w:b w:val="false"/>
+          <w:bCs w:val="false"/>
+          <w:i w:val="false"/>
+          <w:iCs w:val="false"/>
+          <w:sz w:val="24"/>
+          <w:lang w:val="zxx" w:eastAsia="zxx" w:bidi="zxx"/>
+        </w:rPr>
+        <w:t xml:space="preserve"> (amuvremnic) în loc de </w:t>
+      </w:r>
+      <w:r>
+        <w:rPr>
+          <w:rFonts w:eastAsia="Times New Roman" w:cs="Times New Roman" w:ascii="Times New Roman" w:hAnsi="Times New Roman"/>
+          <w:b/>
+          <w:bCs/>
+          <w:i w:val="false"/>
+          <w:iCs w:val="false"/>
+          <w:sz w:val="24"/>
+          <w:lang w:val="zxx" w:eastAsia="zxx" w:bidi="zxx"/>
+        </w:rPr>
+        <w:t>contemporan</w:t>
+      </w:r>
+      <w:r>
+        <w:rPr>
+          <w:rFonts w:eastAsia="Times New Roman" w:cs="Times New Roman" w:ascii="Times New Roman" w:hAnsi="Times New Roman"/>
+          <w:b w:val="false"/>
+          <w:bCs w:val="false"/>
+          <w:i w:val="false"/>
+          <w:iCs w:val="false"/>
+          <w:sz w:val="24"/>
+          <w:lang w:val="zxx" w:eastAsia="zxx" w:bidi="zxx"/>
+        </w:rPr>
+        <w:t>;</w:t>
+      </w:r>
+    </w:p>
+    <w:p>
+      <w:pPr>
+        <w:pStyle w:val="Normal"/>
+        <w:numPr>
+          <w:ilvl w:val="0"/>
+          <w:numId w:val="4"/>
+        </w:numPr>
+        <w:tabs>
+          <w:tab w:val="left" w:pos="1275" w:leader="none"/>
+        </w:tabs>
+        <w:rPr/>
+      </w:pPr>
+      <w:r>
+        <w:rPr>
+          <w:rFonts w:eastAsia="Times New Roman" w:cs="Times New Roman" w:ascii="Times New Roman" w:hAnsi="Times New Roman"/>
+          <w:b w:val="false"/>
+          <w:bCs w:val="false"/>
+          <w:i w:val="false"/>
+          <w:iCs w:val="false"/>
+          <w:sz w:val="24"/>
+          <w:lang w:val="zxx" w:eastAsia="zxx" w:bidi="zxx"/>
+        </w:rPr>
+        <w:t xml:space="preserve">utilizarea particularităților accentului locar (Transnistrean), de exempli </w:t>
+      </w:r>
+      <w:r>
+        <w:rPr>
+          <w:rFonts w:eastAsia="Times New Roman" w:cs="Times New Roman" w:ascii="Times New Roman" w:hAnsi="Times New Roman"/>
+          <w:b/>
+          <w:bCs/>
+          <w:i w:val="false"/>
+          <w:iCs w:val="false"/>
+          <w:sz w:val="24"/>
+          <w:lang w:val="zxx" w:eastAsia="zxx" w:bidi="zxx"/>
+        </w:rPr>
+        <w:t>ди</w:t>
+      </w:r>
+      <w:r>
+        <w:rPr>
+          <w:rFonts w:eastAsia="Times New Roman" w:cs="Times New Roman" w:ascii="Times New Roman" w:hAnsi="Times New Roman"/>
+          <w:b w:val="false"/>
+          <w:bCs w:val="false"/>
+          <w:i w:val="false"/>
+          <w:iCs w:val="false"/>
+          <w:sz w:val="24"/>
+          <w:lang w:val="zxx" w:eastAsia="zxx" w:bidi="zxx"/>
+        </w:rPr>
+        <w:t xml:space="preserve"> (</w:t>
+      </w:r>
+      <w:r>
+        <w:rPr>
+          <w:rFonts w:eastAsia="Times New Roman" w:cs="Times New Roman" w:ascii="Times New Roman" w:hAnsi="Times New Roman"/>
+          <w:b/>
+          <w:bCs/>
+          <w:i w:val="false"/>
+          <w:iCs w:val="false"/>
+          <w:sz w:val="24"/>
+          <w:lang w:val="zxx" w:eastAsia="zxx" w:bidi="zxx"/>
+        </w:rPr>
+        <w:t>di</w:t>
+      </w:r>
+      <w:r>
+        <w:rPr>
+          <w:rFonts w:eastAsia="Times New Roman" w:cs="Times New Roman" w:ascii="Times New Roman" w:hAnsi="Times New Roman"/>
+          <w:b w:val="false"/>
+          <w:bCs w:val="false"/>
+          <w:i w:val="false"/>
+          <w:iCs w:val="false"/>
+          <w:sz w:val="24"/>
+          <w:lang w:val="zxx" w:eastAsia="zxx" w:bidi="zxx"/>
+        </w:rPr>
+        <w:t xml:space="preserve">) în loc de </w:t>
+      </w:r>
+      <w:r>
+        <w:rPr>
+          <w:rFonts w:eastAsia="Times New Roman" w:cs="Times New Roman" w:ascii="Times New Roman" w:hAnsi="Times New Roman"/>
+          <w:b/>
+          <w:bCs/>
+          <w:i w:val="false"/>
+          <w:iCs w:val="false"/>
+          <w:sz w:val="24"/>
+          <w:lang w:val="zxx" w:eastAsia="zxx" w:bidi="zxx"/>
+        </w:rPr>
+        <w:t>de</w:t>
+      </w:r>
+      <w:r>
+        <w:rPr>
+          <w:rFonts w:eastAsia="Times New Roman" w:cs="Times New Roman" w:ascii="Times New Roman" w:hAnsi="Times New Roman"/>
+          <w:b w:val="false"/>
+          <w:bCs w:val="false"/>
+          <w:i w:val="false"/>
+          <w:iCs w:val="false"/>
+          <w:sz w:val="24"/>
+          <w:lang w:val="zxx" w:eastAsia="zxx" w:bidi="zxx"/>
+        </w:rPr>
+        <w:t xml:space="preserve">, </w:t>
+      </w:r>
+      <w:r>
+        <w:rPr>
+          <w:rFonts w:eastAsia="Times New Roman" w:cs="Times New Roman" w:ascii="Times New Roman" w:hAnsi="Times New Roman"/>
+          <w:b/>
+          <w:bCs/>
+          <w:i w:val="false"/>
+          <w:iCs w:val="false"/>
+          <w:sz w:val="24"/>
+          <w:lang w:val="zxx" w:eastAsia="zxx" w:bidi="zxx"/>
+        </w:rPr>
+        <w:t xml:space="preserve">мержи </w:t>
+      </w:r>
+      <w:r>
+        <w:rPr>
+          <w:rFonts w:eastAsia="Times New Roman" w:cs="Times New Roman" w:ascii="Times New Roman" w:hAnsi="Times New Roman"/>
+          <w:b w:val="false"/>
+          <w:bCs w:val="false"/>
+          <w:i w:val="false"/>
+          <w:iCs w:val="false"/>
+          <w:sz w:val="24"/>
+          <w:lang w:val="zxx" w:eastAsia="zxx" w:bidi="zxx"/>
+        </w:rPr>
+        <w:t>(</w:t>
+      </w:r>
+      <w:r>
+        <w:rPr>
+          <w:rFonts w:eastAsia="Times New Roman" w:cs="Times New Roman" w:ascii="Times New Roman" w:hAnsi="Times New Roman"/>
+          <w:b/>
+          <w:bCs/>
+          <w:i w:val="false"/>
+          <w:iCs w:val="false"/>
+          <w:sz w:val="24"/>
+          <w:lang w:val="zxx" w:eastAsia="zxx" w:bidi="zxx"/>
+        </w:rPr>
+        <w:t>merji</w:t>
+      </w:r>
+      <w:r>
+        <w:rPr>
+          <w:rFonts w:eastAsia="Times New Roman" w:cs="Times New Roman" w:ascii="Times New Roman" w:hAnsi="Times New Roman"/>
+          <w:b w:val="false"/>
+          <w:bCs w:val="false"/>
+          <w:i w:val="false"/>
+          <w:iCs w:val="false"/>
+          <w:sz w:val="24"/>
+          <w:lang w:val="zxx" w:eastAsia="zxx" w:bidi="zxx"/>
+        </w:rPr>
+        <w:t xml:space="preserve">) în loc de </w:t>
+      </w:r>
+      <w:r>
+        <w:rPr>
+          <w:rFonts w:eastAsia="Times New Roman" w:cs="Times New Roman" w:ascii="Times New Roman" w:hAnsi="Times New Roman"/>
+          <w:b/>
+          <w:bCs/>
+          <w:i w:val="false"/>
+          <w:iCs w:val="false"/>
+          <w:sz w:val="24"/>
+          <w:lang w:val="zxx" w:eastAsia="zxx" w:bidi="zxx"/>
+        </w:rPr>
+        <w:t>merge</w:t>
+      </w:r>
+      <w:r>
+        <w:rPr>
+          <w:rFonts w:eastAsia="Times New Roman" w:cs="Times New Roman" w:ascii="Times New Roman" w:hAnsi="Times New Roman"/>
+          <w:b w:val="false"/>
+          <w:bCs w:val="false"/>
+          <w:i w:val="false"/>
+          <w:iCs w:val="false"/>
+          <w:sz w:val="24"/>
+          <w:lang w:val="zxx" w:eastAsia="zxx" w:bidi="zxx"/>
+        </w:rPr>
+        <w:t xml:space="preserve">, </w:t>
+      </w:r>
+      <w:r>
+        <w:rPr>
+          <w:rFonts w:eastAsia="Times New Roman" w:cs="Times New Roman" w:ascii="Times New Roman" w:hAnsi="Times New Roman"/>
+          <w:b/>
+          <w:bCs/>
+          <w:i w:val="false"/>
+          <w:iCs w:val="false"/>
+          <w:sz w:val="24"/>
+          <w:lang w:val="zxx" w:eastAsia="zxx" w:bidi="zxx"/>
+        </w:rPr>
+        <w:t xml:space="preserve">сунити </w:t>
+      </w:r>
+      <w:r>
+        <w:rPr>
+          <w:rFonts w:eastAsia="Times New Roman" w:cs="Times New Roman" w:ascii="Times New Roman" w:hAnsi="Times New Roman"/>
+          <w:b w:val="false"/>
+          <w:bCs w:val="false"/>
+          <w:i w:val="false"/>
+          <w:iCs w:val="false"/>
+          <w:sz w:val="24"/>
+          <w:lang w:val="zxx" w:eastAsia="zxx" w:bidi="zxx"/>
+        </w:rPr>
+        <w:t>(</w:t>
+      </w:r>
+      <w:r>
+        <w:rPr>
+          <w:rFonts w:eastAsia="Times New Roman" w:cs="Times New Roman" w:ascii="Times New Roman" w:hAnsi="Times New Roman"/>
+          <w:b/>
+          <w:bCs/>
+          <w:i w:val="false"/>
+          <w:iCs w:val="false"/>
+          <w:sz w:val="24"/>
+          <w:lang w:val="zxx" w:eastAsia="zxx" w:bidi="zxx"/>
+        </w:rPr>
+        <w:t>suniti</w:t>
+      </w:r>
+      <w:r>
+        <w:rPr>
+          <w:rFonts w:eastAsia="Times New Roman" w:cs="Times New Roman" w:ascii="Times New Roman" w:hAnsi="Times New Roman"/>
+          <w:b w:val="false"/>
+          <w:bCs w:val="false"/>
+          <w:i w:val="false"/>
+          <w:iCs w:val="false"/>
+          <w:sz w:val="24"/>
+          <w:lang w:val="zxx" w:eastAsia="zxx" w:bidi="zxx"/>
+        </w:rPr>
+        <w:t xml:space="preserve">) în loc de </w:t>
+      </w:r>
+      <w:r>
+        <w:rPr>
+          <w:rFonts w:eastAsia="Times New Roman" w:cs="Times New Roman" w:ascii="Times New Roman" w:hAnsi="Times New Roman"/>
+          <w:b/>
+          <w:bCs/>
+          <w:i w:val="false"/>
+          <w:iCs w:val="false"/>
+          <w:sz w:val="24"/>
+          <w:lang w:val="zxx" w:eastAsia="zxx" w:bidi="zxx"/>
+        </w:rPr>
+        <w:t>sunete</w:t>
+      </w:r>
+      <w:r>
+        <w:rPr>
+          <w:rFonts w:eastAsia="Times New Roman" w:cs="Times New Roman" w:ascii="Times New Roman" w:hAnsi="Times New Roman"/>
+          <w:b w:val="false"/>
+          <w:bCs w:val="false"/>
+          <w:i w:val="false"/>
+          <w:iCs w:val="false"/>
+          <w:sz w:val="24"/>
+          <w:lang w:val="zxx" w:eastAsia="zxx" w:bidi="zxx"/>
+        </w:rPr>
+        <w:t xml:space="preserve"> etc.</w:t>
+      </w:r>
+    </w:p>
+    <w:p>
+      <w:pPr>
+        <w:pStyle w:val="Normal"/>
+        <w:tabs>
+          <w:tab w:val="left" w:pos="1275" w:leader="none"/>
+        </w:tabs>
+        <w:rPr>
+          <w:rFonts w:ascii="Times New Roman" w:hAnsi="Times New Roman" w:eastAsia="Times New Roman" w:cs="Times New Roman"/>
+          <w:b w:val="false"/>
+          <w:b w:val="false"/>
+          <w:bCs w:val="false"/>
+          <w:i w:val="false"/>
+          <w:i w:val="false"/>
+          <w:iCs w:val="false"/>
+          <w:sz w:val="24"/>
+          <w:lang w:val="zxx" w:eastAsia="zxx" w:bidi="zxx"/>
+        </w:rPr>
+      </w:pPr>
+      <w:r>
+        <w:rPr/>
+      </w:r>
+    </w:p>
+    <w:p>
+      <w:pPr>
+        <w:pStyle w:val="Normal"/>
+        <w:tabs>
+          <w:tab w:val="left" w:pos="1275" w:leader="none"/>
+        </w:tabs>
+        <w:rPr/>
+      </w:pPr>
+      <w:r>
+        <w:rPr>
+          <w:rFonts w:eastAsia="Times New Roman" w:cs="Times New Roman" w:ascii="Times New Roman" w:hAnsi="Times New Roman"/>
+          <w:b w:val="false"/>
+          <w:bCs w:val="false"/>
+          <w:i w:val="false"/>
+          <w:iCs w:val="false"/>
+          <w:sz w:val="24"/>
+          <w:lang w:val="zxx" w:eastAsia="zxx" w:bidi="zxx"/>
+        </w:rPr>
+        <w:t xml:space="preserve">    </w:t>
+      </w:r>
+      <w:r>
+        <w:rPr>
+          <w:rFonts w:eastAsia="Times New Roman" w:cs="Times New Roman" w:ascii="Times New Roman" w:hAnsi="Times New Roman"/>
+          <w:b w:val="false"/>
+          <w:bCs w:val="false"/>
+          <w:i w:val="false"/>
+          <w:iCs w:val="false"/>
+          <w:sz w:val="24"/>
+          <w:lang w:val="zxx" w:eastAsia="zxx" w:bidi="zxx"/>
+        </w:rPr>
+        <w:t xml:space="preserve">Mă voi referi în continuare le  perioada 1967-1989 de utilizare a alfabetului chirilic în Republica Sovietică Socialistă Moldovenească (RSSM). Pentru procesarea OCR a textelor apărute în această perioadă, este necesar să fie instruit sistemul OCR pentru a recunoaște litera adițională </w:t>
+      </w:r>
+      <w:r>
+        <w:rPr>
+          <w:rFonts w:eastAsia="Times New Roman" w:cs="Times New Roman" w:ascii="Times New Roman" w:hAnsi="Times New Roman"/>
+          <w:b/>
+          <w:bCs/>
+          <w:i w:val="false"/>
+          <w:iCs w:val="false"/>
+          <w:sz w:val="24"/>
+          <w:lang w:val="zxx" w:eastAsia="zxx" w:bidi="zxx"/>
+        </w:rPr>
+        <w:t>ӂ</w:t>
+      </w:r>
+      <w:r>
+        <w:rPr>
+          <w:rFonts w:eastAsia="Times New Roman" w:cs="Times New Roman" w:ascii="Times New Roman" w:hAnsi="Times New Roman"/>
+          <w:b w:val="false"/>
+          <w:bCs w:val="false"/>
+          <w:i w:val="false"/>
+          <w:iCs w:val="false"/>
+          <w:sz w:val="24"/>
+          <w:lang w:val="zxx" w:eastAsia="zxx" w:bidi="zxx"/>
+        </w:rPr>
+        <w:t xml:space="preserve"> și pentru a crea lexiconul respectiv. Existența unui lexicon caracteristic acestei perioade ar permite automatizarea procesului de verificare și validare a cuvintelor recunoscute prin procedeele expuse mai sus. Acest lexicon poate fi creat:</w:t>
+      </w:r>
+    </w:p>
+    <w:p>
+      <w:pPr>
+        <w:pStyle w:val="Normal"/>
+        <w:numPr>
+          <w:ilvl w:val="0"/>
+          <w:numId w:val="5"/>
+        </w:numPr>
+        <w:tabs>
+          <w:tab w:val="left" w:pos="1275" w:leader="none"/>
+        </w:tabs>
+        <w:rPr/>
+      </w:pPr>
+      <w:r>
+        <w:rPr>
+          <w:rFonts w:eastAsia="Times New Roman" w:cs="Times New Roman" w:ascii="Times New Roman" w:hAnsi="Times New Roman"/>
+          <w:b w:val="false"/>
+          <w:bCs w:val="false"/>
+          <w:i w:val="false"/>
+          <w:iCs w:val="false"/>
+          <w:sz w:val="24"/>
+          <w:lang w:val="zxx" w:eastAsia="zxx" w:bidi="zxx"/>
+        </w:rPr>
+        <w:t xml:space="preserve">manual, </w:t>
+      </w:r>
+    </w:p>
+    <w:p>
+      <w:pPr>
+        <w:pStyle w:val="Normal"/>
+        <w:numPr>
+          <w:ilvl w:val="0"/>
+          <w:numId w:val="5"/>
+        </w:numPr>
+        <w:tabs>
+          <w:tab w:val="left" w:pos="1275" w:leader="none"/>
+        </w:tabs>
+        <w:rPr/>
+      </w:pPr>
+      <w:r>
+        <w:rPr>
+          <w:rFonts w:eastAsia="Times New Roman" w:cs="Times New Roman" w:ascii="Times New Roman" w:hAnsi="Times New Roman"/>
+          <w:b w:val="false"/>
+          <w:bCs w:val="false"/>
+          <w:i w:val="false"/>
+          <w:iCs w:val="false"/>
+          <w:sz w:val="24"/>
+          <w:lang w:val="zxx" w:eastAsia="zxx" w:bidi="zxx"/>
+        </w:rPr>
+        <w:t>prin transliterearea cuvintelor românești scrise cu caractere latine în varianta corectă scrisă cu caractere chirilice;</w:t>
+      </w:r>
+    </w:p>
+    <w:p>
+      <w:pPr>
+        <w:pStyle w:val="Normal"/>
+        <w:numPr>
+          <w:ilvl w:val="0"/>
+          <w:numId w:val="5"/>
+        </w:numPr>
+        <w:tabs>
+          <w:tab w:val="left" w:pos="1275" w:leader="none"/>
+        </w:tabs>
+        <w:rPr/>
+      </w:pPr>
+      <w:r>
+        <w:rPr>
+          <w:rFonts w:eastAsia="Times New Roman" w:cs="Times New Roman" w:ascii="Times New Roman" w:hAnsi="Times New Roman"/>
+          <w:b w:val="false"/>
+          <w:bCs w:val="false"/>
+          <w:i w:val="false"/>
+          <w:iCs w:val="false"/>
+          <w:sz w:val="24"/>
+          <w:lang w:val="zxx" w:eastAsia="zxx" w:bidi="zxx"/>
+        </w:rPr>
+        <w:t>prin alinierea variantelor de text tipărite în paralel cu caractere latine și caractere chirilice.</w:t>
+      </w:r>
+    </w:p>
+    <w:p>
+      <w:pPr>
+        <w:pStyle w:val="Normal"/>
+        <w:tabs>
+          <w:tab w:val="left" w:pos="1275" w:leader="none"/>
+        </w:tabs>
+        <w:rPr>
+          <w:rFonts w:ascii="Times New Roman" w:hAnsi="Times New Roman" w:eastAsia="Times New Roman" w:cs="Times New Roman"/>
+          <w:b w:val="false"/>
+          <w:b w:val="false"/>
+          <w:bCs w:val="false"/>
+          <w:i w:val="false"/>
+          <w:i w:val="false"/>
+          <w:iCs w:val="false"/>
+          <w:sz w:val="24"/>
+          <w:lang w:val="zxx" w:eastAsia="zxx" w:bidi="zxx"/>
+        </w:rPr>
+      </w:pPr>
+      <w:r>
+        <w:rPr/>
+      </w:r>
+    </w:p>
+    <w:p>
+      <w:pPr>
+        <w:pStyle w:val="Normal"/>
+        <w:tabs>
+          <w:tab w:val="left" w:pos="1275" w:leader="none"/>
+        </w:tabs>
+        <w:rPr/>
+      </w:pPr>
+      <w:r>
+        <w:rPr>
+          <w:rFonts w:eastAsia="Times New Roman" w:cs="Times New Roman" w:ascii="Times New Roman" w:hAnsi="Times New Roman"/>
+          <w:b w:val="false"/>
+          <w:bCs w:val="false"/>
+          <w:i w:val="false"/>
+          <w:iCs w:val="false"/>
+          <w:sz w:val="24"/>
+          <w:lang w:val="zxx" w:eastAsia="zxx" w:bidi="zxx"/>
+        </w:rPr>
+        <w:t xml:space="preserve">    </w:t>
+      </w:r>
+      <w:r>
+        <w:rPr>
+          <w:rFonts w:eastAsia="Times New Roman" w:cs="Times New Roman" w:ascii="Times New Roman" w:hAnsi="Times New Roman"/>
+          <w:b w:val="false"/>
+          <w:bCs w:val="false"/>
+          <w:i w:val="false"/>
+          <w:iCs w:val="false"/>
+          <w:sz w:val="24"/>
+          <w:lang w:val="zxx" w:eastAsia="zxx" w:bidi="zxx"/>
+        </w:rPr>
+        <w:t>Prin transliterare vom înțelege transcrierea unui cuvînt din limba română în forma echivalentă scrisă cu caractere chirilice și conform normelor lingvistice acceptate în perioada 1967-1989 în RSSM.</w:t>
+      </w:r>
+    </w:p>
+    <w:p>
+      <w:pPr>
+        <w:pStyle w:val="Normal"/>
+        <w:tabs>
+          <w:tab w:val="left" w:pos="1275" w:leader="none"/>
+        </w:tabs>
+        <w:rPr/>
+      </w:pPr>
+      <w:r>
+        <w:rPr>
+          <w:rFonts w:eastAsia="Times New Roman" w:cs="Times New Roman" w:ascii="Times New Roman" w:hAnsi="Times New Roman"/>
+          <w:b w:val="false"/>
+          <w:bCs w:val="false"/>
+          <w:i w:val="false"/>
+          <w:iCs w:val="false"/>
+          <w:sz w:val="24"/>
+          <w:lang w:val="zxx" w:eastAsia="zxx" w:bidi="zxx"/>
+        </w:rPr>
+        <w:t xml:space="preserve"> </w:t>
+      </w:r>
+      <w:r>
+        <w:rPr>
+          <w:rFonts w:eastAsia="Times New Roman" w:cs="Times New Roman" w:ascii="Times New Roman" w:hAnsi="Times New Roman"/>
+          <w:b w:val="false"/>
+          <w:bCs w:val="false"/>
+          <w:i w:val="false"/>
+          <w:iCs w:val="false"/>
+          <w:sz w:val="24"/>
+          <w:lang w:val="zxx" w:eastAsia="zxx" w:bidi="zxx"/>
+        </w:rPr>
+        <w:t xml:space="preserve">/*(pag 66)*/ </w:t>
       </w:r>
     </w:p>
     <w:sectPr>
@@ -1857,6 +3808,7 @@
       </w:pPr>
       <w:rPr>
         <w:rFonts w:ascii="Symbol" w:hAnsi="Symbol" w:cs="Symbol" w:hint="default"/>
+        <w:rFonts w:cs="Symbol"/>
       </w:rPr>
     </w:lvl>
     <w:lvl w:ilvl="1">
@@ -1872,6 +3824,7 @@
       </w:pPr>
       <w:rPr>
         <w:rFonts w:ascii="Symbol" w:hAnsi="Symbol" w:cs="Symbol" w:hint="default"/>
+        <w:rFonts w:cs="Symbol"/>
       </w:rPr>
     </w:lvl>
     <w:lvl w:ilvl="2">
@@ -1887,6 +3840,7 @@
       </w:pPr>
       <w:rPr>
         <w:rFonts w:ascii="Symbol" w:hAnsi="Symbol" w:cs="Symbol" w:hint="default"/>
+        <w:rFonts w:cs="Symbol"/>
       </w:rPr>
     </w:lvl>
     <w:lvl w:ilvl="3">
@@ -1902,6 +3856,7 @@
       </w:pPr>
       <w:rPr>
         <w:rFonts w:ascii="Symbol" w:hAnsi="Symbol" w:cs="Symbol" w:hint="default"/>
+        <w:rFonts w:cs="Symbol"/>
       </w:rPr>
     </w:lvl>
     <w:lvl w:ilvl="4">
@@ -1917,6 +3872,7 @@
       </w:pPr>
       <w:rPr>
         <w:rFonts w:ascii="Symbol" w:hAnsi="Symbol" w:cs="Symbol" w:hint="default"/>
+        <w:rFonts w:cs="Symbol"/>
       </w:rPr>
     </w:lvl>
     <w:lvl w:ilvl="5">
@@ -1932,6 +3888,7 @@
       </w:pPr>
       <w:rPr>
         <w:rFonts w:ascii="Symbol" w:hAnsi="Symbol" w:cs="Symbol" w:hint="default"/>
+        <w:rFonts w:cs="Symbol"/>
       </w:rPr>
     </w:lvl>
     <w:lvl w:ilvl="6">
@@ -1947,6 +3904,7 @@
       </w:pPr>
       <w:rPr>
         <w:rFonts w:ascii="Symbol" w:hAnsi="Symbol" w:cs="Symbol" w:hint="default"/>
+        <w:rFonts w:cs="Symbol"/>
       </w:rPr>
     </w:lvl>
     <w:lvl w:ilvl="7">
@@ -1962,6 +3920,7 @@
       </w:pPr>
       <w:rPr>
         <w:rFonts w:ascii="Symbol" w:hAnsi="Symbol" w:cs="Symbol" w:hint="default"/>
+        <w:rFonts w:cs="Symbol"/>
       </w:rPr>
     </w:lvl>
     <w:lvl w:ilvl="8">
@@ -1977,6 +3936,7 @@
       </w:pPr>
       <w:rPr>
         <w:rFonts w:ascii="Symbol" w:hAnsi="Symbol" w:cs="Symbol" w:hint="default"/>
+        <w:rFonts w:cs="Symbol"/>
       </w:rPr>
     </w:lvl>
   </w:abstractNum>
@@ -2127,6 +4087,444 @@
     </w:lvl>
   </w:abstractNum>
   <w:abstractNum w:abstractNumId="3">
+    <w:lvl w:ilvl="0">
+      <w:start w:val="1"/>
+      <w:numFmt w:val="bullet"/>
+      <w:lvlText w:val=""/>
+      <w:lvlJc w:val="left"/>
+      <w:pPr>
+        <w:tabs>
+          <w:tab w:val="num" w:pos="720"/>
+        </w:tabs>
+        <w:ind w:left="720" w:hanging="360"/>
+      </w:pPr>
+      <w:rPr>
+        <w:rFonts w:ascii="Symbol" w:hAnsi="Symbol" w:cs="Symbol" w:hint="default"/>
+        <w:rFonts w:cs="OpenSymbol"/>
+      </w:rPr>
+    </w:lvl>
+    <w:lvl w:ilvl="1">
+      <w:start w:val="1"/>
+      <w:numFmt w:val="bullet"/>
+      <w:lvlText w:val="◦"/>
+      <w:lvlJc w:val="left"/>
+      <w:pPr>
+        <w:tabs>
+          <w:tab w:val="num" w:pos="1080"/>
+        </w:tabs>
+        <w:ind w:left="1080" w:hanging="360"/>
+      </w:pPr>
+      <w:rPr>
+        <w:rFonts w:ascii="OpenSymbol" w:hAnsi="OpenSymbol" w:cs="OpenSymbol" w:hint="default"/>
+        <w:rFonts w:cs="OpenSymbol"/>
+      </w:rPr>
+    </w:lvl>
+    <w:lvl w:ilvl="2">
+      <w:start w:val="1"/>
+      <w:numFmt w:val="bullet"/>
+      <w:lvlText w:val="▪"/>
+      <w:lvlJc w:val="left"/>
+      <w:pPr>
+        <w:tabs>
+          <w:tab w:val="num" w:pos="1440"/>
+        </w:tabs>
+        <w:ind w:left="1440" w:hanging="360"/>
+      </w:pPr>
+      <w:rPr>
+        <w:rFonts w:ascii="OpenSymbol" w:hAnsi="OpenSymbol" w:cs="OpenSymbol" w:hint="default"/>
+        <w:rFonts w:cs="OpenSymbol"/>
+      </w:rPr>
+    </w:lvl>
+    <w:lvl w:ilvl="3">
+      <w:start w:val="1"/>
+      <w:numFmt w:val="bullet"/>
+      <w:lvlText w:val=""/>
+      <w:lvlJc w:val="left"/>
+      <w:pPr>
+        <w:tabs>
+          <w:tab w:val="num" w:pos="1800"/>
+        </w:tabs>
+        <w:ind w:left="1800" w:hanging="360"/>
+      </w:pPr>
+      <w:rPr>
+        <w:rFonts w:ascii="Symbol" w:hAnsi="Symbol" w:cs="Symbol" w:hint="default"/>
+        <w:rFonts w:cs="OpenSymbol"/>
+      </w:rPr>
+    </w:lvl>
+    <w:lvl w:ilvl="4">
+      <w:start w:val="1"/>
+      <w:numFmt w:val="bullet"/>
+      <w:lvlText w:val="◦"/>
+      <w:lvlJc w:val="left"/>
+      <w:pPr>
+        <w:tabs>
+          <w:tab w:val="num" w:pos="2160"/>
+        </w:tabs>
+        <w:ind w:left="2160" w:hanging="360"/>
+      </w:pPr>
+      <w:rPr>
+        <w:rFonts w:ascii="OpenSymbol" w:hAnsi="OpenSymbol" w:cs="OpenSymbol" w:hint="default"/>
+        <w:rFonts w:cs="OpenSymbol"/>
+      </w:rPr>
+    </w:lvl>
+    <w:lvl w:ilvl="5">
+      <w:start w:val="1"/>
+      <w:numFmt w:val="bullet"/>
+      <w:lvlText w:val="▪"/>
+      <w:lvlJc w:val="left"/>
+      <w:pPr>
+        <w:tabs>
+          <w:tab w:val="num" w:pos="2520"/>
+        </w:tabs>
+        <w:ind w:left="2520" w:hanging="360"/>
+      </w:pPr>
+      <w:rPr>
+        <w:rFonts w:ascii="OpenSymbol" w:hAnsi="OpenSymbol" w:cs="OpenSymbol" w:hint="default"/>
+        <w:rFonts w:cs="OpenSymbol"/>
+      </w:rPr>
+    </w:lvl>
+    <w:lvl w:ilvl="6">
+      <w:start w:val="1"/>
+      <w:numFmt w:val="bullet"/>
+      <w:lvlText w:val=""/>
+      <w:lvlJc w:val="left"/>
+      <w:pPr>
+        <w:tabs>
+          <w:tab w:val="num" w:pos="2880"/>
+        </w:tabs>
+        <w:ind w:left="2880" w:hanging="360"/>
+      </w:pPr>
+      <w:rPr>
+        <w:rFonts w:ascii="Symbol" w:hAnsi="Symbol" w:cs="Symbol" w:hint="default"/>
+        <w:rFonts w:cs="OpenSymbol"/>
+      </w:rPr>
+    </w:lvl>
+    <w:lvl w:ilvl="7">
+      <w:start w:val="1"/>
+      <w:numFmt w:val="bullet"/>
+      <w:lvlText w:val="◦"/>
+      <w:lvlJc w:val="left"/>
+      <w:pPr>
+        <w:tabs>
+          <w:tab w:val="num" w:pos="3240"/>
+        </w:tabs>
+        <w:ind w:left="3240" w:hanging="360"/>
+      </w:pPr>
+      <w:rPr>
+        <w:rFonts w:ascii="OpenSymbol" w:hAnsi="OpenSymbol" w:cs="OpenSymbol" w:hint="default"/>
+        <w:rFonts w:cs="OpenSymbol"/>
+      </w:rPr>
+    </w:lvl>
+    <w:lvl w:ilvl="8">
+      <w:start w:val="1"/>
+      <w:numFmt w:val="bullet"/>
+      <w:lvlText w:val="▪"/>
+      <w:lvlJc w:val="left"/>
+      <w:pPr>
+        <w:tabs>
+          <w:tab w:val="num" w:pos="3600"/>
+        </w:tabs>
+        <w:ind w:left="3600" w:hanging="360"/>
+      </w:pPr>
+      <w:rPr>
+        <w:rFonts w:ascii="OpenSymbol" w:hAnsi="OpenSymbol" w:cs="OpenSymbol" w:hint="default"/>
+        <w:rFonts w:cs="OpenSymbol"/>
+      </w:rPr>
+    </w:lvl>
+  </w:abstractNum>
+  <w:abstractNum w:abstractNumId="4">
+    <w:lvl w:ilvl="0">
+      <w:start w:val="1"/>
+      <w:numFmt w:val="bullet"/>
+      <w:lvlText w:val=""/>
+      <w:lvlJc w:val="left"/>
+      <w:pPr>
+        <w:tabs>
+          <w:tab w:val="num" w:pos="840"/>
+        </w:tabs>
+        <w:ind w:left="840" w:hanging="360"/>
+      </w:pPr>
+      <w:rPr>
+        <w:rFonts w:ascii="Symbol" w:hAnsi="Symbol" w:cs="Symbol" w:hint="default"/>
+        <w:rFonts w:cs="OpenSymbol"/>
+      </w:rPr>
+    </w:lvl>
+    <w:lvl w:ilvl="1">
+      <w:start w:val="1"/>
+      <w:numFmt w:val="bullet"/>
+      <w:lvlText w:val="◦"/>
+      <w:lvlJc w:val="left"/>
+      <w:pPr>
+        <w:tabs>
+          <w:tab w:val="num" w:pos="1200"/>
+        </w:tabs>
+        <w:ind w:left="1200" w:hanging="360"/>
+      </w:pPr>
+      <w:rPr>
+        <w:rFonts w:ascii="OpenSymbol" w:hAnsi="OpenSymbol" w:cs="OpenSymbol" w:hint="default"/>
+        <w:rFonts w:cs="OpenSymbol"/>
+      </w:rPr>
+    </w:lvl>
+    <w:lvl w:ilvl="2">
+      <w:start w:val="1"/>
+      <w:numFmt w:val="bullet"/>
+      <w:lvlText w:val="▪"/>
+      <w:lvlJc w:val="left"/>
+      <w:pPr>
+        <w:tabs>
+          <w:tab w:val="num" w:pos="1560"/>
+        </w:tabs>
+        <w:ind w:left="1560" w:hanging="360"/>
+      </w:pPr>
+      <w:rPr>
+        <w:rFonts w:ascii="OpenSymbol" w:hAnsi="OpenSymbol" w:cs="OpenSymbol" w:hint="default"/>
+        <w:rFonts w:cs="OpenSymbol"/>
+      </w:rPr>
+    </w:lvl>
+    <w:lvl w:ilvl="3">
+      <w:start w:val="1"/>
+      <w:numFmt w:val="bullet"/>
+      <w:lvlText w:val=""/>
+      <w:lvlJc w:val="left"/>
+      <w:pPr>
+        <w:tabs>
+          <w:tab w:val="num" w:pos="1920"/>
+        </w:tabs>
+        <w:ind w:left="1920" w:hanging="360"/>
+      </w:pPr>
+      <w:rPr>
+        <w:rFonts w:ascii="Symbol" w:hAnsi="Symbol" w:cs="Symbol" w:hint="default"/>
+        <w:rFonts w:cs="OpenSymbol"/>
+      </w:rPr>
+    </w:lvl>
+    <w:lvl w:ilvl="4">
+      <w:start w:val="1"/>
+      <w:numFmt w:val="bullet"/>
+      <w:lvlText w:val="◦"/>
+      <w:lvlJc w:val="left"/>
+      <w:pPr>
+        <w:tabs>
+          <w:tab w:val="num" w:pos="2280"/>
+        </w:tabs>
+        <w:ind w:left="2280" w:hanging="360"/>
+      </w:pPr>
+      <w:rPr>
+        <w:rFonts w:ascii="OpenSymbol" w:hAnsi="OpenSymbol" w:cs="OpenSymbol" w:hint="default"/>
+        <w:rFonts w:cs="OpenSymbol"/>
+      </w:rPr>
+    </w:lvl>
+    <w:lvl w:ilvl="5">
+      <w:start w:val="1"/>
+      <w:numFmt w:val="bullet"/>
+      <w:lvlText w:val="▪"/>
+      <w:lvlJc w:val="left"/>
+      <w:pPr>
+        <w:tabs>
+          <w:tab w:val="num" w:pos="2640"/>
+        </w:tabs>
+        <w:ind w:left="2640" w:hanging="360"/>
+      </w:pPr>
+      <w:rPr>
+        <w:rFonts w:ascii="OpenSymbol" w:hAnsi="OpenSymbol" w:cs="OpenSymbol" w:hint="default"/>
+        <w:rFonts w:cs="OpenSymbol"/>
+      </w:rPr>
+    </w:lvl>
+    <w:lvl w:ilvl="6">
+      <w:start w:val="1"/>
+      <w:numFmt w:val="bullet"/>
+      <w:lvlText w:val=""/>
+      <w:lvlJc w:val="left"/>
+      <w:pPr>
+        <w:tabs>
+          <w:tab w:val="num" w:pos="3000"/>
+        </w:tabs>
+        <w:ind w:left="3000" w:hanging="360"/>
+      </w:pPr>
+      <w:rPr>
+        <w:rFonts w:ascii="Symbol" w:hAnsi="Symbol" w:cs="Symbol" w:hint="default"/>
+        <w:rFonts w:cs="OpenSymbol"/>
+      </w:rPr>
+    </w:lvl>
+    <w:lvl w:ilvl="7">
+      <w:start w:val="1"/>
+      <w:numFmt w:val="bullet"/>
+      <w:lvlText w:val="◦"/>
+      <w:lvlJc w:val="left"/>
+      <w:pPr>
+        <w:tabs>
+          <w:tab w:val="num" w:pos="3360"/>
+        </w:tabs>
+        <w:ind w:left="3360" w:hanging="360"/>
+      </w:pPr>
+      <w:rPr>
+        <w:rFonts w:ascii="OpenSymbol" w:hAnsi="OpenSymbol" w:cs="OpenSymbol" w:hint="default"/>
+        <w:rFonts w:cs="OpenSymbol"/>
+      </w:rPr>
+    </w:lvl>
+    <w:lvl w:ilvl="8">
+      <w:start w:val="1"/>
+      <w:numFmt w:val="bullet"/>
+      <w:lvlText w:val="▪"/>
+      <w:lvlJc w:val="left"/>
+      <w:pPr>
+        <w:tabs>
+          <w:tab w:val="num" w:pos="3720"/>
+        </w:tabs>
+        <w:ind w:left="3720" w:hanging="360"/>
+      </w:pPr>
+      <w:rPr>
+        <w:rFonts w:ascii="OpenSymbol" w:hAnsi="OpenSymbol" w:cs="OpenSymbol" w:hint="default"/>
+        <w:rFonts w:cs="OpenSymbol"/>
+      </w:rPr>
+    </w:lvl>
+  </w:abstractNum>
+  <w:abstractNum w:abstractNumId="5">
+    <w:lvl w:ilvl="0">
+      <w:start w:val="1"/>
+      <w:numFmt w:val="bullet"/>
+      <w:lvlText w:val=""/>
+      <w:lvlJc w:val="left"/>
+      <w:pPr>
+        <w:tabs>
+          <w:tab w:val="num" w:pos="780"/>
+        </w:tabs>
+        <w:ind w:left="780" w:hanging="360"/>
+      </w:pPr>
+      <w:rPr>
+        <w:rFonts w:ascii="Symbol" w:hAnsi="Symbol" w:cs="Symbol" w:hint="default"/>
+        <w:rFonts w:cs="OpenSymbol"/>
+      </w:rPr>
+    </w:lvl>
+    <w:lvl w:ilvl="1">
+      <w:start w:val="1"/>
+      <w:numFmt w:val="bullet"/>
+      <w:lvlText w:val="◦"/>
+      <w:lvlJc w:val="left"/>
+      <w:pPr>
+        <w:tabs>
+          <w:tab w:val="num" w:pos="1140"/>
+        </w:tabs>
+        <w:ind w:left="1140" w:hanging="360"/>
+      </w:pPr>
+      <w:rPr>
+        <w:rFonts w:ascii="OpenSymbol" w:hAnsi="OpenSymbol" w:cs="OpenSymbol" w:hint="default"/>
+        <w:rFonts w:cs="OpenSymbol"/>
+      </w:rPr>
+    </w:lvl>
+    <w:lvl w:ilvl="2">
+      <w:start w:val="1"/>
+      <w:numFmt w:val="bullet"/>
+      <w:lvlText w:val="▪"/>
+      <w:lvlJc w:val="left"/>
+      <w:pPr>
+        <w:tabs>
+          <w:tab w:val="num" w:pos="1500"/>
+        </w:tabs>
+        <w:ind w:left="1500" w:hanging="360"/>
+      </w:pPr>
+      <w:rPr>
+        <w:rFonts w:ascii="OpenSymbol" w:hAnsi="OpenSymbol" w:cs="OpenSymbol" w:hint="default"/>
+        <w:rFonts w:cs="OpenSymbol"/>
+      </w:rPr>
+    </w:lvl>
+    <w:lvl w:ilvl="3">
+      <w:start w:val="1"/>
+      <w:numFmt w:val="bullet"/>
+      <w:lvlText w:val=""/>
+      <w:lvlJc w:val="left"/>
+      <w:pPr>
+        <w:tabs>
+          <w:tab w:val="num" w:pos="1860"/>
+        </w:tabs>
+        <w:ind w:left="1860" w:hanging="360"/>
+      </w:pPr>
+      <w:rPr>
+        <w:rFonts w:ascii="Symbol" w:hAnsi="Symbol" w:cs="Symbol" w:hint="default"/>
+        <w:rFonts w:cs="OpenSymbol"/>
+      </w:rPr>
+    </w:lvl>
+    <w:lvl w:ilvl="4">
+      <w:start w:val="1"/>
+      <w:numFmt w:val="bullet"/>
+      <w:lvlText w:val="◦"/>
+      <w:lvlJc w:val="left"/>
+      <w:pPr>
+        <w:tabs>
+          <w:tab w:val="num" w:pos="2220"/>
+        </w:tabs>
+        <w:ind w:left="2220" w:hanging="360"/>
+      </w:pPr>
+      <w:rPr>
+        <w:rFonts w:ascii="OpenSymbol" w:hAnsi="OpenSymbol" w:cs="OpenSymbol" w:hint="default"/>
+        <w:rFonts w:cs="OpenSymbol"/>
+      </w:rPr>
+    </w:lvl>
+    <w:lvl w:ilvl="5">
+      <w:start w:val="1"/>
+      <w:numFmt w:val="bullet"/>
+      <w:lvlText w:val="▪"/>
+      <w:lvlJc w:val="left"/>
+      <w:pPr>
+        <w:tabs>
+          <w:tab w:val="num" w:pos="2580"/>
+        </w:tabs>
+        <w:ind w:left="2580" w:hanging="360"/>
+      </w:pPr>
+      <w:rPr>
+        <w:rFonts w:ascii="OpenSymbol" w:hAnsi="OpenSymbol" w:cs="OpenSymbol" w:hint="default"/>
+        <w:rFonts w:cs="OpenSymbol"/>
+      </w:rPr>
+    </w:lvl>
+    <w:lvl w:ilvl="6">
+      <w:start w:val="1"/>
+      <w:numFmt w:val="bullet"/>
+      <w:lvlText w:val=""/>
+      <w:lvlJc w:val="left"/>
+      <w:pPr>
+        <w:tabs>
+          <w:tab w:val="num" w:pos="2940"/>
+        </w:tabs>
+        <w:ind w:left="2940" w:hanging="360"/>
+      </w:pPr>
+      <w:rPr>
+        <w:rFonts w:ascii="Symbol" w:hAnsi="Symbol" w:cs="Symbol" w:hint="default"/>
+        <w:rFonts w:cs="OpenSymbol"/>
+      </w:rPr>
+    </w:lvl>
+    <w:lvl w:ilvl="7">
+      <w:start w:val="1"/>
+      <w:numFmt w:val="bullet"/>
+      <w:lvlText w:val="◦"/>
+      <w:lvlJc w:val="left"/>
+      <w:pPr>
+        <w:tabs>
+          <w:tab w:val="num" w:pos="3300"/>
+        </w:tabs>
+        <w:ind w:left="3300" w:hanging="360"/>
+      </w:pPr>
+      <w:rPr>
+        <w:rFonts w:ascii="OpenSymbol" w:hAnsi="OpenSymbol" w:cs="OpenSymbol" w:hint="default"/>
+        <w:rFonts w:cs="OpenSymbol"/>
+      </w:rPr>
+    </w:lvl>
+    <w:lvl w:ilvl="8">
+      <w:start w:val="1"/>
+      <w:numFmt w:val="bullet"/>
+      <w:lvlText w:val="▪"/>
+      <w:lvlJc w:val="left"/>
+      <w:pPr>
+        <w:tabs>
+          <w:tab w:val="num" w:pos="3660"/>
+        </w:tabs>
+        <w:ind w:left="3660" w:hanging="360"/>
+      </w:pPr>
+      <w:rPr>
+        <w:rFonts w:ascii="OpenSymbol" w:hAnsi="OpenSymbol" w:cs="OpenSymbol" w:hint="default"/>
+        <w:rFonts w:cs="OpenSymbol"/>
+      </w:rPr>
+    </w:lvl>
+  </w:abstractNum>
+  <w:abstractNum w:abstractNumId="6">
     <w:lvl w:ilvl="0">
       <w:start w:val="1"/>
       <w:numFmt w:val="none"/>
@@ -2253,6 +4651,15 @@
   </w:num>
   <w:num w:numId="3">
     <w:abstractNumId w:val="3"/>
+  </w:num>
+  <w:num w:numId="4">
+    <w:abstractNumId w:val="4"/>
+  </w:num>
+  <w:num w:numId="5">
+    <w:abstractNumId w:val="5"/>
+  </w:num>
+  <w:num w:numId="6">
+    <w:abstractNumId w:val="6"/>
   </w:num>
 </w:numbering>
 </file>
@@ -2423,6 +4830,132 @@
       <w:rFonts w:ascii="OpenSymbol" w:hAnsi="OpenSymbol" w:eastAsia="OpenSymbol" w:cs="OpenSymbol"/>
     </w:rPr>
   </w:style>
+  <w:style w:type="character" w:styleId="ListLabel2">
+    <w:name w:val="ListLabel 2"/>
+    <w:qFormat/>
+    <w:rPr>
+      <w:rFonts w:cs="Symbol"/>
+    </w:rPr>
+  </w:style>
+  <w:style w:type="character" w:styleId="ListLabel3">
+    <w:name w:val="ListLabel 3"/>
+    <w:qFormat/>
+    <w:rPr>
+      <w:rFonts w:cs="Symbol"/>
+    </w:rPr>
+  </w:style>
+  <w:style w:type="character" w:styleId="ListLabel4">
+    <w:name w:val="ListLabel 4"/>
+    <w:qFormat/>
+    <w:rPr>
+      <w:rFonts w:cs="Symbol"/>
+    </w:rPr>
+  </w:style>
+  <w:style w:type="character" w:styleId="ListLabel5">
+    <w:name w:val="ListLabel 5"/>
+    <w:qFormat/>
+    <w:rPr>
+      <w:rFonts w:cs="Symbol"/>
+    </w:rPr>
+  </w:style>
+  <w:style w:type="character" w:styleId="ListLabel6">
+    <w:name w:val="ListLabel 6"/>
+    <w:qFormat/>
+    <w:rPr>
+      <w:rFonts w:cs="Symbol"/>
+    </w:rPr>
+  </w:style>
+  <w:style w:type="character" w:styleId="ListLabel7">
+    <w:name w:val="ListLabel 7"/>
+    <w:qFormat/>
+    <w:rPr>
+      <w:rFonts w:cs="Symbol"/>
+    </w:rPr>
+  </w:style>
+  <w:style w:type="character" w:styleId="ListLabel8">
+    <w:name w:val="ListLabel 8"/>
+    <w:qFormat/>
+    <w:rPr>
+      <w:rFonts w:cs="Symbol"/>
+    </w:rPr>
+  </w:style>
+  <w:style w:type="character" w:styleId="ListLabel9">
+    <w:name w:val="ListLabel 9"/>
+    <w:qFormat/>
+    <w:rPr>
+      <w:rFonts w:cs="Symbol"/>
+    </w:rPr>
+  </w:style>
+  <w:style w:type="character" w:styleId="ListLabel10">
+    <w:name w:val="ListLabel 10"/>
+    <w:qFormat/>
+    <w:rPr>
+      <w:rFonts w:cs="Symbol"/>
+    </w:rPr>
+  </w:style>
+  <w:style w:type="character" w:styleId="ListLabel11">
+    <w:name w:val="ListLabel 11"/>
+    <w:qFormat/>
+    <w:rPr>
+      <w:rFonts w:cs="OpenSymbol"/>
+    </w:rPr>
+  </w:style>
+  <w:style w:type="character" w:styleId="ListLabel12">
+    <w:name w:val="ListLabel 12"/>
+    <w:qFormat/>
+    <w:rPr>
+      <w:rFonts w:cs="OpenSymbol"/>
+    </w:rPr>
+  </w:style>
+  <w:style w:type="character" w:styleId="ListLabel13">
+    <w:name w:val="ListLabel 13"/>
+    <w:qFormat/>
+    <w:rPr>
+      <w:rFonts w:cs="OpenSymbol"/>
+    </w:rPr>
+  </w:style>
+  <w:style w:type="character" w:styleId="ListLabel14">
+    <w:name w:val="ListLabel 14"/>
+    <w:qFormat/>
+    <w:rPr>
+      <w:rFonts w:cs="OpenSymbol"/>
+    </w:rPr>
+  </w:style>
+  <w:style w:type="character" w:styleId="ListLabel15">
+    <w:name w:val="ListLabel 15"/>
+    <w:qFormat/>
+    <w:rPr>
+      <w:rFonts w:cs="OpenSymbol"/>
+    </w:rPr>
+  </w:style>
+  <w:style w:type="character" w:styleId="ListLabel16">
+    <w:name w:val="ListLabel 16"/>
+    <w:qFormat/>
+    <w:rPr>
+      <w:rFonts w:cs="OpenSymbol"/>
+    </w:rPr>
+  </w:style>
+  <w:style w:type="character" w:styleId="ListLabel17">
+    <w:name w:val="ListLabel 17"/>
+    <w:qFormat/>
+    <w:rPr>
+      <w:rFonts w:cs="OpenSymbol"/>
+    </w:rPr>
+  </w:style>
+  <w:style w:type="character" w:styleId="ListLabel18">
+    <w:name w:val="ListLabel 18"/>
+    <w:qFormat/>
+    <w:rPr>
+      <w:rFonts w:cs="OpenSymbol"/>
+    </w:rPr>
+  </w:style>
+  <w:style w:type="character" w:styleId="ListLabel19">
+    <w:name w:val="ListLabel 19"/>
+    <w:qFormat/>
+    <w:rPr>
+      <w:rFonts w:cs="OpenSymbol"/>
+    </w:rPr>
+  </w:style>
   <w:style w:type="paragraph" w:styleId="Heading">
     <w:name w:val="Heading"/>
     <w:basedOn w:val="Normal"/>

</xml_diff>

<commit_message>
some text written, readme
</commit_message>
<xml_diff>
--- a/001_Teza_U_S.docx
+++ b/001_Teza_U_S.docx
@@ -17,50 +17,31 @@
           <w:sz w:val="24"/>
           <w:lang w:val="zxx" w:eastAsia="zxx" w:bidi="zxx"/>
         </w:rPr>
-        <w:t>//7.4.16 v0.5</w:t>
-      </w:r>
-    </w:p>
-    <w:p>
-      <w:pPr>
-        <w:pStyle w:val="Normal"/>
-        <w:tabs>
-          <w:tab w:val="left" w:pos="1275" w:leader="none"/>
-        </w:tabs>
-        <w:jc w:val="left"/>
-        <w:rPr>
-          <w:rFonts w:ascii="Times New Roman" w:hAnsi="Times New Roman" w:cs="Times New Roman"/>
-          <w:sz w:val="24"/>
-          <w:lang w:val="zxx" w:eastAsia="zxx" w:bidi="zxx"/>
-        </w:rPr>
-      </w:pPr>
+        <w:t>//</w:t>
+      </w:r>
       <w:r>
         <w:rPr>
           <w:rFonts w:cs="Times New Roman" w:ascii="Times New Roman" w:hAnsi="Times New Roman"/>
           <w:sz w:val="24"/>
           <w:lang w:val="zxx" w:eastAsia="zxx" w:bidi="zxx"/>
         </w:rPr>
-      </w:r>
-    </w:p>
-    <w:p>
-      <w:pPr>
-        <w:pStyle w:val="Normal"/>
-        <w:tabs>
-          <w:tab w:val="left" w:pos="1275" w:leader="none"/>
-        </w:tabs>
-        <w:jc w:val="left"/>
-        <w:rPr>
-          <w:rFonts w:ascii="Times New Roman" w:hAnsi="Times New Roman" w:cs="Times New Roman"/>
-          <w:sz w:val="24"/>
-          <w:lang w:val="zxx" w:eastAsia="zxx" w:bidi="zxx"/>
-        </w:rPr>
-      </w:pPr>
+        <w:t>8</w:t>
+      </w:r>
       <w:r>
         <w:rPr>
           <w:rFonts w:cs="Times New Roman" w:ascii="Times New Roman" w:hAnsi="Times New Roman"/>
           <w:sz w:val="24"/>
           <w:lang w:val="zxx" w:eastAsia="zxx" w:bidi="zxx"/>
         </w:rPr>
-        <w:t>MARIAN</w:t>
+        <w:t>.4.16 v0.</w:t>
+      </w:r>
+      <w:r>
+        <w:rPr>
+          <w:rFonts w:cs="Times New Roman" w:ascii="Times New Roman" w:hAnsi="Times New Roman"/>
+          <w:sz w:val="24"/>
+          <w:lang w:val="zxx" w:eastAsia="zxx" w:bidi="zxx"/>
+        </w:rPr>
+        <w:t>6</w:t>
       </w:r>
     </w:p>
     <w:p>
@@ -775,7 +756,31 @@
         <w:rPr>
           <w:lang w:val="zxx" w:eastAsia="zxx" w:bidi="zxx"/>
         </w:rPr>
-        <w:t xml:space="preserve">  Mai jos articolul din cartea fotografiată/scanată.  </w:t>
+        <w:t xml:space="preserve">  </w:t>
+      </w:r>
+      <w:r>
+        <w:rPr>
+          <w:lang w:val="zxx" w:eastAsia="zxx" w:bidi="zxx"/>
+        </w:rPr>
+        <w:t>A</w:t>
+      </w:r>
+      <w:r>
+        <w:rPr>
+          <w:lang w:val="zxx" w:eastAsia="zxx" w:bidi="zxx"/>
+        </w:rPr>
+        <w:t>r</w:t>
+      </w:r>
+      <w:r>
+        <w:rPr>
+          <w:lang w:val="zxx" w:eastAsia="zxx" w:bidi="zxx"/>
+        </w:rPr>
+        <w:t>t.</w:t>
+      </w:r>
+      <w:r>
+        <w:rPr>
+          <w:lang w:val="zxx" w:eastAsia="zxx" w:bidi="zxx"/>
+        </w:rPr>
+        <w:t xml:space="preserve"> din cartea fotografiată/scanată.  </w:t>
       </w:r>
     </w:p>
     <w:p>
@@ -3806,6 +3811,42 @@
         </w:rPr>
         <w:t>Prin transliterare vom înțelege transcrierea unui cuvînt din limba română în forma echivalentă scrisă cu caractere chirilice și conform normelor lingvistice acceptate în perioada 1967-1989 în RSSM.</w:t>
       </w:r>
+      <w:r>
+        <w:rPr>
+          <w:rFonts w:eastAsia="Times New Roman" w:cs="Times New Roman" w:ascii="Times New Roman" w:hAnsi="Times New Roman"/>
+          <w:b w:val="false"/>
+          <w:bCs w:val="false"/>
+          <w:i w:val="false"/>
+          <w:iCs w:val="false"/>
+          <w:sz w:val="24"/>
+          <w:lang w:val="zxx" w:eastAsia="zxx" w:bidi="zxx"/>
+        </w:rPr>
+        <w:t xml:space="preserve"> </w:t>
+      </w:r>
+      <w:r>
+        <w:rPr>
+          <w:rFonts w:eastAsia="Times New Roman" w:cs="Times New Roman" w:ascii="Times New Roman" w:hAnsi="Times New Roman"/>
+          <w:b/>
+          <w:bCs/>
+          <w:i w:val="false"/>
+          <w:iCs w:val="false"/>
+          <w:sz w:val="24"/>
+          <w:lang w:val="zxx" w:eastAsia="zxx" w:bidi="zxx"/>
+        </w:rPr>
+        <w:t xml:space="preserve">/*-8.4.16-*/ </w:t>
+      </w:r>
+      <w:r>
+        <w:rPr>
+          <w:rFonts w:eastAsia="Times New Roman" w:cs="Times New Roman" w:ascii="Times New Roman" w:hAnsi="Times New Roman"/>
+          <w:b w:val="false"/>
+          <w:bCs w:val="false"/>
+          <w:i w:val="false"/>
+          <w:iCs w:val="false"/>
+          <w:sz w:val="24"/>
+          <w:lang w:val="zxx" w:eastAsia="zxx" w:bidi="zxx"/>
+        </w:rPr>
+        <w:t>Metoda transliterării s-ar potrivi ideal în cazul dacă se reușește formalizarea tuturor regulilor de transcriere. Un studiu prealabil arată că acest proces este anevoios și nu poate fi automatizat în totalitate din cauza iregularităților legate de discordanța dintre fonologia, morfologia și sintaxa limbii române și normele lingvistice acceptate în RSSM. Parțial acest proces poate fi automatizat implicînd elemente de formalizare a regulilor de transcriere, de intervenție manuală și de aliniere.</w:t>
+      </w:r>
     </w:p>
     <w:p>
       <w:pPr>
@@ -3825,19 +3866,1540 @@
           <w:sz w:val="24"/>
           <w:lang w:val="zxx" w:eastAsia="zxx" w:bidi="zxx"/>
         </w:rPr>
-        <w:t xml:space="preserve"> </w:t>
-      </w:r>
-      <w:r>
-        <w:rPr>
-          <w:rFonts w:eastAsia="Times New Roman" w:cs="Times New Roman" w:ascii="Times New Roman" w:hAnsi="Times New Roman"/>
-          <w:b w:val="false"/>
-          <w:bCs w:val="false"/>
-          <w:i w:val="false"/>
-          <w:iCs w:val="false"/>
-          <w:sz w:val="24"/>
-          <w:lang w:val="zxx" w:eastAsia="zxx" w:bidi="zxx"/>
-        </w:rPr>
-        <w:t xml:space="preserve">/*(pag 66)*/ </w:t>
+        <w:t xml:space="preserve">    </w:t>
+      </w:r>
+      <w:r>
+        <w:rPr>
+          <w:rFonts w:eastAsia="Times New Roman" w:cs="Times New Roman" w:ascii="Times New Roman" w:hAnsi="Times New Roman"/>
+          <w:b w:val="false"/>
+          <w:bCs w:val="false"/>
+          <w:i w:val="false"/>
+          <w:iCs w:val="false"/>
+          <w:sz w:val="24"/>
+          <w:lang w:val="zxx" w:eastAsia="zxx" w:bidi="zxx"/>
+        </w:rPr>
+        <w:t xml:space="preserve">Dificultăți evidente apar la transliterarea cuvintelor de proveniență străină. Dacă în limba română aceste cuvinte se scriu, de regulă, ca și în limba originală, atunci transcrierea lor cu caractere chirilice se face conform pronunțării. De exemplu, </w:t>
+      </w:r>
+      <w:r>
+        <w:rPr>
+          <w:rFonts w:eastAsia="Times New Roman" w:cs="Times New Roman" w:ascii="Times New Roman" w:hAnsi="Times New Roman"/>
+          <w:b/>
+          <w:bCs/>
+          <w:i w:val="false"/>
+          <w:iCs w:val="false"/>
+          <w:sz w:val="24"/>
+          <w:lang w:val="zxx" w:eastAsia="zxx" w:bidi="zxx"/>
+        </w:rPr>
+        <w:t>design</w:t>
+      </w:r>
+      <w:r>
+        <w:rPr>
+          <w:rFonts w:eastAsia="Times New Roman" w:cs="Times New Roman" w:ascii="Times New Roman" w:hAnsi="Times New Roman"/>
+          <w:b w:val="false"/>
+          <w:bCs w:val="false"/>
+          <w:i w:val="false"/>
+          <w:iCs w:val="false"/>
+          <w:sz w:val="24"/>
+          <w:lang w:val="zxx" w:eastAsia="zxx" w:bidi="zxx"/>
+        </w:rPr>
+        <w:t xml:space="preserve"> - </w:t>
+      </w:r>
+      <w:r>
+        <w:rPr>
+          <w:rFonts w:eastAsia="Times New Roman" w:cs="Times New Roman" w:ascii="Times New Roman" w:hAnsi="Times New Roman"/>
+          <w:b/>
+          <w:bCs/>
+          <w:i w:val="false"/>
+          <w:iCs w:val="false"/>
+          <w:sz w:val="24"/>
+          <w:lang w:val="zxx" w:eastAsia="zxx" w:bidi="zxx"/>
+        </w:rPr>
+        <w:t>дизайн</w:t>
+      </w:r>
+      <w:r>
+        <w:rPr>
+          <w:rFonts w:eastAsia="Times New Roman" w:cs="Times New Roman" w:ascii="Times New Roman" w:hAnsi="Times New Roman"/>
+          <w:b w:val="false"/>
+          <w:bCs w:val="false"/>
+          <w:i w:val="false"/>
+          <w:iCs w:val="false"/>
+          <w:sz w:val="24"/>
+          <w:lang w:val="zxx" w:eastAsia="zxx" w:bidi="zxx"/>
+        </w:rPr>
+        <w:t>,</w:t>
+      </w:r>
+      <w:r>
+        <w:rPr>
+          <w:rFonts w:eastAsia="Times New Roman" w:cs="Times New Roman" w:ascii="Times New Roman" w:hAnsi="Times New Roman"/>
+          <w:b/>
+          <w:bCs/>
+          <w:i w:val="false"/>
+          <w:iCs w:val="false"/>
+          <w:sz w:val="24"/>
+          <w:lang w:val="zxx" w:eastAsia="zxx" w:bidi="zxx"/>
+        </w:rPr>
+        <w:t xml:space="preserve"> cowboy </w:t>
+      </w:r>
+      <w:r>
+        <w:rPr>
+          <w:rFonts w:eastAsia="Times New Roman" w:cs="Times New Roman" w:ascii="Times New Roman" w:hAnsi="Times New Roman"/>
+          <w:b w:val="false"/>
+          <w:bCs w:val="false"/>
+          <w:i w:val="false"/>
+          <w:iCs w:val="false"/>
+          <w:sz w:val="24"/>
+          <w:lang w:val="zxx" w:eastAsia="zxx" w:bidi="zxx"/>
+        </w:rPr>
+        <w:t>-</w:t>
+      </w:r>
+      <w:r>
+        <w:rPr>
+          <w:rFonts w:eastAsia="Times New Roman" w:cs="Times New Roman" w:ascii="Times New Roman" w:hAnsi="Times New Roman"/>
+          <w:b/>
+          <w:bCs/>
+          <w:i w:val="false"/>
+          <w:iCs w:val="false"/>
+          <w:sz w:val="24"/>
+          <w:lang w:val="zxx" w:eastAsia="zxx" w:bidi="zxx"/>
+        </w:rPr>
+        <w:t xml:space="preserve"> ковбой</w:t>
+      </w:r>
+      <w:r>
+        <w:rPr>
+          <w:rFonts w:eastAsia="Times New Roman" w:cs="Times New Roman" w:ascii="Times New Roman" w:hAnsi="Times New Roman"/>
+          <w:b w:val="false"/>
+          <w:bCs w:val="false"/>
+          <w:i w:val="false"/>
+          <w:iCs w:val="false"/>
+          <w:sz w:val="24"/>
+          <w:lang w:val="zxx" w:eastAsia="zxx" w:bidi="zxx"/>
+        </w:rPr>
+        <w:t>,</w:t>
+      </w:r>
+      <w:r>
+        <w:rPr>
+          <w:rFonts w:eastAsia="Times New Roman" w:cs="Times New Roman" w:ascii="Times New Roman" w:hAnsi="Times New Roman"/>
+          <w:b/>
+          <w:bCs/>
+          <w:i w:val="false"/>
+          <w:iCs w:val="false"/>
+          <w:sz w:val="24"/>
+          <w:lang w:val="zxx" w:eastAsia="zxx" w:bidi="zxx"/>
+        </w:rPr>
+        <w:t xml:space="preserve"> watt </w:t>
+      </w:r>
+      <w:r>
+        <w:rPr>
+          <w:rFonts w:eastAsia="Times New Roman" w:cs="Times New Roman" w:ascii="Times New Roman" w:hAnsi="Times New Roman"/>
+          <w:b w:val="false"/>
+          <w:bCs w:val="false"/>
+          <w:i w:val="false"/>
+          <w:iCs w:val="false"/>
+          <w:sz w:val="24"/>
+          <w:lang w:val="zxx" w:eastAsia="zxx" w:bidi="zxx"/>
+        </w:rPr>
+        <w:t>-</w:t>
+      </w:r>
+      <w:r>
+        <w:rPr>
+          <w:rFonts w:eastAsia="Times New Roman" w:cs="Times New Roman" w:ascii="Times New Roman" w:hAnsi="Times New Roman"/>
+          <w:b/>
+          <w:bCs/>
+          <w:i w:val="false"/>
+          <w:iCs w:val="false"/>
+          <w:sz w:val="24"/>
+          <w:lang w:val="zxx" w:eastAsia="zxx" w:bidi="zxx"/>
+        </w:rPr>
+        <w:t xml:space="preserve"> ват</w:t>
+      </w:r>
+      <w:r>
+        <w:rPr>
+          <w:rFonts w:eastAsia="Times New Roman" w:cs="Times New Roman" w:ascii="Times New Roman" w:hAnsi="Times New Roman"/>
+          <w:b w:val="false"/>
+          <w:bCs w:val="false"/>
+          <w:i w:val="false"/>
+          <w:iCs w:val="false"/>
+          <w:sz w:val="24"/>
+          <w:lang w:val="zxx" w:eastAsia="zxx" w:bidi="zxx"/>
+        </w:rPr>
+        <w:t>,</w:t>
+      </w:r>
+      <w:r>
+        <w:rPr>
+          <w:rFonts w:eastAsia="Times New Roman" w:cs="Times New Roman" w:ascii="Times New Roman" w:hAnsi="Times New Roman"/>
+          <w:b/>
+          <w:bCs/>
+          <w:i w:val="false"/>
+          <w:iCs w:val="false"/>
+          <w:sz w:val="24"/>
+          <w:lang w:val="zxx" w:eastAsia="zxx" w:bidi="zxx"/>
+        </w:rPr>
+        <w:t xml:space="preserve"> charleston </w:t>
+      </w:r>
+      <w:r>
+        <w:rPr>
+          <w:rFonts w:eastAsia="Times New Roman" w:cs="Times New Roman" w:ascii="Times New Roman" w:hAnsi="Times New Roman"/>
+          <w:b w:val="false"/>
+          <w:bCs w:val="false"/>
+          <w:i w:val="false"/>
+          <w:iCs w:val="false"/>
+          <w:sz w:val="24"/>
+          <w:lang w:val="zxx" w:eastAsia="zxx" w:bidi="zxx"/>
+        </w:rPr>
+        <w:t xml:space="preserve">- </w:t>
+      </w:r>
+      <w:r>
+        <w:rPr>
+          <w:rFonts w:eastAsia="Times New Roman" w:cs="Times New Roman" w:ascii="Times New Roman" w:hAnsi="Times New Roman"/>
+          <w:b/>
+          <w:bCs/>
+          <w:i w:val="false"/>
+          <w:iCs w:val="false"/>
+          <w:sz w:val="24"/>
+          <w:lang w:val="zxx" w:eastAsia="zxx" w:bidi="zxx"/>
+        </w:rPr>
+        <w:t>чарлстон</w:t>
+      </w:r>
+      <w:r>
+        <w:rPr>
+          <w:rFonts w:eastAsia="Times New Roman" w:cs="Times New Roman" w:ascii="Times New Roman" w:hAnsi="Times New Roman"/>
+          <w:b w:val="false"/>
+          <w:bCs w:val="false"/>
+          <w:i w:val="false"/>
+          <w:iCs w:val="false"/>
+          <w:sz w:val="24"/>
+          <w:lang w:val="zxx" w:eastAsia="zxx" w:bidi="zxx"/>
+        </w:rPr>
+        <w:t xml:space="preserve">. Aceste cuvinte pot fi transliterate doar în regim manual. </w:t>
+      </w:r>
+    </w:p>
+    <w:p>
+      <w:pPr>
+        <w:pStyle w:val="Normal"/>
+        <w:tabs>
+          <w:tab w:val="left" w:pos="1275" w:leader="none"/>
+        </w:tabs>
+        <w:rPr/>
+      </w:pPr>
+      <w:r>
+        <w:rPr>
+          <w:rFonts w:eastAsia="Times New Roman" w:cs="Times New Roman" w:ascii="Times New Roman" w:hAnsi="Times New Roman"/>
+          <w:b w:val="false"/>
+          <w:bCs w:val="false"/>
+          <w:i w:val="false"/>
+          <w:iCs w:val="false"/>
+          <w:sz w:val="24"/>
+          <w:lang w:val="zxx" w:eastAsia="zxx" w:bidi="zxx"/>
+        </w:rPr>
+        <w:t xml:space="preserve">    </w:t>
+      </w:r>
+      <w:r>
+        <w:rPr>
+          <w:rFonts w:eastAsia="Times New Roman" w:cs="Times New Roman" w:ascii="Times New Roman" w:hAnsi="Times New Roman"/>
+          <w:b w:val="false"/>
+          <w:bCs w:val="false"/>
+          <w:i w:val="false"/>
+          <w:iCs w:val="false"/>
+          <w:sz w:val="24"/>
+          <w:lang w:val="zxx" w:eastAsia="zxx" w:bidi="zxx"/>
+        </w:rPr>
+        <w:t>Pentru lexiconul original românesc procesul respectiv poate fi parțial automatizat. În acest scop s-au stabilit reguli de transcriere a literelor și îmbinărilor de litere. Exemplu de aceste reguli sunt prezentate mai jos:</w:t>
+      </w:r>
+    </w:p>
+    <w:p>
+      <w:pPr>
+        <w:pStyle w:val="Normal"/>
+        <w:numPr>
+          <w:ilvl w:val="0"/>
+          <w:numId w:val="6"/>
+        </w:numPr>
+        <w:tabs>
+          <w:tab w:val="left" w:pos="1275" w:leader="none"/>
+        </w:tabs>
+        <w:rPr/>
+      </w:pPr>
+      <w:r>
+        <w:rPr>
+          <w:rFonts w:eastAsia="Times New Roman" w:cs="Times New Roman" w:ascii="Times New Roman" w:hAnsi="Times New Roman"/>
+          <w:b w:val="false"/>
+          <w:bCs w:val="false"/>
+          <w:i w:val="false"/>
+          <w:iCs w:val="false"/>
+          <w:sz w:val="24"/>
+          <w:lang w:val="zxx" w:eastAsia="zxx" w:bidi="zxx"/>
+        </w:rPr>
+        <w:t xml:space="preserve">Reguli de transcriere „literă </w:t>
+      </w:r>
+      <w:r>
+        <w:rPr>
+          <w:rFonts w:eastAsia="Times New Roman" w:cs="Times New Roman" w:ascii="Helvetica" w:hAnsi="Helvetica"/>
+          <w:b w:val="false"/>
+          <w:bCs w:val="false"/>
+          <w:i w:val="false"/>
+          <w:iCs w:val="false"/>
+          <w:outline w:val="false"/>
+          <w:color w:val="1C1C1C"/>
+          <w:spacing w:val="0"/>
+          <w:sz w:val="20"/>
+          <w:szCs w:val="20"/>
+          <w:lang w:val="zxx" w:eastAsia="zxx" w:bidi="zxx"/>
+        </w:rPr>
+        <w:t>→</w:t>
+      </w:r>
+      <w:r>
+        <w:rPr>
+          <w:rFonts w:eastAsia="Times New Roman" w:cs="Times New Roman" w:ascii="Times New Roman" w:hAnsi="Times New Roman"/>
+          <w:b w:val="false"/>
+          <w:bCs w:val="false"/>
+          <w:i w:val="false"/>
+          <w:iCs w:val="false"/>
+          <w:sz w:val="24"/>
+          <w:lang w:val="zxx" w:eastAsia="zxx" w:bidi="zxx"/>
+        </w:rPr>
+        <w:t xml:space="preserve"> literă”. De exemplu, </w:t>
+      </w:r>
+      <w:r>
+        <w:rPr>
+          <w:rFonts w:eastAsia="Times New Roman" w:cs="Times New Roman" w:ascii="Times New Roman" w:hAnsi="Times New Roman"/>
+          <w:b/>
+          <w:bCs/>
+          <w:i/>
+          <w:iCs/>
+          <w:sz w:val="24"/>
+          <w:lang w:val="zxx" w:eastAsia="zxx" w:bidi="zxx"/>
+        </w:rPr>
+        <w:t>a</w:t>
+      </w:r>
+      <w:r>
+        <w:rPr>
+          <w:rFonts w:eastAsia="Times New Roman" w:cs="Times New Roman" w:ascii="Helvetica" w:hAnsi="Helvetica"/>
+          <w:b w:val="false"/>
+          <w:bCs w:val="false"/>
+          <w:i/>
+          <w:iCs/>
+          <w:outline w:val="false"/>
+          <w:color w:val="1C1C1C"/>
+          <w:spacing w:val="0"/>
+          <w:sz w:val="21"/>
+          <w:szCs w:val="21"/>
+          <w:lang w:val="zxx" w:eastAsia="zxx" w:bidi="zxx"/>
+        </w:rPr>
+        <w:t>→</w:t>
+      </w:r>
+      <w:r>
+        <w:rPr>
+          <w:rFonts w:eastAsia="Times New Roman" w:cs="Times New Roman" w:ascii="Times New Roman" w:hAnsi="Times New Roman"/>
+          <w:b/>
+          <w:bCs/>
+          <w:i/>
+          <w:iCs/>
+          <w:sz w:val="24"/>
+          <w:lang w:val="zxx" w:eastAsia="zxx" w:bidi="zxx"/>
+        </w:rPr>
+        <w:t>а</w:t>
+      </w:r>
+      <w:r>
+        <w:rPr>
+          <w:rFonts w:eastAsia="Times New Roman" w:cs="Times New Roman" w:ascii="Times New Roman" w:hAnsi="Times New Roman"/>
+          <w:b w:val="false"/>
+          <w:bCs w:val="false"/>
+          <w:i/>
+          <w:iCs/>
+          <w:sz w:val="24"/>
+          <w:lang w:val="zxx" w:eastAsia="zxx" w:bidi="zxx"/>
+        </w:rPr>
+        <w:t>,</w:t>
+      </w:r>
+      <w:r>
+        <w:rPr>
+          <w:rFonts w:eastAsia="Times New Roman" w:cs="Times New Roman" w:ascii="Times New Roman" w:hAnsi="Times New Roman"/>
+          <w:b/>
+          <w:bCs/>
+          <w:i/>
+          <w:iCs/>
+          <w:sz w:val="24"/>
+          <w:lang w:val="zxx" w:eastAsia="zxx" w:bidi="zxx"/>
+        </w:rPr>
+        <w:t xml:space="preserve">  ă</w:t>
+      </w:r>
+      <w:r>
+        <w:rPr>
+          <w:rFonts w:eastAsia="Times New Roman" w:cs="Times New Roman" w:ascii="Helvetica" w:hAnsi="Helvetica"/>
+          <w:b w:val="false"/>
+          <w:bCs w:val="false"/>
+          <w:i/>
+          <w:iCs/>
+          <w:outline w:val="false"/>
+          <w:color w:val="1C1C1C"/>
+          <w:spacing w:val="0"/>
+          <w:sz w:val="21"/>
+          <w:szCs w:val="21"/>
+          <w:lang w:val="zxx" w:eastAsia="zxx" w:bidi="zxx"/>
+        </w:rPr>
+        <w:t>→</w:t>
+      </w:r>
+      <w:r>
+        <w:rPr>
+          <w:rFonts w:eastAsia="Times New Roman" w:cs="Times New Roman" w:ascii="Times New Roman" w:hAnsi="Times New Roman"/>
+          <w:b/>
+          <w:bCs/>
+          <w:i/>
+          <w:iCs/>
+          <w:sz w:val="24"/>
+          <w:lang w:val="zxx" w:eastAsia="zxx" w:bidi="zxx"/>
+        </w:rPr>
+        <w:t>э</w:t>
+      </w:r>
+      <w:r>
+        <w:rPr>
+          <w:rFonts w:eastAsia="Times New Roman" w:cs="Times New Roman" w:ascii="Times New Roman" w:hAnsi="Times New Roman"/>
+          <w:b w:val="false"/>
+          <w:bCs w:val="false"/>
+          <w:i/>
+          <w:iCs/>
+          <w:sz w:val="24"/>
+          <w:lang w:val="zxx" w:eastAsia="zxx" w:bidi="zxx"/>
+        </w:rPr>
+        <w:t>,</w:t>
+      </w:r>
+      <w:r>
+        <w:rPr>
+          <w:rFonts w:eastAsia="Times New Roman" w:cs="Times New Roman" w:ascii="Times New Roman" w:hAnsi="Times New Roman"/>
+          <w:b/>
+          <w:bCs/>
+          <w:i/>
+          <w:iCs/>
+          <w:sz w:val="24"/>
+          <w:lang w:val="zxx" w:eastAsia="zxx" w:bidi="zxx"/>
+        </w:rPr>
+        <w:t xml:space="preserve">  b</w:t>
+      </w:r>
+      <w:r>
+        <w:rPr>
+          <w:rFonts w:eastAsia="Times New Roman" w:cs="Times New Roman" w:ascii="Helvetica" w:hAnsi="Helvetica"/>
+          <w:b w:val="false"/>
+          <w:bCs w:val="false"/>
+          <w:i/>
+          <w:iCs/>
+          <w:outline w:val="false"/>
+          <w:color w:val="1C1C1C"/>
+          <w:spacing w:val="0"/>
+          <w:sz w:val="21"/>
+          <w:szCs w:val="21"/>
+          <w:lang w:val="zxx" w:eastAsia="zxx" w:bidi="zxx"/>
+        </w:rPr>
+        <w:t>→</w:t>
+      </w:r>
+      <w:r>
+        <w:rPr>
+          <w:rFonts w:eastAsia="Times New Roman" w:cs="Times New Roman" w:ascii="Times New Roman" w:hAnsi="Times New Roman"/>
+          <w:b/>
+          <w:bCs/>
+          <w:i/>
+          <w:iCs/>
+          <w:sz w:val="24"/>
+          <w:lang w:val="zxx" w:eastAsia="zxx" w:bidi="zxx"/>
+        </w:rPr>
+        <w:t>б</w:t>
+      </w:r>
+      <w:r>
+        <w:rPr>
+          <w:rFonts w:eastAsia="Times New Roman" w:cs="Times New Roman" w:ascii="Times New Roman" w:hAnsi="Times New Roman"/>
+          <w:b w:val="false"/>
+          <w:bCs w:val="false"/>
+          <w:i/>
+          <w:iCs/>
+          <w:sz w:val="24"/>
+          <w:lang w:val="zxx" w:eastAsia="zxx" w:bidi="zxx"/>
+        </w:rPr>
+        <w:t>,</w:t>
+      </w:r>
+      <w:r>
+        <w:rPr>
+          <w:rFonts w:eastAsia="Times New Roman" w:cs="Times New Roman" w:ascii="Times New Roman" w:hAnsi="Times New Roman"/>
+          <w:b/>
+          <w:bCs/>
+          <w:i/>
+          <w:iCs/>
+          <w:sz w:val="24"/>
+          <w:lang w:val="zxx" w:eastAsia="zxx" w:bidi="zxx"/>
+        </w:rPr>
+        <w:t xml:space="preserve">  d</w:t>
+      </w:r>
+      <w:r>
+        <w:rPr>
+          <w:rFonts w:eastAsia="Times New Roman" w:cs="Times New Roman" w:ascii="Helvetica" w:hAnsi="Helvetica"/>
+          <w:b w:val="false"/>
+          <w:bCs w:val="false"/>
+          <w:i/>
+          <w:iCs/>
+          <w:outline w:val="false"/>
+          <w:color w:val="1C1C1C"/>
+          <w:spacing w:val="0"/>
+          <w:sz w:val="21"/>
+          <w:szCs w:val="21"/>
+          <w:lang w:val="zxx" w:eastAsia="zxx" w:bidi="zxx"/>
+        </w:rPr>
+        <w:t>→</w:t>
+      </w:r>
+      <w:r>
+        <w:rPr>
+          <w:rFonts w:eastAsia="Times New Roman" w:cs="Times New Roman" w:ascii="Times New Roman" w:hAnsi="Times New Roman"/>
+          <w:b/>
+          <w:bCs/>
+          <w:i/>
+          <w:iCs/>
+          <w:sz w:val="24"/>
+          <w:lang w:val="zxx" w:eastAsia="zxx" w:bidi="zxx"/>
+        </w:rPr>
+        <w:t>д</w:t>
+      </w:r>
+      <w:r>
+        <w:rPr>
+          <w:rFonts w:eastAsia="Times New Roman" w:cs="Times New Roman" w:ascii="Times New Roman" w:hAnsi="Times New Roman"/>
+          <w:b w:val="false"/>
+          <w:bCs w:val="false"/>
+          <w:i/>
+          <w:iCs/>
+          <w:sz w:val="24"/>
+          <w:lang w:val="zxx" w:eastAsia="zxx" w:bidi="zxx"/>
+        </w:rPr>
+        <w:t>,</w:t>
+      </w:r>
+      <w:r>
+        <w:rPr>
+          <w:rFonts w:eastAsia="Times New Roman" w:cs="Times New Roman" w:ascii="Times New Roman" w:hAnsi="Times New Roman"/>
+          <w:b/>
+          <w:bCs/>
+          <w:i/>
+          <w:iCs/>
+          <w:sz w:val="24"/>
+          <w:lang w:val="zxx" w:eastAsia="zxx" w:bidi="zxx"/>
+        </w:rPr>
+        <w:t xml:space="preserve">  f</w:t>
+      </w:r>
+      <w:r>
+        <w:rPr>
+          <w:rFonts w:eastAsia="Times New Roman" w:cs="Times New Roman" w:ascii="Helvetica" w:hAnsi="Helvetica"/>
+          <w:b w:val="false"/>
+          <w:bCs w:val="false"/>
+          <w:i/>
+          <w:iCs/>
+          <w:outline w:val="false"/>
+          <w:color w:val="1C1C1C"/>
+          <w:spacing w:val="0"/>
+          <w:sz w:val="21"/>
+          <w:szCs w:val="21"/>
+          <w:lang w:val="zxx" w:eastAsia="zxx" w:bidi="zxx"/>
+        </w:rPr>
+        <w:t>→</w:t>
+      </w:r>
+      <w:r>
+        <w:rPr>
+          <w:rFonts w:eastAsia="Times New Roman" w:cs="Times New Roman" w:ascii="Times New Roman" w:hAnsi="Times New Roman"/>
+          <w:b/>
+          <w:bCs/>
+          <w:i/>
+          <w:iCs/>
+          <w:sz w:val="24"/>
+          <w:lang w:val="zxx" w:eastAsia="zxx" w:bidi="zxx"/>
+        </w:rPr>
+        <w:t>ф</w:t>
+      </w:r>
+      <w:r>
+        <w:rPr>
+          <w:rFonts w:eastAsia="Times New Roman" w:cs="Times New Roman" w:ascii="Times New Roman" w:hAnsi="Times New Roman"/>
+          <w:b w:val="false"/>
+          <w:bCs w:val="false"/>
+          <w:i/>
+          <w:iCs/>
+          <w:sz w:val="24"/>
+          <w:lang w:val="zxx" w:eastAsia="zxx" w:bidi="zxx"/>
+        </w:rPr>
+        <w:t>,</w:t>
+      </w:r>
+      <w:r>
+        <w:rPr>
+          <w:rFonts w:eastAsia="Times New Roman" w:cs="Times New Roman" w:ascii="Times New Roman" w:hAnsi="Times New Roman"/>
+          <w:b/>
+          <w:bCs/>
+          <w:i/>
+          <w:iCs/>
+          <w:sz w:val="24"/>
+          <w:lang w:val="zxx" w:eastAsia="zxx" w:bidi="zxx"/>
+        </w:rPr>
+        <w:t xml:space="preserve">  l</w:t>
+      </w:r>
+      <w:r>
+        <w:rPr>
+          <w:rFonts w:eastAsia="Times New Roman" w:cs="Times New Roman" w:ascii="Helvetica" w:hAnsi="Helvetica"/>
+          <w:b w:val="false"/>
+          <w:bCs w:val="false"/>
+          <w:i/>
+          <w:iCs/>
+          <w:outline w:val="false"/>
+          <w:color w:val="1C1C1C"/>
+          <w:spacing w:val="0"/>
+          <w:sz w:val="21"/>
+          <w:szCs w:val="21"/>
+          <w:lang w:val="zxx" w:eastAsia="zxx" w:bidi="zxx"/>
+        </w:rPr>
+        <w:t>→</w:t>
+      </w:r>
+      <w:r>
+        <w:rPr>
+          <w:rFonts w:eastAsia="Times New Roman" w:cs="Times New Roman" w:ascii="Times New Roman" w:hAnsi="Times New Roman"/>
+          <w:b/>
+          <w:bCs/>
+          <w:i/>
+          <w:iCs/>
+          <w:sz w:val="24"/>
+          <w:lang w:val="zxx" w:eastAsia="zxx" w:bidi="zxx"/>
+        </w:rPr>
+        <w:t>л</w:t>
+      </w:r>
+      <w:r>
+        <w:rPr>
+          <w:rFonts w:eastAsia="Times New Roman" w:cs="Times New Roman" w:ascii="Times New Roman" w:hAnsi="Times New Roman"/>
+          <w:b w:val="false"/>
+          <w:bCs w:val="false"/>
+          <w:i/>
+          <w:iCs/>
+          <w:sz w:val="24"/>
+          <w:lang w:val="zxx" w:eastAsia="zxx" w:bidi="zxx"/>
+        </w:rPr>
+        <w:t>,</w:t>
+      </w:r>
+      <w:r>
+        <w:rPr>
+          <w:rFonts w:eastAsia="Times New Roman" w:cs="Times New Roman" w:ascii="Times New Roman" w:hAnsi="Times New Roman"/>
+          <w:b/>
+          <w:bCs/>
+          <w:i/>
+          <w:iCs/>
+          <w:sz w:val="24"/>
+          <w:lang w:val="zxx" w:eastAsia="zxx" w:bidi="zxx"/>
+        </w:rPr>
+        <w:t xml:space="preserve">  m</w:t>
+      </w:r>
+      <w:r>
+        <w:rPr>
+          <w:rFonts w:eastAsia="Times New Roman" w:cs="Times New Roman" w:ascii="Helvetica" w:hAnsi="Helvetica"/>
+          <w:b w:val="false"/>
+          <w:bCs w:val="false"/>
+          <w:i/>
+          <w:iCs/>
+          <w:outline w:val="false"/>
+          <w:color w:val="1C1C1C"/>
+          <w:spacing w:val="0"/>
+          <w:sz w:val="21"/>
+          <w:szCs w:val="21"/>
+          <w:lang w:val="zxx" w:eastAsia="zxx" w:bidi="zxx"/>
+        </w:rPr>
+        <w:t>→</w:t>
+      </w:r>
+      <w:r>
+        <w:rPr>
+          <w:rFonts w:eastAsia="Times New Roman" w:cs="Times New Roman" w:ascii="Times New Roman" w:hAnsi="Times New Roman"/>
+          <w:b/>
+          <w:bCs/>
+          <w:i/>
+          <w:iCs/>
+          <w:sz w:val="24"/>
+          <w:lang w:val="zxx" w:eastAsia="zxx" w:bidi="zxx"/>
+        </w:rPr>
+        <w:t>м</w:t>
+      </w:r>
+      <w:r>
+        <w:rPr>
+          <w:rFonts w:eastAsia="Times New Roman" w:cs="Times New Roman" w:ascii="Times New Roman" w:hAnsi="Times New Roman"/>
+          <w:b w:val="false"/>
+          <w:bCs w:val="false"/>
+          <w:i/>
+          <w:iCs/>
+          <w:sz w:val="24"/>
+          <w:lang w:val="zxx" w:eastAsia="zxx" w:bidi="zxx"/>
+        </w:rPr>
+        <w:t>,</w:t>
+      </w:r>
+      <w:r>
+        <w:rPr>
+          <w:rFonts w:eastAsia="Times New Roman" w:cs="Times New Roman" w:ascii="Times New Roman" w:hAnsi="Times New Roman"/>
+          <w:b/>
+          <w:bCs/>
+          <w:i/>
+          <w:iCs/>
+          <w:sz w:val="24"/>
+          <w:lang w:val="zxx" w:eastAsia="zxx" w:bidi="zxx"/>
+        </w:rPr>
+        <w:t xml:space="preserve">  n</w:t>
+      </w:r>
+      <w:r>
+        <w:rPr>
+          <w:rFonts w:eastAsia="Times New Roman" w:cs="Times New Roman" w:ascii="Helvetica" w:hAnsi="Helvetica"/>
+          <w:b w:val="false"/>
+          <w:bCs w:val="false"/>
+          <w:i/>
+          <w:iCs/>
+          <w:outline w:val="false"/>
+          <w:color w:val="1C1C1C"/>
+          <w:spacing w:val="0"/>
+          <w:sz w:val="21"/>
+          <w:szCs w:val="21"/>
+          <w:lang w:val="zxx" w:eastAsia="zxx" w:bidi="zxx"/>
+        </w:rPr>
+        <w:t>→</w:t>
+      </w:r>
+      <w:r>
+        <w:rPr>
+          <w:rFonts w:eastAsia="Times New Roman" w:cs="Times New Roman" w:ascii="Times New Roman" w:hAnsi="Times New Roman"/>
+          <w:b/>
+          <w:bCs/>
+          <w:i/>
+          <w:iCs/>
+          <w:sz w:val="24"/>
+          <w:lang w:val="zxx" w:eastAsia="zxx" w:bidi="zxx"/>
+        </w:rPr>
+        <w:t>н</w:t>
+      </w:r>
+      <w:r>
+        <w:rPr>
+          <w:rFonts w:eastAsia="Times New Roman" w:cs="Times New Roman" w:ascii="Times New Roman" w:hAnsi="Times New Roman"/>
+          <w:b w:val="false"/>
+          <w:bCs w:val="false"/>
+          <w:i/>
+          <w:iCs/>
+          <w:sz w:val="24"/>
+          <w:lang w:val="zxx" w:eastAsia="zxx" w:bidi="zxx"/>
+        </w:rPr>
+        <w:t>,</w:t>
+      </w:r>
+      <w:r>
+        <w:rPr>
+          <w:rFonts w:eastAsia="Times New Roman" w:cs="Times New Roman" w:ascii="Times New Roman" w:hAnsi="Times New Roman"/>
+          <w:b/>
+          <w:bCs/>
+          <w:i/>
+          <w:iCs/>
+          <w:sz w:val="24"/>
+          <w:lang w:val="zxx" w:eastAsia="zxx" w:bidi="zxx"/>
+        </w:rPr>
+        <w:t xml:space="preserve">  r</w:t>
+      </w:r>
+      <w:r>
+        <w:rPr>
+          <w:rFonts w:eastAsia="Times New Roman" w:cs="Times New Roman" w:ascii="Helvetica" w:hAnsi="Helvetica"/>
+          <w:b w:val="false"/>
+          <w:bCs w:val="false"/>
+          <w:i/>
+          <w:iCs/>
+          <w:outline w:val="false"/>
+          <w:color w:val="1C1C1C"/>
+          <w:spacing w:val="0"/>
+          <w:sz w:val="21"/>
+          <w:szCs w:val="21"/>
+          <w:lang w:val="zxx" w:eastAsia="zxx" w:bidi="zxx"/>
+        </w:rPr>
+        <w:t>→</w:t>
+      </w:r>
+      <w:r>
+        <w:rPr>
+          <w:rFonts w:eastAsia="Times New Roman" w:cs="Times New Roman" w:ascii="Times New Roman" w:hAnsi="Times New Roman"/>
+          <w:b/>
+          <w:bCs/>
+          <w:i/>
+          <w:iCs/>
+          <w:sz w:val="24"/>
+          <w:lang w:val="zxx" w:eastAsia="zxx" w:bidi="zxx"/>
+        </w:rPr>
+        <w:t>р</w:t>
+      </w:r>
+      <w:r>
+        <w:rPr>
+          <w:rFonts w:eastAsia="Times New Roman" w:cs="Times New Roman" w:ascii="Times New Roman" w:hAnsi="Times New Roman"/>
+          <w:b w:val="false"/>
+          <w:bCs w:val="false"/>
+          <w:i/>
+          <w:iCs/>
+          <w:sz w:val="24"/>
+          <w:lang w:val="zxx" w:eastAsia="zxx" w:bidi="zxx"/>
+        </w:rPr>
+        <w:t>,</w:t>
+      </w:r>
+      <w:r>
+        <w:rPr>
+          <w:rFonts w:eastAsia="Times New Roman" w:cs="Times New Roman" w:ascii="Times New Roman" w:hAnsi="Times New Roman"/>
+          <w:b/>
+          <w:bCs/>
+          <w:i/>
+          <w:iCs/>
+          <w:sz w:val="24"/>
+          <w:lang w:val="zxx" w:eastAsia="zxx" w:bidi="zxx"/>
+        </w:rPr>
+        <w:t xml:space="preserve">   ș</w:t>
+      </w:r>
+      <w:r>
+        <w:rPr>
+          <w:rFonts w:eastAsia="Times New Roman" w:cs="Times New Roman" w:ascii="Helvetica" w:hAnsi="Helvetica"/>
+          <w:b w:val="false"/>
+          <w:bCs w:val="false"/>
+          <w:i/>
+          <w:iCs/>
+          <w:outline w:val="false"/>
+          <w:color w:val="1C1C1C"/>
+          <w:spacing w:val="0"/>
+          <w:sz w:val="21"/>
+          <w:szCs w:val="21"/>
+          <w:lang w:val="zxx" w:eastAsia="zxx" w:bidi="zxx"/>
+        </w:rPr>
+        <w:t>→</w:t>
+      </w:r>
+      <w:r>
+        <w:rPr>
+          <w:rFonts w:eastAsia="Times New Roman" w:cs="Times New Roman" w:ascii="Times New Roman" w:hAnsi="Times New Roman"/>
+          <w:b/>
+          <w:bCs/>
+          <w:i/>
+          <w:iCs/>
+          <w:sz w:val="24"/>
+          <w:lang w:val="zxx" w:eastAsia="zxx" w:bidi="zxx"/>
+        </w:rPr>
+        <w:t>ш</w:t>
+      </w:r>
+      <w:r>
+        <w:rPr>
+          <w:rFonts w:eastAsia="Times New Roman" w:cs="Times New Roman" w:ascii="Times New Roman" w:hAnsi="Times New Roman"/>
+          <w:b w:val="false"/>
+          <w:bCs w:val="false"/>
+          <w:i/>
+          <w:iCs/>
+          <w:sz w:val="24"/>
+          <w:lang w:val="zxx" w:eastAsia="zxx" w:bidi="zxx"/>
+        </w:rPr>
+        <w:t>,</w:t>
+      </w:r>
+      <w:r>
+        <w:rPr>
+          <w:rFonts w:eastAsia="Times New Roman" w:cs="Times New Roman" w:ascii="Times New Roman" w:hAnsi="Times New Roman"/>
+          <w:b/>
+          <w:bCs/>
+          <w:i/>
+          <w:iCs/>
+          <w:sz w:val="24"/>
+          <w:lang w:val="zxx" w:eastAsia="zxx" w:bidi="zxx"/>
+        </w:rPr>
+        <w:t xml:space="preserve">  t</w:t>
+      </w:r>
+      <w:r>
+        <w:rPr>
+          <w:rFonts w:eastAsia="Times New Roman" w:cs="Times New Roman" w:ascii="Helvetica" w:hAnsi="Helvetica"/>
+          <w:b w:val="false"/>
+          <w:bCs w:val="false"/>
+          <w:i/>
+          <w:iCs/>
+          <w:outline w:val="false"/>
+          <w:color w:val="1C1C1C"/>
+          <w:spacing w:val="0"/>
+          <w:sz w:val="21"/>
+          <w:szCs w:val="21"/>
+          <w:lang w:val="zxx" w:eastAsia="zxx" w:bidi="zxx"/>
+        </w:rPr>
+        <w:t>→</w:t>
+      </w:r>
+      <w:r>
+        <w:rPr>
+          <w:rFonts w:eastAsia="Times New Roman" w:cs="Times New Roman" w:ascii="Times New Roman" w:hAnsi="Times New Roman"/>
+          <w:b/>
+          <w:bCs/>
+          <w:i/>
+          <w:iCs/>
+          <w:sz w:val="24"/>
+          <w:lang w:val="zxx" w:eastAsia="zxx" w:bidi="zxx"/>
+        </w:rPr>
+        <w:t>т</w:t>
+      </w:r>
+      <w:r>
+        <w:rPr>
+          <w:rFonts w:eastAsia="Times New Roman" w:cs="Times New Roman" w:ascii="Times New Roman" w:hAnsi="Times New Roman"/>
+          <w:b w:val="false"/>
+          <w:bCs w:val="false"/>
+          <w:i/>
+          <w:iCs/>
+          <w:sz w:val="24"/>
+          <w:lang w:val="zxx" w:eastAsia="zxx" w:bidi="zxx"/>
+        </w:rPr>
+        <w:t>,</w:t>
+      </w:r>
+      <w:r>
+        <w:rPr>
+          <w:rFonts w:eastAsia="Times New Roman" w:cs="Times New Roman" w:ascii="Times New Roman" w:hAnsi="Times New Roman"/>
+          <w:b/>
+          <w:bCs/>
+          <w:i/>
+          <w:iCs/>
+          <w:sz w:val="24"/>
+          <w:lang w:val="zxx" w:eastAsia="zxx" w:bidi="zxx"/>
+        </w:rPr>
+        <w:t xml:space="preserve">  ț</w:t>
+      </w:r>
+      <w:r>
+        <w:rPr>
+          <w:rFonts w:eastAsia="Times New Roman" w:cs="Times New Roman" w:ascii="Helvetica" w:hAnsi="Helvetica"/>
+          <w:b w:val="false"/>
+          <w:bCs w:val="false"/>
+          <w:i/>
+          <w:iCs/>
+          <w:outline w:val="false"/>
+          <w:color w:val="1C1C1C"/>
+          <w:spacing w:val="0"/>
+          <w:sz w:val="21"/>
+          <w:szCs w:val="21"/>
+          <w:lang w:val="zxx" w:eastAsia="zxx" w:bidi="zxx"/>
+        </w:rPr>
+        <w:t>→</w:t>
+      </w:r>
+      <w:r>
+        <w:rPr>
+          <w:rFonts w:eastAsia="Times New Roman" w:cs="Times New Roman" w:ascii="Times New Roman" w:hAnsi="Times New Roman"/>
+          <w:b/>
+          <w:bCs/>
+          <w:i/>
+          <w:iCs/>
+          <w:sz w:val="24"/>
+          <w:lang w:val="zxx" w:eastAsia="zxx" w:bidi="zxx"/>
+        </w:rPr>
+        <w:t>ц</w:t>
+      </w:r>
+      <w:r>
+        <w:rPr>
+          <w:rFonts w:eastAsia="Times New Roman" w:cs="Times New Roman" w:ascii="Times New Roman" w:hAnsi="Times New Roman"/>
+          <w:b w:val="false"/>
+          <w:bCs w:val="false"/>
+          <w:i/>
+          <w:iCs/>
+          <w:sz w:val="24"/>
+          <w:lang w:val="zxx" w:eastAsia="zxx" w:bidi="zxx"/>
+        </w:rPr>
+        <w:t>,</w:t>
+      </w:r>
+      <w:r>
+        <w:rPr>
+          <w:rFonts w:eastAsia="Times New Roman" w:cs="Times New Roman" w:ascii="Times New Roman" w:hAnsi="Times New Roman"/>
+          <w:b/>
+          <w:bCs/>
+          <w:i/>
+          <w:iCs/>
+          <w:sz w:val="24"/>
+          <w:lang w:val="zxx" w:eastAsia="zxx" w:bidi="zxx"/>
+        </w:rPr>
+        <w:t xml:space="preserve">  v</w:t>
+      </w:r>
+      <w:r>
+        <w:rPr>
+          <w:rFonts w:eastAsia="Times New Roman" w:cs="Times New Roman" w:ascii="Helvetica" w:hAnsi="Helvetica"/>
+          <w:b w:val="false"/>
+          <w:bCs w:val="false"/>
+          <w:i/>
+          <w:iCs/>
+          <w:outline w:val="false"/>
+          <w:color w:val="1C1C1C"/>
+          <w:spacing w:val="0"/>
+          <w:sz w:val="21"/>
+          <w:szCs w:val="21"/>
+          <w:lang w:val="zxx" w:eastAsia="zxx" w:bidi="zxx"/>
+        </w:rPr>
+        <w:t>→</w:t>
+      </w:r>
+      <w:r>
+        <w:rPr>
+          <w:rFonts w:eastAsia="Times New Roman" w:cs="Times New Roman" w:ascii="Times New Roman" w:hAnsi="Times New Roman"/>
+          <w:b/>
+          <w:bCs/>
+          <w:i/>
+          <w:iCs/>
+          <w:sz w:val="24"/>
+          <w:lang w:val="zxx" w:eastAsia="zxx" w:bidi="zxx"/>
+        </w:rPr>
+        <w:t>в</w:t>
+      </w:r>
+      <w:r>
+        <w:rPr>
+          <w:rFonts w:eastAsia="Times New Roman" w:cs="Times New Roman" w:ascii="Times New Roman" w:hAnsi="Times New Roman"/>
+          <w:b w:val="false"/>
+          <w:bCs w:val="false"/>
+          <w:i/>
+          <w:iCs/>
+          <w:sz w:val="24"/>
+          <w:lang w:val="zxx" w:eastAsia="zxx" w:bidi="zxx"/>
+        </w:rPr>
+        <w:t>,</w:t>
+      </w:r>
+      <w:r>
+        <w:rPr>
+          <w:rFonts w:eastAsia="Times New Roman" w:cs="Times New Roman" w:ascii="Times New Roman" w:hAnsi="Times New Roman"/>
+          <w:b/>
+          <w:bCs/>
+          <w:i/>
+          <w:iCs/>
+          <w:sz w:val="24"/>
+          <w:lang w:val="zxx" w:eastAsia="zxx" w:bidi="zxx"/>
+        </w:rPr>
+        <w:t xml:space="preserve">  z</w:t>
+      </w:r>
+      <w:r>
+        <w:rPr>
+          <w:rFonts w:eastAsia="Times New Roman" w:cs="Times New Roman" w:ascii="Helvetica" w:hAnsi="Helvetica"/>
+          <w:b w:val="false"/>
+          <w:bCs w:val="false"/>
+          <w:i/>
+          <w:iCs/>
+          <w:outline w:val="false"/>
+          <w:color w:val="1C1C1C"/>
+          <w:spacing w:val="0"/>
+          <w:sz w:val="21"/>
+          <w:szCs w:val="21"/>
+          <w:lang w:val="zxx" w:eastAsia="zxx" w:bidi="zxx"/>
+        </w:rPr>
+        <w:t>→</w:t>
+      </w:r>
+      <w:r>
+        <w:rPr>
+          <w:rFonts w:eastAsia="Times New Roman" w:cs="Times New Roman" w:ascii="Times New Roman" w:hAnsi="Times New Roman"/>
+          <w:b/>
+          <w:bCs/>
+          <w:i/>
+          <w:iCs/>
+          <w:sz w:val="24"/>
+          <w:lang w:val="zxx" w:eastAsia="zxx" w:bidi="zxx"/>
+        </w:rPr>
+        <w:t>з</w:t>
+      </w:r>
+      <w:r>
+        <w:rPr>
+          <w:rFonts w:eastAsia="Times New Roman" w:cs="Times New Roman" w:ascii="Times New Roman" w:hAnsi="Times New Roman"/>
+          <w:b w:val="false"/>
+          <w:bCs w:val="false"/>
+          <w:i/>
+          <w:iCs/>
+          <w:sz w:val="24"/>
+          <w:lang w:val="zxx" w:eastAsia="zxx" w:bidi="zxx"/>
+        </w:rPr>
+        <w:t xml:space="preserve"> (</w:t>
+      </w:r>
+      <w:r>
+        <w:rPr>
+          <w:rFonts w:eastAsia="Times New Roman" w:cs="Times New Roman" w:ascii="Times New Roman" w:hAnsi="Times New Roman"/>
+          <w:b/>
+          <w:bCs/>
+          <w:i/>
+          <w:iCs/>
+          <w:sz w:val="24"/>
+          <w:lang w:val="zxx" w:eastAsia="zxx" w:bidi="zxx"/>
+        </w:rPr>
+        <w:t>bardă - бардэ</w:t>
+      </w:r>
+      <w:r>
+        <w:rPr>
+          <w:rFonts w:eastAsia="Times New Roman" w:cs="Times New Roman" w:ascii="Times New Roman" w:hAnsi="Times New Roman"/>
+          <w:b w:val="false"/>
+          <w:bCs w:val="false"/>
+          <w:i/>
+          <w:iCs/>
+          <w:sz w:val="24"/>
+          <w:lang w:val="zxx" w:eastAsia="zxx" w:bidi="zxx"/>
+        </w:rPr>
+        <w:t xml:space="preserve">, </w:t>
+      </w:r>
+      <w:r>
+        <w:rPr>
+          <w:rFonts w:eastAsia="Times New Roman" w:cs="Times New Roman" w:ascii="Times New Roman" w:hAnsi="Times New Roman"/>
+          <w:b/>
+          <w:bCs/>
+          <w:i/>
+          <w:iCs/>
+          <w:sz w:val="24"/>
+          <w:lang w:val="zxx" w:eastAsia="zxx" w:bidi="zxx"/>
+        </w:rPr>
+        <w:t>zarvă - зарвэ</w:t>
+      </w:r>
+      <w:r>
+        <w:rPr>
+          <w:rFonts w:eastAsia="Times New Roman" w:cs="Times New Roman" w:ascii="Times New Roman" w:hAnsi="Times New Roman"/>
+          <w:b w:val="false"/>
+          <w:bCs w:val="false"/>
+          <w:i/>
+          <w:iCs/>
+          <w:sz w:val="24"/>
+          <w:lang w:val="zxx" w:eastAsia="zxx" w:bidi="zxx"/>
+        </w:rPr>
+        <w:t>,</w:t>
+      </w:r>
+      <w:r>
+        <w:rPr>
+          <w:rFonts w:eastAsia="Times New Roman" w:cs="Times New Roman" w:ascii="Times New Roman" w:hAnsi="Times New Roman"/>
+          <w:b/>
+          <w:bCs/>
+          <w:i/>
+          <w:iCs/>
+          <w:sz w:val="24"/>
+          <w:lang w:val="zxx" w:eastAsia="zxx" w:bidi="zxx"/>
+        </w:rPr>
+        <w:t xml:space="preserve"> măr - мэр</w:t>
+      </w:r>
+      <w:r>
+        <w:rPr>
+          <w:rFonts w:eastAsia="Times New Roman" w:cs="Times New Roman" w:ascii="Times New Roman" w:hAnsi="Times New Roman"/>
+          <w:b w:val="false"/>
+          <w:bCs w:val="false"/>
+          <w:i/>
+          <w:iCs/>
+          <w:sz w:val="24"/>
+          <w:lang w:val="zxx" w:eastAsia="zxx" w:bidi="zxx"/>
+        </w:rPr>
+        <w:t>).</w:t>
+      </w:r>
+    </w:p>
+    <w:p>
+      <w:pPr>
+        <w:pStyle w:val="Normal"/>
+        <w:numPr>
+          <w:ilvl w:val="0"/>
+          <w:numId w:val="6"/>
+        </w:numPr>
+        <w:tabs>
+          <w:tab w:val="left" w:pos="1275" w:leader="none"/>
+        </w:tabs>
+        <w:rPr/>
+      </w:pPr>
+      <w:r>
+        <w:rPr>
+          <w:rFonts w:eastAsia="Times New Roman" w:cs="Times New Roman" w:ascii="Times New Roman" w:hAnsi="Times New Roman"/>
+          <w:b w:val="false"/>
+          <w:bCs w:val="false"/>
+          <w:i w:val="false"/>
+          <w:iCs w:val="false"/>
+          <w:sz w:val="24"/>
+          <w:lang w:val="zxx" w:eastAsia="zxx" w:bidi="zxx"/>
+        </w:rPr>
+        <w:t>R</w:t>
+      </w:r>
+      <w:r>
+        <w:rPr>
+          <w:rFonts w:eastAsia="Times New Roman" w:cs="Times New Roman" w:ascii="Times New Roman" w:hAnsi="Times New Roman"/>
+          <w:b w:val="false"/>
+          <w:bCs w:val="false"/>
+          <w:i w:val="false"/>
+          <w:iCs w:val="false"/>
+          <w:sz w:val="24"/>
+          <w:lang w:val="zxx" w:eastAsia="zxx" w:bidi="zxx"/>
+        </w:rPr>
+        <w:t xml:space="preserve">eguli de transcriere pentru literele </w:t>
+      </w:r>
+      <w:r>
+        <w:rPr>
+          <w:rFonts w:eastAsia="Times New Roman" w:cs="Times New Roman" w:ascii="Times New Roman" w:hAnsi="Times New Roman"/>
+          <w:b/>
+          <w:bCs/>
+          <w:i/>
+          <w:iCs/>
+          <w:sz w:val="24"/>
+          <w:lang w:val="zxx" w:eastAsia="zxx" w:bidi="zxx"/>
+        </w:rPr>
+        <w:t>î</w:t>
+      </w:r>
+      <w:r>
+        <w:rPr>
+          <w:rFonts w:eastAsia="Times New Roman" w:cs="Times New Roman" w:ascii="Times New Roman" w:hAnsi="Times New Roman"/>
+          <w:b w:val="false"/>
+          <w:bCs w:val="false"/>
+          <w:i w:val="false"/>
+          <w:iCs w:val="false"/>
+          <w:sz w:val="24"/>
+          <w:lang w:val="zxx" w:eastAsia="zxx" w:bidi="zxx"/>
+        </w:rPr>
+        <w:t xml:space="preserve"> și </w:t>
+      </w:r>
+      <w:r>
+        <w:rPr>
+          <w:rFonts w:eastAsia="Times New Roman" w:cs="Times New Roman" w:ascii="Times New Roman" w:hAnsi="Times New Roman"/>
+          <w:b/>
+          <w:bCs/>
+          <w:i/>
+          <w:iCs/>
+          <w:sz w:val="24"/>
+          <w:lang w:val="zxx" w:eastAsia="zxx" w:bidi="zxx"/>
+        </w:rPr>
+        <w:t>â</w:t>
+      </w:r>
+      <w:r>
+        <w:rPr>
+          <w:rFonts w:eastAsia="Times New Roman" w:cs="Times New Roman" w:ascii="Times New Roman" w:hAnsi="Times New Roman"/>
+          <w:b w:val="false"/>
+          <w:bCs w:val="false"/>
+          <w:i w:val="false"/>
+          <w:iCs w:val="false"/>
+          <w:sz w:val="24"/>
+          <w:lang w:val="zxx" w:eastAsia="zxx" w:bidi="zxx"/>
+        </w:rPr>
+        <w:t xml:space="preserve">. Îmbinările </w:t>
+      </w:r>
+      <w:r>
+        <w:rPr>
+          <w:rFonts w:eastAsia="Times New Roman" w:cs="Times New Roman" w:ascii="Times New Roman" w:hAnsi="Times New Roman"/>
+          <w:b/>
+          <w:bCs/>
+          <w:i/>
+          <w:iCs/>
+          <w:sz w:val="24"/>
+          <w:lang w:val="zxx" w:eastAsia="zxx" w:bidi="zxx"/>
+        </w:rPr>
+        <w:t>âi</w:t>
+      </w:r>
+      <w:r>
+        <w:rPr>
+          <w:rFonts w:eastAsia="Times New Roman" w:cs="Times New Roman" w:ascii="Times New Roman" w:hAnsi="Times New Roman"/>
+          <w:b w:val="false"/>
+          <w:bCs w:val="false"/>
+          <w:i w:val="false"/>
+          <w:iCs w:val="false"/>
+          <w:sz w:val="24"/>
+          <w:lang w:val="zxx" w:eastAsia="zxx" w:bidi="zxx"/>
+        </w:rPr>
+        <w:t xml:space="preserve"> sau </w:t>
+      </w:r>
+      <w:r>
+        <w:rPr>
+          <w:rFonts w:eastAsia="Times New Roman" w:cs="Times New Roman" w:ascii="Times New Roman" w:hAnsi="Times New Roman"/>
+          <w:b/>
+          <w:bCs/>
+          <w:i/>
+          <w:iCs/>
+          <w:sz w:val="24"/>
+          <w:lang w:val="zxx" w:eastAsia="zxx" w:bidi="zxx"/>
+        </w:rPr>
+        <w:t>îi</w:t>
+      </w:r>
+      <w:r>
+        <w:rPr>
+          <w:rFonts w:eastAsia="Times New Roman" w:cs="Times New Roman" w:ascii="Times New Roman" w:hAnsi="Times New Roman"/>
+          <w:b w:val="false"/>
+          <w:bCs w:val="false"/>
+          <w:i w:val="false"/>
+          <w:iCs w:val="false"/>
+          <w:sz w:val="24"/>
+          <w:lang w:val="zxx" w:eastAsia="zxx" w:bidi="zxx"/>
+        </w:rPr>
+        <w:t xml:space="preserve"> sw vor transcrie în </w:t>
+      </w:r>
+      <w:r>
+        <w:rPr>
+          <w:rFonts w:eastAsia="Times New Roman" w:cs="Times New Roman" w:ascii="Times New Roman" w:hAnsi="Times New Roman"/>
+          <w:b/>
+          <w:bCs/>
+          <w:i/>
+          <w:iCs/>
+          <w:sz w:val="24"/>
+          <w:lang w:val="zxx" w:eastAsia="zxx" w:bidi="zxx"/>
+        </w:rPr>
+        <w:t>ы</w:t>
+      </w:r>
+      <w:r>
+        <w:rPr>
+          <w:rFonts w:eastAsia="Times New Roman" w:cs="Times New Roman" w:ascii="Times New Roman" w:hAnsi="Times New Roman"/>
+          <w:b w:val="false"/>
+          <w:bCs w:val="false"/>
+          <w:i w:val="false"/>
+          <w:iCs w:val="false"/>
+          <w:sz w:val="24"/>
+          <w:lang w:val="zxx" w:eastAsia="zxx" w:bidi="zxx"/>
+        </w:rPr>
+        <w:t xml:space="preserve"> pentru cuvintele </w:t>
+      </w:r>
+      <w:r>
+        <w:rPr>
+          <w:rFonts w:eastAsia="Times New Roman" w:cs="Times New Roman" w:ascii="Times New Roman" w:hAnsi="Times New Roman"/>
+          <w:b/>
+          <w:bCs/>
+          <w:i/>
+          <w:iCs/>
+          <w:sz w:val="24"/>
+          <w:lang w:val="zxx" w:eastAsia="zxx" w:bidi="zxx"/>
+        </w:rPr>
+        <w:t>mâine, pâine, câine</w:t>
+      </w:r>
+      <w:r>
+        <w:rPr>
+          <w:rFonts w:eastAsia="Times New Roman" w:cs="Times New Roman" w:ascii="Times New Roman" w:hAnsi="Times New Roman"/>
+          <w:b w:val="false"/>
+          <w:bCs w:val="false"/>
+          <w:i w:val="false"/>
+          <w:iCs w:val="false"/>
+          <w:sz w:val="24"/>
+          <w:lang w:val="zxx" w:eastAsia="zxx" w:bidi="zxx"/>
+        </w:rPr>
+        <w:t xml:space="preserve"> și derivatele lor </w:t>
+      </w:r>
+      <w:r>
+        <w:rPr>
+          <w:rFonts w:eastAsia="Times New Roman" w:cs="Times New Roman" w:ascii="Times New Roman" w:hAnsi="Times New Roman"/>
+          <w:b w:val="false"/>
+          <w:bCs w:val="false"/>
+          <w:i w:val="false"/>
+          <w:iCs w:val="false"/>
+          <w:sz w:val="24"/>
+          <w:lang w:val="zxx" w:eastAsia="zxx" w:bidi="zxx"/>
+        </w:rPr>
+        <w:t>(</w:t>
+      </w:r>
+      <w:r>
+        <w:rPr>
+          <w:rFonts w:eastAsia="Times New Roman" w:cs="Times New Roman" w:ascii="Times New Roman" w:hAnsi="Times New Roman"/>
+          <w:b/>
+          <w:bCs/>
+          <w:i/>
+          <w:iCs/>
+          <w:sz w:val="24"/>
+          <w:lang w:val="zxx" w:eastAsia="zxx" w:bidi="zxx"/>
+        </w:rPr>
+        <w:t>mâine - мыне, pâine - пыне, câine - кыне, mîine - мыне, pîine - пыне, cîine - кыне</w:t>
+      </w:r>
+      <w:r>
+        <w:rPr>
+          <w:rFonts w:eastAsia="Times New Roman" w:cs="Times New Roman" w:ascii="Times New Roman" w:hAnsi="Times New Roman"/>
+          <w:b w:val="false"/>
+          <w:bCs w:val="false"/>
+          <w:i w:val="false"/>
+          <w:iCs w:val="false"/>
+          <w:sz w:val="24"/>
+          <w:lang w:val="zxx" w:eastAsia="zxx" w:bidi="zxx"/>
+        </w:rPr>
+        <w:t xml:space="preserve">). În alte situații se va aplica regula „literă </w:t>
+      </w:r>
+      <w:r>
+        <w:rPr>
+          <w:rFonts w:eastAsia="Times New Roman" w:cs="Times New Roman" w:ascii="Helvetica" w:hAnsi="Helvetica"/>
+          <w:b w:val="false"/>
+          <w:bCs w:val="false"/>
+          <w:i w:val="false"/>
+          <w:iCs w:val="false"/>
+          <w:outline w:val="false"/>
+          <w:color w:val="1C1C1C"/>
+          <w:spacing w:val="0"/>
+          <w:sz w:val="20"/>
+          <w:szCs w:val="20"/>
+          <w:lang w:val="zxx" w:eastAsia="zxx" w:bidi="zxx"/>
+        </w:rPr>
+        <w:t>→</w:t>
+      </w:r>
+      <w:r>
+        <w:rPr>
+          <w:rFonts w:eastAsia="Times New Roman" w:cs="Times New Roman" w:ascii="Times New Roman" w:hAnsi="Times New Roman"/>
+          <w:b w:val="false"/>
+          <w:bCs w:val="false"/>
+          <w:i w:val="false"/>
+          <w:iCs w:val="false"/>
+          <w:sz w:val="24"/>
+          <w:lang w:val="zxx" w:eastAsia="zxx" w:bidi="zxx"/>
+        </w:rPr>
+        <w:t xml:space="preserve"> literă”</w:t>
+      </w:r>
+      <w:r>
+        <w:rPr>
+          <w:rFonts w:eastAsia="Times New Roman" w:cs="Times New Roman" w:ascii="Times New Roman" w:hAnsi="Times New Roman"/>
+          <w:b w:val="false"/>
+          <w:bCs w:val="false"/>
+          <w:i w:val="false"/>
+          <w:iCs w:val="false"/>
+          <w:sz w:val="24"/>
+          <w:lang w:val="zxx" w:eastAsia="zxx" w:bidi="zxx"/>
+        </w:rPr>
+        <w:t xml:space="preserve">: </w:t>
+      </w:r>
+      <w:r>
+        <w:rPr>
+          <w:rFonts w:eastAsia="Times New Roman" w:cs="Times New Roman" w:ascii="Times New Roman" w:hAnsi="Times New Roman"/>
+          <w:b/>
+          <w:bCs/>
+          <w:i/>
+          <w:iCs/>
+          <w:sz w:val="24"/>
+          <w:lang w:val="zxx" w:eastAsia="zxx" w:bidi="zxx"/>
+        </w:rPr>
+        <w:t>â</w:t>
+      </w:r>
+      <w:r>
+        <w:rPr>
+          <w:rFonts w:eastAsia="Times New Roman" w:cs="Times New Roman" w:ascii="Helvetica" w:hAnsi="Helvetica"/>
+          <w:b w:val="false"/>
+          <w:bCs w:val="false"/>
+          <w:i/>
+          <w:iCs/>
+          <w:outline w:val="false"/>
+          <w:color w:val="1C1C1C"/>
+          <w:spacing w:val="0"/>
+          <w:sz w:val="21"/>
+          <w:szCs w:val="21"/>
+          <w:lang w:val="zxx" w:eastAsia="zxx" w:bidi="zxx"/>
+        </w:rPr>
+        <w:t>→</w:t>
+      </w:r>
+      <w:r>
+        <w:rPr>
+          <w:rFonts w:eastAsia="Times New Roman" w:cs="Times New Roman" w:ascii="Times New Roman" w:hAnsi="Times New Roman"/>
+          <w:b/>
+          <w:bCs/>
+          <w:i/>
+          <w:iCs/>
+          <w:sz w:val="24"/>
+          <w:lang w:val="zxx" w:eastAsia="zxx" w:bidi="zxx"/>
+        </w:rPr>
+        <w:t>ы, î</w:t>
+      </w:r>
+      <w:r>
+        <w:rPr>
+          <w:rFonts w:eastAsia="Times New Roman" w:cs="Times New Roman" w:ascii="Helvetica" w:hAnsi="Helvetica"/>
+          <w:b w:val="false"/>
+          <w:bCs w:val="false"/>
+          <w:i/>
+          <w:iCs/>
+          <w:outline w:val="false"/>
+          <w:color w:val="1C1C1C"/>
+          <w:spacing w:val="0"/>
+          <w:sz w:val="21"/>
+          <w:szCs w:val="21"/>
+          <w:lang w:val="zxx" w:eastAsia="zxx" w:bidi="zxx"/>
+        </w:rPr>
+        <w:t>→</w:t>
+      </w:r>
+      <w:r>
+        <w:rPr>
+          <w:rFonts w:eastAsia="Times New Roman" w:cs="Times New Roman" w:ascii="Times New Roman" w:hAnsi="Times New Roman"/>
+          <w:b/>
+          <w:bCs/>
+          <w:i/>
+          <w:iCs/>
+          <w:sz w:val="24"/>
+          <w:lang w:val="zxx" w:eastAsia="zxx" w:bidi="zxx"/>
+        </w:rPr>
+        <w:t xml:space="preserve">ы </w:t>
+      </w:r>
+      <w:r>
+        <w:rPr>
+          <w:rFonts w:eastAsia="Times New Roman" w:cs="Times New Roman" w:ascii="Times New Roman" w:hAnsi="Times New Roman"/>
+          <w:b w:val="false"/>
+          <w:bCs w:val="false"/>
+          <w:i w:val="false"/>
+          <w:iCs w:val="false"/>
+          <w:sz w:val="24"/>
+          <w:lang w:val="zxx" w:eastAsia="zxx" w:bidi="zxx"/>
+        </w:rPr>
+        <w:t>(</w:t>
+      </w:r>
+      <w:r>
+        <w:rPr>
+          <w:rFonts w:eastAsia="Times New Roman" w:cs="Times New Roman" w:ascii="Times New Roman" w:hAnsi="Times New Roman"/>
+          <w:b/>
+          <w:bCs/>
+          <w:i/>
+          <w:iCs/>
+          <w:sz w:val="24"/>
+          <w:lang w:val="zxx" w:eastAsia="zxx" w:bidi="zxx"/>
+        </w:rPr>
+        <w:t xml:space="preserve">român </w:t>
+      </w:r>
+      <w:r>
+        <w:rPr>
+          <w:rFonts w:eastAsia="Times New Roman" w:cs="Times New Roman" w:ascii="Helvetica" w:hAnsi="Helvetica"/>
+          <w:b w:val="false"/>
+          <w:bCs w:val="false"/>
+          <w:i/>
+          <w:iCs/>
+          <w:outline w:val="false"/>
+          <w:color w:val="1C1C1C"/>
+          <w:spacing w:val="0"/>
+          <w:sz w:val="21"/>
+          <w:szCs w:val="21"/>
+          <w:lang w:val="zxx" w:eastAsia="zxx" w:bidi="zxx"/>
+        </w:rPr>
+        <w:t>→</w:t>
+      </w:r>
+      <w:r>
+        <w:rPr>
+          <w:rFonts w:eastAsia="Times New Roman" w:cs="Times New Roman" w:ascii="Times New Roman" w:hAnsi="Times New Roman"/>
+          <w:b/>
+          <w:bCs/>
+          <w:i/>
+          <w:iCs/>
+          <w:sz w:val="24"/>
+          <w:lang w:val="zxx" w:eastAsia="zxx" w:bidi="zxx"/>
+        </w:rPr>
+        <w:t xml:space="preserve"> ромын, întâi </w:t>
+      </w:r>
+      <w:r>
+        <w:rPr>
+          <w:rFonts w:eastAsia="Times New Roman" w:cs="Times New Roman" w:ascii="Helvetica" w:hAnsi="Helvetica"/>
+          <w:b w:val="false"/>
+          <w:bCs w:val="false"/>
+          <w:i/>
+          <w:iCs/>
+          <w:outline w:val="false"/>
+          <w:color w:val="1C1C1C"/>
+          <w:spacing w:val="0"/>
+          <w:sz w:val="21"/>
+          <w:szCs w:val="21"/>
+          <w:lang w:val="zxx" w:eastAsia="zxx" w:bidi="zxx"/>
+        </w:rPr>
+        <w:t>→</w:t>
+      </w:r>
+      <w:r>
+        <w:rPr>
+          <w:rFonts w:eastAsia="Times New Roman" w:cs="Times New Roman" w:ascii="Times New Roman" w:hAnsi="Times New Roman"/>
+          <w:b/>
+          <w:bCs/>
+          <w:i/>
+          <w:iCs/>
+          <w:outline w:val="false"/>
+          <w:color w:val="1C1C1C"/>
+          <w:spacing w:val="0"/>
+          <w:sz w:val="24"/>
+          <w:szCs w:val="21"/>
+          <w:lang w:val="zxx" w:eastAsia="zxx" w:bidi="zxx"/>
+        </w:rPr>
+        <w:t xml:space="preserve"> ынтый</w:t>
+      </w:r>
+      <w:r>
+        <w:rPr>
+          <w:rFonts w:eastAsia="Times New Roman" w:cs="Times New Roman" w:ascii="Times New Roman" w:hAnsi="Times New Roman"/>
+          <w:b w:val="false"/>
+          <w:bCs w:val="false"/>
+          <w:i w:val="false"/>
+          <w:iCs w:val="false"/>
+          <w:sz w:val="24"/>
+          <w:lang w:val="zxx" w:eastAsia="zxx" w:bidi="zxx"/>
+        </w:rPr>
+        <w:t>).</w:t>
+      </w:r>
+    </w:p>
+    <w:p>
+      <w:pPr>
+        <w:pStyle w:val="Normal"/>
+        <w:tabs>
+          <w:tab w:val="left" w:pos="1275" w:leader="none"/>
+        </w:tabs>
+        <w:rPr>
+          <w:rFonts w:ascii="Times New Roman" w:hAnsi="Times New Roman" w:eastAsia="Times New Roman" w:cs="Times New Roman"/>
+          <w:b w:val="false"/>
+          <w:b w:val="false"/>
+          <w:bCs w:val="false"/>
+          <w:i w:val="false"/>
+          <w:i w:val="false"/>
+          <w:iCs w:val="false"/>
+          <w:sz w:val="24"/>
+          <w:lang w:val="zxx" w:eastAsia="zxx" w:bidi="zxx"/>
+        </w:rPr>
+      </w:pPr>
+      <w:r>
+        <w:rPr/>
       </w:r>
     </w:p>
     <w:sectPr>
@@ -4589,6 +6151,152 @@
   <w:abstractNum w:abstractNumId="6">
     <w:lvl w:ilvl="0">
       <w:start w:val="1"/>
+      <w:numFmt w:val="bullet"/>
+      <w:lvlText w:val=""/>
+      <w:lvlJc w:val="left"/>
+      <w:pPr>
+        <w:tabs>
+          <w:tab w:val="num" w:pos="720"/>
+        </w:tabs>
+        <w:ind w:left="720" w:hanging="360"/>
+      </w:pPr>
+      <w:rPr>
+        <w:rFonts w:ascii="Symbol" w:hAnsi="Symbol" w:cs="Symbol" w:hint="default"/>
+        <w:rFonts w:cs="OpenSymbol"/>
+      </w:rPr>
+    </w:lvl>
+    <w:lvl w:ilvl="1">
+      <w:start w:val="1"/>
+      <w:numFmt w:val="bullet"/>
+      <w:lvlText w:val="◦"/>
+      <w:lvlJc w:val="left"/>
+      <w:pPr>
+        <w:tabs>
+          <w:tab w:val="num" w:pos="1080"/>
+        </w:tabs>
+        <w:ind w:left="1080" w:hanging="360"/>
+      </w:pPr>
+      <w:rPr>
+        <w:rFonts w:ascii="OpenSymbol" w:hAnsi="OpenSymbol" w:cs="OpenSymbol" w:hint="default"/>
+        <w:rFonts w:cs="OpenSymbol"/>
+      </w:rPr>
+    </w:lvl>
+    <w:lvl w:ilvl="2">
+      <w:start w:val="1"/>
+      <w:numFmt w:val="bullet"/>
+      <w:lvlText w:val="▪"/>
+      <w:lvlJc w:val="left"/>
+      <w:pPr>
+        <w:tabs>
+          <w:tab w:val="num" w:pos="1440"/>
+        </w:tabs>
+        <w:ind w:left="1440" w:hanging="360"/>
+      </w:pPr>
+      <w:rPr>
+        <w:rFonts w:ascii="OpenSymbol" w:hAnsi="OpenSymbol" w:cs="OpenSymbol" w:hint="default"/>
+        <w:rFonts w:cs="OpenSymbol"/>
+      </w:rPr>
+    </w:lvl>
+    <w:lvl w:ilvl="3">
+      <w:start w:val="1"/>
+      <w:numFmt w:val="bullet"/>
+      <w:lvlText w:val=""/>
+      <w:lvlJc w:val="left"/>
+      <w:pPr>
+        <w:tabs>
+          <w:tab w:val="num" w:pos="1800"/>
+        </w:tabs>
+        <w:ind w:left="1800" w:hanging="360"/>
+      </w:pPr>
+      <w:rPr>
+        <w:rFonts w:ascii="Symbol" w:hAnsi="Symbol" w:cs="Symbol" w:hint="default"/>
+        <w:rFonts w:cs="OpenSymbol"/>
+      </w:rPr>
+    </w:lvl>
+    <w:lvl w:ilvl="4">
+      <w:start w:val="1"/>
+      <w:numFmt w:val="bullet"/>
+      <w:lvlText w:val="◦"/>
+      <w:lvlJc w:val="left"/>
+      <w:pPr>
+        <w:tabs>
+          <w:tab w:val="num" w:pos="2160"/>
+        </w:tabs>
+        <w:ind w:left="2160" w:hanging="360"/>
+      </w:pPr>
+      <w:rPr>
+        <w:rFonts w:ascii="OpenSymbol" w:hAnsi="OpenSymbol" w:cs="OpenSymbol" w:hint="default"/>
+        <w:rFonts w:cs="OpenSymbol"/>
+      </w:rPr>
+    </w:lvl>
+    <w:lvl w:ilvl="5">
+      <w:start w:val="1"/>
+      <w:numFmt w:val="bullet"/>
+      <w:lvlText w:val="▪"/>
+      <w:lvlJc w:val="left"/>
+      <w:pPr>
+        <w:tabs>
+          <w:tab w:val="num" w:pos="2520"/>
+        </w:tabs>
+        <w:ind w:left="2520" w:hanging="360"/>
+      </w:pPr>
+      <w:rPr>
+        <w:rFonts w:ascii="OpenSymbol" w:hAnsi="OpenSymbol" w:cs="OpenSymbol" w:hint="default"/>
+        <w:rFonts w:cs="OpenSymbol"/>
+      </w:rPr>
+    </w:lvl>
+    <w:lvl w:ilvl="6">
+      <w:start w:val="1"/>
+      <w:numFmt w:val="bullet"/>
+      <w:lvlText w:val=""/>
+      <w:lvlJc w:val="left"/>
+      <w:pPr>
+        <w:tabs>
+          <w:tab w:val="num" w:pos="2880"/>
+        </w:tabs>
+        <w:ind w:left="2880" w:hanging="360"/>
+      </w:pPr>
+      <w:rPr>
+        <w:rFonts w:ascii="Symbol" w:hAnsi="Symbol" w:cs="Symbol" w:hint="default"/>
+        <w:rFonts w:cs="OpenSymbol"/>
+      </w:rPr>
+    </w:lvl>
+    <w:lvl w:ilvl="7">
+      <w:start w:val="1"/>
+      <w:numFmt w:val="bullet"/>
+      <w:lvlText w:val="◦"/>
+      <w:lvlJc w:val="left"/>
+      <w:pPr>
+        <w:tabs>
+          <w:tab w:val="num" w:pos="3240"/>
+        </w:tabs>
+        <w:ind w:left="3240" w:hanging="360"/>
+      </w:pPr>
+      <w:rPr>
+        <w:rFonts w:ascii="OpenSymbol" w:hAnsi="OpenSymbol" w:cs="OpenSymbol" w:hint="default"/>
+        <w:rFonts w:cs="OpenSymbol"/>
+      </w:rPr>
+    </w:lvl>
+    <w:lvl w:ilvl="8">
+      <w:start w:val="1"/>
+      <w:numFmt w:val="bullet"/>
+      <w:lvlText w:val="▪"/>
+      <w:lvlJc w:val="left"/>
+      <w:pPr>
+        <w:tabs>
+          <w:tab w:val="num" w:pos="3600"/>
+        </w:tabs>
+        <w:ind w:left="3600" w:hanging="360"/>
+      </w:pPr>
+      <w:rPr>
+        <w:rFonts w:ascii="OpenSymbol" w:hAnsi="OpenSymbol" w:cs="OpenSymbol" w:hint="default"/>
+        <w:rFonts w:cs="OpenSymbol"/>
+      </w:rPr>
+    </w:lvl>
+  </w:abstractNum>
+  <w:abstractNum w:abstractNumId="7">
+    <w:lvl w:ilvl="0">
+      <w:start w:val="1"/>
       <w:numFmt w:val="none"/>
       <w:suff w:val="nothing"/>
       <w:lvlText w:val=""/>
@@ -4722,6 +6430,9 @@
   </w:num>
   <w:num w:numId="6">
     <w:abstractNumId w:val="6"/>
+  </w:num>
+  <w:num w:numId="7">
+    <w:abstractNumId w:val="7"/>
   </w:num>
 </w:numbering>
 </file>
@@ -5334,6 +7045,322 @@
       <w:rFonts w:cs="OpenSymbol"/>
     </w:rPr>
   </w:style>
+  <w:style w:type="character" w:styleId="ListLabel65">
+    <w:name w:val="ListLabel 65"/>
+    <w:qFormat/>
+    <w:rPr>
+      <w:rFonts w:cs="Symbol"/>
+    </w:rPr>
+  </w:style>
+  <w:style w:type="character" w:styleId="ListLabel66">
+    <w:name w:val="ListLabel 66"/>
+    <w:qFormat/>
+    <w:rPr>
+      <w:rFonts w:cs="Symbol"/>
+    </w:rPr>
+  </w:style>
+  <w:style w:type="character" w:styleId="ListLabel67">
+    <w:name w:val="ListLabel 67"/>
+    <w:qFormat/>
+    <w:rPr>
+      <w:rFonts w:cs="Symbol"/>
+    </w:rPr>
+  </w:style>
+  <w:style w:type="character" w:styleId="ListLabel68">
+    <w:name w:val="ListLabel 68"/>
+    <w:qFormat/>
+    <w:rPr>
+      <w:rFonts w:cs="Symbol"/>
+    </w:rPr>
+  </w:style>
+  <w:style w:type="character" w:styleId="ListLabel69">
+    <w:name w:val="ListLabel 69"/>
+    <w:qFormat/>
+    <w:rPr>
+      <w:rFonts w:cs="Symbol"/>
+    </w:rPr>
+  </w:style>
+  <w:style w:type="character" w:styleId="ListLabel70">
+    <w:name w:val="ListLabel 70"/>
+    <w:qFormat/>
+    <w:rPr>
+      <w:rFonts w:cs="Symbol"/>
+    </w:rPr>
+  </w:style>
+  <w:style w:type="character" w:styleId="ListLabel71">
+    <w:name w:val="ListLabel 71"/>
+    <w:qFormat/>
+    <w:rPr>
+      <w:rFonts w:cs="Symbol"/>
+    </w:rPr>
+  </w:style>
+  <w:style w:type="character" w:styleId="ListLabel72">
+    <w:name w:val="ListLabel 72"/>
+    <w:qFormat/>
+    <w:rPr>
+      <w:rFonts w:cs="Symbol"/>
+    </w:rPr>
+  </w:style>
+  <w:style w:type="character" w:styleId="ListLabel73">
+    <w:name w:val="ListLabel 73"/>
+    <w:qFormat/>
+    <w:rPr>
+      <w:rFonts w:cs="Symbol"/>
+    </w:rPr>
+  </w:style>
+  <w:style w:type="character" w:styleId="ListLabel74">
+    <w:name w:val="ListLabel 74"/>
+    <w:qFormat/>
+    <w:rPr>
+      <w:rFonts w:ascii="Times New Roman" w:hAnsi="Times New Roman" w:cs="OpenSymbol"/>
+      <w:sz w:val="24"/>
+    </w:rPr>
+  </w:style>
+  <w:style w:type="character" w:styleId="ListLabel75">
+    <w:name w:val="ListLabel 75"/>
+    <w:qFormat/>
+    <w:rPr>
+      <w:rFonts w:cs="OpenSymbol"/>
+    </w:rPr>
+  </w:style>
+  <w:style w:type="character" w:styleId="ListLabel76">
+    <w:name w:val="ListLabel 76"/>
+    <w:qFormat/>
+    <w:rPr>
+      <w:rFonts w:cs="OpenSymbol"/>
+    </w:rPr>
+  </w:style>
+  <w:style w:type="character" w:styleId="ListLabel77">
+    <w:name w:val="ListLabel 77"/>
+    <w:qFormat/>
+    <w:rPr>
+      <w:rFonts w:cs="OpenSymbol"/>
+    </w:rPr>
+  </w:style>
+  <w:style w:type="character" w:styleId="ListLabel78">
+    <w:name w:val="ListLabel 78"/>
+    <w:qFormat/>
+    <w:rPr>
+      <w:rFonts w:cs="OpenSymbol"/>
+    </w:rPr>
+  </w:style>
+  <w:style w:type="character" w:styleId="ListLabel79">
+    <w:name w:val="ListLabel 79"/>
+    <w:qFormat/>
+    <w:rPr>
+      <w:rFonts w:cs="OpenSymbol"/>
+    </w:rPr>
+  </w:style>
+  <w:style w:type="character" w:styleId="ListLabel80">
+    <w:name w:val="ListLabel 80"/>
+    <w:qFormat/>
+    <w:rPr>
+      <w:rFonts w:cs="OpenSymbol"/>
+    </w:rPr>
+  </w:style>
+  <w:style w:type="character" w:styleId="ListLabel81">
+    <w:name w:val="ListLabel 81"/>
+    <w:qFormat/>
+    <w:rPr>
+      <w:rFonts w:cs="OpenSymbol"/>
+    </w:rPr>
+  </w:style>
+  <w:style w:type="character" w:styleId="ListLabel82">
+    <w:name w:val="ListLabel 82"/>
+    <w:qFormat/>
+    <w:rPr>
+      <w:rFonts w:cs="OpenSymbol"/>
+    </w:rPr>
+  </w:style>
+  <w:style w:type="character" w:styleId="ListLabel83">
+    <w:name w:val="ListLabel 83"/>
+    <w:qFormat/>
+    <w:rPr>
+      <w:rFonts w:cs="OpenSymbol"/>
+    </w:rPr>
+  </w:style>
+  <w:style w:type="character" w:styleId="ListLabel84">
+    <w:name w:val="ListLabel 84"/>
+    <w:qFormat/>
+    <w:rPr>
+      <w:rFonts w:cs="OpenSymbol"/>
+    </w:rPr>
+  </w:style>
+  <w:style w:type="character" w:styleId="ListLabel85">
+    <w:name w:val="ListLabel 85"/>
+    <w:qFormat/>
+    <w:rPr>
+      <w:rFonts w:cs="OpenSymbol"/>
+    </w:rPr>
+  </w:style>
+  <w:style w:type="character" w:styleId="ListLabel86">
+    <w:name w:val="ListLabel 86"/>
+    <w:qFormat/>
+    <w:rPr>
+      <w:rFonts w:cs="OpenSymbol"/>
+    </w:rPr>
+  </w:style>
+  <w:style w:type="character" w:styleId="ListLabel87">
+    <w:name w:val="ListLabel 87"/>
+    <w:qFormat/>
+    <w:rPr>
+      <w:rFonts w:cs="OpenSymbol"/>
+    </w:rPr>
+  </w:style>
+  <w:style w:type="character" w:styleId="ListLabel88">
+    <w:name w:val="ListLabel 88"/>
+    <w:qFormat/>
+    <w:rPr>
+      <w:rFonts w:cs="OpenSymbol"/>
+    </w:rPr>
+  </w:style>
+  <w:style w:type="character" w:styleId="ListLabel89">
+    <w:name w:val="ListLabel 89"/>
+    <w:qFormat/>
+    <w:rPr>
+      <w:rFonts w:cs="OpenSymbol"/>
+    </w:rPr>
+  </w:style>
+  <w:style w:type="character" w:styleId="ListLabel90">
+    <w:name w:val="ListLabel 90"/>
+    <w:qFormat/>
+    <w:rPr>
+      <w:rFonts w:cs="OpenSymbol"/>
+    </w:rPr>
+  </w:style>
+  <w:style w:type="character" w:styleId="ListLabel91">
+    <w:name w:val="ListLabel 91"/>
+    <w:qFormat/>
+    <w:rPr>
+      <w:rFonts w:cs="OpenSymbol"/>
+    </w:rPr>
+  </w:style>
+  <w:style w:type="character" w:styleId="ListLabel92">
+    <w:name w:val="ListLabel 92"/>
+    <w:qFormat/>
+    <w:rPr>
+      <w:rFonts w:cs="OpenSymbol"/>
+    </w:rPr>
+  </w:style>
+  <w:style w:type="character" w:styleId="ListLabel93">
+    <w:name w:val="ListLabel 93"/>
+    <w:qFormat/>
+    <w:rPr>
+      <w:rFonts w:cs="OpenSymbol"/>
+    </w:rPr>
+  </w:style>
+  <w:style w:type="character" w:styleId="ListLabel94">
+    <w:name w:val="ListLabel 94"/>
+    <w:qFormat/>
+    <w:rPr>
+      <w:rFonts w:cs="OpenSymbol"/>
+    </w:rPr>
+  </w:style>
+  <w:style w:type="character" w:styleId="ListLabel95">
+    <w:name w:val="ListLabel 95"/>
+    <w:qFormat/>
+    <w:rPr>
+      <w:rFonts w:cs="OpenSymbol"/>
+    </w:rPr>
+  </w:style>
+  <w:style w:type="character" w:styleId="ListLabel96">
+    <w:name w:val="ListLabel 96"/>
+    <w:qFormat/>
+    <w:rPr>
+      <w:rFonts w:cs="OpenSymbol"/>
+    </w:rPr>
+  </w:style>
+  <w:style w:type="character" w:styleId="ListLabel97">
+    <w:name w:val="ListLabel 97"/>
+    <w:qFormat/>
+    <w:rPr>
+      <w:rFonts w:cs="OpenSymbol"/>
+    </w:rPr>
+  </w:style>
+  <w:style w:type="character" w:styleId="ListLabel98">
+    <w:name w:val="ListLabel 98"/>
+    <w:qFormat/>
+    <w:rPr>
+      <w:rFonts w:cs="OpenSymbol"/>
+    </w:rPr>
+  </w:style>
+  <w:style w:type="character" w:styleId="ListLabel99">
+    <w:name w:val="ListLabel 99"/>
+    <w:qFormat/>
+    <w:rPr>
+      <w:rFonts w:cs="OpenSymbol"/>
+    </w:rPr>
+  </w:style>
+  <w:style w:type="character" w:styleId="ListLabel100">
+    <w:name w:val="ListLabel 100"/>
+    <w:qFormat/>
+    <w:rPr>
+      <w:rFonts w:cs="OpenSymbol"/>
+    </w:rPr>
+  </w:style>
+  <w:style w:type="character" w:styleId="ListLabel101">
+    <w:name w:val="ListLabel 101"/>
+    <w:qFormat/>
+    <w:rPr>
+      <w:rFonts w:cs="OpenSymbol"/>
+    </w:rPr>
+  </w:style>
+  <w:style w:type="character" w:styleId="ListLabel102">
+    <w:name w:val="ListLabel 102"/>
+    <w:qFormat/>
+    <w:rPr>
+      <w:rFonts w:cs="OpenSymbol"/>
+    </w:rPr>
+  </w:style>
+  <w:style w:type="character" w:styleId="ListLabel103">
+    <w:name w:val="ListLabel 103"/>
+    <w:qFormat/>
+    <w:rPr>
+      <w:rFonts w:cs="OpenSymbol"/>
+    </w:rPr>
+  </w:style>
+  <w:style w:type="character" w:styleId="ListLabel104">
+    <w:name w:val="ListLabel 104"/>
+    <w:qFormat/>
+    <w:rPr>
+      <w:rFonts w:cs="OpenSymbol"/>
+    </w:rPr>
+  </w:style>
+  <w:style w:type="character" w:styleId="ListLabel105">
+    <w:name w:val="ListLabel 105"/>
+    <w:qFormat/>
+    <w:rPr>
+      <w:rFonts w:cs="OpenSymbol"/>
+    </w:rPr>
+  </w:style>
+  <w:style w:type="character" w:styleId="ListLabel106">
+    <w:name w:val="ListLabel 106"/>
+    <w:qFormat/>
+    <w:rPr>
+      <w:rFonts w:cs="OpenSymbol"/>
+    </w:rPr>
+  </w:style>
+  <w:style w:type="character" w:styleId="ListLabel107">
+    <w:name w:val="ListLabel 107"/>
+    <w:qFormat/>
+    <w:rPr>
+      <w:rFonts w:cs="OpenSymbol"/>
+    </w:rPr>
+  </w:style>
+  <w:style w:type="character" w:styleId="ListLabel108">
+    <w:name w:val="ListLabel 108"/>
+    <w:qFormat/>
+    <w:rPr>
+      <w:rFonts w:cs="OpenSymbol"/>
+    </w:rPr>
+  </w:style>
+  <w:style w:type="character" w:styleId="ListLabel109">
+    <w:name w:val="ListLabel 109"/>
+    <w:qFormat/>
+    <w:rPr>
+      <w:rFonts w:cs="OpenSymbol"/>
+    </w:rPr>
+  </w:style>
   <w:style w:type="paragraph" w:styleId="Heading">
     <w:name w:val="Heading"/>
     <w:basedOn w:val="Normal"/>

</xml_diff>

<commit_message>
corrected till 17th page
</commit_message>
<xml_diff>
--- a/001_Teza_U_S.docx
+++ b/001_Teza_U_S.docx
@@ -14,31 +14,25 @@
         <w:rPr>
           <w:rFonts w:cs="Times New Roman" w:ascii="Times New Roman" w:hAnsi="Times New Roman"/>
         </w:rPr>
-        <w:t>//19.4.16 1</w:t>
+        <w:t>//</w:t>
       </w:r>
       <w:r>
         <w:rPr>
           <w:rFonts w:cs="Times New Roman" w:ascii="Times New Roman" w:hAnsi="Times New Roman"/>
         </w:rPr>
-        <w:t>6</w:t>
+        <w:t>22</w:t>
       </w:r>
       <w:r>
         <w:rPr>
           <w:rFonts w:cs="Times New Roman" w:ascii="Times New Roman" w:hAnsi="Times New Roman"/>
         </w:rPr>
-        <w:t>:</w:t>
+        <w:t>.4.16 16:57  v1.</w:t>
       </w:r>
       <w:r>
         <w:rPr>
           <w:rFonts w:cs="Times New Roman" w:ascii="Times New Roman" w:hAnsi="Times New Roman"/>
         </w:rPr>
-        <w:t>57</w:t>
-      </w:r>
-      <w:r>
-        <w:rPr>
-          <w:rFonts w:cs="Times New Roman" w:ascii="Times New Roman" w:hAnsi="Times New Roman"/>
-        </w:rPr>
-        <w:t xml:space="preserve">  v1.6</w:t>
+        <w:t>7</w:t>
       </w:r>
     </w:p>
     <w:p>
@@ -2986,11 +2980,7 @@
       </w:r>
       <w:r>
         <w:rPr/>
-        <w:t xml:space="preserve">* </w:t>
-      </w:r>
-      <w:r>
-        <w:rPr/>
-        <w:t>handwritten,</w:t>
+        <w:t>* handwritten,</w:t>
       </w:r>
     </w:p>
     <w:p>
@@ -3105,8 +3095,139 @@
       <w:pPr>
         <w:pStyle w:val="Normal"/>
         <w:spacing w:lineRule="auto" w:line="360"/>
+        <w:rPr>
+          <w:rFonts w:ascii="Times New Roman" w:hAnsi="Times New Roman"/>
+        </w:rPr>
+      </w:pPr>
+      <w:r>
+        <w:rPr>
+          <w:rFonts w:ascii="Times New Roman" w:hAnsi="Times New Roman"/>
+        </w:rPr>
+      </w:r>
+    </w:p>
+    <w:p>
+      <w:pPr>
+        <w:pStyle w:val="Normal"/>
+        <w:spacing w:lineRule="auto" w:line="360"/>
+        <w:rPr>
+          <w:rFonts w:ascii="Times New Roman" w:hAnsi="Times New Roman"/>
+        </w:rPr>
+      </w:pPr>
+      <w:r>
+        <w:rPr>
+          <w:rFonts w:ascii="Times New Roman" w:hAnsi="Times New Roman"/>
+        </w:rPr>
+      </w:r>
+    </w:p>
+    <w:p>
+      <w:pPr>
+        <w:pStyle w:val="Normal"/>
+        <w:spacing w:lineRule="auto" w:line="360"/>
+        <w:rPr>
+          <w:rFonts w:ascii="Times New Roman" w:hAnsi="Times New Roman"/>
+        </w:rPr>
+      </w:pPr>
+      <w:r>
+        <w:rPr>
+          <w:rFonts w:ascii="Times New Roman" w:hAnsi="Times New Roman"/>
+        </w:rPr>
+      </w:r>
+    </w:p>
+    <w:p>
+      <w:pPr>
+        <w:pStyle w:val="Normal"/>
+        <w:spacing w:lineRule="auto" w:line="360"/>
+        <w:rPr>
+          <w:rFonts w:ascii="Times New Roman" w:hAnsi="Times New Roman"/>
+        </w:rPr>
+      </w:pPr>
+      <w:r>
+        <w:rPr>
+          <w:rFonts w:ascii="Times New Roman" w:hAnsi="Times New Roman"/>
+        </w:rPr>
+      </w:r>
+    </w:p>
+    <w:p>
+      <w:pPr>
+        <w:pStyle w:val="Normal"/>
+        <w:spacing w:lineRule="auto" w:line="360"/>
+        <w:rPr>
+          <w:rFonts w:ascii="Times New Roman" w:hAnsi="Times New Roman"/>
+        </w:rPr>
+      </w:pPr>
+      <w:r>
+        <w:rPr>
+          <w:rFonts w:ascii="Times New Roman" w:hAnsi="Times New Roman"/>
+        </w:rPr>
+      </w:r>
+    </w:p>
+    <w:p>
+      <w:pPr>
+        <w:pStyle w:val="Normal"/>
+        <w:spacing w:lineRule="auto" w:line="360"/>
+        <w:rPr>
+          <w:rFonts w:ascii="Times New Roman" w:hAnsi="Times New Roman"/>
+        </w:rPr>
+      </w:pPr>
+      <w:r>
+        <w:rPr>
+          <w:rFonts w:ascii="Times New Roman" w:hAnsi="Times New Roman"/>
+        </w:rPr>
+      </w:r>
+    </w:p>
+    <w:p>
+      <w:pPr>
+        <w:pStyle w:val="Normal"/>
+        <w:spacing w:lineRule="auto" w:line="360"/>
+        <w:rPr>
+          <w:rFonts w:ascii="Times New Roman" w:hAnsi="Times New Roman"/>
+        </w:rPr>
+      </w:pPr>
+      <w:r>
+        <w:rPr>
+          <w:rFonts w:ascii="Times New Roman" w:hAnsi="Times New Roman"/>
+        </w:rPr>
+      </w:r>
+    </w:p>
+    <w:p>
+      <w:pPr>
+        <w:pStyle w:val="Normal"/>
+        <w:spacing w:lineRule="auto" w:line="360"/>
+        <w:rPr>
+          <w:rFonts w:ascii="Times New Roman" w:hAnsi="Times New Roman"/>
+        </w:rPr>
+      </w:pPr>
+      <w:r>
+        <w:rPr>
+          <w:rFonts w:ascii="Times New Roman" w:hAnsi="Times New Roman"/>
+        </w:rPr>
+      </w:r>
+    </w:p>
+    <w:p>
+      <w:pPr>
+        <w:pStyle w:val="Normal"/>
+        <w:spacing w:lineRule="auto" w:line="360"/>
         <w:jc w:val="center"/>
-        <w:rPr>
+        <w:rPr/>
+      </w:pPr>
+      <w:r>
+        <w:rPr>
+          <w:rFonts w:ascii="Times New Roman" w:hAnsi="Times New Roman"/>
+          <w:b/>
+          <w:bCs/>
+          <w:sz w:val="36"/>
+          <w:szCs w:val="36"/>
+        </w:rPr>
+        <w:t>2. Principii generale, introducere în procesul de transliterare</w:t>
+      </w:r>
+    </w:p>
+    <w:p>
+      <w:pPr>
+        <w:pStyle w:val="Normal"/>
+        <w:spacing w:lineRule="auto" w:line="360"/>
+        <w:jc w:val="center"/>
+        <w:rPr>
+          <w:rFonts w:ascii="Times New Roman" w:hAnsi="Times New Roman"/>
           <w:b/>
           <w:b/>
           <w:bCs/>
@@ -3115,28 +3236,25 @@
         </w:rPr>
       </w:pPr>
       <w:r>
+        <w:rPr/>
+      </w:r>
+    </w:p>
+    <w:p>
+      <w:pPr>
+        <w:pStyle w:val="Normal"/>
+        <w:spacing w:lineRule="auto" w:line="360"/>
+        <w:rPr/>
+      </w:pPr>
+      <w:r>
         <w:rPr>
           <w:rFonts w:ascii="Times New Roman" w:hAnsi="Times New Roman"/>
           <w:b/>
           <w:bCs/>
-          <w:sz w:val="36"/>
-          <w:szCs w:val="36"/>
-        </w:rPr>
-        <w:t>2. Principii generale, introducere în procesul de transliterare</w:t>
-      </w:r>
-    </w:p>
-    <w:p>
-      <w:pPr>
-        <w:pStyle w:val="Normal"/>
-        <w:spacing w:lineRule="auto" w:line="360"/>
-        <w:rPr>
-          <w:szCs w:val="24"/>
-        </w:rPr>
-      </w:pPr>
-      <w:r>
-        <w:rPr>
-          <w:szCs w:val="24"/>
-        </w:rPr>
+          <w:sz w:val="28"/>
+          <w:szCs w:val="28"/>
+        </w:rPr>
+        <w:tab/>
+        <w:t>2.1. Scurt istoric</w:t>
       </w:r>
     </w:p>
     <w:p>
@@ -3170,47 +3288,6 @@
       </w:pPr>
       <w:r>
         <w:rPr>
-          <w:rFonts w:ascii="Times New Roman" w:hAnsi="Times New Roman"/>
-          <w:b/>
-          <w:bCs/>
-          <w:sz w:val="28"/>
-          <w:szCs w:val="28"/>
-        </w:rPr>
-        <w:tab/>
-        <w:t>2.1. Scurt istoric</w:t>
-      </w:r>
-    </w:p>
-    <w:p>
-      <w:pPr>
-        <w:pStyle w:val="Normal"/>
-        <w:spacing w:lineRule="auto" w:line="360"/>
-        <w:rPr>
-          <w:rFonts w:ascii="Times New Roman" w:hAnsi="Times New Roman"/>
-          <w:b/>
-          <w:b/>
-          <w:bCs/>
-          <w:sz w:val="28"/>
-          <w:szCs w:val="28"/>
-        </w:rPr>
-      </w:pPr>
-      <w:r>
-        <w:rPr>
-          <w:rFonts w:ascii="Times New Roman" w:hAnsi="Times New Roman"/>
-          <w:b/>
-          <w:bCs/>
-          <w:sz w:val="28"/>
-          <w:szCs w:val="28"/>
-        </w:rPr>
-      </w:r>
-    </w:p>
-    <w:p>
-      <w:pPr>
-        <w:pStyle w:val="Normal"/>
-        <w:spacing w:lineRule="auto" w:line="360"/>
-        <w:rPr/>
-      </w:pPr>
-      <w:r>
-        <w:rPr>
           <w:rFonts w:cs="Times New Roman" w:ascii="Times New Roman" w:hAnsi="Times New Roman"/>
           <w:szCs w:val="24"/>
         </w:rPr>
@@ -3707,14 +3784,7 @@
           <w:rFonts w:cs="Times New Roman" w:ascii="Times New Roman" w:hAnsi="Times New Roman"/>
           <w:szCs w:val="24"/>
         </w:rPr>
-        <w:t>Transliterarea în prelucrarea limbajului natural a fost introdusă pentru a translata numele proprii dintr-o limbă în alta în situaţiile în care cele două limbi folosesc un inventar fonetic incompatibil sau o ortografie total diferita. În această lucrare, propun o metodă pentru translatarea din grafia chirilică și slavonă în cea latină (dar care, ulterior, poate fi adaptată pentru orice altă pereche de limbi sau grafii), și prezint o aplicaţie care utilizează transliterarea în sinteza vorbirii, astfel automatizînd procesul nemijlocit de conversie.</w:t>
-      </w:r>
-      <w:r>
-        <w:rPr>
-          <w:rFonts w:cs="Times New Roman" w:ascii="Times New Roman" w:hAnsi="Times New Roman"/>
-          <w:szCs w:val="24"/>
-        </w:rPr>
-        <w:t xml:space="preserve"> </w:t>
+        <w:t xml:space="preserve">Transliterarea în prelucrarea limbajului natural a fost introdusă pentru a translata numele proprii dintr-o limbă în alta în situaţiile în care cele două limbi folosesc un inventar fonetic incompatibil sau o ortografie total diferita. În această lucrare, propun o metodă pentru translatarea din grafia chirilică și slavonă în cea latină (dar care, ulterior, poate fi adaptată pentru orice altă pereche de limbi sau grafii), și prezint o aplicaţie care utilizează transliterarea în sinteza vorbirii, astfel automatizînd procesul nemijlocit de conversie. </w:t>
       </w:r>
     </w:p>
     <w:p>
@@ -3814,6 +3884,22 @@
           <w:szCs w:val="24"/>
         </w:rPr>
         <w:t xml:space="preserve"> </w:t>
+      </w:r>
+    </w:p>
+    <w:p>
+      <w:pPr>
+        <w:pStyle w:val="Normal"/>
+        <w:spacing w:lineRule="auto" w:line="360"/>
+        <w:rPr>
+          <w:rFonts w:ascii="Times New Roman" w:hAnsi="Times New Roman" w:cs="Times New Roman"/>
+          <w:szCs w:val="24"/>
+        </w:rPr>
+      </w:pPr>
+      <w:r>
+        <w:rPr>
+          <w:rFonts w:cs="Times New Roman" w:ascii="Times New Roman" w:hAnsi="Times New Roman"/>
+          <w:szCs w:val="24"/>
+        </w:rPr>
       </w:r>
     </w:p>
     <w:p>
@@ -4088,7 +4174,7 @@
       <w:tblPr>
         <w:tblW w:w="9638" w:type="dxa"/>
         <w:jc w:val="left"/>
-        <w:tblInd w:w="10" w:type="dxa"/>
+        <w:tblInd w:w="8" w:type="dxa"/>
         <w:tblBorders>
           <w:top w:val="single" w:sz="2" w:space="0" w:color="000001"/>
           <w:left w:val="single" w:sz="2" w:space="0" w:color="000001"/>
@@ -9415,7 +9501,9 @@
         </w:rPr>
       </w:pPr>
       <w:r>
-        <w:rPr/>
+        <w:rPr>
+          <w:rFonts w:ascii="Times New Roman" w:hAnsi="Times New Roman"/>
+        </w:rPr>
       </w:r>
     </w:p>
     <w:p>
@@ -9446,7 +9534,9 @@
         </w:rPr>
       </w:pPr>
       <w:r>
-        <w:rPr/>
+        <w:rPr>
+          <w:rFonts w:ascii="Times New Roman" w:hAnsi="Times New Roman"/>
+        </w:rPr>
       </w:r>
     </w:p>
     <w:p>
@@ -10016,547 +10106,7 @@
         <w:rPr>
           <w:rFonts w:ascii="Times New Roman" w:hAnsi="Times New Roman"/>
         </w:rPr>
-        <w:t>Aşa cum a</w:t>
-      </w:r>
-      <w:r>
-        <w:rPr>
-          <w:rFonts w:ascii="Times New Roman" w:hAnsi="Times New Roman"/>
-        </w:rPr>
-        <w:t xml:space="preserve"> mai</w:t>
-      </w:r>
-      <w:r>
-        <w:rPr>
-          <w:rFonts w:ascii="Times New Roman" w:hAnsi="Times New Roman"/>
-        </w:rPr>
-        <w:t xml:space="preserve"> fost menţionat </w:t>
-      </w:r>
-      <w:r>
-        <w:rPr>
-          <w:rFonts w:ascii="Times New Roman" w:hAnsi="Times New Roman"/>
-        </w:rPr>
-        <w:t>mai sus</w:t>
-      </w:r>
-      <w:r>
-        <w:rPr>
-          <w:rFonts w:ascii="Times New Roman" w:hAnsi="Times New Roman"/>
-        </w:rPr>
-        <w:t xml:space="preserve">, </w:t>
-      </w:r>
-      <w:r>
-        <w:rPr>
-          <w:rFonts w:ascii="Times New Roman" w:hAnsi="Times New Roman"/>
-        </w:rPr>
-        <w:t>se întâlnesc mai</w:t>
-      </w:r>
-      <w:r>
-        <w:rPr>
-          <w:rFonts w:ascii="Times New Roman" w:hAnsi="Times New Roman"/>
-        </w:rPr>
-        <w:t xml:space="preserve"> multe situaţii în care</w:t>
-      </w:r>
-      <w:r>
-        <w:rPr>
-          <w:rFonts w:ascii="Times New Roman" w:hAnsi="Times New Roman"/>
-        </w:rPr>
-        <w:t xml:space="preserve"> </w:t>
-      </w:r>
-      <w:r>
-        <w:rPr>
-          <w:rFonts w:ascii="Times New Roman" w:hAnsi="Times New Roman"/>
-        </w:rPr>
-        <w:t>text</w:t>
-      </w:r>
-      <w:r>
-        <w:rPr>
-          <w:rFonts w:ascii="Times New Roman" w:hAnsi="Times New Roman"/>
-        </w:rPr>
-        <w:t>ul</w:t>
-      </w:r>
-      <w:r>
-        <w:rPr>
-          <w:rFonts w:ascii="Times New Roman" w:hAnsi="Times New Roman"/>
-        </w:rPr>
-        <w:t xml:space="preserve"> ce trebuie sintetizat conţine</w:t>
-      </w:r>
-      <w:r>
-        <w:rPr>
-          <w:rFonts w:ascii="Times New Roman" w:hAnsi="Times New Roman"/>
-        </w:rPr>
-        <w:t xml:space="preserve"> mai multe</w:t>
-      </w:r>
-      <w:r>
-        <w:rPr>
-          <w:rFonts w:ascii="Times New Roman" w:hAnsi="Times New Roman"/>
-        </w:rPr>
-        <w:t xml:space="preserve"> cuvinte provenite din alte limbi, care</w:t>
-      </w:r>
-      <w:r>
-        <w:rPr>
-          <w:rFonts w:ascii="Times New Roman" w:hAnsi="Times New Roman"/>
-        </w:rPr>
-        <w:t xml:space="preserve"> evident</w:t>
-      </w:r>
-      <w:r>
-        <w:rPr>
-          <w:rFonts w:ascii="Times New Roman" w:hAnsi="Times New Roman"/>
-        </w:rPr>
-        <w:t xml:space="preserve"> nu pot fi procesate </w:t>
-      </w:r>
-      <w:r>
-        <w:rPr>
-          <w:rFonts w:ascii="Times New Roman" w:hAnsi="Times New Roman"/>
-        </w:rPr>
-        <w:t>corect dacă vom utiliza</w:t>
-      </w:r>
-      <w:r>
-        <w:rPr>
-          <w:rFonts w:ascii="Times New Roman" w:hAnsi="Times New Roman"/>
-        </w:rPr>
-        <w:t xml:space="preserve"> acelaşi pachet de reguli ca</w:t>
-      </w:r>
-      <w:r>
-        <w:rPr>
-          <w:rFonts w:ascii="Times New Roman" w:hAnsi="Times New Roman"/>
-        </w:rPr>
-        <w:t xml:space="preserve"> și la cuvintele</w:t>
-      </w:r>
-      <w:r>
-        <w:rPr>
-          <w:rFonts w:ascii="Times New Roman" w:hAnsi="Times New Roman"/>
-        </w:rPr>
-        <w:t xml:space="preserve"> specifice limbii ţintă pentru care este destinat sistemul (în cazul </w:t>
-      </w:r>
-      <w:r>
-        <w:rPr>
-          <w:rFonts w:ascii="Times New Roman" w:hAnsi="Times New Roman"/>
-        </w:rPr>
-        <w:t>dat</w:t>
-      </w:r>
-      <w:r>
-        <w:rPr>
-          <w:rFonts w:ascii="Times New Roman" w:hAnsi="Times New Roman"/>
-        </w:rPr>
-        <w:t xml:space="preserve"> limba română). În situaţi</w:t>
-      </w:r>
-      <w:r>
-        <w:rPr>
-          <w:rFonts w:ascii="Times New Roman" w:hAnsi="Times New Roman"/>
-        </w:rPr>
-        <w:t>a dată</w:t>
-      </w:r>
-      <w:r>
-        <w:rPr>
-          <w:rFonts w:ascii="Times New Roman" w:hAnsi="Times New Roman"/>
-        </w:rPr>
-        <w:t xml:space="preserve">, o abordare evidentă </w:t>
-      </w:r>
-      <w:r>
-        <w:rPr>
-          <w:rFonts w:ascii="Times New Roman" w:hAnsi="Times New Roman"/>
-        </w:rPr>
-        <w:t xml:space="preserve">va fi </w:t>
-      </w:r>
-      <w:r>
-        <w:rPr>
-          <w:rFonts w:ascii="Times New Roman" w:hAnsi="Times New Roman"/>
-        </w:rPr>
-        <w:t xml:space="preserve"> folosirea unor seturi di</w:t>
-      </w:r>
-      <w:r>
-        <w:rPr>
-          <w:rFonts w:ascii="Times New Roman" w:hAnsi="Times New Roman"/>
-        </w:rPr>
-        <w:t>ferite</w:t>
-      </w:r>
-      <w:r>
-        <w:rPr>
-          <w:rFonts w:ascii="Times New Roman" w:hAnsi="Times New Roman"/>
-        </w:rPr>
-        <w:t xml:space="preserve"> de reguli de transcriere fonetică pentru aceste cuvinte</w:t>
-      </w:r>
-      <w:r>
-        <w:rPr>
-          <w:rFonts w:ascii="Times New Roman" w:hAnsi="Times New Roman"/>
-        </w:rPr>
-        <w:t>. Aceste</w:t>
-      </w:r>
-      <w:r>
-        <w:rPr>
-          <w:rFonts w:ascii="Times New Roman" w:hAnsi="Times New Roman"/>
-        </w:rPr>
-        <w:t xml:space="preserve"> reguli</w:t>
-      </w:r>
-      <w:r>
-        <w:rPr>
-          <w:rFonts w:ascii="Times New Roman" w:hAnsi="Times New Roman"/>
-        </w:rPr>
-        <w:t xml:space="preserve"> vor fi</w:t>
-      </w:r>
-      <w:r>
-        <w:rPr>
-          <w:rFonts w:ascii="Times New Roman" w:hAnsi="Times New Roman"/>
-        </w:rPr>
-        <w:t xml:space="preserve"> specifice limbii din care ele fac parte,</w:t>
-      </w:r>
-      <w:r>
-        <w:rPr>
-          <w:rFonts w:ascii="Times New Roman" w:hAnsi="Times New Roman"/>
-        </w:rPr>
-        <w:t xml:space="preserve"> totodată</w:t>
-      </w:r>
-      <w:r>
-        <w:rPr>
-          <w:rFonts w:ascii="Times New Roman" w:hAnsi="Times New Roman"/>
-        </w:rPr>
-        <w:t xml:space="preserve"> fiind necesară şi o adaptare ulterioară la nivel</w:t>
-      </w:r>
-      <w:r>
-        <w:rPr>
-          <w:rFonts w:ascii="Times New Roman" w:hAnsi="Times New Roman"/>
-        </w:rPr>
-        <w:t>ul</w:t>
-      </w:r>
-      <w:r>
-        <w:rPr>
-          <w:rFonts w:ascii="Times New Roman" w:hAnsi="Times New Roman"/>
-        </w:rPr>
-        <w:t xml:space="preserve"> fonetic. În cadrul </w:t>
-      </w:r>
-      <w:r>
-        <w:rPr>
-          <w:rFonts w:ascii="Times New Roman" w:hAnsi="Times New Roman"/>
-        </w:rPr>
-        <w:t>acestei</w:t>
-      </w:r>
-      <w:r>
-        <w:rPr>
-          <w:rFonts w:ascii="Times New Roman" w:hAnsi="Times New Roman"/>
-        </w:rPr>
-        <w:t xml:space="preserve"> </w:t>
-      </w:r>
-      <w:r>
-        <w:rPr>
-          <w:rFonts w:ascii="Times New Roman" w:hAnsi="Times New Roman"/>
-        </w:rPr>
-        <w:t>lucrări</w:t>
-      </w:r>
-      <w:r>
-        <w:rPr>
-          <w:rFonts w:ascii="Times New Roman" w:hAnsi="Times New Roman"/>
-        </w:rPr>
-        <w:t>, propu</w:t>
-      </w:r>
-      <w:r>
-        <w:rPr>
-          <w:rFonts w:ascii="Times New Roman" w:hAnsi="Times New Roman"/>
-        </w:rPr>
-        <w:t>n</w:t>
-      </w:r>
-      <w:r>
-        <w:rPr>
-          <w:rFonts w:ascii="Times New Roman" w:hAnsi="Times New Roman"/>
-        </w:rPr>
-        <w:t xml:space="preserve"> o abordare </w:t>
-      </w:r>
-      <w:r>
-        <w:rPr>
-          <w:rFonts w:ascii="Times New Roman" w:hAnsi="Times New Roman"/>
-        </w:rPr>
-        <w:t xml:space="preserve">puțin </w:t>
-      </w:r>
-      <w:r>
-        <w:rPr>
-          <w:rFonts w:ascii="Times New Roman" w:hAnsi="Times New Roman"/>
-        </w:rPr>
-        <w:t>diferită</w:t>
-      </w:r>
-      <w:r>
-        <w:rPr>
-          <w:rFonts w:ascii="Times New Roman" w:hAnsi="Times New Roman"/>
-        </w:rPr>
-        <w:t>,</w:t>
-      </w:r>
-      <w:r>
-        <w:rPr>
-          <w:rFonts w:ascii="Times New Roman" w:hAnsi="Times New Roman"/>
-        </w:rPr>
-        <w:t xml:space="preserve"> ce constă în folosirea unui transliterator pentru genera</w:t>
-      </w:r>
-      <w:r>
-        <w:rPr>
-          <w:rFonts w:ascii="Times New Roman" w:hAnsi="Times New Roman"/>
-        </w:rPr>
-        <w:t>rea</w:t>
-      </w:r>
-      <w:r>
-        <w:rPr>
-          <w:rFonts w:ascii="Times New Roman" w:hAnsi="Times New Roman"/>
-        </w:rPr>
-        <w:t xml:space="preserve"> “pseudo-cuvinte</w:t>
-      </w:r>
-      <w:r>
-        <w:rPr>
-          <w:rFonts w:ascii="Times New Roman" w:hAnsi="Times New Roman"/>
-        </w:rPr>
-        <w:t>lor</w:t>
-      </w:r>
-      <w:r>
-        <w:rPr>
-          <w:rFonts w:ascii="Times New Roman" w:hAnsi="Times New Roman"/>
-        </w:rPr>
-        <w:t xml:space="preserve">” native. </w:t>
-      </w:r>
-      <w:r>
-        <w:rPr>
-          <w:rFonts w:ascii="Times New Roman" w:hAnsi="Times New Roman"/>
-        </w:rPr>
-        <w:t>Așadar</w:t>
-      </w:r>
-      <w:r>
-        <w:rPr>
-          <w:rFonts w:ascii="Times New Roman" w:hAnsi="Times New Roman"/>
-        </w:rPr>
-        <w:t xml:space="preserve">, transcrierea fonetică se </w:t>
-      </w:r>
-      <w:r>
-        <w:rPr>
-          <w:rFonts w:ascii="Times New Roman" w:hAnsi="Times New Roman"/>
-        </w:rPr>
-        <w:t xml:space="preserve">va </w:t>
-      </w:r>
-      <w:r>
-        <w:rPr>
-          <w:rFonts w:ascii="Times New Roman" w:hAnsi="Times New Roman"/>
-        </w:rPr>
-        <w:t xml:space="preserve">face folosind reguli specifice limbii române şi nu </w:t>
-      </w:r>
-      <w:r>
-        <w:rPr>
-          <w:rFonts w:ascii="Times New Roman" w:hAnsi="Times New Roman"/>
-        </w:rPr>
-        <w:t xml:space="preserve">va </w:t>
-      </w:r>
-      <w:r>
-        <w:rPr>
-          <w:rFonts w:ascii="Times New Roman" w:hAnsi="Times New Roman"/>
-        </w:rPr>
-        <w:t xml:space="preserve">mai </w:t>
-      </w:r>
-      <w:r>
-        <w:rPr>
-          <w:rFonts w:ascii="Times New Roman" w:hAnsi="Times New Roman"/>
-        </w:rPr>
-        <w:t>fi</w:t>
-      </w:r>
-      <w:r>
-        <w:rPr>
-          <w:rFonts w:ascii="Times New Roman" w:hAnsi="Times New Roman"/>
-        </w:rPr>
-        <w:t xml:space="preserve"> necesară adaptare</w:t>
-      </w:r>
-      <w:r>
-        <w:rPr>
-          <w:rFonts w:ascii="Times New Roman" w:hAnsi="Times New Roman"/>
-        </w:rPr>
-        <w:t>a rezultatelor</w:t>
-      </w:r>
-      <w:r>
-        <w:rPr>
-          <w:rFonts w:ascii="Times New Roman" w:hAnsi="Times New Roman"/>
-        </w:rPr>
-        <w:t xml:space="preserve"> la nivel fonetic. </w:t>
-      </w:r>
-      <w:r>
-        <w:rPr>
-          <w:rFonts w:ascii="Times New Roman" w:hAnsi="Times New Roman"/>
-        </w:rPr>
-        <w:t>Totuși e</w:t>
-      </w:r>
-      <w:r>
-        <w:rPr>
-          <w:rFonts w:ascii="Times New Roman" w:hAnsi="Times New Roman"/>
-        </w:rPr>
-        <w:t>xistă</w:t>
-      </w:r>
-      <w:r>
-        <w:rPr>
-          <w:rFonts w:ascii="Times New Roman" w:hAnsi="Times New Roman"/>
-        </w:rPr>
-        <w:t xml:space="preserve"> unele</w:t>
-      </w:r>
-      <w:r>
-        <w:rPr>
-          <w:rFonts w:ascii="Times New Roman" w:hAnsi="Times New Roman"/>
-        </w:rPr>
-        <w:t xml:space="preserve"> situaţii în care, fiind</w:t>
-      </w:r>
-      <w:r>
-        <w:rPr>
-          <w:rFonts w:ascii="Times New Roman" w:hAnsi="Times New Roman"/>
-        </w:rPr>
-        <w:t xml:space="preserve"> dat un</w:t>
-      </w:r>
-      <w:r>
-        <w:rPr>
-          <w:rFonts w:ascii="Times New Roman" w:hAnsi="Times New Roman"/>
-        </w:rPr>
-        <w:t xml:space="preserve"> context lexical, </w:t>
-      </w:r>
-      <w:r>
-        <w:rPr>
-          <w:rFonts w:ascii="Times New Roman" w:hAnsi="Times New Roman"/>
-        </w:rPr>
-        <w:t>unele</w:t>
-      </w:r>
-      <w:r>
-        <w:rPr>
-          <w:rFonts w:ascii="Times New Roman" w:hAnsi="Times New Roman"/>
-        </w:rPr>
-        <w:t xml:space="preserve"> litere din limba română </w:t>
-      </w:r>
-      <w:r>
-        <w:rPr>
-          <w:rFonts w:ascii="Times New Roman" w:hAnsi="Times New Roman"/>
-        </w:rPr>
-        <w:t xml:space="preserve">vor </w:t>
-      </w:r>
-      <w:r>
-        <w:rPr>
-          <w:rFonts w:ascii="Times New Roman" w:hAnsi="Times New Roman"/>
-        </w:rPr>
-        <w:t>generea sunete diferite de cele</w:t>
-      </w:r>
-      <w:r>
-        <w:rPr>
-          <w:rFonts w:ascii="Times New Roman" w:hAnsi="Times New Roman"/>
-        </w:rPr>
-        <w:t xml:space="preserve"> care au fost</w:t>
-      </w:r>
-      <w:r>
-        <w:rPr>
-          <w:rFonts w:ascii="Times New Roman" w:hAnsi="Times New Roman"/>
-        </w:rPr>
-        <w:t xml:space="preserve"> intenţionate. Cu toate acestea, cuvintele </w:t>
-      </w:r>
-      <w:r>
-        <w:rPr>
-          <w:rFonts w:ascii="Times New Roman" w:hAnsi="Times New Roman"/>
-        </w:rPr>
-        <w:t xml:space="preserve">vor </w:t>
-      </w:r>
-      <w:r>
-        <w:rPr>
-          <w:rFonts w:ascii="Times New Roman" w:hAnsi="Times New Roman"/>
-        </w:rPr>
-        <w:t>sun</w:t>
-      </w:r>
-      <w:r>
-        <w:rPr>
-          <w:rFonts w:ascii="Times New Roman" w:hAnsi="Times New Roman"/>
-        </w:rPr>
-        <w:t>a</w:t>
-      </w:r>
-      <w:r>
-        <w:rPr>
-          <w:rFonts w:ascii="Times New Roman" w:hAnsi="Times New Roman"/>
-        </w:rPr>
-        <w:t xml:space="preserve"> </w:t>
-      </w:r>
-      <w:r>
-        <w:rPr>
-          <w:rFonts w:ascii="Times New Roman" w:hAnsi="Times New Roman"/>
-        </w:rPr>
-        <w:t>cât se poate de clar</w:t>
-      </w:r>
-      <w:r>
-        <w:rPr>
-          <w:rFonts w:ascii="Times New Roman" w:hAnsi="Times New Roman"/>
-        </w:rPr>
-        <w:t xml:space="preserve"> pentru</w:t>
-      </w:r>
-      <w:r>
-        <w:rPr>
-          <w:rFonts w:ascii="Times New Roman" w:hAnsi="Times New Roman"/>
-        </w:rPr>
-        <w:t xml:space="preserve"> orice</w:t>
-      </w:r>
-      <w:r>
-        <w:rPr>
-          <w:rFonts w:ascii="Times New Roman" w:hAnsi="Times New Roman"/>
-        </w:rPr>
-        <w:t xml:space="preserve"> vorbitor nativ de limba română şi nu</w:t>
-      </w:r>
-      <w:r>
-        <w:rPr>
-          <w:rFonts w:ascii="Times New Roman" w:hAnsi="Times New Roman"/>
-        </w:rPr>
-        <w:t xml:space="preserve"> vor</w:t>
-      </w:r>
-      <w:r>
-        <w:rPr>
-          <w:rFonts w:ascii="Times New Roman" w:hAnsi="Times New Roman"/>
-        </w:rPr>
-        <w:t xml:space="preserve"> prezint</w:t>
-      </w:r>
-      <w:r>
-        <w:rPr>
-          <w:rFonts w:ascii="Times New Roman" w:hAnsi="Times New Roman"/>
-        </w:rPr>
-        <w:t>a</w:t>
-      </w:r>
-      <w:r>
-        <w:rPr>
-          <w:rFonts w:ascii="Times New Roman" w:hAnsi="Times New Roman"/>
-        </w:rPr>
-        <w:t xml:space="preserve"> dificutăţi în ceea ce priveşte inteligibilitatea. Diferenţa între </w:t>
-      </w:r>
-      <w:r>
-        <w:rPr>
-          <w:rFonts w:ascii="Times New Roman" w:hAnsi="Times New Roman"/>
-        </w:rPr>
-        <w:t>aceste</w:t>
-      </w:r>
-      <w:r>
-        <w:rPr>
-          <w:rFonts w:ascii="Times New Roman" w:hAnsi="Times New Roman"/>
-        </w:rPr>
-        <w:t xml:space="preserve"> două abordări majore este subliniată în </w:t>
-      </w:r>
-      <w:r>
-        <w:rPr>
-          <w:rFonts w:ascii="Times New Roman" w:hAnsi="Times New Roman"/>
-        </w:rPr>
-        <w:t>F</w:t>
-      </w:r>
-      <w:r>
-        <w:rPr>
-          <w:rFonts w:ascii="Times New Roman" w:hAnsi="Times New Roman"/>
-        </w:rPr>
-        <w:t>igura</w:t>
-      </w:r>
-      <w:r>
-        <w:rPr>
-          <w:rFonts w:ascii="Times New Roman" w:hAnsi="Times New Roman"/>
-        </w:rPr>
-        <w:t xml:space="preserve"> 1</w:t>
-      </w:r>
-      <w:r>
-        <w:rPr>
-          <w:rFonts w:ascii="Times New Roman" w:hAnsi="Times New Roman"/>
-        </w:rPr>
-        <w:t xml:space="preserve"> </w:t>
-      </w:r>
-      <w:r>
-        <w:rPr>
-          <w:rFonts w:ascii="Times New Roman" w:hAnsi="Times New Roman"/>
-        </w:rPr>
-        <w:t>de ma jos</w:t>
-      </w:r>
-      <w:r>
-        <w:rPr>
-          <w:rFonts w:ascii="Times New Roman" w:hAnsi="Times New Roman"/>
-        </w:rPr>
-        <w:t>:</w:t>
+        <w:t>Aşa cum a mai fost menţionat mai sus, se întâlnesc mai multe situaţii în care textul ce trebuie sintetizat conţine mai multe cuvinte provenite din alte limbi, care evident nu pot fi procesate corect dacă vom utiliza acelaşi pachet de reguli ca și la cuvintele specifice limbii ţintă pentru care este destinat sistemul (în cazul dat limba română). În situaţia dată, o abordare evidentă va fi  folosirea unor seturi diferite de reguli de transcriere fonetică pentru aceste cuvinte. Aceste reguli vor fi specifice limbii din care ele fac parte, totodată fiind necesară şi o adaptare ulterioară la nivelul fonetic. În cadrul acestei lucrări, propun o abordare puțin diferită, ce constă în folosirea unui transliterator pentru generarea “pseudo-cuvintelor” native. Așadar, transcrierea fonetică se va face folosind reguli specifice limbii române şi nu va mai fi necesară adaptarea rezultatelor la nivel fonetic. Totuși există unele situaţii în care, fiind dat un context lexical, unele litere din limba română vor generea sunete diferite de cele care au fost intenţionate. Cu toate acestea, cuvintele vor suna cât se poate de clar pentru orice vorbitor nativ de limba română şi nu vor prezinta dificutăţi în ceea ce priveşte inteligibilitatea. Diferenţa între aceste două abordări majore este subliniată în Figura 1 de ma jos:</w:t>
       </w:r>
     </w:p>
     <w:p>
@@ -10587,91 +10137,7 @@
         <w:rPr>
           <w:rFonts w:ascii="Times New Roman" w:hAnsi="Times New Roman"/>
         </w:rPr>
-        <w:t>metod</w:t>
-      </w:r>
-      <w:r>
-        <w:rPr>
-          <w:rFonts w:ascii="Times New Roman" w:hAnsi="Times New Roman"/>
-        </w:rPr>
-        <w:t>a</w:t>
-      </w:r>
-      <w:r>
-        <w:rPr>
-          <w:rFonts w:ascii="Times New Roman" w:hAnsi="Times New Roman"/>
-        </w:rPr>
-        <w:t xml:space="preserve"> bazat</w:t>
-      </w:r>
-      <w:r>
-        <w:rPr>
-          <w:rFonts w:ascii="Times New Roman" w:hAnsi="Times New Roman"/>
-        </w:rPr>
-        <w:t>ă</w:t>
-      </w:r>
-      <w:r>
-        <w:rPr>
-          <w:rFonts w:ascii="Times New Roman" w:hAnsi="Times New Roman"/>
-        </w:rPr>
-        <w:t xml:space="preserve"> pe manipulare</w:t>
-      </w:r>
-      <w:r>
-        <w:rPr>
-          <w:rFonts w:ascii="Times New Roman" w:hAnsi="Times New Roman"/>
-        </w:rPr>
-        <w:t>a</w:t>
-      </w:r>
-      <w:r>
-        <w:rPr>
-          <w:rFonts w:ascii="Times New Roman" w:hAnsi="Times New Roman"/>
-        </w:rPr>
-        <w:t xml:space="preserve"> fonetică se aplică </w:t>
-      </w:r>
-      <w:r>
-        <w:rPr>
-          <w:rFonts w:ascii="Times New Roman" w:hAnsi="Times New Roman"/>
-        </w:rPr>
-        <w:t>atunci când</w:t>
-      </w:r>
-      <w:r>
-        <w:rPr>
-          <w:rFonts w:ascii="Times New Roman" w:hAnsi="Times New Roman"/>
-        </w:rPr>
-        <w:t xml:space="preserve"> sunt cunoscute seturile de reguli pentru </w:t>
-      </w:r>
-      <w:r>
-        <w:rPr>
-          <w:rFonts w:ascii="Times New Roman" w:hAnsi="Times New Roman"/>
-        </w:rPr>
-        <w:t>t</w:t>
-      </w:r>
-      <w:r>
-        <w:rPr>
-          <w:rFonts w:ascii="Times New Roman" w:hAnsi="Times New Roman"/>
-        </w:rPr>
-        <w:t>ranscriere</w:t>
-      </w:r>
-      <w:r>
-        <w:rPr>
-          <w:rFonts w:ascii="Times New Roman" w:hAnsi="Times New Roman"/>
-        </w:rPr>
-        <w:t>a</w:t>
-      </w:r>
-      <w:r>
-        <w:rPr>
-          <w:rFonts w:ascii="Times New Roman" w:hAnsi="Times New Roman"/>
-        </w:rPr>
-        <w:t xml:space="preserve"> fonetică (conversi</w:t>
-      </w:r>
-      <w:r>
-        <w:rPr>
-          <w:rFonts w:ascii="Times New Roman" w:hAnsi="Times New Roman"/>
-        </w:rPr>
-        <w:t>a</w:t>
-      </w:r>
-      <w:r>
-        <w:rPr>
-          <w:rFonts w:ascii="Times New Roman" w:hAnsi="Times New Roman"/>
-        </w:rPr>
-        <w:t xml:space="preserve"> din litere în sunete) pentru ambele limbi implicate în proces;</w:t>
+        <w:t>metoda bazată pe manipularea fonetică se aplică atunci când sunt cunoscute seturile de reguli pentru transcrierea fonetică (conversia din litere în sunete) pentru ambele limbi implicate în proces;</w:t>
       </w:r>
     </w:p>
     <w:p>
@@ -10688,91 +10154,7 @@
         <w:rPr>
           <w:rFonts w:ascii="Times New Roman" w:hAnsi="Times New Roman"/>
         </w:rPr>
-        <w:t>metod</w:t>
-      </w:r>
-      <w:r>
-        <w:rPr>
-          <w:rFonts w:ascii="Times New Roman" w:hAnsi="Times New Roman"/>
-        </w:rPr>
-        <w:t xml:space="preserve">a </w:t>
-      </w:r>
-      <w:r>
-        <w:rPr>
-          <w:rFonts w:ascii="Times New Roman" w:hAnsi="Times New Roman"/>
-        </w:rPr>
-        <w:t>bazată pe manipulare</w:t>
-      </w:r>
-      <w:r>
-        <w:rPr>
-          <w:rFonts w:ascii="Times New Roman" w:hAnsi="Times New Roman"/>
-        </w:rPr>
-        <w:t>a</w:t>
-      </w:r>
-      <w:r>
-        <w:rPr>
-          <w:rFonts w:ascii="Times New Roman" w:hAnsi="Times New Roman"/>
-        </w:rPr>
-        <w:t xml:space="preserve"> ortografică nu necesită cunoaşterea </w:t>
-      </w:r>
-      <w:r>
-        <w:rPr>
-          <w:rFonts w:ascii="Times New Roman" w:hAnsi="Times New Roman"/>
-        </w:rPr>
-        <w:t>setului</w:t>
-      </w:r>
-      <w:r>
-        <w:rPr>
-          <w:rFonts w:ascii="Times New Roman" w:hAnsi="Times New Roman"/>
-        </w:rPr>
-        <w:t xml:space="preserve"> de reguli folosite </w:t>
-      </w:r>
-      <w:r>
-        <w:rPr>
-          <w:rFonts w:ascii="Times New Roman" w:hAnsi="Times New Roman"/>
-        </w:rPr>
-        <w:t>pentru</w:t>
-      </w:r>
-      <w:r>
-        <w:rPr>
-          <w:rFonts w:ascii="Times New Roman" w:hAnsi="Times New Roman"/>
-        </w:rPr>
-        <w:t xml:space="preserve"> transcrierea fonetică </w:t>
-      </w:r>
-      <w:r>
-        <w:rPr>
-          <w:rFonts w:ascii="Times New Roman" w:hAnsi="Times New Roman"/>
-        </w:rPr>
-        <w:t>a</w:t>
-      </w:r>
-      <w:r>
-        <w:rPr>
-          <w:rFonts w:ascii="Times New Roman" w:hAnsi="Times New Roman"/>
-        </w:rPr>
-        <w:t xml:space="preserve"> limb</w:t>
-      </w:r>
-      <w:r>
-        <w:rPr>
-          <w:rFonts w:ascii="Times New Roman" w:hAnsi="Times New Roman"/>
-        </w:rPr>
-        <w:t>ei</w:t>
-      </w:r>
-      <w:r>
-        <w:rPr>
-          <w:rFonts w:ascii="Times New Roman" w:hAnsi="Times New Roman"/>
-        </w:rPr>
-        <w:t xml:space="preserve"> sursă</w:t>
-      </w:r>
-      <w:r>
-        <w:rPr>
-          <w:rFonts w:ascii="Times New Roman" w:hAnsi="Times New Roman"/>
-        </w:rPr>
-        <w:t>,</w:t>
-      </w:r>
-      <w:r>
-        <w:rPr>
-          <w:rFonts w:ascii="Times New Roman" w:hAnsi="Times New Roman"/>
-        </w:rPr>
-        <w:t xml:space="preserve"> ci doar pentru limba destinaţie.</w:t>
+        <w:t>metoda bazată pe manipularea ortografică nu necesită cunoaşterea setului de reguli folosite pentru transcrierea fonetică a limbei sursă, ci doar pentru limba destinaţie.</w:t>
       </w:r>
     </w:p>
     <w:p>
@@ -10781,11 +10163,13 @@
         <w:spacing w:lineRule="auto" w:line="360"/>
         <w:rPr>
           <w:rFonts w:ascii="Times New Roman" w:hAnsi="Times New Roman"/>
+          <w:sz w:val="20"/>
         </w:rPr>
       </w:pPr>
       <w:r>
         <w:rPr>
           <w:rFonts w:ascii="Times New Roman" w:hAnsi="Times New Roman"/>
+          <w:sz w:val="20"/>
         </w:rPr>
       </w:r>
     </w:p>
@@ -10795,93 +10179,14 @@
         <w:spacing w:lineRule="auto" w:line="360"/>
         <w:rPr>
           <w:rFonts w:ascii="Times New Roman" w:hAnsi="Times New Roman"/>
-        </w:rPr>
-      </w:pPr>
-      <w:r>
-        <w:rPr>
-          <w:rFonts w:ascii="Times New Roman" w:hAnsi="Times New Roman"/>
-        </w:rPr>
-      </w:r>
-    </w:p>
-    <w:p>
-      <w:pPr>
-        <w:pStyle w:val="Normal"/>
-        <w:spacing w:lineRule="auto" w:line="360"/>
-        <w:rPr>
-          <w:rFonts w:ascii="Times New Roman" w:hAnsi="Times New Roman"/>
-        </w:rPr>
-      </w:pPr>
-      <w:r>
-        <w:rPr>
-          <w:rFonts w:ascii="Times New Roman" w:hAnsi="Times New Roman"/>
-        </w:rPr>
-      </w:r>
-    </w:p>
-    <w:p>
-      <w:pPr>
-        <w:pStyle w:val="Normal"/>
-        <w:spacing w:lineRule="auto" w:line="360"/>
-        <w:rPr>
-          <w:rFonts w:ascii="Times New Roman" w:hAnsi="Times New Roman"/>
-        </w:rPr>
-      </w:pPr>
-      <w:r>
-        <w:rPr>
-          <w:rFonts w:ascii="Times New Roman" w:hAnsi="Times New Roman"/>
-        </w:rPr>
-      </w:r>
-    </w:p>
-    <w:p>
-      <w:pPr>
-        <w:pStyle w:val="Normal"/>
-        <w:spacing w:lineRule="auto" w:line="360"/>
-        <w:rPr>
-          <w:rFonts w:ascii="Times New Roman" w:hAnsi="Times New Roman"/>
-        </w:rPr>
-      </w:pPr>
-      <w:r>
-        <w:rPr>
-          <w:rFonts w:ascii="Times New Roman" w:hAnsi="Times New Roman"/>
-        </w:rPr>
-      </w:r>
-    </w:p>
-    <w:p>
-      <w:pPr>
-        <w:pStyle w:val="Normal"/>
-        <w:spacing w:lineRule="auto" w:line="360"/>
+          <w:sz w:val="20"/>
+        </w:rPr>
+      </w:pPr>
+      <w:r>
         <w:rPr>
           <w:rFonts w:ascii="Times New Roman" w:hAnsi="Times New Roman"/>
           <w:sz w:val="20"/>
         </w:rPr>
-      </w:pPr>
-      <w:r>
-        <w:rPr/>
-      </w:r>
-    </w:p>
-    <w:p>
-      <w:pPr>
-        <w:pStyle w:val="Normal"/>
-        <w:spacing w:lineRule="auto" w:line="360"/>
-        <w:rPr>
-          <w:rFonts w:ascii="Times New Roman" w:hAnsi="Times New Roman"/>
-          <w:sz w:val="20"/>
-        </w:rPr>
-      </w:pPr>
-      <w:r>
-        <w:rPr/>
-      </w:r>
-    </w:p>
-    <w:p>
-      <w:pPr>
-        <w:pStyle w:val="Normal"/>
-        <w:spacing w:lineRule="auto" w:line="360"/>
-        <w:rPr>
-          <w:rFonts w:ascii="Times New Roman" w:hAnsi="Times New Roman"/>
-          <w:sz w:val="20"/>
-        </w:rPr>
-      </w:pPr>
-      <w:r>
-        <w:rPr/>
       </w:r>
     </w:p>
     <w:p>
@@ -10914,7 +10219,7 @@
           <w:rFonts w:ascii="Times New Roman" w:hAnsi="Times New Roman"/>
         </w:rPr>
         <w:drawing>
-          <wp:anchor behindDoc="0" distT="0" distB="0" distL="91440" distR="0" simplePos="0" locked="0" layoutInCell="1" allowOverlap="1" relativeHeight="5">
+          <wp:anchor behindDoc="0" distT="0" distB="0" distL="91440" distR="0" simplePos="0" locked="0" layoutInCell="1" allowOverlap="1" relativeHeight="3">
             <wp:simplePos x="0" y="0"/>
             <wp:positionH relativeFrom="column">
               <wp:posOffset>3966845</wp:posOffset>
@@ -10976,421 +10281,7 @@
         <w:rPr>
           <w:rFonts w:ascii="Times New Roman" w:hAnsi="Times New Roman"/>
         </w:rPr>
-        <w:t>D</w:t>
-      </w:r>
-      <w:r>
-        <w:rPr>
-          <w:rFonts w:ascii="Times New Roman" w:hAnsi="Times New Roman"/>
-        </w:rPr>
-        <w:t>ificultate</w:t>
-      </w:r>
-      <w:r>
-        <w:rPr>
-          <w:rFonts w:ascii="Times New Roman" w:hAnsi="Times New Roman"/>
-        </w:rPr>
-        <w:t>a</w:t>
-      </w:r>
-      <w:r>
-        <w:rPr>
-          <w:rFonts w:ascii="Times New Roman" w:hAnsi="Times New Roman"/>
-        </w:rPr>
-        <w:t xml:space="preserve"> cu care se confruntă ambele </w:t>
-      </w:r>
-      <w:r>
-        <w:rPr>
-          <w:rFonts w:ascii="Times New Roman" w:hAnsi="Times New Roman"/>
-        </w:rPr>
-        <w:t xml:space="preserve">metode </w:t>
-      </w:r>
-      <w:r>
-        <w:rPr>
-          <w:rFonts w:ascii="Times New Roman" w:hAnsi="Times New Roman"/>
-        </w:rPr>
-        <w:t xml:space="preserve">pentru procesarea cuvintelor străine este alegerea corectă a cazurilor în care sistemul trebuie să aplice transliterarea cuvintelor din </w:t>
-      </w:r>
-      <w:r>
-        <w:rPr>
-          <w:rFonts w:ascii="Times New Roman" w:hAnsi="Times New Roman"/>
-        </w:rPr>
-        <w:t>limba sursă</w:t>
-      </w:r>
-      <w:r>
-        <w:rPr>
-          <w:rFonts w:ascii="Times New Roman" w:hAnsi="Times New Roman"/>
-        </w:rPr>
-        <w:t xml:space="preserve"> în </w:t>
-      </w:r>
-      <w:r>
-        <w:rPr>
-          <w:rFonts w:ascii="Times New Roman" w:hAnsi="Times New Roman"/>
-        </w:rPr>
-        <w:t>limba țintă</w:t>
-      </w:r>
-      <w:r>
-        <w:rPr>
-          <w:rFonts w:ascii="Times New Roman" w:hAnsi="Times New Roman"/>
-        </w:rPr>
-        <w:t>. Principala modalitate de a verifica dacă un cuvânt trebuie</w:t>
-      </w:r>
-      <w:r>
-        <w:rPr>
-          <w:rFonts w:ascii="Times New Roman" w:hAnsi="Times New Roman"/>
-        </w:rPr>
-        <w:t xml:space="preserve"> sau nu</w:t>
-      </w:r>
-      <w:r>
-        <w:rPr>
-          <w:rFonts w:ascii="Times New Roman" w:hAnsi="Times New Roman"/>
-        </w:rPr>
-        <w:t xml:space="preserve"> transliterat este folosirea lexiconului</w:t>
-      </w:r>
-      <w:r>
-        <w:rPr>
-          <w:rFonts w:ascii="Times New Roman" w:hAnsi="Times New Roman"/>
-        </w:rPr>
-        <w:t xml:space="preserve"> care a fost</w:t>
-      </w:r>
-      <w:r>
-        <w:rPr>
-          <w:rFonts w:ascii="Times New Roman" w:hAnsi="Times New Roman"/>
-        </w:rPr>
-        <w:t xml:space="preserve"> generat anterior. Este evident că dacă un cuvânt se </w:t>
-      </w:r>
-      <w:r>
-        <w:rPr>
-          <w:rFonts w:ascii="Times New Roman" w:hAnsi="Times New Roman"/>
-        </w:rPr>
-        <w:t>re</w:t>
-      </w:r>
-      <w:r>
-        <w:rPr>
-          <w:rFonts w:ascii="Times New Roman" w:hAnsi="Times New Roman"/>
-        </w:rPr>
-        <w:t xml:space="preserve">găseşte în tabela de transliterare </w:t>
-      </w:r>
-      <w:r>
-        <w:rPr>
-          <w:rFonts w:ascii="Times New Roman" w:hAnsi="Times New Roman"/>
-        </w:rPr>
-        <w:t xml:space="preserve">atunci </w:t>
-      </w:r>
-      <w:r>
-        <w:rPr>
-          <w:rFonts w:ascii="Times New Roman" w:hAnsi="Times New Roman"/>
-        </w:rPr>
-        <w:t>el este şi un candidat bun pentru  proces</w:t>
-      </w:r>
-      <w:r>
-        <w:rPr>
-          <w:rFonts w:ascii="Times New Roman" w:hAnsi="Times New Roman"/>
-        </w:rPr>
-        <w:t>ul dat</w:t>
-      </w:r>
-      <w:r>
-        <w:rPr>
-          <w:rFonts w:ascii="Times New Roman" w:hAnsi="Times New Roman"/>
-        </w:rPr>
-        <w:t xml:space="preserve">. </w:t>
-      </w:r>
-      <w:r>
-        <w:rPr>
-          <w:rFonts w:ascii="Times New Roman" w:hAnsi="Times New Roman"/>
-        </w:rPr>
-        <w:t>Totuși este necesar de</w:t>
-      </w:r>
-      <w:r>
-        <w:rPr>
-          <w:rFonts w:ascii="Times New Roman" w:hAnsi="Times New Roman"/>
-        </w:rPr>
-        <w:t xml:space="preserve"> verificat dacă acesta există şi în inventarul de cuvinte al limbii ț</w:t>
-      </w:r>
-      <w:r>
-        <w:rPr>
-          <w:rFonts w:ascii="Times New Roman" w:hAnsi="Times New Roman"/>
-        </w:rPr>
-        <w:t>intă</w:t>
-      </w:r>
-      <w:r>
-        <w:rPr>
-          <w:rFonts w:ascii="Times New Roman" w:hAnsi="Times New Roman"/>
-        </w:rPr>
-        <w:t xml:space="preserve">. </w:t>
-      </w:r>
-      <w:r>
-        <w:rPr>
-          <w:rFonts w:ascii="Times New Roman" w:hAnsi="Times New Roman"/>
-        </w:rPr>
-        <w:t>Spre</w:t>
-      </w:r>
-      <w:r>
-        <w:rPr>
-          <w:rFonts w:ascii="Times New Roman" w:hAnsi="Times New Roman"/>
-        </w:rPr>
-        <w:t xml:space="preserve"> exemplu, nu p</w:t>
-      </w:r>
-      <w:r>
-        <w:rPr>
-          <w:rFonts w:ascii="Times New Roman" w:hAnsi="Times New Roman"/>
-        </w:rPr>
-        <w:t>u</w:t>
-      </w:r>
-      <w:r>
-        <w:rPr>
-          <w:rFonts w:ascii="Times New Roman" w:hAnsi="Times New Roman"/>
-        </w:rPr>
-        <w:t>te</w:t>
-      </w:r>
-      <w:r>
-        <w:rPr>
-          <w:rFonts w:ascii="Times New Roman" w:hAnsi="Times New Roman"/>
-        </w:rPr>
-        <w:t>m</w:t>
-      </w:r>
-      <w:r>
-        <w:rPr>
-          <w:rFonts w:ascii="Times New Roman" w:hAnsi="Times New Roman"/>
-        </w:rPr>
-        <w:t xml:space="preserve"> spune cu exactitate dacă transliterearea </w:t>
-      </w:r>
-      <w:r>
-        <w:rPr>
-          <w:rFonts w:ascii="Times New Roman" w:hAnsi="Times New Roman"/>
-        </w:rPr>
-        <w:t>este necesară</w:t>
-      </w:r>
-      <w:r>
-        <w:rPr>
-          <w:rFonts w:ascii="Times New Roman" w:hAnsi="Times New Roman"/>
-        </w:rPr>
-        <w:t xml:space="preserve"> pentru </w:t>
-      </w:r>
-      <w:r>
-        <w:rPr>
-          <w:rFonts w:ascii="Times New Roman" w:hAnsi="Times New Roman"/>
-        </w:rPr>
-        <w:t xml:space="preserve">un </w:t>
-      </w:r>
-      <w:r>
-        <w:rPr>
-          <w:rFonts w:ascii="Times New Roman" w:hAnsi="Times New Roman"/>
-        </w:rPr>
-        <w:t>cuvânt</w:t>
-      </w:r>
-      <w:r>
-        <w:rPr>
-          <w:rFonts w:ascii="Times New Roman" w:hAnsi="Times New Roman"/>
-        </w:rPr>
-        <w:t xml:space="preserve"> de tipul</w:t>
-      </w:r>
-      <w:r>
-        <w:rPr>
-          <w:rFonts w:ascii="Times New Roman" w:hAnsi="Times New Roman"/>
-        </w:rPr>
-        <w:t xml:space="preserve"> “minus” </w:t>
-      </w:r>
-      <w:r>
-        <w:rPr>
-          <w:rFonts w:ascii="Times New Roman" w:hAnsi="Times New Roman"/>
-        </w:rPr>
-        <w:t>sau “bat”, deoarece ele</w:t>
-      </w:r>
-      <w:r>
-        <w:rPr>
-          <w:rFonts w:ascii="Times New Roman" w:hAnsi="Times New Roman"/>
-        </w:rPr>
-        <w:t xml:space="preserve"> </w:t>
-      </w:r>
-      <w:r>
-        <w:rPr>
-          <w:rFonts w:ascii="Times New Roman" w:hAnsi="Times New Roman"/>
-        </w:rPr>
-        <w:t>au</w:t>
-      </w:r>
-      <w:r>
-        <w:rPr>
-          <w:rFonts w:ascii="Times New Roman" w:hAnsi="Times New Roman"/>
-        </w:rPr>
-        <w:t xml:space="preserve"> aceeaşi semantică şi ortografie atât în limba română cât şi în </w:t>
-      </w:r>
-      <w:r>
-        <w:rPr>
-          <w:rFonts w:ascii="Times New Roman" w:hAnsi="Times New Roman"/>
-        </w:rPr>
-        <w:t>cea</w:t>
-      </w:r>
-      <w:r>
-        <w:rPr>
-          <w:rFonts w:ascii="Times New Roman" w:hAnsi="Times New Roman"/>
-        </w:rPr>
-        <w:t xml:space="preserve"> engleză. Acest tip </w:t>
-      </w:r>
-      <w:r>
-        <w:rPr>
-          <w:rFonts w:ascii="Times New Roman" w:hAnsi="Times New Roman"/>
-        </w:rPr>
-        <w:t xml:space="preserve">specific </w:t>
-      </w:r>
-      <w:r>
-        <w:rPr>
-          <w:rFonts w:ascii="Times New Roman" w:hAnsi="Times New Roman"/>
-        </w:rPr>
-        <w:t>de cuvinte vor f</w:t>
-      </w:r>
-      <w:r>
-        <w:rPr>
-          <w:rFonts w:ascii="Times New Roman" w:hAnsi="Times New Roman"/>
-        </w:rPr>
-        <w:t>ace parte din lista excepțiilor</w:t>
-      </w:r>
-      <w:r>
-        <w:rPr>
-          <w:rFonts w:ascii="Times New Roman" w:hAnsi="Times New Roman"/>
-        </w:rPr>
-        <w:t>,</w:t>
-      </w:r>
-      <w:r>
-        <w:rPr>
-          <w:rFonts w:ascii="Times New Roman" w:hAnsi="Times New Roman"/>
-        </w:rPr>
-        <w:t xml:space="preserve"> și preferabil</w:t>
-      </w:r>
-      <w:r>
-        <w:rPr>
-          <w:rFonts w:ascii="Times New Roman" w:hAnsi="Times New Roman"/>
-        </w:rPr>
-        <w:t xml:space="preserve"> stocate într-un</w:t>
-      </w:r>
-      <w:r>
-        <w:rPr>
-          <w:rFonts w:ascii="Times New Roman" w:hAnsi="Times New Roman"/>
-        </w:rPr>
-        <w:t xml:space="preserve"> oarecare</w:t>
-      </w:r>
-      <w:r>
-        <w:rPr>
-          <w:rFonts w:ascii="Times New Roman" w:hAnsi="Times New Roman"/>
-        </w:rPr>
-        <w:t xml:space="preserve"> fişier separat</w:t>
-      </w:r>
-      <w:r>
-        <w:rPr>
-          <w:rFonts w:ascii="Times New Roman" w:hAnsi="Times New Roman"/>
-        </w:rPr>
-        <w:t>,</w:t>
-      </w:r>
-      <w:r>
-        <w:rPr>
-          <w:rFonts w:ascii="Times New Roman" w:hAnsi="Times New Roman"/>
-        </w:rPr>
-        <w:t xml:space="preserve"> şi</w:t>
-      </w:r>
-      <w:r>
-        <w:rPr>
-          <w:rFonts w:ascii="Times New Roman" w:hAnsi="Times New Roman"/>
-        </w:rPr>
-        <w:t xml:space="preserve"> ca rezultat</w:t>
-      </w:r>
-      <w:r>
-        <w:rPr>
-          <w:rFonts w:ascii="Times New Roman" w:hAnsi="Times New Roman"/>
-        </w:rPr>
-        <w:t xml:space="preserve"> vor rămâne neschimbate.</w:t>
-      </w:r>
-      <w:r>
-        <w:rPr>
-          <w:rFonts w:ascii="Times New Roman" w:hAnsi="Times New Roman"/>
-        </w:rPr>
-        <w:t xml:space="preserve"> </w:t>
-      </w:r>
-      <w:r>
-        <w:rPr>
-          <w:rFonts w:ascii="Times New Roman" w:hAnsi="Times New Roman"/>
-        </w:rPr>
-        <w:t xml:space="preserve">În </w:t>
-      </w:r>
-      <w:r>
-        <w:rPr>
-          <w:rFonts w:ascii="Times New Roman" w:hAnsi="Times New Roman"/>
-        </w:rPr>
-        <w:t>cazurile</w:t>
-      </w:r>
-      <w:r>
-        <w:rPr>
-          <w:rFonts w:ascii="Times New Roman" w:hAnsi="Times New Roman"/>
-        </w:rPr>
-        <w:t xml:space="preserve"> în care un cuvânt nu se</w:t>
-      </w:r>
-      <w:r>
-        <w:rPr>
-          <w:rFonts w:ascii="Times New Roman" w:hAnsi="Times New Roman"/>
-        </w:rPr>
-        <w:t xml:space="preserve"> va</w:t>
-      </w:r>
-      <w:r>
-        <w:rPr>
-          <w:rFonts w:ascii="Times New Roman" w:hAnsi="Times New Roman"/>
-        </w:rPr>
-        <w:t xml:space="preserve"> </w:t>
-      </w:r>
-      <w:r>
-        <w:rPr>
-          <w:rFonts w:ascii="Times New Roman" w:hAnsi="Times New Roman"/>
-        </w:rPr>
-        <w:t>re</w:t>
-      </w:r>
-      <w:r>
-        <w:rPr>
-          <w:rFonts w:ascii="Times New Roman" w:hAnsi="Times New Roman"/>
-        </w:rPr>
-        <w:t>găs</w:t>
-      </w:r>
-      <w:r>
-        <w:rPr>
-          <w:rFonts w:ascii="Times New Roman" w:hAnsi="Times New Roman"/>
-        </w:rPr>
-        <w:t>i</w:t>
-      </w:r>
-      <w:r>
-        <w:rPr>
-          <w:rFonts w:ascii="Times New Roman" w:hAnsi="Times New Roman"/>
-        </w:rPr>
-        <w:t xml:space="preserve"> nici în inventarul de cuvinte cunoscute pentru limba </w:t>
-      </w:r>
-      <w:r>
-        <w:rPr>
-          <w:rFonts w:ascii="Times New Roman" w:hAnsi="Times New Roman"/>
-        </w:rPr>
-        <w:t>sursă</w:t>
-      </w:r>
-      <w:r>
-        <w:rPr>
-          <w:rFonts w:ascii="Times New Roman" w:hAnsi="Times New Roman"/>
-        </w:rPr>
-        <w:t xml:space="preserve"> şi nici în cel pentru limba ț</w:t>
-      </w:r>
-      <w:r>
-        <w:rPr>
-          <w:rFonts w:ascii="Times New Roman" w:hAnsi="Times New Roman"/>
-        </w:rPr>
-        <w:t>intă, va fi</w:t>
-      </w:r>
-      <w:r>
-        <w:rPr>
-          <w:rFonts w:ascii="Times New Roman" w:hAnsi="Times New Roman"/>
-        </w:rPr>
-        <w:t xml:space="preserve"> greu de precizat dacă acesta trebuie</w:t>
-      </w:r>
-      <w:r>
-        <w:rPr>
-          <w:rFonts w:ascii="Times New Roman" w:hAnsi="Times New Roman"/>
-        </w:rPr>
-        <w:t xml:space="preserve"> neapărat</w:t>
-      </w:r>
-      <w:r>
-        <w:rPr>
-          <w:rFonts w:ascii="Times New Roman" w:hAnsi="Times New Roman"/>
-        </w:rPr>
-        <w:t xml:space="preserve"> transliterat sau nu. </w:t>
+        <w:t xml:space="preserve">Dificultatea cu care se confruntă ambele metode pentru procesarea cuvintelor străine este alegerea corectă a cazurilor în care sistemul trebuie să aplice transliterarea cuvintelor din limba sursă în limba țintă. Principala modalitate de a verifica dacă un cuvânt trebuie sau nu transliterat este folosirea lexiconului care a fost generat anterior. Este evident că dacă un cuvânt se regăseşte în tabela de transliterare atunci el este şi un candidat bun pentru  procesul dat. Totuși este necesar de verificat dacă acesta există şi în inventarul de cuvinte al limbii țintă. Spre exemplu, nu putem spune cu exactitate dacă transliterearea este necesară pentru un cuvânt de tipul “minus” sau “bat”, deoarece ele au aceeaşi semantică şi ortografie atât în limba română cât şi în cea engleză. Acest tip specific de cuvinte vor face parte din lista excepțiilor, și preferabil stocate într-un oarecare fişier separat, şi ca rezultat vor rămâne neschimbate. În cazurile în care un cuvânt nu se va regăsi nici în inventarul de cuvinte cunoscute pentru limba sursă şi nici în cel pentru limba țintă, va fi greu de precizat dacă acesta trebuie neapărat transliterat sau nu. </w:t>
       </w:r>
     </w:p>
     <w:p>
@@ -11409,247 +10300,7 @@
         <w:rPr>
           <w:rFonts w:ascii="Times New Roman" w:hAnsi="Times New Roman"/>
         </w:rPr>
-        <w:t xml:space="preserve">O metodă </w:t>
-      </w:r>
-      <w:r>
-        <w:rPr>
-          <w:rFonts w:ascii="Times New Roman" w:hAnsi="Times New Roman"/>
-        </w:rPr>
-        <w:t xml:space="preserve">clasică </w:t>
-      </w:r>
-      <w:r>
-        <w:rPr>
-          <w:rFonts w:ascii="Times New Roman" w:hAnsi="Times New Roman"/>
-        </w:rPr>
-        <w:t xml:space="preserve">de a rezolva aceste situaţii </w:t>
-      </w:r>
-      <w:r>
-        <w:rPr>
-          <w:rFonts w:ascii="Times New Roman" w:hAnsi="Times New Roman"/>
-        </w:rPr>
-        <w:t>ar fi</w:t>
-      </w:r>
-      <w:r>
-        <w:rPr>
-          <w:rFonts w:ascii="Times New Roman" w:hAnsi="Times New Roman"/>
-        </w:rPr>
-        <w:t xml:space="preserve"> folosirea unor indicii lexicali pentru a decide care este limba din care provine cuvânt</w:t>
-      </w:r>
-      <w:r>
-        <w:rPr>
-          <w:rFonts w:ascii="Times New Roman" w:hAnsi="Times New Roman"/>
-        </w:rPr>
-        <w:t>ul dat</w:t>
-      </w:r>
-      <w:r>
-        <w:rPr>
-          <w:rFonts w:ascii="Times New Roman" w:hAnsi="Times New Roman"/>
-        </w:rPr>
-        <w:t xml:space="preserve">. </w:t>
-      </w:r>
-      <w:r>
-        <w:rPr>
-          <w:rFonts w:ascii="Times New Roman" w:hAnsi="Times New Roman"/>
-        </w:rPr>
-        <w:t>Spre exemplu, dacă luăm limba sursă ca rea română atunci există unele a</w:t>
-      </w:r>
-      <w:r>
-        <w:rPr>
-          <w:rFonts w:ascii="Times New Roman" w:hAnsi="Times New Roman"/>
-        </w:rPr>
-        <w:t xml:space="preserve">numite grupuri de </w:t>
-      </w:r>
-      <w:r>
-        <w:rPr>
-          <w:rFonts w:ascii="Times New Roman" w:hAnsi="Times New Roman"/>
-        </w:rPr>
-        <w:t>caractere ce</w:t>
-      </w:r>
-      <w:r>
-        <w:rPr>
-          <w:rFonts w:ascii="Times New Roman" w:hAnsi="Times New Roman"/>
-        </w:rPr>
-        <w:t xml:space="preserve"> sunt foarte rare sau chiar nu pot exista în limba română. </w:t>
-      </w:r>
-      <w:r>
-        <w:rPr>
-          <w:rFonts w:ascii="Times New Roman" w:hAnsi="Times New Roman"/>
-        </w:rPr>
-        <w:t>Deci toate c</w:t>
-      </w:r>
-      <w:r>
-        <w:rPr>
-          <w:rFonts w:ascii="Times New Roman" w:hAnsi="Times New Roman"/>
-        </w:rPr>
-        <w:t>uvintele care conţin litera ‘y’</w:t>
-      </w:r>
-      <w:r>
-        <w:rPr>
-          <w:rFonts w:ascii="Times New Roman" w:hAnsi="Times New Roman"/>
-        </w:rPr>
-        <w:t xml:space="preserve"> sau</w:t>
-      </w:r>
-      <w:r>
-        <w:rPr>
-          <w:rFonts w:ascii="Times New Roman" w:hAnsi="Times New Roman"/>
-        </w:rPr>
-        <w:t xml:space="preserve"> grupul de litere “ck”</w:t>
-      </w:r>
-      <w:r>
-        <w:rPr>
-          <w:rFonts w:ascii="Times New Roman" w:hAnsi="Times New Roman"/>
-        </w:rPr>
-        <w:t xml:space="preserve"> vor</w:t>
-      </w:r>
-      <w:r>
-        <w:rPr>
-          <w:rFonts w:ascii="Times New Roman" w:hAnsi="Times New Roman"/>
-        </w:rPr>
-        <w:t xml:space="preserve"> candidaţi buni pentru transliterare. Astfel, </w:t>
-      </w:r>
-      <w:r>
-        <w:rPr>
-          <w:rFonts w:ascii="Times New Roman" w:hAnsi="Times New Roman"/>
-        </w:rPr>
-        <w:t xml:space="preserve"> putem</w:t>
-      </w:r>
-      <w:r>
-        <w:rPr>
-          <w:rFonts w:ascii="Times New Roman" w:hAnsi="Times New Roman"/>
-        </w:rPr>
-        <w:t xml:space="preserve"> genera o listă de perechi de câte trei </w:t>
-      </w:r>
-      <w:r>
-        <w:rPr>
-          <w:rFonts w:ascii="Times New Roman" w:hAnsi="Times New Roman"/>
-        </w:rPr>
-        <w:t xml:space="preserve">sau mai multe </w:t>
-      </w:r>
-      <w:r>
-        <w:rPr>
-          <w:rFonts w:ascii="Times New Roman" w:hAnsi="Times New Roman"/>
-        </w:rPr>
-        <w:t>litere consecutive posibile în limba română, folosind DE</w:t>
-      </w:r>
-      <w:r>
-        <w:rPr>
-          <w:rFonts w:ascii="Times New Roman" w:hAnsi="Times New Roman"/>
-        </w:rPr>
-        <w:t>X-ul</w:t>
-      </w:r>
-      <w:r>
-        <w:rPr>
-          <w:rFonts w:ascii="Times New Roman" w:hAnsi="Times New Roman"/>
-        </w:rPr>
-        <w:t>. Atunci când sistemul</w:t>
-      </w:r>
-      <w:r>
-        <w:rPr>
-          <w:rFonts w:ascii="Times New Roman" w:hAnsi="Times New Roman"/>
-        </w:rPr>
-        <w:t xml:space="preserve"> va</w:t>
-      </w:r>
-      <w:r>
-        <w:rPr>
-          <w:rFonts w:ascii="Times New Roman" w:hAnsi="Times New Roman"/>
-        </w:rPr>
-        <w:t xml:space="preserve"> întâln</w:t>
-      </w:r>
-      <w:r>
-        <w:rPr>
-          <w:rFonts w:ascii="Times New Roman" w:hAnsi="Times New Roman"/>
-        </w:rPr>
-        <w:t>i</w:t>
-      </w:r>
-      <w:r>
-        <w:rPr>
-          <w:rFonts w:ascii="Times New Roman" w:hAnsi="Times New Roman"/>
-        </w:rPr>
-        <w:t xml:space="preserve"> un cuvânt necunoscut (pentru ambele limbi </w:t>
-      </w:r>
-      <w:r>
-        <w:rPr>
-          <w:rFonts w:ascii="Times New Roman" w:hAnsi="Times New Roman"/>
-        </w:rPr>
-        <w:t>procesate</w:t>
-      </w:r>
-      <w:r>
-        <w:rPr>
-          <w:rFonts w:ascii="Times New Roman" w:hAnsi="Times New Roman"/>
-        </w:rPr>
-        <w:t xml:space="preserve">), </w:t>
-      </w:r>
-      <w:r>
-        <w:rPr>
-          <w:rFonts w:ascii="Times New Roman" w:hAnsi="Times New Roman"/>
-        </w:rPr>
-        <w:t xml:space="preserve">va avea loc </w:t>
-      </w:r>
-      <w:r>
-        <w:rPr>
-          <w:rFonts w:ascii="Times New Roman" w:hAnsi="Times New Roman"/>
-        </w:rPr>
-        <w:t>test</w:t>
-      </w:r>
-      <w:r>
-        <w:rPr>
-          <w:rFonts w:ascii="Times New Roman" w:hAnsi="Times New Roman"/>
-        </w:rPr>
-        <w:t>area</w:t>
-      </w:r>
-      <w:r>
-        <w:rPr>
-          <w:rFonts w:ascii="Times New Roman" w:hAnsi="Times New Roman"/>
-        </w:rPr>
-        <w:t xml:space="preserve"> dacă fiecare grup de litere consecutive din cuvânt se regăseşte în lista generată anterior. Orice cuvânt </w:t>
-      </w:r>
-      <w:r>
-        <w:rPr>
-          <w:rFonts w:ascii="Times New Roman" w:hAnsi="Times New Roman"/>
-        </w:rPr>
-        <w:t xml:space="preserve">va </w:t>
-      </w:r>
-      <w:r>
-        <w:rPr>
-          <w:rFonts w:ascii="Times New Roman" w:hAnsi="Times New Roman"/>
-        </w:rPr>
-        <w:t>care conţine o combinaţie de litere care nu este specifică pentru limba română</w:t>
-      </w:r>
-      <w:r>
-        <w:rPr>
-          <w:rFonts w:ascii="Times New Roman" w:hAnsi="Times New Roman"/>
-        </w:rPr>
-        <w:t xml:space="preserve"> va fi</w:t>
-      </w:r>
-      <w:r>
-        <w:rPr>
-          <w:rFonts w:ascii="Times New Roman" w:hAnsi="Times New Roman"/>
-        </w:rPr>
-        <w:t xml:space="preserve"> transliterat automat. Celelalte cuvinte </w:t>
-      </w:r>
-      <w:r>
-        <w:rPr>
-          <w:rFonts w:ascii="Times New Roman" w:hAnsi="Times New Roman"/>
-        </w:rPr>
-        <w:t>vor fi</w:t>
-      </w:r>
-      <w:r>
-        <w:rPr>
-          <w:rFonts w:ascii="Times New Roman" w:hAnsi="Times New Roman"/>
-        </w:rPr>
-        <w:t xml:space="preserve"> lăsate neschimbate</w:t>
-      </w:r>
-      <w:r>
-        <w:rPr>
-          <w:rFonts w:ascii="Times New Roman" w:hAnsi="Times New Roman"/>
-        </w:rPr>
-        <w:t>. Schemaeste descrisă în F</w:t>
-      </w:r>
-      <w:r>
-        <w:rPr>
-          <w:rFonts w:ascii="Times New Roman" w:hAnsi="Times New Roman"/>
-        </w:rPr>
-        <w:t>igura 2.</w:t>
+        <w:t>O metodă clasică de a rezolva aceste situaţii ar fi folosirea unor indicii lexicali pentru a decide care este limba din care provine cuvântul dat. Spre exemplu, dacă luăm limba sursă ca rea română atunci există unele anumite grupuri de caractere ce sunt foarte rare sau chiar nu pot exista în limba română. Deci toate cuvintele care conţin litera ‘y’ sau grupul de litere “ck” vor candidaţi buni pentru transliterare. Astfel,  putem genera o listă de perechi de câte trei sau mai multe litere consecutive posibile în limba română, folosind DEX-ul. Atunci când sistemul va întâlni un cuvânt necunoscut (pentru ambele limbi procesate), va avea loc testarea dacă fiecare grup de litere consecutive din cuvânt se regăseşte în lista generată anterior. Orice cuvânt va care conţine o combinaţie de litere care nu este specifică pentru limba română va fi transliterat automat. Celelalte cuvinte vor fi lăsate neschimbate. Schemaeste descrisă în Figura 2.</w:t>
       </w:r>
     </w:p>
     <w:p>
@@ -11733,25 +10384,7 @@
         <w:rPr>
           <w:sz w:val="20"/>
         </w:rPr>
-        <w:t xml:space="preserve">Figura 2. Detectarea cuvintelor </w:t>
-      </w:r>
-      <w:r>
-        <w:rPr>
-          <w:sz w:val="20"/>
-        </w:rPr>
-        <w:t>trebuie</w:t>
-      </w:r>
-      <w:r>
-        <w:rPr>
-          <w:sz w:val="20"/>
-        </w:rPr>
-        <w:t xml:space="preserve"> transliter</w:t>
-      </w:r>
-      <w:r>
-        <w:rPr>
-          <w:sz w:val="20"/>
-        </w:rPr>
-        <w:t>ate</w:t>
+        <w:t>Figura 2. Detectarea cuvintelor trebuie transliterate</w:t>
       </w:r>
     </w:p>
     <w:p>
@@ -11933,21 +10566,7 @@
           <w:rFonts w:ascii="TimesNewRoman" w:hAnsi="TimesNewRoman"/>
           <w:szCs w:val="24"/>
         </w:rPr>
-        <w:t>*</w:t>
-      </w:r>
-      <w:r>
-        <w:rPr>
-          <w:rFonts w:ascii="TimesNewRoman" w:hAnsi="TimesNewRoman"/>
-          <w:szCs w:val="24"/>
-        </w:rPr>
-        <w:t xml:space="preserve"> </w:t>
-      </w:r>
-      <w:r>
-        <w:rPr>
-          <w:rFonts w:ascii="TimesNewRoman" w:hAnsi="TimesNewRoman"/>
-          <w:szCs w:val="24"/>
-        </w:rPr>
-        <w:t>Exepmlu din Lucr_Translit_Engleza_Romana (pag.10)</w:t>
+        <w:t>* Exepmlu din Lucr_Translit_Engleza_Romana (pag.10)</w:t>
       </w:r>
     </w:p>
     <w:p>
@@ -12026,490 +10645,21 @@
           <w:rFonts w:eastAsia="Times New Roman" w:cs="Times New Roman" w:ascii="Times New Roman" w:hAnsi="Times New Roman"/>
           <w:szCs w:val="24"/>
         </w:rPr>
-        <w:t xml:space="preserve">Aşa cum </w:t>
-      </w:r>
-      <w:r>
-        <w:rPr>
-          <w:rFonts w:eastAsia="Times New Roman" w:cs="Times New Roman" w:ascii="Times New Roman" w:hAnsi="Times New Roman"/>
-          <w:szCs w:val="24"/>
-        </w:rPr>
-        <w:t>a fost</w:t>
-      </w:r>
-      <w:r>
-        <w:rPr>
-          <w:rFonts w:eastAsia="Times New Roman" w:cs="Times New Roman" w:ascii="Times New Roman" w:hAnsi="Times New Roman"/>
-          <w:szCs w:val="24"/>
-        </w:rPr>
-        <w:t xml:space="preserve"> menţionat mai </w:t>
-      </w:r>
-      <w:r>
-        <w:rPr>
-          <w:rFonts w:eastAsia="Times New Roman" w:cs="Times New Roman" w:ascii="Times New Roman" w:hAnsi="Times New Roman"/>
-          <w:szCs w:val="24"/>
-        </w:rPr>
-        <w:t>sus</w:t>
-      </w:r>
-      <w:r>
-        <w:rPr>
-          <w:rFonts w:eastAsia="Times New Roman" w:cs="Times New Roman" w:ascii="Times New Roman" w:hAnsi="Times New Roman"/>
-          <w:szCs w:val="24"/>
-        </w:rPr>
-        <w:t xml:space="preserve">, căutarea pe bază de percepţie </w:t>
-      </w:r>
-      <w:r>
-        <w:rPr>
-          <w:rFonts w:eastAsia="Times New Roman" w:cs="Times New Roman" w:ascii="Times New Roman" w:hAnsi="Times New Roman"/>
-          <w:szCs w:val="24"/>
-        </w:rPr>
-        <w:t>reprezintă</w:t>
-      </w:r>
-      <w:r>
-        <w:rPr>
-          <w:rFonts w:eastAsia="Times New Roman" w:cs="Times New Roman" w:ascii="Times New Roman" w:hAnsi="Times New Roman"/>
-          <w:szCs w:val="24"/>
-        </w:rPr>
-        <w:t xml:space="preserve"> </w:t>
-      </w:r>
-      <w:r>
-        <w:rPr>
-          <w:rFonts w:eastAsia="Times New Roman" w:cs="Times New Roman" w:ascii="Times New Roman" w:hAnsi="Times New Roman"/>
-          <w:szCs w:val="24"/>
-        </w:rPr>
-        <w:t>o</w:t>
-      </w:r>
-      <w:r>
-        <w:rPr>
-          <w:rFonts w:eastAsia="Times New Roman" w:cs="Times New Roman" w:ascii="Times New Roman" w:hAnsi="Times New Roman"/>
-          <w:szCs w:val="24"/>
-        </w:rPr>
-        <w:t xml:space="preserve"> mod</w:t>
-      </w:r>
-      <w:r>
-        <w:rPr>
-          <w:rFonts w:eastAsia="Times New Roman" w:cs="Times New Roman" w:ascii="Times New Roman" w:hAnsi="Times New Roman"/>
-          <w:szCs w:val="24"/>
-        </w:rPr>
-        <w:t>alitate</w:t>
-      </w:r>
-      <w:r>
-        <w:rPr>
-          <w:rFonts w:eastAsia="Times New Roman" w:cs="Times New Roman" w:ascii="Times New Roman" w:hAnsi="Times New Roman"/>
-          <w:szCs w:val="24"/>
-        </w:rPr>
-        <w:t xml:space="preserve"> de a găsi scrierea corectă a unui cuvânt dintr-o limbă</w:t>
-      </w:r>
-      <w:r>
-        <w:rPr>
-          <w:rFonts w:eastAsia="Times New Roman" w:cs="Times New Roman" w:ascii="Times New Roman" w:hAnsi="Times New Roman"/>
-          <w:szCs w:val="24"/>
-        </w:rPr>
-        <w:t xml:space="preserve"> sursă</w:t>
-      </w:r>
-      <w:r>
-        <w:rPr>
-          <w:rFonts w:eastAsia="Times New Roman" w:cs="Times New Roman" w:ascii="Times New Roman" w:hAnsi="Times New Roman"/>
-          <w:szCs w:val="24"/>
-        </w:rPr>
-        <w:t xml:space="preserve"> (</w:t>
-      </w:r>
-      <w:r>
-        <w:rPr>
-          <w:rFonts w:eastAsia="Times New Roman" w:cs="Times New Roman" w:ascii="Times New Roman" w:hAnsi="Times New Roman"/>
-          <w:szCs w:val="24"/>
-        </w:rPr>
-        <w:t xml:space="preserve">de regulă limbă străină, precum cea </w:t>
-      </w:r>
-      <w:r>
-        <w:rPr>
-          <w:rFonts w:eastAsia="Times New Roman" w:cs="Times New Roman" w:ascii="Times New Roman" w:hAnsi="Times New Roman"/>
-          <w:szCs w:val="24"/>
-        </w:rPr>
-        <w:t>rus</w:t>
-      </w:r>
-      <w:r>
-        <w:rPr>
-          <w:rFonts w:eastAsia="Times New Roman" w:cs="Times New Roman" w:ascii="Times New Roman" w:hAnsi="Times New Roman"/>
-          <w:szCs w:val="24"/>
-        </w:rPr>
-        <w:t>ă</w:t>
-      </w:r>
-      <w:r>
-        <w:rPr>
-          <w:rFonts w:eastAsia="Times New Roman" w:cs="Times New Roman" w:ascii="Times New Roman" w:hAnsi="Times New Roman"/>
-          <w:szCs w:val="24"/>
-        </w:rPr>
-        <w:t xml:space="preserve"> engleză,</w:t>
-      </w:r>
-      <w:r>
-        <w:rPr>
-          <w:rFonts w:eastAsia="Times New Roman" w:cs="Times New Roman" w:ascii="Times New Roman" w:hAnsi="Times New Roman"/>
-          <w:szCs w:val="24"/>
-        </w:rPr>
-        <w:t xml:space="preserve"> germană,</w:t>
-      </w:r>
-      <w:r>
-        <w:rPr>
-          <w:rFonts w:eastAsia="Times New Roman" w:cs="Times New Roman" w:ascii="Times New Roman" w:hAnsi="Times New Roman"/>
-          <w:szCs w:val="24"/>
-        </w:rPr>
-        <w:t xml:space="preserve"> franceză</w:t>
-      </w:r>
-      <w:r>
-        <w:rPr>
-          <w:rFonts w:eastAsia="Times New Roman" w:cs="Times New Roman" w:ascii="Times New Roman" w:hAnsi="Times New Roman"/>
-          <w:szCs w:val="24"/>
-        </w:rPr>
-        <w:t xml:space="preserve"> etc.</w:t>
-      </w:r>
-      <w:r>
-        <w:rPr>
-          <w:rFonts w:eastAsia="Times New Roman" w:cs="Times New Roman" w:ascii="Times New Roman" w:hAnsi="Times New Roman"/>
-          <w:szCs w:val="24"/>
-        </w:rPr>
-        <w:t>) în funcţie de modul în care acest cuvânt este perceput (modul în care “sună” cuvântul) pentru un vorbitor nativ</w:t>
-      </w:r>
-      <w:r>
-        <w:rPr>
-          <w:rFonts w:eastAsia="Times New Roman" w:cs="Times New Roman" w:ascii="Times New Roman" w:hAnsi="Times New Roman"/>
-          <w:szCs w:val="24"/>
-        </w:rPr>
-        <w:t xml:space="preserve">, </w:t>
-      </w:r>
-      <w:r>
-        <w:rPr>
-          <w:rFonts w:eastAsia="Times New Roman" w:cs="Times New Roman" w:ascii="Times New Roman" w:hAnsi="Times New Roman"/>
-          <w:szCs w:val="24"/>
-        </w:rPr>
-        <w:t xml:space="preserve">în cazul </w:t>
-      </w:r>
-      <w:r>
-        <w:rPr>
-          <w:rFonts w:eastAsia="Times New Roman" w:cs="Times New Roman" w:ascii="Times New Roman" w:hAnsi="Times New Roman"/>
-          <w:szCs w:val="24"/>
-        </w:rPr>
-        <w:t>dat</w:t>
-      </w:r>
-      <w:r>
-        <w:rPr>
-          <w:rFonts w:eastAsia="Times New Roman" w:cs="Times New Roman" w:ascii="Times New Roman" w:hAnsi="Times New Roman"/>
-          <w:szCs w:val="24"/>
-        </w:rPr>
-        <w:t xml:space="preserve"> </w:t>
-      </w:r>
-      <w:r>
-        <w:rPr>
-          <w:rFonts w:eastAsia="Times New Roman" w:cs="Times New Roman" w:ascii="Times New Roman" w:hAnsi="Times New Roman"/>
-          <w:szCs w:val="24"/>
-        </w:rPr>
-        <w:t xml:space="preserve">de </w:t>
-      </w:r>
-      <w:r>
-        <w:rPr>
-          <w:rFonts w:eastAsia="Times New Roman" w:cs="Times New Roman" w:ascii="Times New Roman" w:hAnsi="Times New Roman"/>
-          <w:szCs w:val="24"/>
-        </w:rPr>
-        <w:t>limba română.</w:t>
-      </w:r>
-      <w:r>
-        <w:rPr>
-          <w:rFonts w:eastAsia="Times New Roman" w:cs="Times New Roman" w:ascii="Times New Roman" w:hAnsi="Times New Roman"/>
-          <w:szCs w:val="24"/>
-        </w:rPr>
-        <w:t xml:space="preserve"> Spr</w:t>
-      </w:r>
-      <w:r>
-        <w:rPr>
-          <w:rFonts w:eastAsia="Times New Roman" w:cs="Times New Roman" w:ascii="Times New Roman" w:hAnsi="Times New Roman"/>
-          <w:szCs w:val="24"/>
-        </w:rPr>
-        <w:t>e exemplu,</w:t>
-      </w:r>
-      <w:r>
-        <w:rPr>
-          <w:rFonts w:eastAsia="Times New Roman" w:cs="Times New Roman" w:ascii="Times New Roman" w:hAnsi="Times New Roman"/>
-          <w:szCs w:val="24"/>
-        </w:rPr>
-        <w:t xml:space="preserve"> </w:t>
-      </w:r>
-      <w:r>
-        <w:rPr>
-          <w:rFonts w:eastAsia="Times New Roman" w:cs="Times New Roman" w:ascii="Times New Roman" w:hAnsi="Times New Roman"/>
-          <w:szCs w:val="24"/>
-        </w:rPr>
-        <w:t>presupunem că şti</w:t>
-      </w:r>
-      <w:r>
-        <w:rPr>
-          <w:rFonts w:eastAsia="Times New Roman" w:cs="Times New Roman" w:ascii="Times New Roman" w:hAnsi="Times New Roman"/>
-          <w:szCs w:val="24"/>
-        </w:rPr>
-        <w:t>m</w:t>
-      </w:r>
-      <w:r>
-        <w:rPr>
-          <w:rFonts w:eastAsia="Times New Roman" w:cs="Times New Roman" w:ascii="Times New Roman" w:hAnsi="Times New Roman"/>
-          <w:szCs w:val="24"/>
-        </w:rPr>
-        <w:t xml:space="preserve"> nimic altceva despre un</w:t>
-      </w:r>
-      <w:r>
-        <w:rPr>
-          <w:rFonts w:eastAsia="Times New Roman" w:cs="Times New Roman" w:ascii="Times New Roman" w:hAnsi="Times New Roman"/>
-          <w:szCs w:val="24"/>
-        </w:rPr>
-        <w:t xml:space="preserve"> oarecare</w:t>
-      </w:r>
-      <w:r>
-        <w:rPr>
-          <w:rFonts w:eastAsia="Times New Roman" w:cs="Times New Roman" w:ascii="Times New Roman" w:hAnsi="Times New Roman"/>
-          <w:szCs w:val="24"/>
-        </w:rPr>
-        <w:t xml:space="preserve"> oraş cu excepţia faptului că </w:t>
-      </w:r>
-      <w:r>
-        <w:rPr>
-          <w:rFonts w:eastAsia="Times New Roman" w:cs="Times New Roman" w:ascii="Times New Roman" w:hAnsi="Times New Roman"/>
-          <w:szCs w:val="24"/>
-        </w:rPr>
-        <w:t xml:space="preserve">denumirea lui </w:t>
-      </w:r>
-      <w:r>
-        <w:rPr>
-          <w:rFonts w:eastAsia="Times New Roman" w:cs="Times New Roman" w:ascii="Times New Roman" w:hAnsi="Times New Roman"/>
-          <w:szCs w:val="24"/>
-        </w:rPr>
-        <w:t>sună î</w:t>
-      </w:r>
-      <w:r>
-        <w:rPr>
-          <w:rFonts w:eastAsia="Times New Roman" w:cs="Times New Roman" w:ascii="Times New Roman" w:hAnsi="Times New Roman"/>
-          <w:szCs w:val="24"/>
-        </w:rPr>
-        <w:t>n modul următor:</w:t>
-      </w:r>
-      <w:r>
-        <w:rPr>
-          <w:rFonts w:eastAsia="Times New Roman" w:cs="Times New Roman" w:ascii="Times New Roman" w:hAnsi="Times New Roman"/>
-          <w:szCs w:val="24"/>
-        </w:rPr>
-        <w:t xml:space="preserve"> „ianţiau”</w:t>
-      </w:r>
-      <w:r>
-        <w:rPr>
-          <w:rFonts w:eastAsia="Times New Roman" w:cs="Times New Roman" w:ascii="Times New Roman" w:hAnsi="Times New Roman"/>
-          <w:szCs w:val="24"/>
-        </w:rPr>
-        <w:t>. Așadar,</w:t>
-      </w:r>
-      <w:r>
-        <w:rPr>
-          <w:rFonts w:eastAsia="Times New Roman" w:cs="Times New Roman" w:ascii="Times New Roman" w:hAnsi="Times New Roman"/>
-          <w:szCs w:val="24"/>
-        </w:rPr>
-        <w:t xml:space="preserve"> nu ave</w:t>
-      </w:r>
-      <w:r>
-        <w:rPr>
-          <w:rFonts w:eastAsia="Times New Roman" w:cs="Times New Roman" w:ascii="Times New Roman" w:hAnsi="Times New Roman"/>
-          <w:szCs w:val="24"/>
-        </w:rPr>
-        <w:t>m nici o</w:t>
-      </w:r>
-      <w:r>
-        <w:rPr>
-          <w:rFonts w:eastAsia="Times New Roman" w:cs="Times New Roman" w:ascii="Times New Roman" w:hAnsi="Times New Roman"/>
-          <w:szCs w:val="24"/>
-        </w:rPr>
-        <w:t xml:space="preserve"> informaţi</w:t>
-      </w:r>
-      <w:r>
-        <w:rPr>
-          <w:rFonts w:eastAsia="Times New Roman" w:cs="Times New Roman" w:ascii="Times New Roman" w:hAnsi="Times New Roman"/>
-          <w:szCs w:val="24"/>
-        </w:rPr>
-        <w:t>e</w:t>
-      </w:r>
-      <w:r>
-        <w:rPr>
-          <w:rFonts w:eastAsia="Times New Roman" w:cs="Times New Roman" w:ascii="Times New Roman" w:hAnsi="Times New Roman"/>
-          <w:szCs w:val="24"/>
-        </w:rPr>
-        <w:t xml:space="preserve"> cu privire la ţara în care se află </w:t>
-      </w:r>
-      <w:r>
-        <w:rPr>
-          <w:rFonts w:eastAsia="Times New Roman" w:cs="Times New Roman" w:ascii="Times New Roman" w:hAnsi="Times New Roman"/>
-          <w:szCs w:val="24"/>
-        </w:rPr>
-        <w:t xml:space="preserve">orașul dat </w:t>
-      </w:r>
-      <w:r>
-        <w:rPr>
-          <w:rFonts w:eastAsia="Times New Roman" w:cs="Times New Roman" w:ascii="Times New Roman" w:hAnsi="Times New Roman"/>
-          <w:szCs w:val="24"/>
-        </w:rPr>
-        <w:t xml:space="preserve">sau vreo </w:t>
-      </w:r>
-      <w:r>
-        <w:rPr>
-          <w:rFonts w:eastAsia="Times New Roman" w:cs="Times New Roman" w:ascii="Times New Roman" w:hAnsi="Times New Roman"/>
-          <w:szCs w:val="24"/>
-        </w:rPr>
-        <w:t xml:space="preserve">altă </w:t>
-      </w:r>
-      <w:r>
-        <w:rPr>
-          <w:rFonts w:eastAsia="Times New Roman" w:cs="Times New Roman" w:ascii="Times New Roman" w:hAnsi="Times New Roman"/>
-          <w:szCs w:val="24"/>
-        </w:rPr>
-        <w:t>informaţie despre ortografia pe care ar trebui să o folosim pentru a găsi mai multe date despre locaţie. Î</w:t>
-      </w:r>
-      <w:r>
-        <w:rPr>
-          <w:rFonts w:eastAsia="Times New Roman" w:cs="Times New Roman" w:ascii="Times New Roman" w:hAnsi="Times New Roman"/>
-          <w:szCs w:val="24"/>
-        </w:rPr>
-        <w:t>n acest caz putem folosi c</w:t>
-      </w:r>
-      <w:r>
-        <w:rPr>
-          <w:rFonts w:eastAsia="Times New Roman" w:cs="Times New Roman" w:ascii="Times New Roman" w:hAnsi="Times New Roman"/>
-          <w:szCs w:val="24"/>
-        </w:rPr>
-        <w:t xml:space="preserve">ăutarea pe bază de percepţie pentru a obţine scrierea exactă a denumirii locaţiei </w:t>
-      </w:r>
-      <w:r>
-        <w:rPr>
-          <w:rFonts w:eastAsia="Times New Roman" w:cs="Times New Roman" w:ascii="Times New Roman" w:hAnsi="Times New Roman"/>
-          <w:szCs w:val="24"/>
-        </w:rPr>
-        <w:t xml:space="preserve">pur și simplu </w:t>
-      </w:r>
-      <w:r>
-        <w:rPr>
-          <w:rFonts w:eastAsia="Times New Roman" w:cs="Times New Roman" w:ascii="Times New Roman" w:hAnsi="Times New Roman"/>
-          <w:szCs w:val="24"/>
-        </w:rPr>
-        <w:t>prin tastare</w:t>
-      </w:r>
-      <w:r>
-        <w:rPr>
-          <w:rFonts w:eastAsia="Times New Roman" w:cs="Times New Roman" w:ascii="Times New Roman" w:hAnsi="Times New Roman"/>
-          <w:szCs w:val="24"/>
-        </w:rPr>
-        <w:t>a</w:t>
-      </w:r>
-      <w:r>
-        <w:rPr>
-          <w:rFonts w:eastAsia="Times New Roman" w:cs="Times New Roman" w:ascii="Times New Roman" w:hAnsi="Times New Roman"/>
-          <w:szCs w:val="24"/>
-        </w:rPr>
-        <w:t xml:space="preserve"> cuvântului aşa cum este el perceput în limba nativă. </w:t>
-      </w:r>
-      <w:r>
-        <w:rPr>
-          <w:rFonts w:eastAsia="Times New Roman" w:cs="Times New Roman" w:ascii="Times New Roman" w:hAnsi="Times New Roman"/>
-          <w:szCs w:val="24"/>
-        </w:rPr>
-        <w:t>Deci u</w:t>
-      </w:r>
-      <w:r>
-        <w:rPr>
-          <w:rFonts w:eastAsia="Times New Roman" w:cs="Times New Roman" w:ascii="Times New Roman" w:hAnsi="Times New Roman"/>
-          <w:szCs w:val="24"/>
-        </w:rPr>
-        <w:t xml:space="preserve">n vorbitor nativ de limba română ar introduce cuvântul </w:t>
-      </w:r>
-      <w:r>
-        <w:rPr>
-          <w:rFonts w:eastAsia="Times New Roman" w:cs="Times New Roman" w:ascii="Times New Roman" w:hAnsi="Times New Roman"/>
-          <w:szCs w:val="24"/>
-        </w:rPr>
-        <w:t xml:space="preserve">respectiv </w:t>
-      </w:r>
-      <w:r>
-        <w:rPr>
-          <w:rFonts w:eastAsia="Times New Roman" w:cs="Times New Roman" w:ascii="Times New Roman" w:hAnsi="Times New Roman"/>
-          <w:szCs w:val="24"/>
-        </w:rPr>
-        <w:t xml:space="preserve">„ianţiau”, care </w:t>
-      </w:r>
-      <w:r>
-        <w:rPr>
-          <w:rFonts w:eastAsia="Times New Roman" w:cs="Times New Roman" w:ascii="Times New Roman" w:hAnsi="Times New Roman"/>
-          <w:szCs w:val="24"/>
-        </w:rPr>
-        <w:t>reprezintă</w:t>
-      </w:r>
-      <w:r>
-        <w:rPr>
-          <w:rFonts w:eastAsia="Times New Roman" w:cs="Times New Roman" w:ascii="Times New Roman" w:hAnsi="Times New Roman"/>
-          <w:szCs w:val="24"/>
-        </w:rPr>
-        <w:t xml:space="preserve"> cea mai apropiată formă ortografică din limba sa, iar rezultatul ar fi “</w:t>
+        <w:t>Aşa cum a fost menţionat mai sus, căutarea pe bază de percepţie reprezintă o modalitate de a găsi scrierea corectă a unui cuvânt dintr-o limbă sursă (de regulă limbă străină, precum cea rusă engleză, germană, franceză etc.) în funcţie de modul în care acest cuvânt este perceput (modul în care “sună” cuvântul) pentru un vorbitor nativ, în cazul dat de limba română. Spre exemplu, presupunem că ştim nimic altceva despre un oarecare oraş cu excepţia faptului că denumirea lui sună în modul următor: „ianţiau”. Așadar, nu avem nici o informaţie cu privire la ţara în care se află orașul dat sau vreo altă informaţie despre ortografia pe care ar trebui să o folosim pentru a găsi mai multe date despre locaţie. În acest caz putem folosi căutarea pe bază de percepţie pentru a obţine scrierea exactă a denumirii locaţiei pur și simplu prin tastarea cuvântului aşa cum este el perceput în limba nativă. Deci un vorbitor nativ de limba română ar introduce cuvântul respectiv „ianţiau”, care reprezintă cea mai apropiată formă ortografică din limba sa, iar rezultatul ar fi “</w:t>
       </w:r>
       <w:r>
         <w:rPr>
           <w:rFonts w:ascii="Times New Roman" w:hAnsi="Times New Roman" w:cs="Times New Roman" w:eastAsia="Times New Roman"/>
           <w:szCs w:val="24"/>
         </w:rPr>
-        <w:t>燕郊” –</w:t>
-      </w:r>
-      <w:r>
-        <w:rPr>
-          <w:rFonts w:ascii="Times New Roman" w:hAnsi="Times New Roman" w:cs="Times New Roman" w:eastAsia="Times New Roman"/>
+        <w:t xml:space="preserve">燕郊” – </w:t>
+      </w:r>
+      <w:r>
+        <w:rPr>
+          <w:rFonts w:eastAsia="Times New Roman" w:cs="Times New Roman" w:ascii="Times New Roman" w:hAnsi="Times New Roman"/>
           <w:szCs w:val="24"/>
         </w:rPr>
-        <w:t xml:space="preserve"> </w:t>
-      </w:r>
-      <w:r>
-        <w:rPr>
-          <w:rFonts w:eastAsia="Times New Roman" w:cs="Times New Roman" w:ascii="Times New Roman" w:hAnsi="Times New Roman"/>
-          <w:szCs w:val="24"/>
-        </w:rPr>
-        <w:t>o</w:t>
-      </w:r>
-      <w:r>
-        <w:rPr>
-          <w:rFonts w:eastAsia="Times New Roman" w:cs="Times New Roman" w:ascii="Times New Roman" w:hAnsi="Times New Roman"/>
-          <w:szCs w:val="24"/>
-        </w:rPr>
-        <w:t xml:space="preserve"> localitate </w:t>
-      </w:r>
-      <w:r>
-        <w:rPr>
-          <w:rFonts w:eastAsia="Times New Roman" w:cs="Times New Roman" w:ascii="Times New Roman" w:hAnsi="Times New Roman"/>
-          <w:szCs w:val="24"/>
-        </w:rPr>
-        <w:t>ce se află la</w:t>
-      </w:r>
-      <w:r>
-        <w:rPr>
-          <w:rFonts w:eastAsia="Times New Roman" w:cs="Times New Roman" w:ascii="Times New Roman" w:hAnsi="Times New Roman"/>
-          <w:szCs w:val="24"/>
-        </w:rPr>
-        <w:t xml:space="preserve"> nord</w:t>
-      </w:r>
-      <w:r>
-        <w:rPr>
-          <w:rFonts w:eastAsia="Times New Roman" w:cs="Times New Roman" w:ascii="Times New Roman" w:hAnsi="Times New Roman"/>
-          <w:szCs w:val="24"/>
-        </w:rPr>
-        <w:t>ul</w:t>
-      </w:r>
-      <w:r>
-        <w:rPr>
-          <w:rFonts w:eastAsia="Times New Roman" w:cs="Times New Roman" w:ascii="Times New Roman" w:hAnsi="Times New Roman"/>
-          <w:szCs w:val="24"/>
-        </w:rPr>
-        <w:t xml:space="preserve"> Chinei</w:t>
-      </w:r>
-      <w:r>
-        <w:rPr>
-          <w:rFonts w:eastAsia="Times New Roman" w:cs="Times New Roman" w:ascii="Times New Roman" w:hAnsi="Times New Roman"/>
-          <w:szCs w:val="24"/>
-        </w:rPr>
-        <w:t>.</w:t>
+        <w:t>o localitate ce se află la nordul Chinei.</w:t>
       </w:r>
     </w:p>
     <w:p>
@@ -12522,7 +10672,10 @@
         </w:rPr>
       </w:pPr>
       <w:r>
-        <w:rPr/>
+        <w:rPr>
+          <w:rFonts w:eastAsia="Times New Roman" w:cs="Times New Roman" w:ascii="Times New Roman" w:hAnsi="Times New Roman"/>
+          <w:szCs w:val="24"/>
+        </w:rPr>
       </w:r>
     </w:p>
     <w:p>
@@ -12535,7 +10688,10 @@
         </w:rPr>
       </w:pPr>
       <w:r>
-        <w:rPr/>
+        <w:rPr>
+          <w:rFonts w:eastAsia="Times New Roman" w:cs="Times New Roman" w:ascii="Times New Roman" w:hAnsi="Times New Roman"/>
+          <w:szCs w:val="24"/>
+        </w:rPr>
       </w:r>
     </w:p>
     <w:p>
@@ -12549,90 +10705,42 @@
           <w:rFonts w:eastAsia="Times New Roman" w:cs="Times New Roman" w:ascii="Times New Roman" w:hAnsi="Times New Roman"/>
           <w:szCs w:val="24"/>
         </w:rPr>
-        <w:t>/**19.4.16 17:13-stopped-here**/</w:t>
-      </w:r>
-    </w:p>
-    <w:p>
-      <w:pPr>
-        <w:pStyle w:val="Normal"/>
-        <w:spacing w:lineRule="auto" w:line="360"/>
-        <w:rPr>
-          <w:rFonts w:ascii="Times New Roman" w:hAnsi="Times New Roman" w:eastAsia="Times New Roman" w:cs="Times New Roman"/>
+        <w:t xml:space="preserve">    </w:t>
+      </w:r>
+      <w:r>
+        <w:rPr>
+          <w:rFonts w:eastAsia="Times New Roman" w:cs="Times New Roman" w:ascii="Times New Roman" w:hAnsi="Times New Roman"/>
           <w:szCs w:val="24"/>
         </w:rPr>
-      </w:pPr>
-      <w:r>
-        <w:rPr/>
-      </w:r>
-    </w:p>
-    <w:p>
-      <w:pPr>
-        <w:pStyle w:val="Normal"/>
-        <w:spacing w:lineRule="auto" w:line="360"/>
-        <w:rPr/>
-      </w:pPr>
+        <w:t>Această m</w:t>
+      </w:r>
       <w:r>
         <w:rPr>
           <w:rFonts w:eastAsia="Times New Roman" w:cs="Times New Roman" w:ascii="Times New Roman" w:hAnsi="Times New Roman"/>
           <w:szCs w:val="24"/>
         </w:rPr>
-        <w:t xml:space="preserve">    </w:t>
+        <w:t xml:space="preserve">etodologia are și </w:t>
       </w:r>
       <w:r>
         <w:rPr>
           <w:rFonts w:eastAsia="Times New Roman" w:cs="Times New Roman" w:ascii="Times New Roman" w:hAnsi="Times New Roman"/>
           <w:szCs w:val="24"/>
         </w:rPr>
-        <w:t>M</w:t>
+        <w:t>câteva</w:t>
       </w:r>
       <w:r>
         <w:rPr>
           <w:rFonts w:eastAsia="Times New Roman" w:cs="Times New Roman" w:ascii="Times New Roman" w:hAnsi="Times New Roman"/>
           <w:szCs w:val="24"/>
         </w:rPr>
-        <w:t>etodologi</w:t>
+        <w:t xml:space="preserve"> neajunsuri</w:t>
       </w:r>
       <w:r>
         <w:rPr>
           <w:rFonts w:eastAsia="Times New Roman" w:cs="Times New Roman" w:ascii="Times New Roman" w:hAnsi="Times New Roman"/>
           <w:szCs w:val="24"/>
         </w:rPr>
-        <w:t>a</w:t>
-      </w:r>
-      <w:r>
-        <w:rPr>
-          <w:rFonts w:eastAsia="Times New Roman" w:cs="Times New Roman" w:ascii="Times New Roman" w:hAnsi="Times New Roman"/>
-          <w:szCs w:val="24"/>
-        </w:rPr>
-        <w:t xml:space="preserve"> </w:t>
-      </w:r>
-      <w:r>
-        <w:rPr>
-          <w:rFonts w:eastAsia="Times New Roman" w:cs="Times New Roman" w:ascii="Times New Roman" w:hAnsi="Times New Roman"/>
-          <w:szCs w:val="24"/>
-        </w:rPr>
-        <w:t xml:space="preserve">dată </w:t>
-      </w:r>
-      <w:r>
-        <w:rPr>
-          <w:rFonts w:eastAsia="Times New Roman" w:cs="Times New Roman" w:ascii="Times New Roman" w:hAnsi="Times New Roman"/>
-          <w:szCs w:val="24"/>
-        </w:rPr>
-        <w:t xml:space="preserve">are </w:t>
-      </w:r>
-      <w:r>
-        <w:rPr>
-          <w:rFonts w:eastAsia="Times New Roman" w:cs="Times New Roman" w:ascii="Times New Roman" w:hAnsi="Times New Roman"/>
-          <w:szCs w:val="24"/>
-        </w:rPr>
-        <w:t>și unele</w:t>
-      </w:r>
-      <w:r>
-        <w:rPr>
-          <w:rFonts w:eastAsia="Times New Roman" w:cs="Times New Roman" w:ascii="Times New Roman" w:hAnsi="Times New Roman"/>
-          <w:szCs w:val="24"/>
-        </w:rPr>
-        <w:t xml:space="preserve"> neajunsuri:</w:t>
+        <w:t>:</w:t>
       </w:r>
     </w:p>
     <w:p>
@@ -12643,15 +10751,49 @@
           <w:numId w:val="14"/>
         </w:numPr>
         <w:spacing w:lineRule="auto" w:line="360"/>
-        <w:rPr>
-          <w:rFonts w:ascii="Times New Roman" w:hAnsi="Times New Roman" w:cs="Times New Roman"/>
-        </w:rPr>
-      </w:pPr>
-      <w:r>
-        <w:rPr>
-          <w:rFonts w:eastAsia="Times New Roman" w:cs="Times New Roman" w:ascii="Times New Roman" w:hAnsi="Times New Roman"/>
-        </w:rPr>
-        <w:t>Părerea unei persoane nevorbitoare nativ de limba sursă despre cumar trebui să fie scris un cuvânt în limba sa nativă nu este 100% exactă deoarece nu toate limbile au acelaşi inventar fonetic iar regulile de conversie de la forma ortografică la cea fonetică sunt destul de complexe în anumite situaţii.</w:t>
+        <w:rPr/>
+      </w:pPr>
+      <w:r>
+        <w:rPr>
+          <w:rFonts w:eastAsia="Times New Roman" w:cs="Times New Roman" w:ascii="Times New Roman" w:hAnsi="Times New Roman"/>
+        </w:rPr>
+        <w:t>există</w:t>
+      </w:r>
+      <w:r>
+        <w:rPr>
+          <w:rFonts w:eastAsia="Times New Roman" w:cs="Times New Roman" w:ascii="Times New Roman" w:hAnsi="Times New Roman"/>
+        </w:rPr>
+        <w:t xml:space="preserve"> mai multe cazuri în care </w:t>
+      </w:r>
+      <w:r>
+        <w:rPr>
+          <w:rFonts w:eastAsia="Times New Roman" w:cs="Times New Roman" w:ascii="Times New Roman" w:hAnsi="Times New Roman"/>
+        </w:rPr>
+        <w:t xml:space="preserve">unele </w:t>
+      </w:r>
+      <w:r>
+        <w:rPr>
+          <w:rFonts w:eastAsia="Times New Roman" w:cs="Times New Roman" w:ascii="Times New Roman" w:hAnsi="Times New Roman"/>
+        </w:rPr>
+        <w:t>scrieri diferite s</w:t>
+      </w:r>
+      <w:r>
+        <w:rPr>
+          <w:rFonts w:eastAsia="Times New Roman" w:cs="Times New Roman" w:ascii="Times New Roman" w:hAnsi="Times New Roman"/>
+        </w:rPr>
+        <w:t>e</w:t>
+      </w:r>
+      <w:r>
+        <w:rPr>
+          <w:rFonts w:eastAsia="Times New Roman" w:cs="Times New Roman" w:ascii="Times New Roman" w:hAnsi="Times New Roman"/>
+        </w:rPr>
+        <w:t xml:space="preserve"> pronunţă la fel (omofone)</w:t>
+      </w:r>
+      <w:r>
+        <w:rPr>
+          <w:rFonts w:eastAsia="Times New Roman" w:cs="Times New Roman" w:ascii="Times New Roman" w:hAnsi="Times New Roman"/>
+        </w:rPr>
+        <w:t>;</w:t>
       </w:r>
     </w:p>
     <w:p>
@@ -12662,15 +10804,13 @@
           <w:numId w:val="14"/>
         </w:numPr>
         <w:spacing w:lineRule="auto" w:line="360"/>
-        <w:rPr>
-          <w:rFonts w:ascii="Times New Roman" w:hAnsi="Times New Roman" w:cs="Times New Roman"/>
-        </w:rPr>
-      </w:pPr>
-      <w:r>
-        <w:rPr>
-          <w:rFonts w:eastAsia="Times New Roman" w:cs="Times New Roman" w:ascii="Times New Roman" w:hAnsi="Times New Roman"/>
-        </w:rPr>
-        <w:t>Sunt mai multe cazuri în care scrieri diferite sunt pronunţate la fel (omofone).</w:t>
+        <w:rPr/>
+      </w:pPr>
+      <w:r>
+        <w:rPr>
+          <w:rFonts w:eastAsia="Times New Roman" w:cs="Times New Roman" w:ascii="Times New Roman" w:hAnsi="Times New Roman"/>
+        </w:rPr>
+        <w:t>părerea unei anumite persoane care nu este vorbitoare nativă de limba sursă despre cum ar trebui să fie scris cuvântul în limba sa nativă nu poate fi absolut exactă, deoarece nu toate limbile au acelaşi inventar fonetic iar regulile de conversie de la forma ortografică la cea fonetică sunt destul de complexe în unele situaţii.</w:t>
       </w:r>
     </w:p>
     <w:p>
@@ -12681,15 +10821,49 @@
           <w:numId w:val="14"/>
         </w:numPr>
         <w:spacing w:lineRule="auto" w:line="360"/>
-        <w:rPr>
-          <w:rFonts w:ascii="Times New Roman" w:hAnsi="Times New Roman" w:eastAsia="Times New Roman"/>
-        </w:rPr>
-      </w:pPr>
-      <w:r>
-        <w:rPr>
-          <w:rFonts w:eastAsia="Times New Roman" w:cs="Times New Roman" w:ascii="Times New Roman" w:hAnsi="Times New Roman"/>
-        </w:rPr>
-        <w:t>Aşa cum a fost menţionat de Knight şi Graehl (1997) transliterarea inversă (backward-transliteration) nu are aceeaşi flexibilitate ca şi transliterarea directă (forward-transliteration) (pierderea de informaţie este de două ori mai mare atunci când se translitereazăînainte şi înapoi între două limbi).</w:t>
+        <w:rPr/>
+      </w:pPr>
+      <w:r>
+        <w:rPr>
+          <w:rFonts w:eastAsia="Times New Roman" w:cs="Times New Roman" w:ascii="Times New Roman" w:hAnsi="Times New Roman"/>
+        </w:rPr>
+        <w:t>Aşa cum a fost menţionat de Knight şi Graehl (1997) transliterarea inversă (backward-transliteration) nu are aceeaşi flexibilitate ca şi transliterarea directă (forward-transliteration)</w:t>
+      </w:r>
+      <w:r>
+        <w:rPr>
+          <w:rFonts w:eastAsia="Times New Roman" w:cs="Times New Roman" w:ascii="Times New Roman" w:hAnsi="Times New Roman"/>
+        </w:rPr>
+        <w:t xml:space="preserve">, deoarece </w:t>
+      </w:r>
+      <w:r>
+        <w:rPr>
+          <w:rFonts w:eastAsia="Times New Roman" w:cs="Times New Roman" w:ascii="Times New Roman" w:hAnsi="Times New Roman"/>
+        </w:rPr>
+        <w:t>pierderea de informaţie este de două ori mai mare atunci când se transliterează</w:t>
+      </w:r>
+      <w:r>
+        <w:rPr>
+          <w:rFonts w:eastAsia="Times New Roman" w:cs="Times New Roman" w:ascii="Times New Roman" w:hAnsi="Times New Roman"/>
+        </w:rPr>
+        <w:t xml:space="preserve"> </w:t>
+      </w:r>
+      <w:r>
+        <w:rPr>
+          <w:rFonts w:eastAsia="Times New Roman" w:cs="Times New Roman" w:ascii="Times New Roman" w:hAnsi="Times New Roman"/>
+        </w:rPr>
+        <w:t>înainte şi înapoi între</w:t>
+      </w:r>
+      <w:r>
+        <w:rPr>
+          <w:rFonts w:eastAsia="Times New Roman" w:cs="Times New Roman" w:ascii="Times New Roman" w:hAnsi="Times New Roman"/>
+        </w:rPr>
+        <w:t xml:space="preserve"> acele</w:t>
+      </w:r>
+      <w:r>
+        <w:rPr>
+          <w:rFonts w:eastAsia="Times New Roman" w:cs="Times New Roman" w:ascii="Times New Roman" w:hAnsi="Times New Roman"/>
+        </w:rPr>
+        <w:t xml:space="preserve"> două limbi.</w:t>
       </w:r>
     </w:p>
     <w:p>
@@ -12716,9 +10890,7 @@
           <w:tab w:val="left" w:pos="1275" w:leader="none"/>
         </w:tabs>
         <w:spacing w:lineRule="auto" w:line="360"/>
-        <w:rPr>
-          <w:rFonts w:ascii="Times New Roman" w:hAnsi="Times New Roman" w:eastAsia="Times New Roman"/>
-        </w:rPr>
+        <w:rPr/>
       </w:pPr>
       <w:r>
         <w:rPr>
@@ -12730,7 +10902,133 @@
         <w:rPr>
           <w:rFonts w:eastAsia="Times New Roman" w:ascii="Times New Roman" w:hAnsi="Times New Roman"/>
         </w:rPr>
-        <w:t>Prima idee când folosim căutarea bazată pe percepţie este de a antrenasistemul să translitereze între limba nativă – sursă - (în care s-a efectuat căutarea) şi toate limbile ţintă, alegând cea mai bună variantă pe baza unei funcţii de similaritate între şiruri de caractere.Această metodă este predispusă unei serii de erori, cum ar fi faptul că o reprezentare fonetică "percepută" a unui cuvânt poate corespunde mai multor forme ortografice şi, desigur, pierderea de informaţie generată de incompatibilităţile pachetelor fonetice ale celor două limbi.</w:t>
+        <w:t>C</w:t>
+      </w:r>
+      <w:r>
+        <w:rPr>
+          <w:rFonts w:eastAsia="Times New Roman" w:ascii="Times New Roman" w:hAnsi="Times New Roman"/>
+        </w:rPr>
+        <w:t>ând folosim căutarea bazată pe percepţie</w:t>
+      </w:r>
+      <w:r>
+        <w:rPr>
+          <w:rFonts w:eastAsia="Times New Roman" w:ascii="Times New Roman" w:hAnsi="Times New Roman"/>
+        </w:rPr>
+        <w:t xml:space="preserve"> af fi bine</w:t>
+      </w:r>
+      <w:r>
+        <w:rPr>
+          <w:rFonts w:eastAsia="Times New Roman" w:ascii="Times New Roman" w:hAnsi="Times New Roman"/>
+        </w:rPr>
+        <w:t xml:space="preserve"> de a antrena</w:t>
+      </w:r>
+      <w:r>
+        <w:rPr>
+          <w:rFonts w:eastAsia="Times New Roman" w:ascii="Times New Roman" w:hAnsi="Times New Roman"/>
+        </w:rPr>
+        <w:t xml:space="preserve"> </w:t>
+      </w:r>
+      <w:r>
+        <w:rPr>
+          <w:rFonts w:eastAsia="Times New Roman" w:ascii="Times New Roman" w:hAnsi="Times New Roman"/>
+        </w:rPr>
+        <w:t xml:space="preserve">sistemul să translitereze între limba nativă </w:t>
+      </w:r>
+      <w:r>
+        <w:rPr>
+          <w:rFonts w:eastAsia="Times New Roman" w:ascii="Times New Roman" w:hAnsi="Times New Roman"/>
+        </w:rPr>
+        <w:t xml:space="preserve">(limba </w:t>
+      </w:r>
+      <w:r>
+        <w:rPr>
+          <w:rFonts w:eastAsia="Times New Roman" w:ascii="Times New Roman" w:hAnsi="Times New Roman"/>
+        </w:rPr>
+        <w:t xml:space="preserve">sursă în care </w:t>
+      </w:r>
+      <w:r>
+        <w:rPr>
+          <w:rFonts w:eastAsia="Times New Roman" w:ascii="Times New Roman" w:hAnsi="Times New Roman"/>
+        </w:rPr>
+        <w:t xml:space="preserve">nemijlocit </w:t>
+      </w:r>
+      <w:r>
+        <w:rPr>
+          <w:rFonts w:eastAsia="Times New Roman" w:ascii="Times New Roman" w:hAnsi="Times New Roman"/>
+        </w:rPr>
+        <w:t xml:space="preserve">s-a efectuat căutarea) şi toate limbile ţintă, alegând </w:t>
+      </w:r>
+      <w:r>
+        <w:rPr>
+          <w:rFonts w:eastAsia="Times New Roman" w:ascii="Times New Roman" w:hAnsi="Times New Roman"/>
+        </w:rPr>
+        <w:t xml:space="preserve"> astfel </w:t>
+      </w:r>
+      <w:r>
+        <w:rPr>
+          <w:rFonts w:eastAsia="Times New Roman" w:ascii="Times New Roman" w:hAnsi="Times New Roman"/>
+        </w:rPr>
+        <w:t>cea mai bună variantă pe baza unei funcţii de similaritate între şiruri de caractere.</w:t>
+      </w:r>
+      <w:r>
+        <w:rPr>
+          <w:rFonts w:eastAsia="Times New Roman" w:ascii="Times New Roman" w:hAnsi="Times New Roman"/>
+        </w:rPr>
+        <w:t xml:space="preserve"> Totodată, a</w:t>
+      </w:r>
+      <w:r>
+        <w:rPr>
+          <w:rFonts w:eastAsia="Times New Roman" w:ascii="Times New Roman" w:hAnsi="Times New Roman"/>
+        </w:rPr>
+        <w:t>ceastă metodă este predispusă ș</w:t>
+      </w:r>
+      <w:r>
+        <w:rPr>
+          <w:rFonts w:eastAsia="Times New Roman" w:ascii="Times New Roman" w:hAnsi="Times New Roman"/>
+        </w:rPr>
+        <w:t xml:space="preserve">i </w:t>
+      </w:r>
+      <w:r>
+        <w:rPr>
+          <w:rFonts w:eastAsia="Times New Roman" w:ascii="Times New Roman" w:hAnsi="Times New Roman"/>
+        </w:rPr>
+        <w:t xml:space="preserve">unei serii de erori, </w:t>
+      </w:r>
+      <w:r>
+        <w:rPr>
+          <w:rFonts w:eastAsia="Times New Roman" w:ascii="Times New Roman" w:hAnsi="Times New Roman"/>
+        </w:rPr>
+        <w:t>pre</w:t>
+      </w:r>
+      <w:r>
+        <w:rPr>
+          <w:rFonts w:eastAsia="Times New Roman" w:ascii="Times New Roman" w:hAnsi="Times New Roman"/>
+        </w:rPr>
+        <w:t>cum ar fi faptul că o reprezentare fonetică "percepută" a unui cuvânt poate corespunde mai multor forme ortografice şi, desigur, pierderea informaţie</w:t>
+      </w:r>
+      <w:r>
+        <w:rPr>
+          <w:rFonts w:eastAsia="Times New Roman" w:ascii="Times New Roman" w:hAnsi="Times New Roman"/>
+        </w:rPr>
+        <w:t>i din cauza</w:t>
+      </w:r>
+      <w:r>
+        <w:rPr>
+          <w:rFonts w:eastAsia="Times New Roman" w:ascii="Times New Roman" w:hAnsi="Times New Roman"/>
+        </w:rPr>
+        <w:t xml:space="preserve"> incompatibilităţi</w:t>
+      </w:r>
+      <w:r>
+        <w:rPr>
+          <w:rFonts w:eastAsia="Times New Roman" w:ascii="Times New Roman" w:hAnsi="Times New Roman"/>
+        </w:rPr>
+        <w:t>i</w:t>
+      </w:r>
+      <w:r>
+        <w:rPr>
+          <w:rFonts w:eastAsia="Times New Roman" w:ascii="Times New Roman" w:hAnsi="Times New Roman"/>
+        </w:rPr>
+        <w:t xml:space="preserve"> pachetelor fonetice ale celor două limbi.</w:t>
       </w:r>
     </w:p>
     <w:p>
@@ -12740,9 +11038,7 @@
           <w:tab w:val="left" w:pos="1275" w:leader="none"/>
         </w:tabs>
         <w:spacing w:lineRule="auto" w:line="360"/>
-        <w:rPr>
-          <w:rFonts w:ascii="Times New Roman" w:hAnsi="Times New Roman" w:eastAsia="Times New Roman"/>
-        </w:rPr>
+        <w:rPr/>
       </w:pPr>
       <w:r>
         <w:rPr>
@@ -12754,7 +11050,61 @@
         <w:rPr>
           <w:rFonts w:eastAsia="Times New Roman" w:ascii="Times New Roman" w:hAnsi="Times New Roman"/>
         </w:rPr>
-        <w:t>Pentru a compensa asemenea erori am propus o abordare diferită şi anume: toate cuvintele din limba ţintă sunt transliterate în limba nativă de căutare. Când se efectuează căutarea, comparăm transliteraţia curentă (dată de utilizator) cu toate transliteraţiile din baza de date folosind distanţa Levenshtein (vezi secţiunea următoare pentru rezultate).</w:t>
+        <w:t>Pentru a compensa a</w:t>
+      </w:r>
+      <w:r>
+        <w:rPr>
+          <w:rFonts w:eastAsia="Times New Roman" w:ascii="Times New Roman" w:hAnsi="Times New Roman"/>
+        </w:rPr>
+        <w:t>stfel de</w:t>
+      </w:r>
+      <w:r>
+        <w:rPr>
+          <w:rFonts w:eastAsia="Times New Roman" w:ascii="Times New Roman" w:hAnsi="Times New Roman"/>
+        </w:rPr>
+        <w:t xml:space="preserve"> erori am propus o abordare </w:t>
+      </w:r>
+      <w:r>
+        <w:rPr>
+          <w:rFonts w:eastAsia="Times New Roman" w:ascii="Times New Roman" w:hAnsi="Times New Roman"/>
+        </w:rPr>
+        <w:t xml:space="preserve">puțin </w:t>
+      </w:r>
+      <w:r>
+        <w:rPr>
+          <w:rFonts w:eastAsia="Times New Roman" w:ascii="Times New Roman" w:hAnsi="Times New Roman"/>
+        </w:rPr>
+        <w:t>diferită</w:t>
+      </w:r>
+      <w:r>
+        <w:rPr>
+          <w:rFonts w:eastAsia="Times New Roman" w:ascii="Times New Roman" w:hAnsi="Times New Roman"/>
+        </w:rPr>
+        <w:t>,</w:t>
+      </w:r>
+      <w:r>
+        <w:rPr>
+          <w:rFonts w:eastAsia="Times New Roman" w:ascii="Times New Roman" w:hAnsi="Times New Roman"/>
+        </w:rPr>
+        <w:t xml:space="preserve"> şi anume: toate cuvintele din limba ţintă </w:t>
+      </w:r>
+      <w:r>
+        <w:rPr>
+          <w:rFonts w:eastAsia="Times New Roman" w:ascii="Times New Roman" w:hAnsi="Times New Roman"/>
+        </w:rPr>
+        <w:t>să fie</w:t>
+      </w:r>
+      <w:r>
+        <w:rPr>
+          <w:rFonts w:eastAsia="Times New Roman" w:ascii="Times New Roman" w:hAnsi="Times New Roman"/>
+        </w:rPr>
+        <w:t xml:space="preserve"> transliterate în limba nativă de căutare. Când se efectuează căutarea, comparăm transliteraţia curentă (dată de utilizator) cu toate transliteraţiile din baza de date folosind distanţa Levenshtein</w:t>
+      </w:r>
+      <w:r>
+        <w:rPr>
+          <w:rFonts w:eastAsia="Times New Roman" w:ascii="Times New Roman" w:hAnsi="Times New Roman"/>
+        </w:rPr>
+        <w:t>.</w:t>
       </w:r>
     </w:p>
     <w:p>
@@ -12765,14 +11115,18 @@
         </w:tabs>
         <w:spacing w:lineRule="auto" w:line="360"/>
         <w:rPr>
-          <w:rFonts w:ascii="Times New Roman" w:hAnsi="Times New Roman" w:eastAsia="Times New Roman"/>
+          <w:b/>
+          <w:b/>
+          <w:bCs/>
         </w:rPr>
       </w:pPr>
       <w:r>
         <w:rPr>
           <w:rFonts w:eastAsia="Times New Roman" w:ascii="Times New Roman" w:hAnsi="Times New Roman"/>
-        </w:rPr>
-        <w:t xml:space="preserve"> </w:t>
+          <w:b/>
+          <w:bCs/>
+        </w:rPr>
+        <w:t>/*-22.4.16-stopped-here-*/</w:t>
       </w:r>
     </w:p>
     <w:p>
@@ -12809,6 +11163,29 @@
         </w:tabs>
         <w:spacing w:lineRule="auto" w:line="360"/>
         <w:rPr>
+          <w:rFonts w:ascii="Times New Roman" w:hAnsi="Times New Roman"/>
+        </w:rPr>
+      </w:pPr>
+      <w:r>
+        <w:rPr>
+          <w:rFonts w:eastAsia="Times New Roman" w:ascii="Times New Roman" w:hAnsi="Times New Roman"/>
+          <w:b/>
+          <w:bCs/>
+          <w:sz w:val="28"/>
+          <w:szCs w:val="28"/>
+        </w:rPr>
+        <w:tab/>
+        <w:t>2.5. Evaluarea metodei practice de transliterare</w:t>
+      </w:r>
+    </w:p>
+    <w:p>
+      <w:pPr>
+        <w:pStyle w:val="Normal"/>
+        <w:tabs>
+          <w:tab w:val="left" w:pos="1275" w:leader="none"/>
+        </w:tabs>
+        <w:spacing w:lineRule="auto" w:line="360"/>
+        <w:rPr>
           <w:rFonts w:ascii="Times New Roman" w:hAnsi="Times New Roman" w:eastAsia="Times New Roman"/>
           <w:b/>
           <w:b/>
@@ -12835,19 +11212,20 @@
         </w:tabs>
         <w:spacing w:lineRule="auto" w:line="360"/>
         <w:rPr>
-          <w:rFonts w:ascii="Times New Roman" w:hAnsi="Times New Roman"/>
+          <w:rFonts w:ascii="Times New Roman" w:hAnsi="Times New Roman" w:eastAsia="Times New Roman"/>
         </w:rPr>
       </w:pPr>
       <w:r>
         <w:rPr>
           <w:rFonts w:eastAsia="Times New Roman" w:ascii="Times New Roman" w:hAnsi="Times New Roman"/>
-          <w:b/>
-          <w:bCs/>
-          <w:sz w:val="28"/>
-          <w:szCs w:val="28"/>
-        </w:rPr>
-        <w:tab/>
-        <w:t>2.5. Evaluarea metodei practice de transliterare</w:t>
+        </w:rPr>
+        <w:t xml:space="preserve">    </w:t>
+      </w:r>
+      <w:r>
+        <w:rPr>
+          <w:rFonts w:eastAsia="Times New Roman" w:ascii="Times New Roman" w:hAnsi="Times New Roman"/>
+        </w:rPr>
+        <w:t>Pentru a valida metoda propusă de căutare am creat alt corpus de test, compus doar din nume de oraşe din Statele Unite ale Americii. Corpusul conţine 480 de intrări selectate la întâmplare (nu are nimic în comun cu corpusul de transliterare - aşa cum a fost menţionat anterior – niciun nume propriu nu a fost păstrat în CMUDict). Alegerea noastră s-a bazat pe faptul că o astfel de metodă de căutare şi-ar găsi foarte uşor locul într-un sistem de navigaţie, sau asistent de călătorie.</w:t>
       </w:r>
     </w:p>
     <w:p>
@@ -12859,21 +11237,19 @@
         <w:spacing w:lineRule="auto" w:line="360"/>
         <w:rPr>
           <w:rFonts w:ascii="Times New Roman" w:hAnsi="Times New Roman" w:eastAsia="Times New Roman"/>
-          <w:b/>
-          <w:b/>
-          <w:bCs/>
-          <w:sz w:val="28"/>
-          <w:szCs w:val="28"/>
         </w:rPr>
       </w:pPr>
       <w:r>
         <w:rPr>
           <w:rFonts w:eastAsia="Times New Roman" w:ascii="Times New Roman" w:hAnsi="Times New Roman"/>
-          <w:b/>
-          <w:bCs/>
-          <w:sz w:val="28"/>
-          <w:szCs w:val="28"/>
-        </w:rPr>
+        </w:rPr>
+        <w:t xml:space="preserve">    </w:t>
+      </w:r>
+      <w:r>
+        <w:rPr>
+          <w:rFonts w:eastAsia="Times New Roman" w:ascii="Times New Roman" w:hAnsi="Times New Roman"/>
+        </w:rPr>
+        <w:t>După ce am selectat aceste nume, am folosit Google Speech API pentru a sintetiza fiecare cuvânt şi am rugat un număr de 5 persoane să asculte înregistările şi să scrie cuvintele în română aşa cum le aud. Fiecare persoană a putut să asculte acelaşi cuvânt de cel mult 3 ori.</w:t>
       </w:r>
     </w:p>
     <w:p>
@@ -12897,7 +11273,7 @@
         <w:rPr>
           <w:rFonts w:eastAsia="Times New Roman" w:ascii="Times New Roman" w:hAnsi="Times New Roman"/>
         </w:rPr>
-        <w:t>Pentru a valida metoda propusă de căutare am creat alt corpus de test, compus doar din nume de oraşe din Statele Unite ale Americii. Corpusul conţine 480 de intrări selectate la întâmplare (nu are nimic în comun cu corpusul de transliterare - aşa cum a fost menţionat anterior – niciun nume propriu nu a fost păstrat în CMUDict). Alegerea noastră s-a bazat pe faptul că o astfel de metodă de căutare şi-ar găsi foarte uşor locul într-un sistem de navigaţie, sau asistent de călătorie.</w:t>
+        <w:t>Cuvintele din corpusul de test nou creat au fost procesate corespunzător metodologiei de căutare pe bază de percepţie prezentată anterior. La calcularea acurateţii sistemului s-a obţinut 99.38% (doar 3 cuvinte nu au fost identificate corect).</w:t>
       </w:r>
     </w:p>
     <w:p>
@@ -12915,13 +11291,7 @@
         <w:rPr>
           <w:rFonts w:eastAsia="Times New Roman" w:ascii="Times New Roman" w:hAnsi="Times New Roman"/>
         </w:rPr>
-        <w:t xml:space="preserve">    </w:t>
-      </w:r>
-      <w:r>
-        <w:rPr>
-          <w:rFonts w:eastAsia="Times New Roman" w:ascii="Times New Roman" w:hAnsi="Times New Roman"/>
-        </w:rPr>
-        <w:t>După ce am selectat aceste nume, am folosit Google Speech API pentru a sintetiza fiecare cuvânt şi am rugat un număr de 5 persoane să asculte înregistările şi să scrie cuvintele în română aşa cum le aud. Fiecare persoană a putut să asculte acelaşi cuvânt de cel mult 3 ori.</w:t>
+        <w:t xml:space="preserve"> </w:t>
       </w:r>
     </w:p>
     <w:p>
@@ -12945,7 +11315,7 @@
         <w:rPr>
           <w:rFonts w:eastAsia="Times New Roman" w:ascii="Times New Roman" w:hAnsi="Times New Roman"/>
         </w:rPr>
-        <w:t>Cuvintele din corpusul de test nou creat au fost procesate corespunzător metodologiei de căutare pe bază de percepţie prezentată anterior. La calcularea acurateţii sistemului s-a obţinut 99.38% (doar 3 cuvinte nu au fost identificate corect).</w:t>
+        <w:t>În articolul de față am prezentat o metodă de transliterare între engleză şi română, care, cu câteva adaptări specifice, poate fi aplicată şi pe alte perechi de limbi. Am creat un corpus de antrenare pentru transliterare ce poate fi obţinut în mod semiautomat (fără efort pentru limbile cu o ortografie fonetică) şi toate instrumentele sunt disponibile pentru descărcare pe pagina noastră web.Acurateţea de 78% a transliteraţiei TTS este raportată la cuvinte din afara vocabularului (out-of-vocabulary – OOV). În practică, nu toate cuvintele străine sunt necunoscute şi, chiar dacă apar erori de transliterare pentru unele cuvinte OOV, ele sunt de preferat în sinteza vorbirii în defavoarea formei lor directe. Ca parte din dezvoltarea sistemului nostru TTS românesc, intenţionam să extindem lexiconul de transliterare la Franceză şi Germană.Rezultatul obţinut prin căutarea pe bază de percepţie arată că motoarele de căutare şi asistenţii de călătorie ar beneficia de pe urma unui asemenea instrument. Căutarea după percepţie poate îmbunătăţi experienţa utilizatorului de internet, iar, în acelaşi timp, concentrarea pe corectarea greşelilor de ortografie bazată pe similitudini fonetice (care la un anumit nivel poate fi legată de transliterare) între cuvinte poate îmbunătăţi procesul de corectare ortografică (Li et al., 2006).</w:t>
       </w:r>
     </w:p>
     <w:p>
@@ -12956,48 +11326,6 @@
         </w:tabs>
         <w:spacing w:lineRule="auto" w:line="360"/>
         <w:rPr>
-          <w:rFonts w:ascii="Times New Roman" w:hAnsi="Times New Roman" w:eastAsia="Times New Roman"/>
-        </w:rPr>
-      </w:pPr>
-      <w:r>
-        <w:rPr>
-          <w:rFonts w:eastAsia="Times New Roman" w:ascii="Times New Roman" w:hAnsi="Times New Roman"/>
-        </w:rPr>
-        <w:t xml:space="preserve"> </w:t>
-      </w:r>
-    </w:p>
-    <w:p>
-      <w:pPr>
-        <w:pStyle w:val="Normal"/>
-        <w:tabs>
-          <w:tab w:val="left" w:pos="1275" w:leader="none"/>
-        </w:tabs>
-        <w:spacing w:lineRule="auto" w:line="360"/>
-        <w:rPr>
-          <w:rFonts w:ascii="Times New Roman" w:hAnsi="Times New Roman" w:eastAsia="Times New Roman"/>
-        </w:rPr>
-      </w:pPr>
-      <w:r>
-        <w:rPr>
-          <w:rFonts w:eastAsia="Times New Roman" w:ascii="Times New Roman" w:hAnsi="Times New Roman"/>
-        </w:rPr>
-        <w:t xml:space="preserve">    </w:t>
-      </w:r>
-      <w:r>
-        <w:rPr>
-          <w:rFonts w:eastAsia="Times New Roman" w:ascii="Times New Roman" w:hAnsi="Times New Roman"/>
-        </w:rPr>
-        <w:t>În articolul de față am prezentat o metodă de transliterare între engleză şi română, care, cu câteva adaptări specifice, poate fi aplicată şi pe alte perechi de limbi. Am creat un corpus de antrenare pentru transliterare ce poate fi obţinut în mod semiautomat (fără efort pentru limbile cu o ortografie fonetică) şi toate instrumentele sunt disponibile pentru descărcare pe pagina noastră web.Acurateţea de 78% a transliteraţiei TTS este raportată la cuvinte din afara vocabularului (out-of-vocabulary – OOV). În practică, nu toate cuvintele străine sunt necunoscute şi, chiar dacă apar erori de transliterare pentru unele cuvinte OOV, ele sunt de preferat în sinteza vorbirii în defavoarea formei lor directe. Ca parte din dezvoltarea sistemului nostru TTS românesc, intenţionam să extindem lexiconul de transliterare la Franceză şi Germană.Rezultatul obţinut prin căutarea pe bază de percepţie arată că motoarele de căutare şi asistenţii de călătorie ar beneficia de pe urma unui asemenea instrument. Căutarea după percepţie poate îmbunătăţi experienţa utilizatorului de internet, iar, în acelaşi timp, concentrarea pe corectarea greşelilor de ortografie bazată pe similitudini fonetice (care la un anumit nivel poate fi legată de transliterare) între cuvinte poate îmbunătăţi procesul de corectare ortografică (Li et al., 2006).</w:t>
-      </w:r>
-    </w:p>
-    <w:p>
-      <w:pPr>
-        <w:pStyle w:val="Normal"/>
-        <w:tabs>
-          <w:tab w:val="left" w:pos="1275" w:leader="none"/>
-        </w:tabs>
-        <w:spacing w:lineRule="auto" w:line="360"/>
-        <w:rPr>
           <w:rFonts w:ascii="Times New Roman" w:hAnsi="Times New Roman"/>
         </w:rPr>
       </w:pPr>
@@ -13005,45 +11333,6 @@
         <w:rPr>
           <w:rFonts w:ascii="Times New Roman" w:hAnsi="Times New Roman"/>
         </w:rPr>
-      </w:r>
-    </w:p>
-    <w:p>
-      <w:pPr>
-        <w:pStyle w:val="Normal"/>
-        <w:tabs>
-          <w:tab w:val="left" w:pos="1275" w:leader="none"/>
-        </w:tabs>
-        <w:spacing w:lineRule="auto" w:line="360"/>
-        <w:rPr/>
-      </w:pPr>
-      <w:r>
-        <w:rPr/>
-      </w:r>
-    </w:p>
-    <w:p>
-      <w:pPr>
-        <w:pStyle w:val="Normal"/>
-        <w:tabs>
-          <w:tab w:val="left" w:pos="1275" w:leader="none"/>
-        </w:tabs>
-        <w:spacing w:lineRule="auto" w:line="360"/>
-        <w:rPr/>
-      </w:pPr>
-      <w:r>
-        <w:rPr/>
-      </w:r>
-    </w:p>
-    <w:p>
-      <w:pPr>
-        <w:pStyle w:val="Normal"/>
-        <w:tabs>
-          <w:tab w:val="left" w:pos="1275" w:leader="none"/>
-        </w:tabs>
-        <w:spacing w:lineRule="auto" w:line="360"/>
-        <w:rPr/>
-      </w:pPr>
-      <w:r>
-        <w:rPr/>
       </w:r>
     </w:p>
     <w:p>
@@ -19502,7 +17791,7 @@
                 <v:shape id="ole_rId5" style="width:339.45pt;height:207.15pt" o:ole="">
                   <v:imagedata r:id="rId6" o:title=""/>
                 </v:shape>
-                <o:OLEObject Type="Embed" ProgID="" ShapeID="ole_rId5" DrawAspect="Content" ObjectID="_1186976208" r:id="rId5"/>
+                <o:OLEObject Type="Embed" ProgID="" ShapeID="ole_rId5" DrawAspect="Content" ObjectID="_1220281829" r:id="rId5"/>
               </w:object>
             </w:r>
           </w:p>
@@ -47099,6 +45388,890 @@
       <w:rFonts w:cs="OpenSymbol"/>
     </w:rPr>
   </w:style>
+  <w:style w:type="character" w:styleId="ListLabel3098">
+    <w:name w:val="ListLabel 3098"/>
+    <w:qFormat/>
+    <w:rPr>
+      <w:rFonts w:cs="Symbol"/>
+    </w:rPr>
+  </w:style>
+  <w:style w:type="character" w:styleId="ListLabel3099">
+    <w:name w:val="ListLabel 3099"/>
+    <w:qFormat/>
+    <w:rPr>
+      <w:rFonts w:cs="Symbol"/>
+    </w:rPr>
+  </w:style>
+  <w:style w:type="character" w:styleId="ListLabel3100">
+    <w:name w:val="ListLabel 3100"/>
+    <w:qFormat/>
+    <w:rPr>
+      <w:rFonts w:cs="Symbol"/>
+    </w:rPr>
+  </w:style>
+  <w:style w:type="character" w:styleId="ListLabel3101">
+    <w:name w:val="ListLabel 3101"/>
+    <w:qFormat/>
+    <w:rPr>
+      <w:rFonts w:cs="Symbol"/>
+    </w:rPr>
+  </w:style>
+  <w:style w:type="character" w:styleId="ListLabel3102">
+    <w:name w:val="ListLabel 3102"/>
+    <w:qFormat/>
+    <w:rPr>
+      <w:rFonts w:cs="Symbol"/>
+    </w:rPr>
+  </w:style>
+  <w:style w:type="character" w:styleId="ListLabel3103">
+    <w:name w:val="ListLabel 3103"/>
+    <w:qFormat/>
+    <w:rPr>
+      <w:rFonts w:cs="Symbol"/>
+    </w:rPr>
+  </w:style>
+  <w:style w:type="character" w:styleId="ListLabel3104">
+    <w:name w:val="ListLabel 3104"/>
+    <w:qFormat/>
+    <w:rPr>
+      <w:rFonts w:cs="Symbol"/>
+    </w:rPr>
+  </w:style>
+  <w:style w:type="character" w:styleId="ListLabel3105">
+    <w:name w:val="ListLabel 3105"/>
+    <w:qFormat/>
+    <w:rPr>
+      <w:rFonts w:cs="Symbol"/>
+    </w:rPr>
+  </w:style>
+  <w:style w:type="character" w:styleId="ListLabel3106">
+    <w:name w:val="ListLabel 3106"/>
+    <w:qFormat/>
+    <w:rPr>
+      <w:rFonts w:cs="Symbol"/>
+    </w:rPr>
+  </w:style>
+  <w:style w:type="character" w:styleId="ListLabel3107">
+    <w:name w:val="ListLabel 3107"/>
+    <w:qFormat/>
+    <w:rPr>
+      <w:rFonts w:cs="OpenSymbol"/>
+      <w:sz w:val="24"/>
+    </w:rPr>
+  </w:style>
+  <w:style w:type="character" w:styleId="ListLabel3108">
+    <w:name w:val="ListLabel 3108"/>
+    <w:qFormat/>
+    <w:rPr>
+      <w:rFonts w:cs="OpenSymbol"/>
+    </w:rPr>
+  </w:style>
+  <w:style w:type="character" w:styleId="ListLabel3109">
+    <w:name w:val="ListLabel 3109"/>
+    <w:qFormat/>
+    <w:rPr>
+      <w:rFonts w:cs="OpenSymbol"/>
+    </w:rPr>
+  </w:style>
+  <w:style w:type="character" w:styleId="ListLabel3110">
+    <w:name w:val="ListLabel 3110"/>
+    <w:qFormat/>
+    <w:rPr>
+      <w:rFonts w:cs="OpenSymbol"/>
+    </w:rPr>
+  </w:style>
+  <w:style w:type="character" w:styleId="ListLabel3111">
+    <w:name w:val="ListLabel 3111"/>
+    <w:qFormat/>
+    <w:rPr>
+      <w:rFonts w:cs="OpenSymbol"/>
+    </w:rPr>
+  </w:style>
+  <w:style w:type="character" w:styleId="ListLabel3112">
+    <w:name w:val="ListLabel 3112"/>
+    <w:qFormat/>
+    <w:rPr>
+      <w:rFonts w:cs="OpenSymbol"/>
+    </w:rPr>
+  </w:style>
+  <w:style w:type="character" w:styleId="ListLabel3113">
+    <w:name w:val="ListLabel 3113"/>
+    <w:qFormat/>
+    <w:rPr>
+      <w:rFonts w:cs="OpenSymbol"/>
+    </w:rPr>
+  </w:style>
+  <w:style w:type="character" w:styleId="ListLabel3114">
+    <w:name w:val="ListLabel 3114"/>
+    <w:qFormat/>
+    <w:rPr>
+      <w:rFonts w:cs="OpenSymbol"/>
+    </w:rPr>
+  </w:style>
+  <w:style w:type="character" w:styleId="ListLabel3115">
+    <w:name w:val="ListLabel 3115"/>
+    <w:qFormat/>
+    <w:rPr>
+      <w:rFonts w:cs="OpenSymbol"/>
+    </w:rPr>
+  </w:style>
+  <w:style w:type="character" w:styleId="ListLabel3116">
+    <w:name w:val="ListLabel 3116"/>
+    <w:qFormat/>
+    <w:rPr>
+      <w:rFonts w:cs="OpenSymbol"/>
+    </w:rPr>
+  </w:style>
+  <w:style w:type="character" w:styleId="ListLabel3117">
+    <w:name w:val="ListLabel 3117"/>
+    <w:qFormat/>
+    <w:rPr>
+      <w:rFonts w:cs="OpenSymbol"/>
+    </w:rPr>
+  </w:style>
+  <w:style w:type="character" w:styleId="ListLabel3118">
+    <w:name w:val="ListLabel 3118"/>
+    <w:qFormat/>
+    <w:rPr>
+      <w:rFonts w:cs="OpenSymbol"/>
+    </w:rPr>
+  </w:style>
+  <w:style w:type="character" w:styleId="ListLabel3119">
+    <w:name w:val="ListLabel 3119"/>
+    <w:qFormat/>
+    <w:rPr>
+      <w:rFonts w:cs="OpenSymbol"/>
+    </w:rPr>
+  </w:style>
+  <w:style w:type="character" w:styleId="ListLabel3120">
+    <w:name w:val="ListLabel 3120"/>
+    <w:qFormat/>
+    <w:rPr>
+      <w:rFonts w:cs="OpenSymbol"/>
+    </w:rPr>
+  </w:style>
+  <w:style w:type="character" w:styleId="ListLabel3121">
+    <w:name w:val="ListLabel 3121"/>
+    <w:qFormat/>
+    <w:rPr>
+      <w:rFonts w:cs="OpenSymbol"/>
+    </w:rPr>
+  </w:style>
+  <w:style w:type="character" w:styleId="ListLabel3122">
+    <w:name w:val="ListLabel 3122"/>
+    <w:qFormat/>
+    <w:rPr>
+      <w:rFonts w:cs="OpenSymbol"/>
+    </w:rPr>
+  </w:style>
+  <w:style w:type="character" w:styleId="ListLabel3123">
+    <w:name w:val="ListLabel 3123"/>
+    <w:qFormat/>
+    <w:rPr>
+      <w:rFonts w:cs="OpenSymbol"/>
+    </w:rPr>
+  </w:style>
+  <w:style w:type="character" w:styleId="ListLabel3124">
+    <w:name w:val="ListLabel 3124"/>
+    <w:qFormat/>
+    <w:rPr>
+      <w:rFonts w:cs="OpenSymbol"/>
+    </w:rPr>
+  </w:style>
+  <w:style w:type="character" w:styleId="ListLabel3125">
+    <w:name w:val="ListLabel 3125"/>
+    <w:qFormat/>
+    <w:rPr>
+      <w:rFonts w:cs="OpenSymbol"/>
+    </w:rPr>
+  </w:style>
+  <w:style w:type="character" w:styleId="ListLabel3126">
+    <w:name w:val="ListLabel 3126"/>
+    <w:qFormat/>
+    <w:rPr>
+      <w:rFonts w:cs="OpenSymbol"/>
+    </w:rPr>
+  </w:style>
+  <w:style w:type="character" w:styleId="ListLabel3127">
+    <w:name w:val="ListLabel 3127"/>
+    <w:qFormat/>
+    <w:rPr>
+      <w:rFonts w:cs="OpenSymbol"/>
+    </w:rPr>
+  </w:style>
+  <w:style w:type="character" w:styleId="ListLabel3128">
+    <w:name w:val="ListLabel 3128"/>
+    <w:qFormat/>
+    <w:rPr>
+      <w:rFonts w:cs="OpenSymbol"/>
+    </w:rPr>
+  </w:style>
+  <w:style w:type="character" w:styleId="ListLabel3129">
+    <w:name w:val="ListLabel 3129"/>
+    <w:qFormat/>
+    <w:rPr>
+      <w:rFonts w:cs="OpenSymbol"/>
+    </w:rPr>
+  </w:style>
+  <w:style w:type="character" w:styleId="ListLabel3130">
+    <w:name w:val="ListLabel 3130"/>
+    <w:qFormat/>
+    <w:rPr>
+      <w:rFonts w:cs="OpenSymbol"/>
+    </w:rPr>
+  </w:style>
+  <w:style w:type="character" w:styleId="ListLabel3131">
+    <w:name w:val="ListLabel 3131"/>
+    <w:qFormat/>
+    <w:rPr>
+      <w:rFonts w:cs="OpenSymbol"/>
+    </w:rPr>
+  </w:style>
+  <w:style w:type="character" w:styleId="ListLabel3132">
+    <w:name w:val="ListLabel 3132"/>
+    <w:qFormat/>
+    <w:rPr>
+      <w:rFonts w:cs="OpenSymbol"/>
+    </w:rPr>
+  </w:style>
+  <w:style w:type="character" w:styleId="ListLabel3133">
+    <w:name w:val="ListLabel 3133"/>
+    <w:qFormat/>
+    <w:rPr>
+      <w:rFonts w:cs="OpenSymbol"/>
+    </w:rPr>
+  </w:style>
+  <w:style w:type="character" w:styleId="ListLabel3134">
+    <w:name w:val="ListLabel 3134"/>
+    <w:qFormat/>
+    <w:rPr>
+      <w:rFonts w:cs="OpenSymbol"/>
+    </w:rPr>
+  </w:style>
+  <w:style w:type="character" w:styleId="ListLabel3135">
+    <w:name w:val="ListLabel 3135"/>
+    <w:qFormat/>
+    <w:rPr>
+      <w:rFonts w:cs="OpenSymbol"/>
+    </w:rPr>
+  </w:style>
+  <w:style w:type="character" w:styleId="ListLabel3136">
+    <w:name w:val="ListLabel 3136"/>
+    <w:qFormat/>
+    <w:rPr>
+      <w:rFonts w:cs="OpenSymbol"/>
+    </w:rPr>
+  </w:style>
+  <w:style w:type="character" w:styleId="ListLabel3137">
+    <w:name w:val="ListLabel 3137"/>
+    <w:qFormat/>
+    <w:rPr>
+      <w:rFonts w:cs="OpenSymbol"/>
+    </w:rPr>
+  </w:style>
+  <w:style w:type="character" w:styleId="ListLabel3138">
+    <w:name w:val="ListLabel 3138"/>
+    <w:qFormat/>
+    <w:rPr>
+      <w:rFonts w:cs="OpenSymbol"/>
+    </w:rPr>
+  </w:style>
+  <w:style w:type="character" w:styleId="ListLabel3139">
+    <w:name w:val="ListLabel 3139"/>
+    <w:qFormat/>
+    <w:rPr>
+      <w:rFonts w:cs="OpenSymbol"/>
+    </w:rPr>
+  </w:style>
+  <w:style w:type="character" w:styleId="ListLabel3140">
+    <w:name w:val="ListLabel 3140"/>
+    <w:qFormat/>
+    <w:rPr>
+      <w:rFonts w:cs="OpenSymbol"/>
+    </w:rPr>
+  </w:style>
+  <w:style w:type="character" w:styleId="ListLabel3141">
+    <w:name w:val="ListLabel 3141"/>
+    <w:qFormat/>
+    <w:rPr>
+      <w:rFonts w:cs="OpenSymbol"/>
+    </w:rPr>
+  </w:style>
+  <w:style w:type="character" w:styleId="ListLabel3142">
+    <w:name w:val="ListLabel 3142"/>
+    <w:qFormat/>
+    <w:rPr>
+      <w:rFonts w:cs="OpenSymbol"/>
+    </w:rPr>
+  </w:style>
+  <w:style w:type="character" w:styleId="ListLabel3143">
+    <w:name w:val="ListLabel 3143"/>
+    <w:qFormat/>
+    <w:rPr>
+      <w:rFonts w:cs="OpenSymbol"/>
+    </w:rPr>
+  </w:style>
+  <w:style w:type="character" w:styleId="ListLabel3144">
+    <w:name w:val="ListLabel 3144"/>
+    <w:qFormat/>
+    <w:rPr>
+      <w:rFonts w:cs="OpenSymbol"/>
+    </w:rPr>
+  </w:style>
+  <w:style w:type="character" w:styleId="ListLabel3145">
+    <w:name w:val="ListLabel 3145"/>
+    <w:qFormat/>
+    <w:rPr>
+      <w:rFonts w:cs="OpenSymbol"/>
+    </w:rPr>
+  </w:style>
+  <w:style w:type="character" w:styleId="ListLabel3146">
+    <w:name w:val="ListLabel 3146"/>
+    <w:qFormat/>
+    <w:rPr>
+      <w:rFonts w:cs="OpenSymbol"/>
+    </w:rPr>
+  </w:style>
+  <w:style w:type="character" w:styleId="ListLabel3147">
+    <w:name w:val="ListLabel 3147"/>
+    <w:qFormat/>
+    <w:rPr>
+      <w:rFonts w:cs="OpenSymbol"/>
+    </w:rPr>
+  </w:style>
+  <w:style w:type="character" w:styleId="ListLabel3148">
+    <w:name w:val="ListLabel 3148"/>
+    <w:qFormat/>
+    <w:rPr>
+      <w:rFonts w:cs="OpenSymbol"/>
+    </w:rPr>
+  </w:style>
+  <w:style w:type="character" w:styleId="ListLabel3149">
+    <w:name w:val="ListLabel 3149"/>
+    <w:qFormat/>
+    <w:rPr>
+      <w:rFonts w:cs="OpenSymbol"/>
+    </w:rPr>
+  </w:style>
+  <w:style w:type="character" w:styleId="ListLabel3150">
+    <w:name w:val="ListLabel 3150"/>
+    <w:qFormat/>
+    <w:rPr>
+      <w:rFonts w:cs="OpenSymbol"/>
+    </w:rPr>
+  </w:style>
+  <w:style w:type="character" w:styleId="ListLabel3151">
+    <w:name w:val="ListLabel 3151"/>
+    <w:qFormat/>
+    <w:rPr>
+      <w:rFonts w:cs="OpenSymbol"/>
+    </w:rPr>
+  </w:style>
+  <w:style w:type="character" w:styleId="ListLabel3152">
+    <w:name w:val="ListLabel 3152"/>
+    <w:qFormat/>
+    <w:rPr>
+      <w:rFonts w:cs="OpenSymbol"/>
+      <w:b/>
+    </w:rPr>
+  </w:style>
+  <w:style w:type="character" w:styleId="ListLabel3153">
+    <w:name w:val="ListLabel 3153"/>
+    <w:qFormat/>
+    <w:rPr>
+      <w:rFonts w:cs="OpenSymbol"/>
+    </w:rPr>
+  </w:style>
+  <w:style w:type="character" w:styleId="ListLabel3154">
+    <w:name w:val="ListLabel 3154"/>
+    <w:qFormat/>
+    <w:rPr>
+      <w:rFonts w:cs="OpenSymbol"/>
+    </w:rPr>
+  </w:style>
+  <w:style w:type="character" w:styleId="ListLabel3155">
+    <w:name w:val="ListLabel 3155"/>
+    <w:qFormat/>
+    <w:rPr>
+      <w:rFonts w:cs="OpenSymbol"/>
+    </w:rPr>
+  </w:style>
+  <w:style w:type="character" w:styleId="ListLabel3156">
+    <w:name w:val="ListLabel 3156"/>
+    <w:qFormat/>
+    <w:rPr>
+      <w:rFonts w:cs="OpenSymbol"/>
+    </w:rPr>
+  </w:style>
+  <w:style w:type="character" w:styleId="ListLabel3157">
+    <w:name w:val="ListLabel 3157"/>
+    <w:qFormat/>
+    <w:rPr>
+      <w:rFonts w:cs="OpenSymbol"/>
+    </w:rPr>
+  </w:style>
+  <w:style w:type="character" w:styleId="ListLabel3158">
+    <w:name w:val="ListLabel 3158"/>
+    <w:qFormat/>
+    <w:rPr>
+      <w:rFonts w:cs="OpenSymbol"/>
+    </w:rPr>
+  </w:style>
+  <w:style w:type="character" w:styleId="ListLabel3159">
+    <w:name w:val="ListLabel 3159"/>
+    <w:qFormat/>
+    <w:rPr>
+      <w:rFonts w:cs="OpenSymbol"/>
+    </w:rPr>
+  </w:style>
+  <w:style w:type="character" w:styleId="ListLabel3160">
+    <w:name w:val="ListLabel 3160"/>
+    <w:qFormat/>
+    <w:rPr>
+      <w:rFonts w:cs="OpenSymbol"/>
+    </w:rPr>
+  </w:style>
+  <w:style w:type="character" w:styleId="ListLabel3161">
+    <w:name w:val="ListLabel 3161"/>
+    <w:qFormat/>
+    <w:rPr>
+      <w:rFonts w:cs="OpenSymbol"/>
+    </w:rPr>
+  </w:style>
+  <w:style w:type="character" w:styleId="ListLabel3162">
+    <w:name w:val="ListLabel 3162"/>
+    <w:qFormat/>
+    <w:rPr>
+      <w:rFonts w:cs="OpenSymbol"/>
+    </w:rPr>
+  </w:style>
+  <w:style w:type="character" w:styleId="ListLabel3163">
+    <w:name w:val="ListLabel 3163"/>
+    <w:qFormat/>
+    <w:rPr>
+      <w:rFonts w:cs="OpenSymbol"/>
+    </w:rPr>
+  </w:style>
+  <w:style w:type="character" w:styleId="ListLabel3164">
+    <w:name w:val="ListLabel 3164"/>
+    <w:qFormat/>
+    <w:rPr>
+      <w:rFonts w:cs="OpenSymbol"/>
+    </w:rPr>
+  </w:style>
+  <w:style w:type="character" w:styleId="ListLabel3165">
+    <w:name w:val="ListLabel 3165"/>
+    <w:qFormat/>
+    <w:rPr>
+      <w:rFonts w:cs="OpenSymbol"/>
+    </w:rPr>
+  </w:style>
+  <w:style w:type="character" w:styleId="ListLabel3166">
+    <w:name w:val="ListLabel 3166"/>
+    <w:qFormat/>
+    <w:rPr>
+      <w:rFonts w:cs="OpenSymbol"/>
+    </w:rPr>
+  </w:style>
+  <w:style w:type="character" w:styleId="ListLabel3167">
+    <w:name w:val="ListLabel 3167"/>
+    <w:qFormat/>
+    <w:rPr>
+      <w:rFonts w:cs="OpenSymbol"/>
+    </w:rPr>
+  </w:style>
+  <w:style w:type="character" w:styleId="ListLabel3168">
+    <w:name w:val="ListLabel 3168"/>
+    <w:qFormat/>
+    <w:rPr>
+      <w:rFonts w:cs="OpenSymbol"/>
+    </w:rPr>
+  </w:style>
+  <w:style w:type="character" w:styleId="ListLabel3169">
+    <w:name w:val="ListLabel 3169"/>
+    <w:qFormat/>
+    <w:rPr>
+      <w:rFonts w:cs="OpenSymbol"/>
+    </w:rPr>
+  </w:style>
+  <w:style w:type="character" w:styleId="ListLabel3170">
+    <w:name w:val="ListLabel 3170"/>
+    <w:qFormat/>
+    <w:rPr>
+      <w:rFonts w:cs="OpenSymbol"/>
+    </w:rPr>
+  </w:style>
+  <w:style w:type="character" w:styleId="ListLabel3171">
+    <w:name w:val="ListLabel 3171"/>
+    <w:qFormat/>
+    <w:rPr>
+      <w:rFonts w:cs="OpenSymbol"/>
+    </w:rPr>
+  </w:style>
+  <w:style w:type="character" w:styleId="ListLabel3172">
+    <w:name w:val="ListLabel 3172"/>
+    <w:qFormat/>
+    <w:rPr>
+      <w:rFonts w:cs="OpenSymbol"/>
+    </w:rPr>
+  </w:style>
+  <w:style w:type="character" w:styleId="ListLabel3173">
+    <w:name w:val="ListLabel 3173"/>
+    <w:qFormat/>
+    <w:rPr>
+      <w:rFonts w:cs="OpenSymbol"/>
+    </w:rPr>
+  </w:style>
+  <w:style w:type="character" w:styleId="ListLabel3174">
+    <w:name w:val="ListLabel 3174"/>
+    <w:qFormat/>
+    <w:rPr>
+      <w:rFonts w:cs="OpenSymbol"/>
+    </w:rPr>
+  </w:style>
+  <w:style w:type="character" w:styleId="ListLabel3175">
+    <w:name w:val="ListLabel 3175"/>
+    <w:qFormat/>
+    <w:rPr>
+      <w:rFonts w:cs="OpenSymbol"/>
+    </w:rPr>
+  </w:style>
+  <w:style w:type="character" w:styleId="ListLabel3176">
+    <w:name w:val="ListLabel 3176"/>
+    <w:qFormat/>
+    <w:rPr>
+      <w:rFonts w:cs="OpenSymbol"/>
+    </w:rPr>
+  </w:style>
+  <w:style w:type="character" w:styleId="ListLabel3177">
+    <w:name w:val="ListLabel 3177"/>
+    <w:qFormat/>
+    <w:rPr>
+      <w:rFonts w:cs="OpenSymbol"/>
+    </w:rPr>
+  </w:style>
+  <w:style w:type="character" w:styleId="ListLabel3178">
+    <w:name w:val="ListLabel 3178"/>
+    <w:qFormat/>
+    <w:rPr>
+      <w:rFonts w:cs="OpenSymbol"/>
+    </w:rPr>
+  </w:style>
+  <w:style w:type="character" w:styleId="ListLabel3179">
+    <w:name w:val="ListLabel 3179"/>
+    <w:qFormat/>
+    <w:rPr>
+      <w:rFonts w:ascii="Times New Roman" w:hAnsi="Times New Roman" w:cs="OpenSymbol"/>
+    </w:rPr>
+  </w:style>
+  <w:style w:type="character" w:styleId="ListLabel3180">
+    <w:name w:val="ListLabel 3180"/>
+    <w:qFormat/>
+    <w:rPr>
+      <w:rFonts w:cs="OpenSymbol"/>
+    </w:rPr>
+  </w:style>
+  <w:style w:type="character" w:styleId="ListLabel3181">
+    <w:name w:val="ListLabel 3181"/>
+    <w:qFormat/>
+    <w:rPr>
+      <w:rFonts w:cs="OpenSymbol"/>
+    </w:rPr>
+  </w:style>
+  <w:style w:type="character" w:styleId="ListLabel3182">
+    <w:name w:val="ListLabel 3182"/>
+    <w:qFormat/>
+    <w:rPr>
+      <w:rFonts w:cs="OpenSymbol"/>
+    </w:rPr>
+  </w:style>
+  <w:style w:type="character" w:styleId="ListLabel3183">
+    <w:name w:val="ListLabel 3183"/>
+    <w:qFormat/>
+    <w:rPr>
+      <w:rFonts w:cs="OpenSymbol"/>
+    </w:rPr>
+  </w:style>
+  <w:style w:type="character" w:styleId="ListLabel3184">
+    <w:name w:val="ListLabel 3184"/>
+    <w:qFormat/>
+    <w:rPr>
+      <w:rFonts w:cs="OpenSymbol"/>
+    </w:rPr>
+  </w:style>
+  <w:style w:type="character" w:styleId="ListLabel3185">
+    <w:name w:val="ListLabel 3185"/>
+    <w:qFormat/>
+    <w:rPr>
+      <w:rFonts w:cs="OpenSymbol"/>
+    </w:rPr>
+  </w:style>
+  <w:style w:type="character" w:styleId="ListLabel3186">
+    <w:name w:val="ListLabel 3186"/>
+    <w:qFormat/>
+    <w:rPr>
+      <w:rFonts w:cs="OpenSymbol"/>
+    </w:rPr>
+  </w:style>
+  <w:style w:type="character" w:styleId="ListLabel3187">
+    <w:name w:val="ListLabel 3187"/>
+    <w:qFormat/>
+    <w:rPr>
+      <w:rFonts w:cs="OpenSymbol"/>
+    </w:rPr>
+  </w:style>
+  <w:style w:type="character" w:styleId="ListLabel3188">
+    <w:name w:val="ListLabel 3188"/>
+    <w:qFormat/>
+    <w:rPr>
+      <w:rFonts w:cs="OpenSymbol"/>
+    </w:rPr>
+  </w:style>
+  <w:style w:type="character" w:styleId="ListLabel3189">
+    <w:name w:val="ListLabel 3189"/>
+    <w:qFormat/>
+    <w:rPr>
+      <w:rFonts w:cs="OpenSymbol"/>
+    </w:rPr>
+  </w:style>
+  <w:style w:type="character" w:styleId="ListLabel3190">
+    <w:name w:val="ListLabel 3190"/>
+    <w:qFormat/>
+    <w:rPr>
+      <w:rFonts w:cs="OpenSymbol"/>
+    </w:rPr>
+  </w:style>
+  <w:style w:type="character" w:styleId="ListLabel3191">
+    <w:name w:val="ListLabel 3191"/>
+    <w:qFormat/>
+    <w:rPr>
+      <w:rFonts w:cs="OpenSymbol"/>
+    </w:rPr>
+  </w:style>
+  <w:style w:type="character" w:styleId="ListLabel3192">
+    <w:name w:val="ListLabel 3192"/>
+    <w:qFormat/>
+    <w:rPr>
+      <w:rFonts w:cs="OpenSymbol"/>
+    </w:rPr>
+  </w:style>
+  <w:style w:type="character" w:styleId="ListLabel3193">
+    <w:name w:val="ListLabel 3193"/>
+    <w:qFormat/>
+    <w:rPr>
+      <w:rFonts w:cs="OpenSymbol"/>
+    </w:rPr>
+  </w:style>
+  <w:style w:type="character" w:styleId="ListLabel3194">
+    <w:name w:val="ListLabel 3194"/>
+    <w:qFormat/>
+    <w:rPr>
+      <w:rFonts w:cs="OpenSymbol"/>
+    </w:rPr>
+  </w:style>
+  <w:style w:type="character" w:styleId="ListLabel3195">
+    <w:name w:val="ListLabel 3195"/>
+    <w:qFormat/>
+    <w:rPr>
+      <w:rFonts w:cs="OpenSymbol"/>
+    </w:rPr>
+  </w:style>
+  <w:style w:type="character" w:styleId="ListLabel3196">
+    <w:name w:val="ListLabel 3196"/>
+    <w:qFormat/>
+    <w:rPr>
+      <w:rFonts w:cs="OpenSymbol"/>
+    </w:rPr>
+  </w:style>
+  <w:style w:type="character" w:styleId="ListLabel3197">
+    <w:name w:val="ListLabel 3197"/>
+    <w:qFormat/>
+    <w:rPr>
+      <w:rFonts w:cs="OpenSymbol"/>
+    </w:rPr>
+  </w:style>
+  <w:style w:type="character" w:styleId="ListLabel3198">
+    <w:name w:val="ListLabel 3198"/>
+    <w:qFormat/>
+    <w:rPr>
+      <w:rFonts w:cs="OpenSymbol"/>
+    </w:rPr>
+  </w:style>
+  <w:style w:type="character" w:styleId="ListLabel3199">
+    <w:name w:val="ListLabel 3199"/>
+    <w:qFormat/>
+    <w:rPr>
+      <w:rFonts w:cs="OpenSymbol"/>
+    </w:rPr>
+  </w:style>
+  <w:style w:type="character" w:styleId="ListLabel3200">
+    <w:name w:val="ListLabel 3200"/>
+    <w:qFormat/>
+    <w:rPr>
+      <w:rFonts w:cs="OpenSymbol"/>
+    </w:rPr>
+  </w:style>
+  <w:style w:type="character" w:styleId="ListLabel3201">
+    <w:name w:val="ListLabel 3201"/>
+    <w:qFormat/>
+    <w:rPr>
+      <w:rFonts w:cs="OpenSymbol"/>
+    </w:rPr>
+  </w:style>
+  <w:style w:type="character" w:styleId="ListLabel3202">
+    <w:name w:val="ListLabel 3202"/>
+    <w:qFormat/>
+    <w:rPr>
+      <w:rFonts w:cs="OpenSymbol"/>
+    </w:rPr>
+  </w:style>
+  <w:style w:type="character" w:styleId="ListLabel3203">
+    <w:name w:val="ListLabel 3203"/>
+    <w:qFormat/>
+    <w:rPr>
+      <w:rFonts w:cs="OpenSymbol"/>
+    </w:rPr>
+  </w:style>
+  <w:style w:type="character" w:styleId="ListLabel3204">
+    <w:name w:val="ListLabel 3204"/>
+    <w:qFormat/>
+    <w:rPr>
+      <w:rFonts w:cs="OpenSymbol"/>
+    </w:rPr>
+  </w:style>
+  <w:style w:type="character" w:styleId="ListLabel3205">
+    <w:name w:val="ListLabel 3205"/>
+    <w:qFormat/>
+    <w:rPr>
+      <w:rFonts w:cs="OpenSymbol"/>
+    </w:rPr>
+  </w:style>
+  <w:style w:type="character" w:styleId="ListLabel3206">
+    <w:name w:val="ListLabel 3206"/>
+    <w:qFormat/>
+    <w:rPr>
+      <w:rFonts w:ascii="Times New Roman" w:hAnsi="Times New Roman" w:cs="OpenSymbol"/>
+    </w:rPr>
+  </w:style>
+  <w:style w:type="character" w:styleId="ListLabel3207">
+    <w:name w:val="ListLabel 3207"/>
+    <w:qFormat/>
+    <w:rPr>
+      <w:rFonts w:cs="OpenSymbol"/>
+    </w:rPr>
+  </w:style>
+  <w:style w:type="character" w:styleId="ListLabel3208">
+    <w:name w:val="ListLabel 3208"/>
+    <w:qFormat/>
+    <w:rPr>
+      <w:rFonts w:cs="OpenSymbol"/>
+    </w:rPr>
+  </w:style>
+  <w:style w:type="character" w:styleId="ListLabel3209">
+    <w:name w:val="ListLabel 3209"/>
+    <w:qFormat/>
+    <w:rPr>
+      <w:rFonts w:cs="OpenSymbol"/>
+    </w:rPr>
+  </w:style>
+  <w:style w:type="character" w:styleId="ListLabel3210">
+    <w:name w:val="ListLabel 3210"/>
+    <w:qFormat/>
+    <w:rPr>
+      <w:rFonts w:cs="OpenSymbol"/>
+    </w:rPr>
+  </w:style>
+  <w:style w:type="character" w:styleId="ListLabel3211">
+    <w:name w:val="ListLabel 3211"/>
+    <w:qFormat/>
+    <w:rPr>
+      <w:rFonts w:cs="OpenSymbol"/>
+    </w:rPr>
+  </w:style>
+  <w:style w:type="character" w:styleId="ListLabel3212">
+    <w:name w:val="ListLabel 3212"/>
+    <w:qFormat/>
+    <w:rPr>
+      <w:rFonts w:cs="OpenSymbol"/>
+    </w:rPr>
+  </w:style>
+  <w:style w:type="character" w:styleId="ListLabel3213">
+    <w:name w:val="ListLabel 3213"/>
+    <w:qFormat/>
+    <w:rPr>
+      <w:rFonts w:cs="OpenSymbol"/>
+    </w:rPr>
+  </w:style>
+  <w:style w:type="character" w:styleId="ListLabel3214">
+    <w:name w:val="ListLabel 3214"/>
+    <w:qFormat/>
+    <w:rPr>
+      <w:rFonts w:cs="OpenSymbol"/>
+    </w:rPr>
+  </w:style>
+  <w:style w:type="character" w:styleId="ListLabel3215">
+    <w:name w:val="ListLabel 3215"/>
+    <w:qFormat/>
+    <w:rPr>
+      <w:rFonts w:ascii="Times New Roman" w:hAnsi="Times New Roman" w:cs="OpenSymbol"/>
+    </w:rPr>
+  </w:style>
+  <w:style w:type="character" w:styleId="ListLabel3216">
+    <w:name w:val="ListLabel 3216"/>
+    <w:qFormat/>
+    <w:rPr>
+      <w:rFonts w:cs="OpenSymbol"/>
+    </w:rPr>
+  </w:style>
+  <w:style w:type="character" w:styleId="ListLabel3217">
+    <w:name w:val="ListLabel 3217"/>
+    <w:qFormat/>
+    <w:rPr>
+      <w:rFonts w:cs="OpenSymbol"/>
+    </w:rPr>
+  </w:style>
+  <w:style w:type="character" w:styleId="ListLabel3218">
+    <w:name w:val="ListLabel 3218"/>
+    <w:qFormat/>
+    <w:rPr>
+      <w:rFonts w:cs="OpenSymbol"/>
+    </w:rPr>
+  </w:style>
+  <w:style w:type="character" w:styleId="ListLabel3219">
+    <w:name w:val="ListLabel 3219"/>
+    <w:qFormat/>
+    <w:rPr>
+      <w:rFonts w:cs="OpenSymbol"/>
+    </w:rPr>
+  </w:style>
+  <w:style w:type="character" w:styleId="ListLabel3220">
+    <w:name w:val="ListLabel 3220"/>
+    <w:qFormat/>
+    <w:rPr>
+      <w:rFonts w:cs="OpenSymbol"/>
+    </w:rPr>
+  </w:style>
+  <w:style w:type="character" w:styleId="ListLabel3221">
+    <w:name w:val="ListLabel 3221"/>
+    <w:qFormat/>
+    <w:rPr>
+      <w:rFonts w:cs="OpenSymbol"/>
+    </w:rPr>
+  </w:style>
+  <w:style w:type="character" w:styleId="ListLabel3222">
+    <w:name w:val="ListLabel 3222"/>
+    <w:qFormat/>
+    <w:rPr>
+      <w:rFonts w:cs="OpenSymbol"/>
+    </w:rPr>
+  </w:style>
+  <w:style w:type="character" w:styleId="ListLabel3223">
+    <w:name w:val="ListLabel 3223"/>
+    <w:qFormat/>
+    <w:rPr>
+      <w:rFonts w:cs="OpenSymbol"/>
+    </w:rPr>
+  </w:style>
   <w:style w:type="paragraph" w:styleId="Heading" w:customStyle="1">
     <w:name w:val="Heading"/>
     <w:basedOn w:val="Normal"/>

</xml_diff>